<commit_message>
adding database, migration and docker-compose + updating the LEARNME with Tuto #1 finished
</commit_message>
<xml_diff>
--- a/LEARNME.docx
+++ b/LEARNME.docx
@@ -379,6 +379,290 @@
         </w:numPr>
         <w:spacing w:line="264" w:lineRule="auto"/>
         <w:jc w:val="both"/>
+        <w:rPr>
+          <w:color w:val="777FC4"/>
+        </w:rPr>
+      </w:pPr>
+      <w:r>
+        <w:t>Create a docker-compose.yml file:</w:t>
+      </w:r>
+      <w:r>
+        <w:t xml:space="preserve"> </w:t>
+      </w:r>
+      <w:r>
+        <w:rPr>
+          <w:color w:val="777FC4"/>
+        </w:rPr>
+        <w:t>$ n</w:t>
+      </w:r>
+      <w:r>
+        <w:rPr>
+          <w:color w:val="777FC4"/>
+        </w:rPr>
+        <w:t>ano docker-compose.yml</w:t>
+      </w:r>
+    </w:p>
+    <w:p>
+      <w:pPr>
+        <w:pStyle w:val="Pardeliste"/>
+        <w:numPr>
+          <w:ilvl w:val="0"/>
+          <w:numId w:val="3"/>
+        </w:numPr>
+        <w:spacing w:line="264" w:lineRule="auto"/>
+        <w:jc w:val="both"/>
+      </w:pPr>
+      <w:r>
+        <w:t>Build the service</w:t>
+      </w:r>
+      <w:r>
+        <w:t>s written on the docker-compose.yml file</w:t>
+      </w:r>
+      <w:r>
+        <w:t xml:space="preserve"> (the d will return the bash prompt)</w:t>
+      </w:r>
+      <w:r>
+        <w:t xml:space="preserve">: </w:t>
+      </w:r>
+      <w:r>
+        <w:rPr>
+          <w:color w:val="777FC4"/>
+        </w:rPr>
+        <w:t>$ docker-compose up –d</w:t>
+      </w:r>
+    </w:p>
+    <w:p>
+      <w:pPr>
+        <w:pStyle w:val="Pardeliste"/>
+        <w:numPr>
+          <w:ilvl w:val="0"/>
+          <w:numId w:val="3"/>
+        </w:numPr>
+        <w:spacing w:line="264" w:lineRule="auto"/>
+        <w:jc w:val="both"/>
+        <w:rPr>
+          <w:color w:val="777FC4"/>
+        </w:rPr>
+      </w:pPr>
+      <w:r>
+        <w:t xml:space="preserve">Create the database </w:t>
+      </w:r>
+      <w:r>
+        <w:t xml:space="preserve">(accordingly to the DATABASE_URL value in </w:t>
+      </w:r>
+      <w:r>
+        <w:t xml:space="preserve">.env): </w:t>
+      </w:r>
+      <w:r>
+        <w:rPr>
+          <w:color w:val="777FC4"/>
+        </w:rPr>
+        <w:t>$ php bin/console doctrine:database:create</w:t>
+      </w:r>
+    </w:p>
+    <w:p>
+      <w:pPr>
+        <w:pStyle w:val="Pardeliste"/>
+        <w:numPr>
+          <w:ilvl w:val="0"/>
+          <w:numId w:val="3"/>
+        </w:numPr>
+        <w:spacing w:line="264" w:lineRule="auto"/>
+        <w:jc w:val="both"/>
+      </w:pPr>
+      <w:r>
+        <w:t xml:space="preserve">Create an Entity </w:t>
+      </w:r>
+      <w:r>
+        <w:t xml:space="preserve">(PHP class) </w:t>
+      </w:r>
+      <w:r>
+        <w:t xml:space="preserve">which represents a table: </w:t>
+      </w:r>
+      <w:r>
+        <w:rPr>
+          <w:color w:val="777FC4"/>
+        </w:rPr>
+        <w:t>$ php bin/</w:t>
+      </w:r>
+      <w:r>
+        <w:rPr>
+          <w:color w:val="777FC4"/>
+        </w:rPr>
+        <w:t>consol</w:t>
+      </w:r>
+      <w:r>
+        <w:rPr>
+          <w:color w:val="777FC4"/>
+        </w:rPr>
+        <w:t>e make:entity</w:t>
+      </w:r>
+    </w:p>
+    <w:p>
+      <w:pPr>
+        <w:pStyle w:val="Pardeliste"/>
+        <w:numPr>
+          <w:ilvl w:val="0"/>
+          <w:numId w:val="3"/>
+        </w:numPr>
+        <w:spacing w:line="264" w:lineRule="auto"/>
+        <w:jc w:val="both"/>
+      </w:pPr>
+      <w:r>
+        <w:t>Create a SQL migration</w:t>
+      </w:r>
+      <w:r>
+        <w:t xml:space="preserve">: </w:t>
+      </w:r>
+      <w:r>
+        <w:rPr>
+          <w:color w:val="777FC4"/>
+        </w:rPr>
+        <w:t>$ php bin/console make:migration</w:t>
+      </w:r>
+    </w:p>
+    <w:p>
+      <w:pPr>
+        <w:pStyle w:val="Pardeliste"/>
+        <w:numPr>
+          <w:ilvl w:val="0"/>
+          <w:numId w:val="3"/>
+        </w:numPr>
+        <w:spacing w:line="264" w:lineRule="auto"/>
+        <w:jc w:val="both"/>
+      </w:pPr>
+      <w:r>
+        <w:t xml:space="preserve">Launch the SQL migration script to update the database: </w:t>
+      </w:r>
+      <w:r>
+        <w:rPr>
+          <w:color w:val="777FC4"/>
+        </w:rPr>
+        <w:t>$ php bin/console doctrine</w:t>
+      </w:r>
+      <w:r>
+        <w:rPr>
+          <w:color w:val="777FC4"/>
+        </w:rPr>
+        <w:t>:migration:migrate</w:t>
+      </w:r>
+    </w:p>
+    <w:p>
+      <w:pPr>
+        <w:pStyle w:val="Pardeliste"/>
+        <w:numPr>
+          <w:ilvl w:val="0"/>
+          <w:numId w:val="3"/>
+        </w:numPr>
+        <w:spacing w:line="264" w:lineRule="auto"/>
+        <w:jc w:val="both"/>
+      </w:pPr>
+      <w:r>
+        <w:t>Install Fixtures component needed only for dev</w:t>
+      </w:r>
+      <w:r>
+        <w:t xml:space="preserve"> (will create AppFixtures)</w:t>
+      </w:r>
+      <w:r>
+        <w:t xml:space="preserve">: </w:t>
+      </w:r>
+      <w:r>
+        <w:rPr>
+          <w:color w:val="777FC4"/>
+        </w:rPr>
+        <w:t>$ composer require orm-fixtures</w:t>
+      </w:r>
+    </w:p>
+    <w:p>
+      <w:pPr>
+        <w:pStyle w:val="Pardeliste"/>
+        <w:numPr>
+          <w:ilvl w:val="0"/>
+          <w:numId w:val="3"/>
+        </w:numPr>
+        <w:spacing w:line="264" w:lineRule="auto"/>
+        <w:jc w:val="both"/>
+      </w:pPr>
+      <w:r>
+        <w:t xml:space="preserve">Create Fixture: </w:t>
+      </w:r>
+      <w:r>
+        <w:rPr>
+          <w:color w:val="777FC4"/>
+        </w:rPr>
+        <w:t>$ php bin/console make:fixtures</w:t>
+      </w:r>
+    </w:p>
+    <w:p>
+      <w:pPr>
+        <w:pStyle w:val="Pardeliste"/>
+        <w:numPr>
+          <w:ilvl w:val="0"/>
+          <w:numId w:val="3"/>
+        </w:numPr>
+        <w:spacing w:line="264" w:lineRule="auto"/>
+        <w:jc w:val="both"/>
+      </w:pPr>
+      <w:r>
+        <w:t xml:space="preserve">Load fixtures into database: </w:t>
+      </w:r>
+      <w:r>
+        <w:rPr>
+          <w:color w:val="777FC4"/>
+        </w:rPr>
+        <w:t>$ php bin/console doctrine:fixtures:load</w:t>
+      </w:r>
+    </w:p>
+    <w:p>
+      <w:pPr>
+        <w:pStyle w:val="Pardeliste"/>
+        <w:numPr>
+          <w:ilvl w:val="0"/>
+          <w:numId w:val="3"/>
+        </w:numPr>
+        <w:spacing w:line="264" w:lineRule="auto"/>
+        <w:jc w:val="both"/>
+      </w:pPr>
+      <w:r>
+        <w:t>Update the migration file</w:t>
+      </w:r>
+      <w:r>
+        <w:t xml:space="preserve"> if changes in Entites</w:t>
+      </w:r>
+      <w:r>
+        <w:t xml:space="preserve"> (you need to run the migrate command after to update the database)</w:t>
+      </w:r>
+      <w:r>
+        <w:t xml:space="preserve">: </w:t>
+      </w:r>
+      <w:r>
+        <w:rPr>
+          <w:color w:val="777FC4"/>
+        </w:rPr>
+        <w:t>$</w:t>
+      </w:r>
+      <w:r>
+        <w:rPr>
+          <w:color w:val="777FC4"/>
+        </w:rPr>
+        <w:t xml:space="preserve"> </w:t>
+      </w:r>
+      <w:r>
+        <w:rPr>
+          <w:color w:val="777FC4"/>
+        </w:rPr>
+        <w:t>php bin/console doctrine:migration:diff</w:t>
+      </w:r>
+    </w:p>
+    <w:p>
+      <w:pPr>
+        <w:pStyle w:val="Pardeliste"/>
+        <w:numPr>
+          <w:ilvl w:val="0"/>
+          <w:numId w:val="3"/>
+        </w:numPr>
+        <w:spacing w:line="264" w:lineRule="auto"/>
+        <w:jc w:val="both"/>
       </w:pPr>
       <w:r>
         <w:t>xxx</w:t>
@@ -430,6 +714,7 @@
         <w:jc w:val="both"/>
       </w:pPr>
       <w:r>
+        <w:lastRenderedPageBreak/>
         <w:t>Doctrine: to access data</w:t>
       </w:r>
     </w:p>
@@ -457,11 +742,14 @@
       <w:pPr>
         <w:spacing w:line="264" w:lineRule="auto"/>
         <w:jc w:val="both"/>
-      </w:pPr>
-      <w:r>
         <w:rPr>
           <w:u w:val="single"/>
         </w:rPr>
+      </w:pPr>
+      <w:r>
+        <w:rPr>
+          <w:u w:val="single"/>
+        </w:rPr>
         <w:t>Controllers</w:t>
       </w:r>
       <w:r>
@@ -640,9 +928,462 @@
         <w:rPr>
           <w:u w:val="single"/>
         </w:rPr>
+        <w:t>Doctrine ORM</w:t>
+      </w:r>
+      <w:r>
+        <w:rPr>
+          <w:u w:val="single"/>
+        </w:rPr>
+        <w:t xml:space="preserve"> (Database)</w:t>
+      </w:r>
+      <w:r>
+        <w:t>:</w:t>
+      </w:r>
+    </w:p>
+    <w:p>
+      <w:pPr>
+        <w:pStyle w:val="Pardeliste"/>
+        <w:numPr>
+          <w:ilvl w:val="0"/>
+          <w:numId w:val="11"/>
+        </w:numPr>
+        <w:spacing w:line="264" w:lineRule="auto"/>
+        <w:jc w:val="both"/>
+      </w:pPr>
+      <w:r>
+        <w:t>ORM means Objet Relational Mapping and links an app (PHP, Java…) with a database</w:t>
+      </w:r>
+    </w:p>
+    <w:p>
+      <w:pPr>
+        <w:pStyle w:val="Pardeliste"/>
+        <w:numPr>
+          <w:ilvl w:val="0"/>
+          <w:numId w:val="11"/>
+        </w:numPr>
+        <w:spacing w:line="264" w:lineRule="auto"/>
+        <w:jc w:val="both"/>
+      </w:pPr>
+      <w:r>
+        <w:t>We manage data inside our app through PHP classes and objects; what we do will be mapped to the database thanks to the ORM</w:t>
+      </w:r>
+    </w:p>
+    <w:p>
+      <w:pPr>
+        <w:pStyle w:val="Pardeliste"/>
+        <w:numPr>
+          <w:ilvl w:val="0"/>
+          <w:numId w:val="11"/>
+        </w:numPr>
+        <w:spacing w:line="264" w:lineRule="auto"/>
+        <w:jc w:val="both"/>
+      </w:pPr>
+      <w:r>
+        <w:t>Symfony</w:t>
+      </w:r>
+      <w:r>
+        <w:t xml:space="preserve"> ORM is called Doctrine</w:t>
+      </w:r>
+    </w:p>
+    <w:p>
+      <w:pPr>
+        <w:pStyle w:val="Pardeliste"/>
+        <w:numPr>
+          <w:ilvl w:val="0"/>
+          <w:numId w:val="11"/>
+        </w:numPr>
+        <w:spacing w:line="264" w:lineRule="auto"/>
+        <w:jc w:val="both"/>
+      </w:pPr>
+      <w:r>
+        <w:t>Doctrine gives 3 tools</w:t>
+      </w:r>
+      <w:r>
+        <w:t xml:space="preserve"> without writing any SQL code</w:t>
+      </w:r>
+      <w:r>
+        <w:t>:</w:t>
+      </w:r>
+    </w:p>
+    <w:p>
+      <w:pPr>
+        <w:pStyle w:val="Pardeliste"/>
+        <w:numPr>
+          <w:ilvl w:val="1"/>
+          <w:numId w:val="11"/>
+        </w:numPr>
+        <w:spacing w:line="264" w:lineRule="auto"/>
+        <w:jc w:val="both"/>
+      </w:pPr>
+      <w:r>
+        <w:t>Entity: represents a table</w:t>
+      </w:r>
+    </w:p>
+    <w:p>
+      <w:pPr>
+        <w:pStyle w:val="Pardeliste"/>
+        <w:numPr>
+          <w:ilvl w:val="1"/>
+          <w:numId w:val="11"/>
+        </w:numPr>
+        <w:spacing w:line="264" w:lineRule="auto"/>
+        <w:jc w:val="both"/>
+      </w:pPr>
+      <w:r>
+        <w:t>Manager: manages the lines (write, update, delete)</w:t>
+      </w:r>
+    </w:p>
+    <w:p>
+      <w:pPr>
+        <w:pStyle w:val="Pardeliste"/>
+        <w:numPr>
+          <w:ilvl w:val="1"/>
+          <w:numId w:val="11"/>
+        </w:numPr>
+        <w:spacing w:line="264" w:lineRule="auto"/>
+        <w:jc w:val="both"/>
+      </w:pPr>
+      <w:r>
+        <w:t>Repository: does data selection (</w:t>
+      </w:r>
+      <w:r>
+        <w:t xml:space="preserve">SQL search and </w:t>
+      </w:r>
+      <w:r>
+        <w:t>selection)</w:t>
+      </w:r>
+    </w:p>
+    <w:p>
+      <w:pPr>
+        <w:spacing w:line="264" w:lineRule="auto"/>
+        <w:jc w:val="both"/>
+      </w:pPr>
+    </w:p>
+    <w:p>
+      <w:pPr>
+        <w:spacing w:line="264" w:lineRule="auto"/>
+        <w:jc w:val="both"/>
+        <w:rPr>
+          <w:u w:val="single"/>
+        </w:rPr>
+      </w:pPr>
+      <w:r>
+        <w:rPr>
+          <w:u w:val="single"/>
+        </w:rPr>
+        <w:t>Repository</w:t>
+      </w:r>
+      <w:r>
+        <w:rPr>
+          <w:u w:val="single"/>
+        </w:rPr>
+        <w:t xml:space="preserve"> (+ Dependency Injection)</w:t>
+      </w:r>
+      <w:r>
+        <w:t>:</w:t>
+      </w:r>
+    </w:p>
+    <w:p>
+      <w:pPr>
+        <w:pStyle w:val="Pardeliste"/>
+        <w:numPr>
+          <w:ilvl w:val="0"/>
+          <w:numId w:val="20"/>
+        </w:numPr>
+        <w:spacing w:line="264" w:lineRule="auto"/>
+        <w:jc w:val="both"/>
+        <w:rPr>
+          <w:u w:val="single"/>
+        </w:rPr>
+      </w:pPr>
+      <w:r>
+        <w:t xml:space="preserve">At the beginning of the tutorial, in a function (let’s say index() from ArticlesController), to create a repository we type the following: </w:t>
+      </w:r>
+      <w:r>
+        <w:rPr>
+          <w:color w:val="777FC4"/>
+        </w:rPr>
+        <w:t>$repo = $this-&gt;getDoctrine()-&gt;getRepository(Article::class)</w:t>
+      </w:r>
+    </w:p>
+    <w:p>
+      <w:pPr>
+        <w:pStyle w:val="Pardeliste"/>
+        <w:numPr>
+          <w:ilvl w:val="0"/>
+          <w:numId w:val="20"/>
+        </w:numPr>
+        <w:spacing w:line="264" w:lineRule="auto"/>
+        <w:jc w:val="both"/>
+        <w:rPr>
+          <w:u w:val="single"/>
+        </w:rPr>
+      </w:pPr>
+      <w:r>
+        <w:t xml:space="preserve">At the end of the tutorial, we replace the previous code by adding a parameter to the index() function as this: </w:t>
+      </w:r>
+      <w:r>
+        <w:rPr>
+          <w:color w:val="777FC4"/>
+        </w:rPr>
+        <w:t>public function index(ArticleRepository $repo)</w:t>
+      </w:r>
+      <w:r>
+        <w:t xml:space="preserve"> and then delete the $repo line to directly write </w:t>
+      </w:r>
+      <w:r>
+        <w:rPr>
+          <w:color w:val="777FC4"/>
+        </w:rPr>
+        <w:t>$articles = $repo-&gt;findAll();</w:t>
+      </w:r>
+    </w:p>
+    <w:p>
+      <w:pPr>
+        <w:pStyle w:val="Pardeliste"/>
+        <w:numPr>
+          <w:ilvl w:val="0"/>
+          <w:numId w:val="20"/>
+        </w:numPr>
+        <w:spacing w:line="264" w:lineRule="auto"/>
+        <w:jc w:val="both"/>
+        <w:rPr>
+          <w:u w:val="single"/>
+        </w:rPr>
+      </w:pPr>
+      <w:r>
+        <w:t>Do no</w:t>
+      </w:r>
+      <w:r>
+        <w:t>t</w:t>
+      </w:r>
+      <w:r>
+        <w:t xml:space="preserve"> forget to add use </w:t>
+      </w:r>
+      <w:r>
+        <w:rPr>
+          <w:color w:val="777FC4"/>
+        </w:rPr>
+        <w:t xml:space="preserve">App\Repository\ArticleRepository; </w:t>
+      </w:r>
+    </w:p>
+    <w:p>
+      <w:pPr>
+        <w:pStyle w:val="Pardeliste"/>
+        <w:numPr>
+          <w:ilvl w:val="0"/>
+          <w:numId w:val="20"/>
+        </w:numPr>
+        <w:spacing w:line="264" w:lineRule="auto"/>
+        <w:jc w:val="both"/>
+        <w:rPr>
+          <w:color w:val="000000" w:themeColor="text1"/>
+          <w:u w:val="single"/>
+        </w:rPr>
+      </w:pPr>
+      <w:r>
+        <w:rPr>
+          <w:color w:val="000000" w:themeColor="text1"/>
+        </w:rPr>
+        <w:t>Dependency Injection is when we ask Symfony to give us what we need instead of us to create it (the case for the $repo variable)</w:t>
+      </w:r>
+    </w:p>
+    <w:p>
+      <w:pPr>
+        <w:spacing w:line="264" w:lineRule="auto"/>
+        <w:jc w:val="both"/>
+        <w:rPr>
+          <w:u w:val="single"/>
+        </w:rPr>
+      </w:pPr>
+    </w:p>
+    <w:p>
+      <w:pPr>
+        <w:spacing w:line="264" w:lineRule="auto"/>
+        <w:jc w:val="both"/>
+      </w:pPr>
+      <w:r>
+        <w:rPr>
+          <w:u w:val="single"/>
+        </w:rPr>
+        <w:t>Twig</w:t>
+      </w:r>
+      <w:r>
+        <w:t>:</w:t>
+      </w:r>
+    </w:p>
+    <w:p>
+      <w:pPr>
+        <w:pStyle w:val="Pardeliste"/>
+        <w:numPr>
+          <w:ilvl w:val="0"/>
+          <w:numId w:val="18"/>
+        </w:numPr>
+        <w:spacing w:line="264" w:lineRule="auto"/>
+        <w:jc w:val="both"/>
+      </w:pPr>
+      <w:r>
+        <w:t>Twig filters</w:t>
+      </w:r>
+      <w:r>
+        <w:t xml:space="preserve"> (</w:t>
+      </w:r>
+      <w:r>
+        <w:t>written |</w:t>
+      </w:r>
+      <w:r>
+        <w:t>)</w:t>
+      </w:r>
+      <w:r>
+        <w:t>: formats a variable before displaying it (useful to display date time</w:t>
+      </w:r>
+      <w:r>
+        <w:t>); for example {{ article.createdAt | date(‘d/m/Y’) }}</w:t>
+      </w:r>
+    </w:p>
+    <w:p>
+      <w:pPr>
+        <w:spacing w:line="264" w:lineRule="auto"/>
+        <w:jc w:val="both"/>
+      </w:pPr>
+    </w:p>
+    <w:p>
+      <w:pPr>
+        <w:spacing w:line="264" w:lineRule="auto"/>
+        <w:jc w:val="both"/>
+      </w:pPr>
+      <w:r>
+        <w:rPr>
+          <w:u w:val="single"/>
+        </w:rPr>
+        <w:t>Migration</w:t>
+      </w:r>
+      <w:r>
+        <w:rPr>
+          <w:u w:val="single"/>
+        </w:rPr>
+        <w:t xml:space="preserve"> (Database)</w:t>
+      </w:r>
+      <w:r>
+        <w:t>:</w:t>
+      </w:r>
+    </w:p>
+    <w:p>
+      <w:pPr>
+        <w:pStyle w:val="Pardeliste"/>
+        <w:numPr>
+          <w:ilvl w:val="0"/>
+          <w:numId w:val="13"/>
+        </w:numPr>
+        <w:spacing w:line="264" w:lineRule="auto"/>
+        <w:jc w:val="both"/>
+      </w:pPr>
+      <w:r>
+        <w:t>Symfony privileges</w:t>
+      </w:r>
+      <w:r>
+        <w:t xml:space="preserve"> the use of files: the files should let us understand how the database looks like</w:t>
+      </w:r>
+    </w:p>
+    <w:p>
+      <w:pPr>
+        <w:pStyle w:val="Pardeliste"/>
+        <w:numPr>
+          <w:ilvl w:val="0"/>
+          <w:numId w:val="13"/>
+        </w:numPr>
+        <w:spacing w:line="264" w:lineRule="auto"/>
+        <w:jc w:val="both"/>
+      </w:pPr>
+      <w:r>
+        <w:t xml:space="preserve">A migration is </w:t>
+      </w:r>
+      <w:r>
+        <w:t>a script which make a database from state A to state B</w:t>
+      </w:r>
+    </w:p>
+    <w:p>
+      <w:pPr>
+        <w:pStyle w:val="Pardeliste"/>
+        <w:numPr>
+          <w:ilvl w:val="0"/>
+          <w:numId w:val="13"/>
+        </w:numPr>
+        <w:spacing w:line="264" w:lineRule="auto"/>
+        <w:jc w:val="both"/>
+      </w:pPr>
+      <w:r>
+        <w:t>One will run all the files to have the same database</w:t>
+      </w:r>
+    </w:p>
+    <w:p>
+      <w:pPr>
+        <w:spacing w:line="264" w:lineRule="auto"/>
+        <w:jc w:val="both"/>
+      </w:pPr>
+    </w:p>
+    <w:p>
+      <w:pPr>
+        <w:spacing w:line="264" w:lineRule="auto"/>
+        <w:jc w:val="both"/>
+      </w:pPr>
+      <w:r>
+        <w:rPr>
+          <w:u w:val="single"/>
+        </w:rPr>
+        <w:t>Fixtures</w:t>
+      </w:r>
+      <w:r>
+        <w:rPr>
+          <w:u w:val="single"/>
+        </w:rPr>
+        <w:t xml:space="preserve"> (Database)</w:t>
+      </w:r>
+      <w:r>
+        <w:t>:</w:t>
+      </w:r>
+    </w:p>
+    <w:p>
+      <w:pPr>
+        <w:pStyle w:val="Pardeliste"/>
+        <w:numPr>
+          <w:ilvl w:val="0"/>
+          <w:numId w:val="14"/>
+        </w:numPr>
+        <w:spacing w:line="264" w:lineRule="auto"/>
+        <w:jc w:val="both"/>
+      </w:pPr>
+      <w:r>
+        <w:t>Dataset which can be re-usable by anyone</w:t>
+      </w:r>
+    </w:p>
+    <w:p>
+      <w:pPr>
+        <w:spacing w:line="264" w:lineRule="auto"/>
+        <w:jc w:val="both"/>
+        <w:rPr>
+          <w:u w:val="single"/>
+        </w:rPr>
+      </w:pPr>
+    </w:p>
+    <w:p>
+      <w:pPr>
+        <w:spacing w:line="264" w:lineRule="auto"/>
+        <w:jc w:val="both"/>
+      </w:pPr>
+      <w:r>
+        <w:rPr>
+          <w:u w:val="single"/>
+        </w:rPr>
         <w:t>Annotations</w:t>
       </w:r>
       <w:r>
+        <w:rPr>
+          <w:u w:val="single"/>
+        </w:rPr>
+        <w:t xml:space="preserve"> (Route)</w:t>
+      </w:r>
+      <w:r>
         <w:t>:</w:t>
       </w:r>
     </w:p>
@@ -685,16 +1426,95 @@
         <w:spacing w:line="264" w:lineRule="auto"/>
         <w:jc w:val="both"/>
       </w:pPr>
-    </w:p>
-    <w:p>
-      <w:pPr>
-        <w:spacing w:line="264" w:lineRule="auto"/>
-        <w:jc w:val="both"/>
-      </w:pPr>
       <w:r>
         <w:rPr>
           <w:u w:val="single"/>
         </w:rPr>
+        <w:t>Route</w:t>
+      </w:r>
+      <w:r>
+        <w:t>:</w:t>
+      </w:r>
+    </w:p>
+    <w:p>
+      <w:pPr>
+        <w:pStyle w:val="Pardeliste"/>
+        <w:numPr>
+          <w:ilvl w:val="0"/>
+          <w:numId w:val="19"/>
+        </w:numPr>
+        <w:spacing w:line="264" w:lineRule="auto"/>
+        <w:jc w:val="both"/>
+      </w:pPr>
+      <w:r>
+        <w:t xml:space="preserve">Route Parameters: includes parameters which </w:t>
+      </w:r>
+      <w:r>
+        <w:t>can change</w:t>
+      </w:r>
+      <w:r>
+        <w:t xml:space="preserve"> inside a Rout</w:t>
+      </w:r>
+      <w:r>
+        <w:t xml:space="preserve">e; </w:t>
+      </w:r>
+      <w:r>
+        <w:t xml:space="preserve">therefore, </w:t>
+      </w:r>
+      <w:r>
+        <w:t xml:space="preserve">you can call a </w:t>
+      </w:r>
+      <w:r>
+        <w:t xml:space="preserve">route </w:t>
+      </w:r>
+      <w:r>
+        <w:t>the following way: {{ path(‘name_of_the_route’, { ‘</w:t>
+      </w:r>
+      <w:r>
+        <w:t>parameter</w:t>
+      </w:r>
+      <w:r>
+        <w:t>’</w:t>
+      </w:r>
+      <w:r>
+        <w:t xml:space="preserve"> : argument</w:t>
+      </w:r>
+      <w:r>
+        <w:t xml:space="preserve">.property}) }} </w:t>
+      </w:r>
+    </w:p>
+    <w:p>
+      <w:pPr>
+        <w:pStyle w:val="Pardeliste"/>
+        <w:numPr>
+          <w:ilvl w:val="0"/>
+          <w:numId w:val="19"/>
+        </w:numPr>
+        <w:spacing w:line="264" w:lineRule="auto"/>
+        <w:jc w:val="both"/>
+      </w:pPr>
+      <w:r>
+        <w:t xml:space="preserve">Quick memo: </w:t>
+      </w:r>
+      <w:r>
+        <w:t>parameters are the variables when you create the function whilst arguments are the variables passed to the function. In the function show($id); $id is the parameter and article.id would be an argument.</w:t>
+      </w:r>
+    </w:p>
+    <w:p>
+      <w:pPr>
+        <w:spacing w:line="264" w:lineRule="auto"/>
+        <w:jc w:val="both"/>
+      </w:pPr>
+    </w:p>
+    <w:p>
+      <w:pPr>
+        <w:spacing w:line="264" w:lineRule="auto"/>
+        <w:jc w:val="both"/>
+      </w:pPr>
+      <w:r>
+        <w:rPr>
+          <w:u w:val="single"/>
+        </w:rPr>
         <w:t>Symfony folders</w:t>
       </w:r>
       <w:r>
@@ -747,6 +1567,12 @@
         <w:t>Bootstrap theme</w:t>
       </w:r>
       <w:r>
+        <w:rPr>
+          <w:u w:val="single"/>
+        </w:rPr>
+        <w:t xml:space="preserve"> (Front)</w:t>
+      </w:r>
+      <w:r>
         <w:t>:</w:t>
       </w:r>
     </w:p>
@@ -761,16 +1587,7 @@
         <w:jc w:val="both"/>
       </w:pPr>
       <w:r>
-        <w:t xml:space="preserve">Go to Bootswatch </w:t>
-      </w:r>
-      <w:r>
-        <w:t xml:space="preserve">to find </w:t>
-      </w:r>
-      <w:r>
-        <w:t>Bootstrap 4</w:t>
-      </w:r>
-      <w:r>
-        <w:t xml:space="preserve"> pre-manufactured themes</w:t>
+        <w:t>Go to Bootswatch to find Bootstrap 4 pre-manufactured themes</w:t>
       </w:r>
     </w:p>
     <w:p>
@@ -825,7 +1642,6 @@
         <w:spacing w:line="264" w:lineRule="auto"/>
         <w:jc w:val="both"/>
       </w:pPr>
-      <w:bookmarkStart w:id="0" w:name="_GoBack"/>
       <w:r>
         <w:t xml:space="preserve">Add </w:t>
       </w:r>
@@ -862,14 +1678,131 @@
         <w:t xml:space="preserve"> hear content)</w:t>
       </w:r>
     </w:p>
-    <w:bookmarkEnd w:id="0"/>
-    <w:p>
-      <w:pPr>
-        <w:pStyle w:val="Pardeliste"/>
-        <w:numPr>
-          <w:ilvl w:val="0"/>
-          <w:numId w:val="9"/>
-        </w:numPr>
+    <w:p>
+      <w:pPr>
+        <w:spacing w:line="264" w:lineRule="auto"/>
+        <w:jc w:val="both"/>
+      </w:pPr>
+    </w:p>
+    <w:p>
+      <w:pPr>
+        <w:spacing w:line="264" w:lineRule="auto"/>
+        <w:jc w:val="both"/>
+      </w:pPr>
+      <w:r>
+        <w:rPr>
+          <w:u w:val="single"/>
+        </w:rPr>
+        <w:t>Docker</w:t>
+      </w:r>
+      <w:r>
+        <w:rPr>
+          <w:u w:val="single"/>
+        </w:rPr>
+        <w:t xml:space="preserve"> compose</w:t>
+      </w:r>
+      <w:r>
+        <w:t>:</w:t>
+      </w:r>
+    </w:p>
+    <w:p>
+      <w:pPr>
+        <w:pStyle w:val="Pardeliste"/>
+        <w:numPr>
+          <w:ilvl w:val="0"/>
+          <w:numId w:val="17"/>
+        </w:numPr>
+        <w:spacing w:line="264" w:lineRule="auto"/>
+        <w:jc w:val="both"/>
+      </w:pPr>
+      <w:r>
+        <w:t>Docker compose is a tool to handle multiple containers at once</w:t>
+      </w:r>
+    </w:p>
+    <w:p>
+      <w:pPr>
+        <w:pStyle w:val="Pardeliste"/>
+        <w:numPr>
+          <w:ilvl w:val="0"/>
+          <w:numId w:val="17"/>
+        </w:numPr>
+        <w:spacing w:line="264" w:lineRule="auto"/>
+        <w:jc w:val="both"/>
+      </w:pPr>
+      <w:r>
+        <w:t>2 containers (so 2 images) will be created to contains:</w:t>
+      </w:r>
+    </w:p>
+    <w:p>
+      <w:pPr>
+        <w:pStyle w:val="Pardeliste"/>
+        <w:numPr>
+          <w:ilvl w:val="1"/>
+          <w:numId w:val="17"/>
+        </w:numPr>
+        <w:spacing w:line="264" w:lineRule="auto"/>
+        <w:jc w:val="both"/>
+      </w:pPr>
+      <w:r>
+        <w:t>database</w:t>
+      </w:r>
+    </w:p>
+    <w:p>
+      <w:pPr>
+        <w:pStyle w:val="Pardeliste"/>
+        <w:numPr>
+          <w:ilvl w:val="1"/>
+          <w:numId w:val="17"/>
+        </w:numPr>
+        <w:spacing w:line="264" w:lineRule="auto"/>
+        <w:jc w:val="both"/>
+      </w:pPr>
+      <w:r>
+        <w:t>phpmyadmin</w:t>
+      </w:r>
+    </w:p>
+    <w:p>
+      <w:pPr>
+        <w:pStyle w:val="Pardeliste"/>
+        <w:numPr>
+          <w:ilvl w:val="0"/>
+          <w:numId w:val="17"/>
+        </w:numPr>
+        <w:spacing w:line="264" w:lineRule="auto"/>
+        <w:jc w:val="both"/>
+      </w:pPr>
+      <w:r>
+        <w:t>We will set all the rules in a single docker-composer.yml configuration file</w:t>
+      </w:r>
+      <w:r>
+        <w:t xml:space="preserve"> (</w:t>
+      </w:r>
+      <w:r>
+        <w:t>3306:3306 are the default MySQL ports</w:t>
+      </w:r>
+      <w:r>
+        <w:t>)</w:t>
+      </w:r>
+    </w:p>
+    <w:p>
+      <w:pPr>
+        <w:pStyle w:val="Pardeliste"/>
+        <w:numPr>
+          <w:ilvl w:val="0"/>
+          <w:numId w:val="17"/>
+        </w:numPr>
+        <w:spacing w:line="264" w:lineRule="auto"/>
+        <w:jc w:val="both"/>
+      </w:pPr>
+      <w:r>
+        <w:t>We change the DATABASE_URL on the .env fil</w:t>
+      </w:r>
+      <w:r>
+        <w:t>e and run the docker-compose command to build the services.</w:t>
+      </w:r>
+    </w:p>
+    <w:p>
+      <w:pPr>
         <w:spacing w:line="264" w:lineRule="auto"/>
         <w:jc w:val="both"/>
       </w:pPr>
@@ -996,6 +1929,336 @@
           <w:t>https://bootswatch.com/flatly/)</w:t>
         </w:r>
       </w:hyperlink>
+      <w:r>
+        <w:t xml:space="preserve"> </w:t>
+      </w:r>
+      <w:r>
+        <w:t xml:space="preserve">and change base twig accordingly </w:t>
+      </w:r>
+    </w:p>
+    <w:p>
+      <w:pPr>
+        <w:pStyle w:val="Pardeliste"/>
+        <w:numPr>
+          <w:ilvl w:val="0"/>
+          <w:numId w:val="7"/>
+        </w:numPr>
+        <w:spacing w:line="264" w:lineRule="auto"/>
+        <w:jc w:val="both"/>
+      </w:pPr>
+      <w:r>
+        <w:t>Creation of a docker-compose.yml file and setting rules for dat</w:t>
+      </w:r>
+      <w:r>
+        <w:t>abase and phpmyadmin services; w</w:t>
+      </w:r>
+      <w:r>
+        <w:t>e will secure the database by creating a partition on our computer (~/d</w:t>
+      </w:r>
+      <w:r>
+        <w:t>atabase:/var/lib/mysql follows</w:t>
+      </w:r>
+      <w:r>
+        <w:t xml:space="preserve"> host:docker model)</w:t>
+      </w:r>
+      <w:r>
+        <w:t>. We change th</w:t>
+      </w:r>
+      <w:r>
+        <w:t xml:space="preserve">e DATABASE_URL in the .env file and </w:t>
+      </w:r>
+      <w:r>
+        <w:t>buil</w:t>
+      </w:r>
+      <w:r>
+        <w:t>d the services.</w:t>
+      </w:r>
+    </w:p>
+    <w:p>
+      <w:pPr>
+        <w:pStyle w:val="Pardeliste"/>
+        <w:numPr>
+          <w:ilvl w:val="0"/>
+          <w:numId w:val="7"/>
+        </w:numPr>
+        <w:spacing w:line="264" w:lineRule="auto"/>
+        <w:jc w:val="both"/>
+      </w:pPr>
+      <w:r>
+        <w:t>Creation of database lismoica</w:t>
+      </w:r>
+    </w:p>
+    <w:p>
+      <w:pPr>
+        <w:pStyle w:val="Pardeliste"/>
+        <w:numPr>
+          <w:ilvl w:val="0"/>
+          <w:numId w:val="7"/>
+        </w:numPr>
+        <w:spacing w:line="264" w:lineRule="auto"/>
+        <w:jc w:val="both"/>
+      </w:pPr>
+      <w:r>
+        <w:t>Creation of Article entity (which creates the Entity and the Repository)</w:t>
+      </w:r>
+      <w:r>
+        <w:t xml:space="preserve"> that will automatically ask us the properties (fields table)</w:t>
+      </w:r>
+    </w:p>
+    <w:p>
+      <w:pPr>
+        <w:pStyle w:val="Pardeliste"/>
+        <w:numPr>
+          <w:ilvl w:val="0"/>
+          <w:numId w:val="7"/>
+        </w:numPr>
+        <w:spacing w:line="264" w:lineRule="auto"/>
+        <w:jc w:val="both"/>
+      </w:pPr>
+      <w:r>
+        <w:t>Create migration where Doctrine will check the entities and the and the database; if any differences, Doctrine will create and run a SQL script</w:t>
+      </w:r>
+    </w:p>
+    <w:p>
+      <w:pPr>
+        <w:pStyle w:val="Pardeliste"/>
+        <w:numPr>
+          <w:ilvl w:val="0"/>
+          <w:numId w:val="7"/>
+        </w:numPr>
+        <w:spacing w:line="264" w:lineRule="auto"/>
+        <w:jc w:val="both"/>
+      </w:pPr>
+      <w:r>
+        <w:t>Launch of the migration script to update the database</w:t>
+      </w:r>
+    </w:p>
+    <w:p>
+      <w:pPr>
+        <w:pStyle w:val="Pardeliste"/>
+        <w:numPr>
+          <w:ilvl w:val="0"/>
+          <w:numId w:val="7"/>
+        </w:numPr>
+        <w:spacing w:line="264" w:lineRule="auto"/>
+        <w:jc w:val="both"/>
+      </w:pPr>
+      <w:r>
+        <w:t xml:space="preserve">Install fixture component in project </w:t>
+      </w:r>
+      <w:r>
+        <w:t xml:space="preserve">to </w:t>
+      </w:r>
+      <w:r>
+        <w:t>p</w:t>
+      </w:r>
+      <w:r>
+        <w:t>opulate the database w</w:t>
+      </w:r>
+      <w:r>
+        <w:t xml:space="preserve">ith </w:t>
+      </w:r>
+      <w:r>
+        <w:t xml:space="preserve">my </w:t>
+      </w:r>
+      <w:r>
+        <w:t xml:space="preserve">fake </w:t>
+      </w:r>
+      <w:r>
+        <w:t>data</w:t>
+      </w:r>
+      <w:r>
+        <w:t xml:space="preserve"> (old data from blogspot) </w:t>
+      </w:r>
+      <w:r>
+        <w:t>– AppFixtures was create</w:t>
+      </w:r>
+      <w:r>
+        <w:t xml:space="preserve"> but I deleted it (no use)</w:t>
+      </w:r>
+    </w:p>
+    <w:p>
+      <w:pPr>
+        <w:pStyle w:val="Pardeliste"/>
+        <w:numPr>
+          <w:ilvl w:val="0"/>
+          <w:numId w:val="7"/>
+        </w:numPr>
+        <w:spacing w:line="264" w:lineRule="auto"/>
+        <w:jc w:val="both"/>
+      </w:pPr>
+      <w:r>
+        <w:t>Create ArticleFixtures</w:t>
+      </w:r>
+    </w:p>
+    <w:p>
+      <w:pPr>
+        <w:pStyle w:val="Pardeliste"/>
+        <w:numPr>
+          <w:ilvl w:val="0"/>
+          <w:numId w:val="7"/>
+        </w:numPr>
+        <w:spacing w:line="264" w:lineRule="auto"/>
+        <w:jc w:val="both"/>
+      </w:pPr>
+      <w:r>
+        <w:t>Create a set of 10 articles</w:t>
+      </w:r>
+      <w:r>
+        <w:t xml:space="preserve"> and ask the M</w:t>
+      </w:r>
+      <w:r>
+        <w:t xml:space="preserve">anager to </w:t>
+      </w:r>
+      <w:r>
+        <w:rPr>
+          <w:b/>
+        </w:rPr>
+        <w:t>make them persist</w:t>
+      </w:r>
+      <w:r>
+        <w:t xml:space="preserve"> through time (the articles are still not created </w:t>
+      </w:r>
+      <w:r>
+        <w:t xml:space="preserve">before </w:t>
+      </w:r>
+      <w:r>
+        <w:t>this persist action nor after); what creates the articles is the flush action</w:t>
+      </w:r>
+    </w:p>
+    <w:p>
+      <w:pPr>
+        <w:pStyle w:val="Pardeliste"/>
+        <w:numPr>
+          <w:ilvl w:val="0"/>
+          <w:numId w:val="7"/>
+        </w:numPr>
+        <w:spacing w:line="264" w:lineRule="auto"/>
+        <w:jc w:val="both"/>
+      </w:pPr>
+      <w:r>
+        <w:t>As I have made a mistake in the properties of Article</w:t>
+      </w:r>
+      <w:r>
+        <w:t xml:space="preserve"> </w:t>
+      </w:r>
+      <w:r>
+        <w:t xml:space="preserve">Entity (image in array), I have made modification (change array to string) and run the doctrine:migration:diff command (that will update the </w:t>
+      </w:r>
+      <w:r>
+        <w:t>migration file</w:t>
+      </w:r>
+      <w:r>
+        <w:t xml:space="preserve"> if any changes)</w:t>
+      </w:r>
+      <w:r>
+        <w:t xml:space="preserve"> then the doctrine:migration:migrate</w:t>
+      </w:r>
+    </w:p>
+    <w:p>
+      <w:pPr>
+        <w:pStyle w:val="Pardeliste"/>
+        <w:numPr>
+          <w:ilvl w:val="0"/>
+          <w:numId w:val="7"/>
+        </w:numPr>
+        <w:spacing w:line="264" w:lineRule="auto"/>
+        <w:jc w:val="both"/>
+      </w:pPr>
+      <w:r>
+        <w:t>Create a Repository in the ArticlesController to access the database</w:t>
+      </w:r>
+    </w:p>
+    <w:p>
+      <w:pPr>
+        <w:pStyle w:val="Pardeliste"/>
+        <w:numPr>
+          <w:ilvl w:val="0"/>
+          <w:numId w:val="7"/>
+        </w:numPr>
+        <w:spacing w:line="264" w:lineRule="auto"/>
+        <w:jc w:val="both"/>
+      </w:pPr>
+      <w:r>
+        <w:t>Change the index twig to show the articles</w:t>
+      </w:r>
+      <w:r>
+        <w:t xml:space="preserve"> thanks to the Repository in ArticlesController</w:t>
+      </w:r>
+    </w:p>
+    <w:p>
+      <w:pPr>
+        <w:pStyle w:val="Pardeliste"/>
+        <w:numPr>
+          <w:ilvl w:val="0"/>
+          <w:numId w:val="7"/>
+        </w:numPr>
+        <w:spacing w:line="264" w:lineRule="auto"/>
+        <w:jc w:val="both"/>
+      </w:pPr>
+      <w:r>
+        <w:t xml:space="preserve">Create show twig </w:t>
+      </w:r>
+      <w:r>
+        <w:t>which will display a specific article (route parameter was needed for the index twig)</w:t>
+      </w:r>
+    </w:p>
+    <w:p>
+      <w:pPr>
+        <w:pStyle w:val="Pardeliste"/>
+        <w:numPr>
+          <w:ilvl w:val="0"/>
+          <w:numId w:val="7"/>
+        </w:numPr>
+        <w:spacing w:line="264" w:lineRule="auto"/>
+        <w:jc w:val="both"/>
+      </w:pPr>
+      <w:r>
+        <w:t>Improve code by doing dependency injection (erase lines to create an ArticleRepository variable and pass it directly as parameters, in order for Symfony to give us what we need instead of us creating it) – do it for index() and show() functions</w:t>
+      </w:r>
+    </w:p>
+    <w:p>
+      <w:pPr>
+        <w:pStyle w:val="Pardeliste"/>
+        <w:numPr>
+          <w:ilvl w:val="0"/>
+          <w:numId w:val="7"/>
+        </w:numPr>
+        <w:spacing w:line="264" w:lineRule="auto"/>
+        <w:jc w:val="both"/>
+      </w:pPr>
+      <w:r>
+        <w:t xml:space="preserve">Further improve code by deleting ArticleRepository (parameter and line code where it exists) and directly put an Article variable as parameter AND delete also $id parameter. Only put a variable Article as parameter. </w:t>
+      </w:r>
+      <w:r>
+        <w:rPr>
+          <w:b/>
+        </w:rPr>
+        <w:t>Magic happens</w:t>
+      </w:r>
+      <w:r>
+        <w:t xml:space="preserve"> as Symfony </w:t>
+      </w:r>
+      <w:r>
+        <w:t>will look at the show() function and understand that he needs to give it an Article variable; then Symfony</w:t>
+      </w:r>
+      <w:r>
+        <w:t xml:space="preserve"> check</w:t>
+      </w:r>
+      <w:r>
+        <w:t>s</w:t>
+      </w:r>
+      <w:r>
+        <w:t xml:space="preserve"> the Route (“/articles/{id}”) and </w:t>
+      </w:r>
+      <w:r>
+        <w:t>look for the article with the id given.</w:t>
+      </w:r>
+      <w:bookmarkStart w:id="0" w:name="_GoBack"/>
+      <w:bookmarkEnd w:id="0"/>
+      <w:r>
+        <w:t xml:space="preserve"> </w:t>
+      </w:r>
       <w:r>
         <w:t xml:space="preserve"> </w:t>
       </w:r>
@@ -1017,6 +2280,232 @@
 <file path=word/numbering.xml><?xml version="1.0" encoding="utf-8"?>
 <w:numbering xmlns:wpc="http://schemas.microsoft.com/office/word/2010/wordprocessingCanvas" xmlns:mo="http://schemas.microsoft.com/office/mac/office/2008/main" xmlns:mc="http://schemas.openxmlformats.org/markup-compatibility/2006" xmlns:mv="urn:schemas-microsoft-com:mac:vml" xmlns:o="urn:schemas-microsoft-com:office:office" xmlns:r="http://schemas.openxmlformats.org/officeDocument/2006/relationships" xmlns:m="http://schemas.openxmlformats.org/officeDocument/2006/math" xmlns:v="urn:schemas-microsoft-com:vml" xmlns:wp14="http://schemas.microsoft.com/office/word/2010/wordprocessingDrawing" xmlns:wp="http://schemas.openxmlformats.org/drawingml/2006/wordprocessingDrawing" xmlns:w10="urn:schemas-microsoft-com:office:word" xmlns:w="http://schemas.openxmlformats.org/wordprocessingml/2006/main" xmlns:w14="http://schemas.microsoft.com/office/word/2010/wordml" xmlns:w15="http://schemas.microsoft.com/office/word/2012/wordml" xmlns:wpg="http://schemas.microsoft.com/office/word/2010/wordprocessingGroup" xmlns:wpi="http://schemas.microsoft.com/office/word/2010/wordprocessingInk" xmlns:wne="http://schemas.microsoft.com/office/word/2006/wordml" xmlns:wps="http://schemas.microsoft.com/office/word/2010/wordprocessingShape" mc:Ignorable="w14 w15 wp14">
   <w:abstractNum w:abstractNumId="0">
+    <w:nsid w:val="0553722B"/>
+    <w:multiLevelType w:val="hybridMultilevel"/>
+    <w:tmpl w:val="6CF6738C"/>
+    <w:lvl w:ilvl="0" w:tplc="040C0005">
+      <w:start w:val="1"/>
+      <w:numFmt w:val="bullet"/>
+      <w:lvlText w:val=""/>
+      <w:lvlJc w:val="left"/>
+      <w:pPr>
+        <w:ind w:left="720" w:hanging="360"/>
+      </w:pPr>
+      <w:rPr>
+        <w:rFonts w:ascii="Wingdings" w:hAnsi="Wingdings" w:hint="default"/>
+      </w:rPr>
+    </w:lvl>
+    <w:lvl w:ilvl="1" w:tplc="040C0003" w:tentative="1">
+      <w:start w:val="1"/>
+      <w:numFmt w:val="bullet"/>
+      <w:lvlText w:val="o"/>
+      <w:lvlJc w:val="left"/>
+      <w:pPr>
+        <w:ind w:left="1440" w:hanging="360"/>
+      </w:pPr>
+      <w:rPr>
+        <w:rFonts w:ascii="Courier New" w:hAnsi="Courier New" w:cs="Courier New" w:hint="default"/>
+      </w:rPr>
+    </w:lvl>
+    <w:lvl w:ilvl="2" w:tplc="040C0005" w:tentative="1">
+      <w:start w:val="1"/>
+      <w:numFmt w:val="bullet"/>
+      <w:lvlText w:val=""/>
+      <w:lvlJc w:val="left"/>
+      <w:pPr>
+        <w:ind w:left="2160" w:hanging="360"/>
+      </w:pPr>
+      <w:rPr>
+        <w:rFonts w:ascii="Wingdings" w:hAnsi="Wingdings" w:hint="default"/>
+      </w:rPr>
+    </w:lvl>
+    <w:lvl w:ilvl="3" w:tplc="040C0001" w:tentative="1">
+      <w:start w:val="1"/>
+      <w:numFmt w:val="bullet"/>
+      <w:lvlText w:val=""/>
+      <w:lvlJc w:val="left"/>
+      <w:pPr>
+        <w:ind w:left="2880" w:hanging="360"/>
+      </w:pPr>
+      <w:rPr>
+        <w:rFonts w:ascii="Symbol" w:hAnsi="Symbol" w:hint="default"/>
+      </w:rPr>
+    </w:lvl>
+    <w:lvl w:ilvl="4" w:tplc="040C0003" w:tentative="1">
+      <w:start w:val="1"/>
+      <w:numFmt w:val="bullet"/>
+      <w:lvlText w:val="o"/>
+      <w:lvlJc w:val="left"/>
+      <w:pPr>
+        <w:ind w:left="3600" w:hanging="360"/>
+      </w:pPr>
+      <w:rPr>
+        <w:rFonts w:ascii="Courier New" w:hAnsi="Courier New" w:cs="Courier New" w:hint="default"/>
+      </w:rPr>
+    </w:lvl>
+    <w:lvl w:ilvl="5" w:tplc="040C0005" w:tentative="1">
+      <w:start w:val="1"/>
+      <w:numFmt w:val="bullet"/>
+      <w:lvlText w:val=""/>
+      <w:lvlJc w:val="left"/>
+      <w:pPr>
+        <w:ind w:left="4320" w:hanging="360"/>
+      </w:pPr>
+      <w:rPr>
+        <w:rFonts w:ascii="Wingdings" w:hAnsi="Wingdings" w:hint="default"/>
+      </w:rPr>
+    </w:lvl>
+    <w:lvl w:ilvl="6" w:tplc="040C0001" w:tentative="1">
+      <w:start w:val="1"/>
+      <w:numFmt w:val="bullet"/>
+      <w:lvlText w:val=""/>
+      <w:lvlJc w:val="left"/>
+      <w:pPr>
+        <w:ind w:left="5040" w:hanging="360"/>
+      </w:pPr>
+      <w:rPr>
+        <w:rFonts w:ascii="Symbol" w:hAnsi="Symbol" w:hint="default"/>
+      </w:rPr>
+    </w:lvl>
+    <w:lvl w:ilvl="7" w:tplc="040C0003" w:tentative="1">
+      <w:start w:val="1"/>
+      <w:numFmt w:val="bullet"/>
+      <w:lvlText w:val="o"/>
+      <w:lvlJc w:val="left"/>
+      <w:pPr>
+        <w:ind w:left="5760" w:hanging="360"/>
+      </w:pPr>
+      <w:rPr>
+        <w:rFonts w:ascii="Courier New" w:hAnsi="Courier New" w:cs="Courier New" w:hint="default"/>
+      </w:rPr>
+    </w:lvl>
+    <w:lvl w:ilvl="8" w:tplc="040C0005" w:tentative="1">
+      <w:start w:val="1"/>
+      <w:numFmt w:val="bullet"/>
+      <w:lvlText w:val=""/>
+      <w:lvlJc w:val="left"/>
+      <w:pPr>
+        <w:ind w:left="6480" w:hanging="360"/>
+      </w:pPr>
+      <w:rPr>
+        <w:rFonts w:ascii="Wingdings" w:hAnsi="Wingdings" w:hint="default"/>
+      </w:rPr>
+    </w:lvl>
+  </w:abstractNum>
+  <w:abstractNum w:abstractNumId="1">
+    <w:nsid w:val="0655179E"/>
+    <w:multiLevelType w:val="hybridMultilevel"/>
+    <w:tmpl w:val="6FDA7374"/>
+    <w:lvl w:ilvl="0" w:tplc="040C0005">
+      <w:start w:val="1"/>
+      <w:numFmt w:val="bullet"/>
+      <w:lvlText w:val=""/>
+      <w:lvlJc w:val="left"/>
+      <w:pPr>
+        <w:ind w:left="720" w:hanging="360"/>
+      </w:pPr>
+      <w:rPr>
+        <w:rFonts w:ascii="Wingdings" w:hAnsi="Wingdings" w:hint="default"/>
+      </w:rPr>
+    </w:lvl>
+    <w:lvl w:ilvl="1" w:tplc="040C000F">
+      <w:start w:val="1"/>
+      <w:numFmt w:val="decimal"/>
+      <w:lvlText w:val="%2."/>
+      <w:lvlJc w:val="left"/>
+      <w:pPr>
+        <w:ind w:left="1440" w:hanging="360"/>
+      </w:pPr>
+      <w:rPr>
+        <w:rFonts w:hint="default"/>
+      </w:rPr>
+    </w:lvl>
+    <w:lvl w:ilvl="2" w:tplc="040C0005" w:tentative="1">
+      <w:start w:val="1"/>
+      <w:numFmt w:val="bullet"/>
+      <w:lvlText w:val=""/>
+      <w:lvlJc w:val="left"/>
+      <w:pPr>
+        <w:ind w:left="2160" w:hanging="360"/>
+      </w:pPr>
+      <w:rPr>
+        <w:rFonts w:ascii="Wingdings" w:hAnsi="Wingdings" w:hint="default"/>
+      </w:rPr>
+    </w:lvl>
+    <w:lvl w:ilvl="3" w:tplc="040C0001" w:tentative="1">
+      <w:start w:val="1"/>
+      <w:numFmt w:val="bullet"/>
+      <w:lvlText w:val=""/>
+      <w:lvlJc w:val="left"/>
+      <w:pPr>
+        <w:ind w:left="2880" w:hanging="360"/>
+      </w:pPr>
+      <w:rPr>
+        <w:rFonts w:ascii="Symbol" w:hAnsi="Symbol" w:hint="default"/>
+      </w:rPr>
+    </w:lvl>
+    <w:lvl w:ilvl="4" w:tplc="040C0003" w:tentative="1">
+      <w:start w:val="1"/>
+      <w:numFmt w:val="bullet"/>
+      <w:lvlText w:val="o"/>
+      <w:lvlJc w:val="left"/>
+      <w:pPr>
+        <w:ind w:left="3600" w:hanging="360"/>
+      </w:pPr>
+      <w:rPr>
+        <w:rFonts w:ascii="Courier New" w:hAnsi="Courier New" w:cs="Courier New" w:hint="default"/>
+      </w:rPr>
+    </w:lvl>
+    <w:lvl w:ilvl="5" w:tplc="040C0005" w:tentative="1">
+      <w:start w:val="1"/>
+      <w:numFmt w:val="bullet"/>
+      <w:lvlText w:val=""/>
+      <w:lvlJc w:val="left"/>
+      <w:pPr>
+        <w:ind w:left="4320" w:hanging="360"/>
+      </w:pPr>
+      <w:rPr>
+        <w:rFonts w:ascii="Wingdings" w:hAnsi="Wingdings" w:hint="default"/>
+      </w:rPr>
+    </w:lvl>
+    <w:lvl w:ilvl="6" w:tplc="040C0001" w:tentative="1">
+      <w:start w:val="1"/>
+      <w:numFmt w:val="bullet"/>
+      <w:lvlText w:val=""/>
+      <w:lvlJc w:val="left"/>
+      <w:pPr>
+        <w:ind w:left="5040" w:hanging="360"/>
+      </w:pPr>
+      <w:rPr>
+        <w:rFonts w:ascii="Symbol" w:hAnsi="Symbol" w:hint="default"/>
+      </w:rPr>
+    </w:lvl>
+    <w:lvl w:ilvl="7" w:tplc="040C0003" w:tentative="1">
+      <w:start w:val="1"/>
+      <w:numFmt w:val="bullet"/>
+      <w:lvlText w:val="o"/>
+      <w:lvlJc w:val="left"/>
+      <w:pPr>
+        <w:ind w:left="5760" w:hanging="360"/>
+      </w:pPr>
+      <w:rPr>
+        <w:rFonts w:ascii="Courier New" w:hAnsi="Courier New" w:cs="Courier New" w:hint="default"/>
+      </w:rPr>
+    </w:lvl>
+    <w:lvl w:ilvl="8" w:tplc="040C0005" w:tentative="1">
+      <w:start w:val="1"/>
+      <w:numFmt w:val="bullet"/>
+      <w:lvlText w:val=""/>
+      <w:lvlJc w:val="left"/>
+      <w:pPr>
+        <w:ind w:left="6480" w:hanging="360"/>
+      </w:pPr>
+      <w:rPr>
+        <w:rFonts w:ascii="Wingdings" w:hAnsi="Wingdings" w:hint="default"/>
+      </w:rPr>
+    </w:lvl>
+  </w:abstractNum>
+  <w:abstractNum w:abstractNumId="2">
     <w:nsid w:val="07631942"/>
     <w:multiLevelType w:val="hybridMultilevel"/>
     <w:tmpl w:val="4D18E2F2"/>
@@ -1129,7 +2618,685 @@
       </w:rPr>
     </w:lvl>
   </w:abstractNum>
-  <w:abstractNum w:abstractNumId="1">
+  <w:abstractNum w:abstractNumId="3">
+    <w:nsid w:val="0E952304"/>
+    <w:multiLevelType w:val="hybridMultilevel"/>
+    <w:tmpl w:val="1C2C4914"/>
+    <w:lvl w:ilvl="0" w:tplc="040C0001">
+      <w:start w:val="1"/>
+      <w:numFmt w:val="bullet"/>
+      <w:lvlText w:val=""/>
+      <w:lvlJc w:val="left"/>
+      <w:pPr>
+        <w:ind w:left="720" w:hanging="360"/>
+      </w:pPr>
+      <w:rPr>
+        <w:rFonts w:ascii="Symbol" w:hAnsi="Symbol" w:hint="default"/>
+      </w:rPr>
+    </w:lvl>
+    <w:lvl w:ilvl="1" w:tplc="040C0003" w:tentative="1">
+      <w:start w:val="1"/>
+      <w:numFmt w:val="bullet"/>
+      <w:lvlText w:val="o"/>
+      <w:lvlJc w:val="left"/>
+      <w:pPr>
+        <w:ind w:left="1440" w:hanging="360"/>
+      </w:pPr>
+      <w:rPr>
+        <w:rFonts w:ascii="Courier New" w:hAnsi="Courier New" w:cs="Courier New" w:hint="default"/>
+      </w:rPr>
+    </w:lvl>
+    <w:lvl w:ilvl="2" w:tplc="040C0005" w:tentative="1">
+      <w:start w:val="1"/>
+      <w:numFmt w:val="bullet"/>
+      <w:lvlText w:val=""/>
+      <w:lvlJc w:val="left"/>
+      <w:pPr>
+        <w:ind w:left="2160" w:hanging="360"/>
+      </w:pPr>
+      <w:rPr>
+        <w:rFonts w:ascii="Wingdings" w:hAnsi="Wingdings" w:hint="default"/>
+      </w:rPr>
+    </w:lvl>
+    <w:lvl w:ilvl="3" w:tplc="040C0001" w:tentative="1">
+      <w:start w:val="1"/>
+      <w:numFmt w:val="bullet"/>
+      <w:lvlText w:val=""/>
+      <w:lvlJc w:val="left"/>
+      <w:pPr>
+        <w:ind w:left="2880" w:hanging="360"/>
+      </w:pPr>
+      <w:rPr>
+        <w:rFonts w:ascii="Symbol" w:hAnsi="Symbol" w:hint="default"/>
+      </w:rPr>
+    </w:lvl>
+    <w:lvl w:ilvl="4" w:tplc="040C0003" w:tentative="1">
+      <w:start w:val="1"/>
+      <w:numFmt w:val="bullet"/>
+      <w:lvlText w:val="o"/>
+      <w:lvlJc w:val="left"/>
+      <w:pPr>
+        <w:ind w:left="3600" w:hanging="360"/>
+      </w:pPr>
+      <w:rPr>
+        <w:rFonts w:ascii="Courier New" w:hAnsi="Courier New" w:cs="Courier New" w:hint="default"/>
+      </w:rPr>
+    </w:lvl>
+    <w:lvl w:ilvl="5" w:tplc="040C0005" w:tentative="1">
+      <w:start w:val="1"/>
+      <w:numFmt w:val="bullet"/>
+      <w:lvlText w:val=""/>
+      <w:lvlJc w:val="left"/>
+      <w:pPr>
+        <w:ind w:left="4320" w:hanging="360"/>
+      </w:pPr>
+      <w:rPr>
+        <w:rFonts w:ascii="Wingdings" w:hAnsi="Wingdings" w:hint="default"/>
+      </w:rPr>
+    </w:lvl>
+    <w:lvl w:ilvl="6" w:tplc="040C0001" w:tentative="1">
+      <w:start w:val="1"/>
+      <w:numFmt w:val="bullet"/>
+      <w:lvlText w:val=""/>
+      <w:lvlJc w:val="left"/>
+      <w:pPr>
+        <w:ind w:left="5040" w:hanging="360"/>
+      </w:pPr>
+      <w:rPr>
+        <w:rFonts w:ascii="Symbol" w:hAnsi="Symbol" w:hint="default"/>
+      </w:rPr>
+    </w:lvl>
+    <w:lvl w:ilvl="7" w:tplc="040C0003" w:tentative="1">
+      <w:start w:val="1"/>
+      <w:numFmt w:val="bullet"/>
+      <w:lvlText w:val="o"/>
+      <w:lvlJc w:val="left"/>
+      <w:pPr>
+        <w:ind w:left="5760" w:hanging="360"/>
+      </w:pPr>
+      <w:rPr>
+        <w:rFonts w:ascii="Courier New" w:hAnsi="Courier New" w:cs="Courier New" w:hint="default"/>
+      </w:rPr>
+    </w:lvl>
+    <w:lvl w:ilvl="8" w:tplc="040C0005" w:tentative="1">
+      <w:start w:val="1"/>
+      <w:numFmt w:val="bullet"/>
+      <w:lvlText w:val=""/>
+      <w:lvlJc w:val="left"/>
+      <w:pPr>
+        <w:ind w:left="6480" w:hanging="360"/>
+      </w:pPr>
+      <w:rPr>
+        <w:rFonts w:ascii="Wingdings" w:hAnsi="Wingdings" w:hint="default"/>
+      </w:rPr>
+    </w:lvl>
+  </w:abstractNum>
+  <w:abstractNum w:abstractNumId="4">
+    <w:nsid w:val="11F234FF"/>
+    <w:multiLevelType w:val="hybridMultilevel"/>
+    <w:tmpl w:val="C82CCFE0"/>
+    <w:lvl w:ilvl="0" w:tplc="040C0005">
+      <w:start w:val="1"/>
+      <w:numFmt w:val="bullet"/>
+      <w:lvlText w:val=""/>
+      <w:lvlJc w:val="left"/>
+      <w:pPr>
+        <w:ind w:left="720" w:hanging="360"/>
+      </w:pPr>
+      <w:rPr>
+        <w:rFonts w:ascii="Wingdings" w:hAnsi="Wingdings" w:hint="default"/>
+      </w:rPr>
+    </w:lvl>
+    <w:lvl w:ilvl="1" w:tplc="040C0003" w:tentative="1">
+      <w:start w:val="1"/>
+      <w:numFmt w:val="bullet"/>
+      <w:lvlText w:val="o"/>
+      <w:lvlJc w:val="left"/>
+      <w:pPr>
+        <w:ind w:left="1440" w:hanging="360"/>
+      </w:pPr>
+      <w:rPr>
+        <w:rFonts w:ascii="Courier New" w:hAnsi="Courier New" w:cs="Courier New" w:hint="default"/>
+      </w:rPr>
+    </w:lvl>
+    <w:lvl w:ilvl="2" w:tplc="040C0005" w:tentative="1">
+      <w:start w:val="1"/>
+      <w:numFmt w:val="bullet"/>
+      <w:lvlText w:val=""/>
+      <w:lvlJc w:val="left"/>
+      <w:pPr>
+        <w:ind w:left="2160" w:hanging="360"/>
+      </w:pPr>
+      <w:rPr>
+        <w:rFonts w:ascii="Wingdings" w:hAnsi="Wingdings" w:hint="default"/>
+      </w:rPr>
+    </w:lvl>
+    <w:lvl w:ilvl="3" w:tplc="040C0001" w:tentative="1">
+      <w:start w:val="1"/>
+      <w:numFmt w:val="bullet"/>
+      <w:lvlText w:val=""/>
+      <w:lvlJc w:val="left"/>
+      <w:pPr>
+        <w:ind w:left="2880" w:hanging="360"/>
+      </w:pPr>
+      <w:rPr>
+        <w:rFonts w:ascii="Symbol" w:hAnsi="Symbol" w:hint="default"/>
+      </w:rPr>
+    </w:lvl>
+    <w:lvl w:ilvl="4" w:tplc="040C0003" w:tentative="1">
+      <w:start w:val="1"/>
+      <w:numFmt w:val="bullet"/>
+      <w:lvlText w:val="o"/>
+      <w:lvlJc w:val="left"/>
+      <w:pPr>
+        <w:ind w:left="3600" w:hanging="360"/>
+      </w:pPr>
+      <w:rPr>
+        <w:rFonts w:ascii="Courier New" w:hAnsi="Courier New" w:cs="Courier New" w:hint="default"/>
+      </w:rPr>
+    </w:lvl>
+    <w:lvl w:ilvl="5" w:tplc="040C0005" w:tentative="1">
+      <w:start w:val="1"/>
+      <w:numFmt w:val="bullet"/>
+      <w:lvlText w:val=""/>
+      <w:lvlJc w:val="left"/>
+      <w:pPr>
+        <w:ind w:left="4320" w:hanging="360"/>
+      </w:pPr>
+      <w:rPr>
+        <w:rFonts w:ascii="Wingdings" w:hAnsi="Wingdings" w:hint="default"/>
+      </w:rPr>
+    </w:lvl>
+    <w:lvl w:ilvl="6" w:tplc="040C0001" w:tentative="1">
+      <w:start w:val="1"/>
+      <w:numFmt w:val="bullet"/>
+      <w:lvlText w:val=""/>
+      <w:lvlJc w:val="left"/>
+      <w:pPr>
+        <w:ind w:left="5040" w:hanging="360"/>
+      </w:pPr>
+      <w:rPr>
+        <w:rFonts w:ascii="Symbol" w:hAnsi="Symbol" w:hint="default"/>
+      </w:rPr>
+    </w:lvl>
+    <w:lvl w:ilvl="7" w:tplc="040C0003" w:tentative="1">
+      <w:start w:val="1"/>
+      <w:numFmt w:val="bullet"/>
+      <w:lvlText w:val="o"/>
+      <w:lvlJc w:val="left"/>
+      <w:pPr>
+        <w:ind w:left="5760" w:hanging="360"/>
+      </w:pPr>
+      <w:rPr>
+        <w:rFonts w:ascii="Courier New" w:hAnsi="Courier New" w:cs="Courier New" w:hint="default"/>
+      </w:rPr>
+    </w:lvl>
+    <w:lvl w:ilvl="8" w:tplc="040C0005" w:tentative="1">
+      <w:start w:val="1"/>
+      <w:numFmt w:val="bullet"/>
+      <w:lvlText w:val=""/>
+      <w:lvlJc w:val="left"/>
+      <w:pPr>
+        <w:ind w:left="6480" w:hanging="360"/>
+      </w:pPr>
+      <w:rPr>
+        <w:rFonts w:ascii="Wingdings" w:hAnsi="Wingdings" w:hint="default"/>
+      </w:rPr>
+    </w:lvl>
+  </w:abstractNum>
+  <w:abstractNum w:abstractNumId="5">
+    <w:nsid w:val="17717BE5"/>
+    <w:multiLevelType w:val="hybridMultilevel"/>
+    <w:tmpl w:val="98C6555E"/>
+    <w:lvl w:ilvl="0" w:tplc="040C0005">
+      <w:start w:val="1"/>
+      <w:numFmt w:val="bullet"/>
+      <w:lvlText w:val=""/>
+      <w:lvlJc w:val="left"/>
+      <w:pPr>
+        <w:ind w:left="720" w:hanging="360"/>
+      </w:pPr>
+      <w:rPr>
+        <w:rFonts w:ascii="Wingdings" w:hAnsi="Wingdings" w:hint="default"/>
+      </w:rPr>
+    </w:lvl>
+    <w:lvl w:ilvl="1" w:tplc="040C000F">
+      <w:start w:val="1"/>
+      <w:numFmt w:val="decimal"/>
+      <w:lvlText w:val="%2."/>
+      <w:lvlJc w:val="left"/>
+      <w:pPr>
+        <w:ind w:left="1440" w:hanging="360"/>
+      </w:pPr>
+      <w:rPr>
+        <w:rFonts w:hint="default"/>
+      </w:rPr>
+    </w:lvl>
+    <w:lvl w:ilvl="2" w:tplc="040C0005" w:tentative="1">
+      <w:start w:val="1"/>
+      <w:numFmt w:val="bullet"/>
+      <w:lvlText w:val=""/>
+      <w:lvlJc w:val="left"/>
+      <w:pPr>
+        <w:ind w:left="2160" w:hanging="360"/>
+      </w:pPr>
+      <w:rPr>
+        <w:rFonts w:ascii="Wingdings" w:hAnsi="Wingdings" w:hint="default"/>
+      </w:rPr>
+    </w:lvl>
+    <w:lvl w:ilvl="3" w:tplc="040C0001" w:tentative="1">
+      <w:start w:val="1"/>
+      <w:numFmt w:val="bullet"/>
+      <w:lvlText w:val=""/>
+      <w:lvlJc w:val="left"/>
+      <w:pPr>
+        <w:ind w:left="2880" w:hanging="360"/>
+      </w:pPr>
+      <w:rPr>
+        <w:rFonts w:ascii="Symbol" w:hAnsi="Symbol" w:hint="default"/>
+      </w:rPr>
+    </w:lvl>
+    <w:lvl w:ilvl="4" w:tplc="040C0003" w:tentative="1">
+      <w:start w:val="1"/>
+      <w:numFmt w:val="bullet"/>
+      <w:lvlText w:val="o"/>
+      <w:lvlJc w:val="left"/>
+      <w:pPr>
+        <w:ind w:left="3600" w:hanging="360"/>
+      </w:pPr>
+      <w:rPr>
+        <w:rFonts w:ascii="Courier New" w:hAnsi="Courier New" w:cs="Courier New" w:hint="default"/>
+      </w:rPr>
+    </w:lvl>
+    <w:lvl w:ilvl="5" w:tplc="040C0005" w:tentative="1">
+      <w:start w:val="1"/>
+      <w:numFmt w:val="bullet"/>
+      <w:lvlText w:val=""/>
+      <w:lvlJc w:val="left"/>
+      <w:pPr>
+        <w:ind w:left="4320" w:hanging="360"/>
+      </w:pPr>
+      <w:rPr>
+        <w:rFonts w:ascii="Wingdings" w:hAnsi="Wingdings" w:hint="default"/>
+      </w:rPr>
+    </w:lvl>
+    <w:lvl w:ilvl="6" w:tplc="040C0001" w:tentative="1">
+      <w:start w:val="1"/>
+      <w:numFmt w:val="bullet"/>
+      <w:lvlText w:val=""/>
+      <w:lvlJc w:val="left"/>
+      <w:pPr>
+        <w:ind w:left="5040" w:hanging="360"/>
+      </w:pPr>
+      <w:rPr>
+        <w:rFonts w:ascii="Symbol" w:hAnsi="Symbol" w:hint="default"/>
+      </w:rPr>
+    </w:lvl>
+    <w:lvl w:ilvl="7" w:tplc="040C0003" w:tentative="1">
+      <w:start w:val="1"/>
+      <w:numFmt w:val="bullet"/>
+      <w:lvlText w:val="o"/>
+      <w:lvlJc w:val="left"/>
+      <w:pPr>
+        <w:ind w:left="5760" w:hanging="360"/>
+      </w:pPr>
+      <w:rPr>
+        <w:rFonts w:ascii="Courier New" w:hAnsi="Courier New" w:cs="Courier New" w:hint="default"/>
+      </w:rPr>
+    </w:lvl>
+    <w:lvl w:ilvl="8" w:tplc="040C0005" w:tentative="1">
+      <w:start w:val="1"/>
+      <w:numFmt w:val="bullet"/>
+      <w:lvlText w:val=""/>
+      <w:lvlJc w:val="left"/>
+      <w:pPr>
+        <w:ind w:left="6480" w:hanging="360"/>
+      </w:pPr>
+      <w:rPr>
+        <w:rFonts w:ascii="Wingdings" w:hAnsi="Wingdings" w:hint="default"/>
+      </w:rPr>
+    </w:lvl>
+  </w:abstractNum>
+  <w:abstractNum w:abstractNumId="6">
+    <w:nsid w:val="1B776212"/>
+    <w:multiLevelType w:val="hybridMultilevel"/>
+    <w:tmpl w:val="4FC25BF0"/>
+    <w:lvl w:ilvl="0" w:tplc="040C0005">
+      <w:start w:val="1"/>
+      <w:numFmt w:val="bullet"/>
+      <w:lvlText w:val=""/>
+      <w:lvlJc w:val="left"/>
+      <w:pPr>
+        <w:ind w:left="720" w:hanging="360"/>
+      </w:pPr>
+      <w:rPr>
+        <w:rFonts w:ascii="Wingdings" w:hAnsi="Wingdings" w:hint="default"/>
+      </w:rPr>
+    </w:lvl>
+    <w:lvl w:ilvl="1" w:tplc="040C0003" w:tentative="1">
+      <w:start w:val="1"/>
+      <w:numFmt w:val="bullet"/>
+      <w:lvlText w:val="o"/>
+      <w:lvlJc w:val="left"/>
+      <w:pPr>
+        <w:ind w:left="1440" w:hanging="360"/>
+      </w:pPr>
+      <w:rPr>
+        <w:rFonts w:ascii="Courier New" w:hAnsi="Courier New" w:cs="Courier New" w:hint="default"/>
+      </w:rPr>
+    </w:lvl>
+    <w:lvl w:ilvl="2" w:tplc="040C0005" w:tentative="1">
+      <w:start w:val="1"/>
+      <w:numFmt w:val="bullet"/>
+      <w:lvlText w:val=""/>
+      <w:lvlJc w:val="left"/>
+      <w:pPr>
+        <w:ind w:left="2160" w:hanging="360"/>
+      </w:pPr>
+      <w:rPr>
+        <w:rFonts w:ascii="Wingdings" w:hAnsi="Wingdings" w:hint="default"/>
+      </w:rPr>
+    </w:lvl>
+    <w:lvl w:ilvl="3" w:tplc="040C0001" w:tentative="1">
+      <w:start w:val="1"/>
+      <w:numFmt w:val="bullet"/>
+      <w:lvlText w:val=""/>
+      <w:lvlJc w:val="left"/>
+      <w:pPr>
+        <w:ind w:left="2880" w:hanging="360"/>
+      </w:pPr>
+      <w:rPr>
+        <w:rFonts w:ascii="Symbol" w:hAnsi="Symbol" w:hint="default"/>
+      </w:rPr>
+    </w:lvl>
+    <w:lvl w:ilvl="4" w:tplc="040C0003" w:tentative="1">
+      <w:start w:val="1"/>
+      <w:numFmt w:val="bullet"/>
+      <w:lvlText w:val="o"/>
+      <w:lvlJc w:val="left"/>
+      <w:pPr>
+        <w:ind w:left="3600" w:hanging="360"/>
+      </w:pPr>
+      <w:rPr>
+        <w:rFonts w:ascii="Courier New" w:hAnsi="Courier New" w:cs="Courier New" w:hint="default"/>
+      </w:rPr>
+    </w:lvl>
+    <w:lvl w:ilvl="5" w:tplc="040C0005" w:tentative="1">
+      <w:start w:val="1"/>
+      <w:numFmt w:val="bullet"/>
+      <w:lvlText w:val=""/>
+      <w:lvlJc w:val="left"/>
+      <w:pPr>
+        <w:ind w:left="4320" w:hanging="360"/>
+      </w:pPr>
+      <w:rPr>
+        <w:rFonts w:ascii="Wingdings" w:hAnsi="Wingdings" w:hint="default"/>
+      </w:rPr>
+    </w:lvl>
+    <w:lvl w:ilvl="6" w:tplc="040C0001" w:tentative="1">
+      <w:start w:val="1"/>
+      <w:numFmt w:val="bullet"/>
+      <w:lvlText w:val=""/>
+      <w:lvlJc w:val="left"/>
+      <w:pPr>
+        <w:ind w:left="5040" w:hanging="360"/>
+      </w:pPr>
+      <w:rPr>
+        <w:rFonts w:ascii="Symbol" w:hAnsi="Symbol" w:hint="default"/>
+      </w:rPr>
+    </w:lvl>
+    <w:lvl w:ilvl="7" w:tplc="040C0003" w:tentative="1">
+      <w:start w:val="1"/>
+      <w:numFmt w:val="bullet"/>
+      <w:lvlText w:val="o"/>
+      <w:lvlJc w:val="left"/>
+      <w:pPr>
+        <w:ind w:left="5760" w:hanging="360"/>
+      </w:pPr>
+      <w:rPr>
+        <w:rFonts w:ascii="Courier New" w:hAnsi="Courier New" w:cs="Courier New" w:hint="default"/>
+      </w:rPr>
+    </w:lvl>
+    <w:lvl w:ilvl="8" w:tplc="040C0005" w:tentative="1">
+      <w:start w:val="1"/>
+      <w:numFmt w:val="bullet"/>
+      <w:lvlText w:val=""/>
+      <w:lvlJc w:val="left"/>
+      <w:pPr>
+        <w:ind w:left="6480" w:hanging="360"/>
+      </w:pPr>
+      <w:rPr>
+        <w:rFonts w:ascii="Wingdings" w:hAnsi="Wingdings" w:hint="default"/>
+      </w:rPr>
+    </w:lvl>
+  </w:abstractNum>
+  <w:abstractNum w:abstractNumId="7">
+    <w:nsid w:val="1CDF5053"/>
+    <w:multiLevelType w:val="hybridMultilevel"/>
+    <w:tmpl w:val="6FD6FD6E"/>
+    <w:lvl w:ilvl="0" w:tplc="040C0005">
+      <w:start w:val="1"/>
+      <w:numFmt w:val="bullet"/>
+      <w:lvlText w:val=""/>
+      <w:lvlJc w:val="left"/>
+      <w:pPr>
+        <w:ind w:left="720" w:hanging="360"/>
+      </w:pPr>
+      <w:rPr>
+        <w:rFonts w:ascii="Wingdings" w:hAnsi="Wingdings" w:hint="default"/>
+      </w:rPr>
+    </w:lvl>
+    <w:lvl w:ilvl="1" w:tplc="040C0003" w:tentative="1">
+      <w:start w:val="1"/>
+      <w:numFmt w:val="bullet"/>
+      <w:lvlText w:val="o"/>
+      <w:lvlJc w:val="left"/>
+      <w:pPr>
+        <w:ind w:left="1440" w:hanging="360"/>
+      </w:pPr>
+      <w:rPr>
+        <w:rFonts w:ascii="Courier New" w:hAnsi="Courier New" w:cs="Courier New" w:hint="default"/>
+      </w:rPr>
+    </w:lvl>
+    <w:lvl w:ilvl="2" w:tplc="040C0005" w:tentative="1">
+      <w:start w:val="1"/>
+      <w:numFmt w:val="bullet"/>
+      <w:lvlText w:val=""/>
+      <w:lvlJc w:val="left"/>
+      <w:pPr>
+        <w:ind w:left="2160" w:hanging="360"/>
+      </w:pPr>
+      <w:rPr>
+        <w:rFonts w:ascii="Wingdings" w:hAnsi="Wingdings" w:hint="default"/>
+      </w:rPr>
+    </w:lvl>
+    <w:lvl w:ilvl="3" w:tplc="040C0001" w:tentative="1">
+      <w:start w:val="1"/>
+      <w:numFmt w:val="bullet"/>
+      <w:lvlText w:val=""/>
+      <w:lvlJc w:val="left"/>
+      <w:pPr>
+        <w:ind w:left="2880" w:hanging="360"/>
+      </w:pPr>
+      <w:rPr>
+        <w:rFonts w:ascii="Symbol" w:hAnsi="Symbol" w:hint="default"/>
+      </w:rPr>
+    </w:lvl>
+    <w:lvl w:ilvl="4" w:tplc="040C0003" w:tentative="1">
+      <w:start w:val="1"/>
+      <w:numFmt w:val="bullet"/>
+      <w:lvlText w:val="o"/>
+      <w:lvlJc w:val="left"/>
+      <w:pPr>
+        <w:ind w:left="3600" w:hanging="360"/>
+      </w:pPr>
+      <w:rPr>
+        <w:rFonts w:ascii="Courier New" w:hAnsi="Courier New" w:cs="Courier New" w:hint="default"/>
+      </w:rPr>
+    </w:lvl>
+    <w:lvl w:ilvl="5" w:tplc="040C0005" w:tentative="1">
+      <w:start w:val="1"/>
+      <w:numFmt w:val="bullet"/>
+      <w:lvlText w:val=""/>
+      <w:lvlJc w:val="left"/>
+      <w:pPr>
+        <w:ind w:left="4320" w:hanging="360"/>
+      </w:pPr>
+      <w:rPr>
+        <w:rFonts w:ascii="Wingdings" w:hAnsi="Wingdings" w:hint="default"/>
+      </w:rPr>
+    </w:lvl>
+    <w:lvl w:ilvl="6" w:tplc="040C0001" w:tentative="1">
+      <w:start w:val="1"/>
+      <w:numFmt w:val="bullet"/>
+      <w:lvlText w:val=""/>
+      <w:lvlJc w:val="left"/>
+      <w:pPr>
+        <w:ind w:left="5040" w:hanging="360"/>
+      </w:pPr>
+      <w:rPr>
+        <w:rFonts w:ascii="Symbol" w:hAnsi="Symbol" w:hint="default"/>
+      </w:rPr>
+    </w:lvl>
+    <w:lvl w:ilvl="7" w:tplc="040C0003" w:tentative="1">
+      <w:start w:val="1"/>
+      <w:numFmt w:val="bullet"/>
+      <w:lvlText w:val="o"/>
+      <w:lvlJc w:val="left"/>
+      <w:pPr>
+        <w:ind w:left="5760" w:hanging="360"/>
+      </w:pPr>
+      <w:rPr>
+        <w:rFonts w:ascii="Courier New" w:hAnsi="Courier New" w:cs="Courier New" w:hint="default"/>
+      </w:rPr>
+    </w:lvl>
+    <w:lvl w:ilvl="8" w:tplc="040C0005" w:tentative="1">
+      <w:start w:val="1"/>
+      <w:numFmt w:val="bullet"/>
+      <w:lvlText w:val=""/>
+      <w:lvlJc w:val="left"/>
+      <w:pPr>
+        <w:ind w:left="6480" w:hanging="360"/>
+      </w:pPr>
+      <w:rPr>
+        <w:rFonts w:ascii="Wingdings" w:hAnsi="Wingdings" w:hint="default"/>
+      </w:rPr>
+    </w:lvl>
+  </w:abstractNum>
+  <w:abstractNum w:abstractNumId="8">
+    <w:nsid w:val="23F365B4"/>
+    <w:multiLevelType w:val="hybridMultilevel"/>
+    <w:tmpl w:val="045224E2"/>
+    <w:lvl w:ilvl="0" w:tplc="040C0005">
+      <w:start w:val="1"/>
+      <w:numFmt w:val="bullet"/>
+      <w:lvlText w:val=""/>
+      <w:lvlJc w:val="left"/>
+      <w:pPr>
+        <w:ind w:left="720" w:hanging="360"/>
+      </w:pPr>
+      <w:rPr>
+        <w:rFonts w:ascii="Wingdings" w:hAnsi="Wingdings" w:hint="default"/>
+      </w:rPr>
+    </w:lvl>
+    <w:lvl w:ilvl="1" w:tplc="040C0003" w:tentative="1">
+      <w:start w:val="1"/>
+      <w:numFmt w:val="bullet"/>
+      <w:lvlText w:val="o"/>
+      <w:lvlJc w:val="left"/>
+      <w:pPr>
+        <w:ind w:left="1440" w:hanging="360"/>
+      </w:pPr>
+      <w:rPr>
+        <w:rFonts w:ascii="Courier New" w:hAnsi="Courier New" w:cs="Courier New" w:hint="default"/>
+      </w:rPr>
+    </w:lvl>
+    <w:lvl w:ilvl="2" w:tplc="040C0005" w:tentative="1">
+      <w:start w:val="1"/>
+      <w:numFmt w:val="bullet"/>
+      <w:lvlText w:val=""/>
+      <w:lvlJc w:val="left"/>
+      <w:pPr>
+        <w:ind w:left="2160" w:hanging="360"/>
+      </w:pPr>
+      <w:rPr>
+        <w:rFonts w:ascii="Wingdings" w:hAnsi="Wingdings" w:hint="default"/>
+      </w:rPr>
+    </w:lvl>
+    <w:lvl w:ilvl="3" w:tplc="040C0001" w:tentative="1">
+      <w:start w:val="1"/>
+      <w:numFmt w:val="bullet"/>
+      <w:lvlText w:val=""/>
+      <w:lvlJc w:val="left"/>
+      <w:pPr>
+        <w:ind w:left="2880" w:hanging="360"/>
+      </w:pPr>
+      <w:rPr>
+        <w:rFonts w:ascii="Symbol" w:hAnsi="Symbol" w:hint="default"/>
+      </w:rPr>
+    </w:lvl>
+    <w:lvl w:ilvl="4" w:tplc="040C0003" w:tentative="1">
+      <w:start w:val="1"/>
+      <w:numFmt w:val="bullet"/>
+      <w:lvlText w:val="o"/>
+      <w:lvlJc w:val="left"/>
+      <w:pPr>
+        <w:ind w:left="3600" w:hanging="360"/>
+      </w:pPr>
+      <w:rPr>
+        <w:rFonts w:ascii="Courier New" w:hAnsi="Courier New" w:cs="Courier New" w:hint="default"/>
+      </w:rPr>
+    </w:lvl>
+    <w:lvl w:ilvl="5" w:tplc="040C0005" w:tentative="1">
+      <w:start w:val="1"/>
+      <w:numFmt w:val="bullet"/>
+      <w:lvlText w:val=""/>
+      <w:lvlJc w:val="left"/>
+      <w:pPr>
+        <w:ind w:left="4320" w:hanging="360"/>
+      </w:pPr>
+      <w:rPr>
+        <w:rFonts w:ascii="Wingdings" w:hAnsi="Wingdings" w:hint="default"/>
+      </w:rPr>
+    </w:lvl>
+    <w:lvl w:ilvl="6" w:tplc="040C0001" w:tentative="1">
+      <w:start w:val="1"/>
+      <w:numFmt w:val="bullet"/>
+      <w:lvlText w:val=""/>
+      <w:lvlJc w:val="left"/>
+      <w:pPr>
+        <w:ind w:left="5040" w:hanging="360"/>
+      </w:pPr>
+      <w:rPr>
+        <w:rFonts w:ascii="Symbol" w:hAnsi="Symbol" w:hint="default"/>
+      </w:rPr>
+    </w:lvl>
+    <w:lvl w:ilvl="7" w:tplc="040C0003" w:tentative="1">
+      <w:start w:val="1"/>
+      <w:numFmt w:val="bullet"/>
+      <w:lvlText w:val="o"/>
+      <w:lvlJc w:val="left"/>
+      <w:pPr>
+        <w:ind w:left="5760" w:hanging="360"/>
+      </w:pPr>
+      <w:rPr>
+        <w:rFonts w:ascii="Courier New" w:hAnsi="Courier New" w:cs="Courier New" w:hint="default"/>
+      </w:rPr>
+    </w:lvl>
+    <w:lvl w:ilvl="8" w:tplc="040C0005" w:tentative="1">
+      <w:start w:val="1"/>
+      <w:numFmt w:val="bullet"/>
+      <w:lvlText w:val=""/>
+      <w:lvlJc w:val="left"/>
+      <w:pPr>
+        <w:ind w:left="6480" w:hanging="360"/>
+      </w:pPr>
+      <w:rPr>
+        <w:rFonts w:ascii="Wingdings" w:hAnsi="Wingdings" w:hint="default"/>
+      </w:rPr>
+    </w:lvl>
+  </w:abstractNum>
+  <w:abstractNum w:abstractNumId="9">
     <w:nsid w:val="2C3947B9"/>
     <w:multiLevelType w:val="hybridMultilevel"/>
     <w:tmpl w:val="B54EE05E"/>
@@ -1242,7 +3409,233 @@
       </w:rPr>
     </w:lvl>
   </w:abstractNum>
-  <w:abstractNum w:abstractNumId="2">
+  <w:abstractNum w:abstractNumId="10">
+    <w:nsid w:val="3102518E"/>
+    <w:multiLevelType w:val="hybridMultilevel"/>
+    <w:tmpl w:val="0636999C"/>
+    <w:lvl w:ilvl="0" w:tplc="040C0005">
+      <w:start w:val="1"/>
+      <w:numFmt w:val="bullet"/>
+      <w:lvlText w:val=""/>
+      <w:lvlJc w:val="left"/>
+      <w:pPr>
+        <w:ind w:left="720" w:hanging="360"/>
+      </w:pPr>
+      <w:rPr>
+        <w:rFonts w:ascii="Wingdings" w:hAnsi="Wingdings" w:hint="default"/>
+      </w:rPr>
+    </w:lvl>
+    <w:lvl w:ilvl="1" w:tplc="040C0003" w:tentative="1">
+      <w:start w:val="1"/>
+      <w:numFmt w:val="bullet"/>
+      <w:lvlText w:val="o"/>
+      <w:lvlJc w:val="left"/>
+      <w:pPr>
+        <w:ind w:left="1440" w:hanging="360"/>
+      </w:pPr>
+      <w:rPr>
+        <w:rFonts w:ascii="Courier New" w:hAnsi="Courier New" w:cs="Courier New" w:hint="default"/>
+      </w:rPr>
+    </w:lvl>
+    <w:lvl w:ilvl="2" w:tplc="040C0005" w:tentative="1">
+      <w:start w:val="1"/>
+      <w:numFmt w:val="bullet"/>
+      <w:lvlText w:val=""/>
+      <w:lvlJc w:val="left"/>
+      <w:pPr>
+        <w:ind w:left="2160" w:hanging="360"/>
+      </w:pPr>
+      <w:rPr>
+        <w:rFonts w:ascii="Wingdings" w:hAnsi="Wingdings" w:hint="default"/>
+      </w:rPr>
+    </w:lvl>
+    <w:lvl w:ilvl="3" w:tplc="040C0001" w:tentative="1">
+      <w:start w:val="1"/>
+      <w:numFmt w:val="bullet"/>
+      <w:lvlText w:val=""/>
+      <w:lvlJc w:val="left"/>
+      <w:pPr>
+        <w:ind w:left="2880" w:hanging="360"/>
+      </w:pPr>
+      <w:rPr>
+        <w:rFonts w:ascii="Symbol" w:hAnsi="Symbol" w:hint="default"/>
+      </w:rPr>
+    </w:lvl>
+    <w:lvl w:ilvl="4" w:tplc="040C0003" w:tentative="1">
+      <w:start w:val="1"/>
+      <w:numFmt w:val="bullet"/>
+      <w:lvlText w:val="o"/>
+      <w:lvlJc w:val="left"/>
+      <w:pPr>
+        <w:ind w:left="3600" w:hanging="360"/>
+      </w:pPr>
+      <w:rPr>
+        <w:rFonts w:ascii="Courier New" w:hAnsi="Courier New" w:cs="Courier New" w:hint="default"/>
+      </w:rPr>
+    </w:lvl>
+    <w:lvl w:ilvl="5" w:tplc="040C0005" w:tentative="1">
+      <w:start w:val="1"/>
+      <w:numFmt w:val="bullet"/>
+      <w:lvlText w:val=""/>
+      <w:lvlJc w:val="left"/>
+      <w:pPr>
+        <w:ind w:left="4320" w:hanging="360"/>
+      </w:pPr>
+      <w:rPr>
+        <w:rFonts w:ascii="Wingdings" w:hAnsi="Wingdings" w:hint="default"/>
+      </w:rPr>
+    </w:lvl>
+    <w:lvl w:ilvl="6" w:tplc="040C0001" w:tentative="1">
+      <w:start w:val="1"/>
+      <w:numFmt w:val="bullet"/>
+      <w:lvlText w:val=""/>
+      <w:lvlJc w:val="left"/>
+      <w:pPr>
+        <w:ind w:left="5040" w:hanging="360"/>
+      </w:pPr>
+      <w:rPr>
+        <w:rFonts w:ascii="Symbol" w:hAnsi="Symbol" w:hint="default"/>
+      </w:rPr>
+    </w:lvl>
+    <w:lvl w:ilvl="7" w:tplc="040C0003" w:tentative="1">
+      <w:start w:val="1"/>
+      <w:numFmt w:val="bullet"/>
+      <w:lvlText w:val="o"/>
+      <w:lvlJc w:val="left"/>
+      <w:pPr>
+        <w:ind w:left="5760" w:hanging="360"/>
+      </w:pPr>
+      <w:rPr>
+        <w:rFonts w:ascii="Courier New" w:hAnsi="Courier New" w:cs="Courier New" w:hint="default"/>
+      </w:rPr>
+    </w:lvl>
+    <w:lvl w:ilvl="8" w:tplc="040C0005" w:tentative="1">
+      <w:start w:val="1"/>
+      <w:numFmt w:val="bullet"/>
+      <w:lvlText w:val=""/>
+      <w:lvlJc w:val="left"/>
+      <w:pPr>
+        <w:ind w:left="6480" w:hanging="360"/>
+      </w:pPr>
+      <w:rPr>
+        <w:rFonts w:ascii="Wingdings" w:hAnsi="Wingdings" w:hint="default"/>
+      </w:rPr>
+    </w:lvl>
+  </w:abstractNum>
+  <w:abstractNum w:abstractNumId="11">
+    <w:nsid w:val="32745387"/>
+    <w:multiLevelType w:val="hybridMultilevel"/>
+    <w:tmpl w:val="6D56E06C"/>
+    <w:lvl w:ilvl="0" w:tplc="040C0005">
+      <w:start w:val="1"/>
+      <w:numFmt w:val="bullet"/>
+      <w:lvlText w:val=""/>
+      <w:lvlJc w:val="left"/>
+      <w:pPr>
+        <w:ind w:left="720" w:hanging="360"/>
+      </w:pPr>
+      <w:rPr>
+        <w:rFonts w:ascii="Wingdings" w:hAnsi="Wingdings" w:hint="default"/>
+      </w:rPr>
+    </w:lvl>
+    <w:lvl w:ilvl="1" w:tplc="040C0003" w:tentative="1">
+      <w:start w:val="1"/>
+      <w:numFmt w:val="bullet"/>
+      <w:lvlText w:val="o"/>
+      <w:lvlJc w:val="left"/>
+      <w:pPr>
+        <w:ind w:left="1440" w:hanging="360"/>
+      </w:pPr>
+      <w:rPr>
+        <w:rFonts w:ascii="Courier New" w:hAnsi="Courier New" w:cs="Courier New" w:hint="default"/>
+      </w:rPr>
+    </w:lvl>
+    <w:lvl w:ilvl="2" w:tplc="040C0005" w:tentative="1">
+      <w:start w:val="1"/>
+      <w:numFmt w:val="bullet"/>
+      <w:lvlText w:val=""/>
+      <w:lvlJc w:val="left"/>
+      <w:pPr>
+        <w:ind w:left="2160" w:hanging="360"/>
+      </w:pPr>
+      <w:rPr>
+        <w:rFonts w:ascii="Wingdings" w:hAnsi="Wingdings" w:hint="default"/>
+      </w:rPr>
+    </w:lvl>
+    <w:lvl w:ilvl="3" w:tplc="040C0001" w:tentative="1">
+      <w:start w:val="1"/>
+      <w:numFmt w:val="bullet"/>
+      <w:lvlText w:val=""/>
+      <w:lvlJc w:val="left"/>
+      <w:pPr>
+        <w:ind w:left="2880" w:hanging="360"/>
+      </w:pPr>
+      <w:rPr>
+        <w:rFonts w:ascii="Symbol" w:hAnsi="Symbol" w:hint="default"/>
+      </w:rPr>
+    </w:lvl>
+    <w:lvl w:ilvl="4" w:tplc="040C0003" w:tentative="1">
+      <w:start w:val="1"/>
+      <w:numFmt w:val="bullet"/>
+      <w:lvlText w:val="o"/>
+      <w:lvlJc w:val="left"/>
+      <w:pPr>
+        <w:ind w:left="3600" w:hanging="360"/>
+      </w:pPr>
+      <w:rPr>
+        <w:rFonts w:ascii="Courier New" w:hAnsi="Courier New" w:cs="Courier New" w:hint="default"/>
+      </w:rPr>
+    </w:lvl>
+    <w:lvl w:ilvl="5" w:tplc="040C0005" w:tentative="1">
+      <w:start w:val="1"/>
+      <w:numFmt w:val="bullet"/>
+      <w:lvlText w:val=""/>
+      <w:lvlJc w:val="left"/>
+      <w:pPr>
+        <w:ind w:left="4320" w:hanging="360"/>
+      </w:pPr>
+      <w:rPr>
+        <w:rFonts w:ascii="Wingdings" w:hAnsi="Wingdings" w:hint="default"/>
+      </w:rPr>
+    </w:lvl>
+    <w:lvl w:ilvl="6" w:tplc="040C0001" w:tentative="1">
+      <w:start w:val="1"/>
+      <w:numFmt w:val="bullet"/>
+      <w:lvlText w:val=""/>
+      <w:lvlJc w:val="left"/>
+      <w:pPr>
+        <w:ind w:left="5040" w:hanging="360"/>
+      </w:pPr>
+      <w:rPr>
+        <w:rFonts w:ascii="Symbol" w:hAnsi="Symbol" w:hint="default"/>
+      </w:rPr>
+    </w:lvl>
+    <w:lvl w:ilvl="7" w:tplc="040C0003" w:tentative="1">
+      <w:start w:val="1"/>
+      <w:numFmt w:val="bullet"/>
+      <w:lvlText w:val="o"/>
+      <w:lvlJc w:val="left"/>
+      <w:pPr>
+        <w:ind w:left="5760" w:hanging="360"/>
+      </w:pPr>
+      <w:rPr>
+        <w:rFonts w:ascii="Courier New" w:hAnsi="Courier New" w:cs="Courier New" w:hint="default"/>
+      </w:rPr>
+    </w:lvl>
+    <w:lvl w:ilvl="8" w:tplc="040C0005" w:tentative="1">
+      <w:start w:val="1"/>
+      <w:numFmt w:val="bullet"/>
+      <w:lvlText w:val=""/>
+      <w:lvlJc w:val="left"/>
+      <w:pPr>
+        <w:ind w:left="6480" w:hanging="360"/>
+      </w:pPr>
+      <w:rPr>
+        <w:rFonts w:ascii="Wingdings" w:hAnsi="Wingdings" w:hint="default"/>
+      </w:rPr>
+    </w:lvl>
+  </w:abstractNum>
+  <w:abstractNum w:abstractNumId="12">
     <w:nsid w:val="359C6D25"/>
     <w:multiLevelType w:val="hybridMultilevel"/>
     <w:tmpl w:val="B75AB002"/>
@@ -1331,7 +3724,7 @@
       </w:pPr>
     </w:lvl>
   </w:abstractNum>
-  <w:abstractNum w:abstractNumId="3">
+  <w:abstractNum w:abstractNumId="13">
     <w:nsid w:val="450F1830"/>
     <w:multiLevelType w:val="hybridMultilevel"/>
     <w:tmpl w:val="3962C204"/>
@@ -1444,7 +3837,7 @@
       </w:rPr>
     </w:lvl>
   </w:abstractNum>
-  <w:abstractNum w:abstractNumId="4">
+  <w:abstractNum w:abstractNumId="14">
     <w:nsid w:val="471F23EF"/>
     <w:multiLevelType w:val="hybridMultilevel"/>
     <w:tmpl w:val="A100FEC8"/>
@@ -1557,7 +3950,7 @@
       </w:rPr>
     </w:lvl>
   </w:abstractNum>
-  <w:abstractNum w:abstractNumId="5">
+  <w:abstractNum w:abstractNumId="15">
     <w:nsid w:val="5A2340A3"/>
     <w:multiLevelType w:val="hybridMultilevel"/>
     <w:tmpl w:val="D3166DAE"/>
@@ -1670,7 +4063,120 @@
       </w:rPr>
     </w:lvl>
   </w:abstractNum>
-  <w:abstractNum w:abstractNumId="6">
+  <w:abstractNum w:abstractNumId="16">
+    <w:nsid w:val="674479D0"/>
+    <w:multiLevelType w:val="hybridMultilevel"/>
+    <w:tmpl w:val="E3F6111E"/>
+    <w:lvl w:ilvl="0" w:tplc="040C0005">
+      <w:start w:val="1"/>
+      <w:numFmt w:val="bullet"/>
+      <w:lvlText w:val=""/>
+      <w:lvlJc w:val="left"/>
+      <w:pPr>
+        <w:ind w:left="720" w:hanging="360"/>
+      </w:pPr>
+      <w:rPr>
+        <w:rFonts w:ascii="Wingdings" w:hAnsi="Wingdings" w:hint="default"/>
+      </w:rPr>
+    </w:lvl>
+    <w:lvl w:ilvl="1" w:tplc="040C0003" w:tentative="1">
+      <w:start w:val="1"/>
+      <w:numFmt w:val="bullet"/>
+      <w:lvlText w:val="o"/>
+      <w:lvlJc w:val="left"/>
+      <w:pPr>
+        <w:ind w:left="1440" w:hanging="360"/>
+      </w:pPr>
+      <w:rPr>
+        <w:rFonts w:ascii="Courier New" w:hAnsi="Courier New" w:cs="Courier New" w:hint="default"/>
+      </w:rPr>
+    </w:lvl>
+    <w:lvl w:ilvl="2" w:tplc="040C0005" w:tentative="1">
+      <w:start w:val="1"/>
+      <w:numFmt w:val="bullet"/>
+      <w:lvlText w:val=""/>
+      <w:lvlJc w:val="left"/>
+      <w:pPr>
+        <w:ind w:left="2160" w:hanging="360"/>
+      </w:pPr>
+      <w:rPr>
+        <w:rFonts w:ascii="Wingdings" w:hAnsi="Wingdings" w:hint="default"/>
+      </w:rPr>
+    </w:lvl>
+    <w:lvl w:ilvl="3" w:tplc="040C0001" w:tentative="1">
+      <w:start w:val="1"/>
+      <w:numFmt w:val="bullet"/>
+      <w:lvlText w:val=""/>
+      <w:lvlJc w:val="left"/>
+      <w:pPr>
+        <w:ind w:left="2880" w:hanging="360"/>
+      </w:pPr>
+      <w:rPr>
+        <w:rFonts w:ascii="Symbol" w:hAnsi="Symbol" w:hint="default"/>
+      </w:rPr>
+    </w:lvl>
+    <w:lvl w:ilvl="4" w:tplc="040C0003" w:tentative="1">
+      <w:start w:val="1"/>
+      <w:numFmt w:val="bullet"/>
+      <w:lvlText w:val="o"/>
+      <w:lvlJc w:val="left"/>
+      <w:pPr>
+        <w:ind w:left="3600" w:hanging="360"/>
+      </w:pPr>
+      <w:rPr>
+        <w:rFonts w:ascii="Courier New" w:hAnsi="Courier New" w:cs="Courier New" w:hint="default"/>
+      </w:rPr>
+    </w:lvl>
+    <w:lvl w:ilvl="5" w:tplc="040C0005" w:tentative="1">
+      <w:start w:val="1"/>
+      <w:numFmt w:val="bullet"/>
+      <w:lvlText w:val=""/>
+      <w:lvlJc w:val="left"/>
+      <w:pPr>
+        <w:ind w:left="4320" w:hanging="360"/>
+      </w:pPr>
+      <w:rPr>
+        <w:rFonts w:ascii="Wingdings" w:hAnsi="Wingdings" w:hint="default"/>
+      </w:rPr>
+    </w:lvl>
+    <w:lvl w:ilvl="6" w:tplc="040C0001" w:tentative="1">
+      <w:start w:val="1"/>
+      <w:numFmt w:val="bullet"/>
+      <w:lvlText w:val=""/>
+      <w:lvlJc w:val="left"/>
+      <w:pPr>
+        <w:ind w:left="5040" w:hanging="360"/>
+      </w:pPr>
+      <w:rPr>
+        <w:rFonts w:ascii="Symbol" w:hAnsi="Symbol" w:hint="default"/>
+      </w:rPr>
+    </w:lvl>
+    <w:lvl w:ilvl="7" w:tplc="040C0003" w:tentative="1">
+      <w:start w:val="1"/>
+      <w:numFmt w:val="bullet"/>
+      <w:lvlText w:val="o"/>
+      <w:lvlJc w:val="left"/>
+      <w:pPr>
+        <w:ind w:left="5760" w:hanging="360"/>
+      </w:pPr>
+      <w:rPr>
+        <w:rFonts w:ascii="Courier New" w:hAnsi="Courier New" w:cs="Courier New" w:hint="default"/>
+      </w:rPr>
+    </w:lvl>
+    <w:lvl w:ilvl="8" w:tplc="040C0005" w:tentative="1">
+      <w:start w:val="1"/>
+      <w:numFmt w:val="bullet"/>
+      <w:lvlText w:val=""/>
+      <w:lvlJc w:val="left"/>
+      <w:pPr>
+        <w:ind w:left="6480" w:hanging="360"/>
+      </w:pPr>
+      <w:rPr>
+        <w:rFonts w:ascii="Wingdings" w:hAnsi="Wingdings" w:hint="default"/>
+      </w:rPr>
+    </w:lvl>
+  </w:abstractNum>
+  <w:abstractNum w:abstractNumId="17">
     <w:nsid w:val="68704EA8"/>
     <w:multiLevelType w:val="hybridMultilevel"/>
     <w:tmpl w:val="A894E5F8"/>
@@ -1783,7 +4289,7 @@
       </w:rPr>
     </w:lvl>
   </w:abstractNum>
-  <w:abstractNum w:abstractNumId="7">
+  <w:abstractNum w:abstractNumId="18">
     <w:nsid w:val="6CAB1A13"/>
     <w:multiLevelType w:val="hybridMultilevel"/>
     <w:tmpl w:val="ED9E5978"/>
@@ -1896,11 +4402,11 @@
       </w:rPr>
     </w:lvl>
   </w:abstractNum>
-  <w:abstractNum w:abstractNumId="8">
+  <w:abstractNum w:abstractNumId="19">
     <w:nsid w:val="74CF69F5"/>
     <w:multiLevelType w:val="hybridMultilevel"/>
-    <w:tmpl w:val="69AC68A0"/>
-    <w:lvl w:ilvl="0" w:tplc="040C0005">
+    <w:tmpl w:val="2B48C138"/>
+    <w:lvl w:ilvl="0" w:tplc="FE26AA3C">
       <w:start w:val="1"/>
       <w:numFmt w:val="bullet"/>
       <w:lvlText w:val=""/>
@@ -1910,6 +4416,7 @@
       </w:pPr>
       <w:rPr>
         <w:rFonts w:ascii="Wingdings" w:hAnsi="Wingdings" w:hint="default"/>
+        <w:color w:val="000000" w:themeColor="text1"/>
       </w:rPr>
     </w:lvl>
     <w:lvl w:ilvl="1" w:tplc="040C0003" w:tentative="1">
@@ -2010,31 +4517,64 @@
     </w:lvl>
   </w:abstractNum>
   <w:num w:numId="1">
+    <w:abstractNumId w:val="13"/>
+  </w:num>
+  <w:num w:numId="2">
+    <w:abstractNumId w:val="9"/>
+  </w:num>
+  <w:num w:numId="3">
+    <w:abstractNumId w:val="19"/>
+  </w:num>
+  <w:num w:numId="4">
+    <w:abstractNumId w:val="15"/>
+  </w:num>
+  <w:num w:numId="5">
+    <w:abstractNumId w:val="14"/>
+  </w:num>
+  <w:num w:numId="6">
+    <w:abstractNumId w:val="18"/>
+  </w:num>
+  <w:num w:numId="7">
+    <w:abstractNumId w:val="12"/>
+  </w:num>
+  <w:num w:numId="8">
+    <w:abstractNumId w:val="2"/>
+  </w:num>
+  <w:num w:numId="9">
+    <w:abstractNumId w:val="17"/>
+  </w:num>
+  <w:num w:numId="10">
     <w:abstractNumId w:val="3"/>
   </w:num>
-  <w:num w:numId="2">
+  <w:num w:numId="11">
     <w:abstractNumId w:val="1"/>
   </w:num>
-  <w:num w:numId="3">
-    <w:abstractNumId w:val="8"/>
+  <w:num w:numId="12">
+    <w:abstractNumId w:val="11"/>
   </w:num>
-  <w:num w:numId="4">
+  <w:num w:numId="13">
+    <w:abstractNumId w:val="0"/>
+  </w:num>
+  <w:num w:numId="14">
+    <w:abstractNumId w:val="16"/>
+  </w:num>
+  <w:num w:numId="15">
+    <w:abstractNumId w:val="4"/>
+  </w:num>
+  <w:num w:numId="16">
+    <w:abstractNumId w:val="6"/>
+  </w:num>
+  <w:num w:numId="17">
     <w:abstractNumId w:val="5"/>
   </w:num>
-  <w:num w:numId="5">
-    <w:abstractNumId w:val="4"/>
+  <w:num w:numId="18">
+    <w:abstractNumId w:val="10"/>
   </w:num>
-  <w:num w:numId="6">
+  <w:num w:numId="19">
     <w:abstractNumId w:val="7"/>
   </w:num>
-  <w:num w:numId="7">
-    <w:abstractNumId w:val="2"/>
-  </w:num>
-  <w:num w:numId="8">
-    <w:abstractNumId w:val="0"/>
-  </w:num>
-  <w:num w:numId="9">
-    <w:abstractNumId w:val="6"/>
+  <w:num w:numId="20">
+    <w:abstractNumId w:val="8"/>
   </w:num>
 </w:numbering>
 </file>

</xml_diff>

<commit_message>
adding form + beginning Tuto #2
</commit_message>
<xml_diff>
--- a/LEARNME.docx
+++ b/LEARNME.docx
@@ -11,6 +11,7 @@
           <w:sz w:val="32"/>
         </w:rPr>
       </w:pPr>
+      <w:proofErr w:type="spellStart"/>
       <w:r>
         <w:rPr>
           <w:b/>
@@ -18,6 +19,7 @@
         </w:rPr>
         <w:t>Git</w:t>
       </w:r>
+      <w:proofErr w:type="spellEnd"/>
     </w:p>
     <w:p>
       <w:pPr>
@@ -61,6 +63,7 @@
           <w:sz w:val="32"/>
         </w:rPr>
       </w:pPr>
+      <w:proofErr w:type="spellStart"/>
       <w:r>
         <w:rPr>
           <w:b/>
@@ -68,6 +71,7 @@
         </w:rPr>
         <w:t>Symfony</w:t>
       </w:r>
+      <w:proofErr w:type="spellEnd"/>
     </w:p>
     <w:p>
       <w:pPr>
@@ -78,7 +82,21 @@
         <w:rPr>
           <w:u w:val="single"/>
         </w:rPr>
-        <w:t>Create a Symfony project</w:t>
+        <w:t xml:space="preserve">Create a </w:t>
+      </w:r>
+      <w:proofErr w:type="spellStart"/>
+      <w:r>
+        <w:rPr>
+          <w:u w:val="single"/>
+        </w:rPr>
+        <w:t>Symfony</w:t>
+      </w:r>
+      <w:proofErr w:type="spellEnd"/>
+      <w:r>
+        <w:rPr>
+          <w:u w:val="single"/>
+        </w:rPr>
+        <w:t xml:space="preserve"> project</w:t>
       </w:r>
       <w:r>
         <w:t xml:space="preserve">: </w:t>
@@ -96,8 +114,30 @@
         <w:rPr>
           <w:color w:val="777FC4"/>
         </w:rPr>
-        <w:t>$ composer create-project symfony/website-skeleton my_project_name</w:t>
-      </w:r>
+        <w:t xml:space="preserve">$ composer create-project </w:t>
+      </w:r>
+      <w:proofErr w:type="spellStart"/>
+      <w:r>
+        <w:rPr>
+          <w:color w:val="777FC4"/>
+        </w:rPr>
+        <w:t>symfony</w:t>
+      </w:r>
+      <w:proofErr w:type="spellEnd"/>
+      <w:r>
+        <w:rPr>
+          <w:color w:val="777FC4"/>
+        </w:rPr>
+        <w:t xml:space="preserve">/website-skeleton </w:t>
+      </w:r>
+      <w:proofErr w:type="spellStart"/>
+      <w:r>
+        <w:rPr>
+          <w:color w:val="777FC4"/>
+        </w:rPr>
+        <w:t>my_project_name</w:t>
+      </w:r>
+      <w:proofErr w:type="spellEnd"/>
     </w:p>
     <w:p>
       <w:pPr>
@@ -108,7 +148,15 @@
         <w:t>I</w:t>
       </w:r>
       <w:r>
-        <w:t>f no my_project_name, the folder create</w:t>
+        <w:t xml:space="preserve">f no </w:t>
+      </w:r>
+      <w:proofErr w:type="spellStart"/>
+      <w:r>
+        <w:t>my_project_name</w:t>
+      </w:r>
+      <w:proofErr w:type="spellEnd"/>
+      <w:r>
+        <w:t>, the folder create</w:t>
       </w:r>
       <w:r>
         <w:t xml:space="preserve"> will be named website-skeleton</w:t>
@@ -142,30 +190,41 @@
         </w:rPr>
         <w:t xml:space="preserve">through </w:t>
       </w:r>
+      <w:proofErr w:type="spellStart"/>
       <w:r>
         <w:rPr>
           <w:b/>
           <w:sz w:val="32"/>
         </w:rPr>
-        <w:t>Tuto #1</w:t>
-      </w:r>
-    </w:p>
-    <w:p>
-      <w:pPr>
-        <w:spacing w:line="264" w:lineRule="auto"/>
-      </w:pPr>
-    </w:p>
-    <w:p>
-      <w:pPr>
-        <w:spacing w:line="264" w:lineRule="auto"/>
-        <w:jc w:val="both"/>
-      </w:pPr>
+        <w:t>Tuto</w:t>
+      </w:r>
+      <w:proofErr w:type="spellEnd"/>
+      <w:r>
+        <w:rPr>
+          <w:b/>
+          <w:sz w:val="32"/>
+        </w:rPr>
+        <w:t xml:space="preserve"> #1</w:t>
+      </w:r>
+    </w:p>
+    <w:p>
+      <w:pPr>
+        <w:spacing w:line="264" w:lineRule="auto"/>
+      </w:pPr>
+    </w:p>
+    <w:p>
+      <w:pPr>
+        <w:spacing w:line="264" w:lineRule="auto"/>
+        <w:jc w:val="both"/>
+      </w:pPr>
+      <w:proofErr w:type="spellStart"/>
       <w:r>
         <w:rPr>
           <w:u w:val="single"/>
         </w:rPr>
         <w:t>Tuto</w:t>
       </w:r>
+      <w:proofErr w:type="spellEnd"/>
       <w:r>
         <w:t xml:space="preserve">: </w:t>
       </w:r>
@@ -271,7 +330,15 @@
         <w:t xml:space="preserve"> personalized server</w:t>
       </w:r>
       <w:r>
-        <w:t xml:space="preserve"> to launch our Symfony app</w:t>
+        <w:t xml:space="preserve"> to launch our </w:t>
+      </w:r>
+      <w:proofErr w:type="spellStart"/>
+      <w:r>
+        <w:t>Symfony</w:t>
+      </w:r>
+      <w:proofErr w:type="spellEnd"/>
+      <w:r>
+        <w:t xml:space="preserve"> app</w:t>
       </w:r>
       <w:r>
         <w:t xml:space="preserve"> that will be used only when I dev (</w:t>
@@ -338,14 +405,38 @@
         <w:rPr>
           <w:color w:val="4472C4" w:themeColor="accent1"/>
         </w:rPr>
-        <w:t>$ php bin/console server</w:t>
-      </w:r>
+        <w:t xml:space="preserve">$ </w:t>
+      </w:r>
+      <w:proofErr w:type="spellStart"/>
       <w:r>
         <w:rPr>
           <w:color w:val="4472C4" w:themeColor="accent1"/>
         </w:rPr>
+        <w:t>php</w:t>
+      </w:r>
+      <w:proofErr w:type="spellEnd"/>
+      <w:r>
+        <w:rPr>
+          <w:color w:val="4472C4" w:themeColor="accent1"/>
+        </w:rPr>
+        <w:t xml:space="preserve"> bin/console </w:t>
+      </w:r>
+      <w:proofErr w:type="spellStart"/>
+      <w:proofErr w:type="gramStart"/>
+      <w:r>
+        <w:rPr>
+          <w:color w:val="4472C4" w:themeColor="accent1"/>
+        </w:rPr>
+        <w:t>server</w:t>
+      </w:r>
+      <w:r>
+        <w:rPr>
+          <w:color w:val="4472C4" w:themeColor="accent1"/>
+        </w:rPr>
         <w:t>:run</w:t>
       </w:r>
+      <w:proofErr w:type="spellEnd"/>
+      <w:proofErr w:type="gramEnd"/>
     </w:p>
     <w:p>
       <w:pPr>
@@ -367,8 +458,32 @@
         <w:rPr>
           <w:color w:val="777FC4"/>
         </w:rPr>
-        <w:t>$ php bin/console make:controller</w:t>
-      </w:r>
+        <w:t xml:space="preserve">$ </w:t>
+      </w:r>
+      <w:proofErr w:type="spellStart"/>
+      <w:r>
+        <w:rPr>
+          <w:color w:val="777FC4"/>
+        </w:rPr>
+        <w:t>php</w:t>
+      </w:r>
+      <w:proofErr w:type="spellEnd"/>
+      <w:r>
+        <w:rPr>
+          <w:color w:val="777FC4"/>
+        </w:rPr>
+        <w:t xml:space="preserve"> bin/console </w:t>
+      </w:r>
+      <w:proofErr w:type="spellStart"/>
+      <w:proofErr w:type="gramStart"/>
+      <w:r>
+        <w:rPr>
+          <w:color w:val="777FC4"/>
+        </w:rPr>
+        <w:t>make:controller</w:t>
+      </w:r>
+      <w:proofErr w:type="spellEnd"/>
+      <w:proofErr w:type="gramEnd"/>
     </w:p>
     <w:p>
       <w:pPr>
@@ -384,7 +499,15 @@
         </w:rPr>
       </w:pPr>
       <w:r>
-        <w:t>Create a docker-compose.yml file:</w:t>
+        <w:t xml:space="preserve">Create a </w:t>
+      </w:r>
+      <w:proofErr w:type="spellStart"/>
+      <w:r>
+        <w:t>docker-compose.yml</w:t>
+      </w:r>
+      <w:proofErr w:type="spellEnd"/>
+      <w:r>
+        <w:t xml:space="preserve"> file:</w:t>
       </w:r>
       <w:r>
         <w:t xml:space="preserve"> </w:t>
@@ -393,14 +516,36 @@
         <w:rPr>
           <w:color w:val="777FC4"/>
         </w:rPr>
-        <w:t>$ n</w:t>
-      </w:r>
-      <w:r>
-        <w:rPr>
-          <w:color w:val="777FC4"/>
-        </w:rPr>
-        <w:t>ano docker-compose.yml</w:t>
-      </w:r>
+        <w:t xml:space="preserve">$ </w:t>
+      </w:r>
+      <w:proofErr w:type="spellStart"/>
+      <w:r>
+        <w:rPr>
+          <w:color w:val="777FC4"/>
+        </w:rPr>
+        <w:t>n</w:t>
+      </w:r>
+      <w:r>
+        <w:rPr>
+          <w:color w:val="777FC4"/>
+        </w:rPr>
+        <w:t>ano</w:t>
+      </w:r>
+      <w:proofErr w:type="spellEnd"/>
+      <w:r>
+        <w:rPr>
+          <w:color w:val="777FC4"/>
+        </w:rPr>
+        <w:t xml:space="preserve"> </w:t>
+      </w:r>
+      <w:proofErr w:type="spellStart"/>
+      <w:r>
+        <w:rPr>
+          <w:color w:val="777FC4"/>
+        </w:rPr>
+        <w:t>docker-compose.yml</w:t>
+      </w:r>
+      <w:proofErr w:type="spellEnd"/>
     </w:p>
     <w:p>
       <w:pPr>
@@ -416,7 +561,15 @@
         <w:t>Build the service</w:t>
       </w:r>
       <w:r>
-        <w:t>s written on the docker-compose.yml file</w:t>
+        <w:t xml:space="preserve">s written on the </w:t>
+      </w:r>
+      <w:proofErr w:type="spellStart"/>
+      <w:r>
+        <w:t>docker-compose.yml</w:t>
+      </w:r>
+      <w:proofErr w:type="spellEnd"/>
+      <w:r>
+        <w:t xml:space="preserve"> file</w:t>
       </w:r>
       <w:r>
         <w:t xml:space="preserve"> (the d will return the bash prompt)</w:t>
@@ -428,7 +581,21 @@
         <w:rPr>
           <w:color w:val="777FC4"/>
         </w:rPr>
-        <w:t>$ docker-compose up –d</w:t>
+        <w:t xml:space="preserve">$ </w:t>
+      </w:r>
+      <w:proofErr w:type="spellStart"/>
+      <w:r>
+        <w:rPr>
+          <w:color w:val="777FC4"/>
+        </w:rPr>
+        <w:t>docker</w:t>
+      </w:r>
+      <w:proofErr w:type="spellEnd"/>
+      <w:r>
+        <w:rPr>
+          <w:color w:val="777FC4"/>
+        </w:rPr>
+        <w:t>-compose up –d</w:t>
       </w:r>
     </w:p>
     <w:p>
@@ -448,17 +615,52 @@
         <w:t xml:space="preserve">Create the database </w:t>
       </w:r>
       <w:r>
-        <w:t xml:space="preserve">(accordingly to the DATABASE_URL value in </w:t>
-      </w:r>
-      <w:r>
-        <w:t xml:space="preserve">.env): </w:t>
-      </w:r>
-      <w:r>
-        <w:rPr>
-          <w:color w:val="777FC4"/>
-        </w:rPr>
-        <w:t>$ php bin/console doctrine:database:create</w:t>
-      </w:r>
+        <w:t xml:space="preserve">(accordingly to the DATABASE_URL value </w:t>
+      </w:r>
+      <w:proofErr w:type="gramStart"/>
+      <w:r>
+        <w:t xml:space="preserve">in </w:t>
+      </w:r>
+      <w:r>
+        <w:t>.</w:t>
+      </w:r>
+      <w:proofErr w:type="spellStart"/>
+      <w:r>
+        <w:t>env</w:t>
+      </w:r>
+      <w:proofErr w:type="spellEnd"/>
+      <w:proofErr w:type="gramEnd"/>
+      <w:r>
+        <w:t xml:space="preserve">): </w:t>
+      </w:r>
+      <w:r>
+        <w:rPr>
+          <w:color w:val="777FC4"/>
+        </w:rPr>
+        <w:t xml:space="preserve">$ </w:t>
+      </w:r>
+      <w:proofErr w:type="spellStart"/>
+      <w:r>
+        <w:rPr>
+          <w:color w:val="777FC4"/>
+        </w:rPr>
+        <w:t>php</w:t>
+      </w:r>
+      <w:proofErr w:type="spellEnd"/>
+      <w:r>
+        <w:rPr>
+          <w:color w:val="777FC4"/>
+        </w:rPr>
+        <w:t xml:space="preserve"> bin/console </w:t>
+      </w:r>
+      <w:proofErr w:type="spellStart"/>
+      <w:r>
+        <w:rPr>
+          <w:color w:val="777FC4"/>
+        </w:rPr>
+        <w:t>doctrine:database:create</w:t>
+      </w:r>
+      <w:proofErr w:type="spellEnd"/>
     </w:p>
     <w:p>
       <w:pPr>
@@ -483,7 +685,21 @@
         <w:rPr>
           <w:color w:val="777FC4"/>
         </w:rPr>
-        <w:t>$ php bin/</w:t>
+        <w:t xml:space="preserve">$ </w:t>
+      </w:r>
+      <w:proofErr w:type="spellStart"/>
+      <w:r>
+        <w:rPr>
+          <w:color w:val="777FC4"/>
+        </w:rPr>
+        <w:t>php</w:t>
+      </w:r>
+      <w:proofErr w:type="spellEnd"/>
+      <w:r>
+        <w:rPr>
+          <w:color w:val="777FC4"/>
+        </w:rPr>
+        <w:t xml:space="preserve"> bin/</w:t>
       </w:r>
       <w:r>
         <w:rPr>
@@ -495,8 +711,18 @@
         <w:rPr>
           <w:color w:val="777FC4"/>
         </w:rPr>
-        <w:t>e make:entity</w:t>
-      </w:r>
+        <w:t xml:space="preserve">e </w:t>
+      </w:r>
+      <w:proofErr w:type="spellStart"/>
+      <w:proofErr w:type="gramStart"/>
+      <w:r>
+        <w:rPr>
+          <w:color w:val="777FC4"/>
+        </w:rPr>
+        <w:t>make:entity</w:t>
+      </w:r>
+      <w:proofErr w:type="spellEnd"/>
+      <w:proofErr w:type="gramEnd"/>
     </w:p>
     <w:p>
       <w:pPr>
@@ -518,8 +744,32 @@
         <w:rPr>
           <w:color w:val="777FC4"/>
         </w:rPr>
-        <w:t>$ php bin/console make:migration</w:t>
-      </w:r>
+        <w:t xml:space="preserve">$ </w:t>
+      </w:r>
+      <w:proofErr w:type="spellStart"/>
+      <w:r>
+        <w:rPr>
+          <w:color w:val="777FC4"/>
+        </w:rPr>
+        <w:t>php</w:t>
+      </w:r>
+      <w:proofErr w:type="spellEnd"/>
+      <w:r>
+        <w:rPr>
+          <w:color w:val="777FC4"/>
+        </w:rPr>
+        <w:t xml:space="preserve"> bin/console </w:t>
+      </w:r>
+      <w:proofErr w:type="spellStart"/>
+      <w:proofErr w:type="gramStart"/>
+      <w:r>
+        <w:rPr>
+          <w:color w:val="777FC4"/>
+        </w:rPr>
+        <w:t>make:migration</w:t>
+      </w:r>
+      <w:proofErr w:type="spellEnd"/>
+      <w:proofErr w:type="gramEnd"/>
     </w:p>
     <w:p>
       <w:pPr>
@@ -538,14 +788,44 @@
         <w:rPr>
           <w:color w:val="777FC4"/>
         </w:rPr>
-        <w:t>$ php bin/console doctrine</w:t>
-      </w:r>
-      <w:r>
-        <w:rPr>
-          <w:color w:val="777FC4"/>
-        </w:rPr>
-        <w:t>:migration:migrate</w:t>
-      </w:r>
+        <w:t xml:space="preserve">$ </w:t>
+      </w:r>
+      <w:proofErr w:type="spellStart"/>
+      <w:r>
+        <w:rPr>
+          <w:color w:val="777FC4"/>
+        </w:rPr>
+        <w:t>php</w:t>
+      </w:r>
+      <w:proofErr w:type="spellEnd"/>
+      <w:r>
+        <w:rPr>
+          <w:color w:val="777FC4"/>
+        </w:rPr>
+        <w:t xml:space="preserve"> bin/console </w:t>
+      </w:r>
+      <w:proofErr w:type="spellStart"/>
+      <w:proofErr w:type="gramStart"/>
+      <w:r>
+        <w:rPr>
+          <w:color w:val="777FC4"/>
+        </w:rPr>
+        <w:t>doctrine</w:t>
+      </w:r>
+      <w:r>
+        <w:rPr>
+          <w:color w:val="777FC4"/>
+        </w:rPr>
+        <w:t>:migration</w:t>
+      </w:r>
+      <w:proofErr w:type="gramEnd"/>
+      <w:r>
+        <w:rPr>
+          <w:color w:val="777FC4"/>
+        </w:rPr>
+        <w:t>:migrate</w:t>
+      </w:r>
+      <w:proofErr w:type="spellEnd"/>
     </w:p>
     <w:p>
       <w:pPr>
@@ -561,7 +841,15 @@
         <w:t>Install Fixtures component needed only for dev</w:t>
       </w:r>
       <w:r>
-        <w:t xml:space="preserve"> (will create AppFixtures)</w:t>
+        <w:t xml:space="preserve"> (will create </w:t>
+      </w:r>
+      <w:proofErr w:type="spellStart"/>
+      <w:r>
+        <w:t>AppFixtures</w:t>
+      </w:r>
+      <w:proofErr w:type="spellEnd"/>
+      <w:r>
+        <w:t>)</w:t>
       </w:r>
       <w:r>
         <w:t xml:space="preserve">: </w:t>
@@ -570,7 +858,21 @@
         <w:rPr>
           <w:color w:val="777FC4"/>
         </w:rPr>
-        <w:t>$ composer require orm-fixtures</w:t>
+        <w:t xml:space="preserve">$ composer require </w:t>
+      </w:r>
+      <w:proofErr w:type="spellStart"/>
+      <w:r>
+        <w:rPr>
+          <w:color w:val="777FC4"/>
+        </w:rPr>
+        <w:t>orm</w:t>
+      </w:r>
+      <w:proofErr w:type="spellEnd"/>
+      <w:r>
+        <w:rPr>
+          <w:color w:val="777FC4"/>
+        </w:rPr>
+        <w:t>-fixtures</w:t>
       </w:r>
     </w:p>
     <w:p>
@@ -590,8 +892,32 @@
         <w:rPr>
           <w:color w:val="777FC4"/>
         </w:rPr>
-        <w:t>$ php bin/console make:fixtures</w:t>
-      </w:r>
+        <w:t xml:space="preserve">$ </w:t>
+      </w:r>
+      <w:proofErr w:type="spellStart"/>
+      <w:r>
+        <w:rPr>
+          <w:color w:val="777FC4"/>
+        </w:rPr>
+        <w:t>php</w:t>
+      </w:r>
+      <w:proofErr w:type="spellEnd"/>
+      <w:r>
+        <w:rPr>
+          <w:color w:val="777FC4"/>
+        </w:rPr>
+        <w:t xml:space="preserve"> bin/console </w:t>
+      </w:r>
+      <w:proofErr w:type="spellStart"/>
+      <w:proofErr w:type="gramStart"/>
+      <w:r>
+        <w:rPr>
+          <w:color w:val="777FC4"/>
+        </w:rPr>
+        <w:t>make:fixtures</w:t>
+      </w:r>
+      <w:proofErr w:type="spellEnd"/>
+      <w:proofErr w:type="gramEnd"/>
     </w:p>
     <w:p>
       <w:pPr>
@@ -610,8 +936,38 @@
         <w:rPr>
           <w:color w:val="777FC4"/>
         </w:rPr>
-        <w:t>$ php bin/console doctrine:fixtures:load</w:t>
-      </w:r>
+        <w:t xml:space="preserve">$ </w:t>
+      </w:r>
+      <w:proofErr w:type="spellStart"/>
+      <w:r>
+        <w:rPr>
+          <w:color w:val="777FC4"/>
+        </w:rPr>
+        <w:t>php</w:t>
+      </w:r>
+      <w:proofErr w:type="spellEnd"/>
+      <w:r>
+        <w:rPr>
+          <w:color w:val="777FC4"/>
+        </w:rPr>
+        <w:t xml:space="preserve"> bin/console </w:t>
+      </w:r>
+      <w:proofErr w:type="spellStart"/>
+      <w:proofErr w:type="gramStart"/>
+      <w:r>
+        <w:rPr>
+          <w:color w:val="777FC4"/>
+        </w:rPr>
+        <w:t>doctrine:fixtures</w:t>
+      </w:r>
+      <w:proofErr w:type="gramEnd"/>
+      <w:r>
+        <w:rPr>
+          <w:color w:val="777FC4"/>
+        </w:rPr>
+        <w:t>:load</w:t>
+      </w:r>
+      <w:proofErr w:type="spellEnd"/>
     </w:p>
     <w:p>
       <w:pPr>
@@ -627,8 +983,13 @@
         <w:t>Update the migration file</w:t>
       </w:r>
       <w:r>
-        <w:t xml:space="preserve"> if changes in Entites</w:t>
-      </w:r>
+        <w:t xml:space="preserve"> if changes in </w:t>
+      </w:r>
+      <w:proofErr w:type="spellStart"/>
+      <w:r>
+        <w:t>Entites</w:t>
+      </w:r>
+      <w:proofErr w:type="spellEnd"/>
       <w:r>
         <w:t xml:space="preserve"> (you need to run the migrate command after to update the database)</w:t>
       </w:r>
@@ -647,12 +1008,36 @@
         </w:rPr>
         <w:t xml:space="preserve"> </w:t>
       </w:r>
-      <w:r>
-        <w:rPr>
-          <w:color w:val="777FC4"/>
-        </w:rPr>
-        <w:t>php bin/console doctrine:migration:diff</w:t>
-      </w:r>
+      <w:proofErr w:type="spellStart"/>
+      <w:r>
+        <w:rPr>
+          <w:color w:val="777FC4"/>
+        </w:rPr>
+        <w:t>php</w:t>
+      </w:r>
+      <w:proofErr w:type="spellEnd"/>
+      <w:r>
+        <w:rPr>
+          <w:color w:val="777FC4"/>
+        </w:rPr>
+        <w:t xml:space="preserve"> bin/console </w:t>
+      </w:r>
+      <w:proofErr w:type="spellStart"/>
+      <w:proofErr w:type="gramStart"/>
+      <w:r>
+        <w:rPr>
+          <w:color w:val="777FC4"/>
+        </w:rPr>
+        <w:t>doctrine:migration</w:t>
+      </w:r>
+      <w:proofErr w:type="gramEnd"/>
+      <w:r>
+        <w:rPr>
+          <w:color w:val="777FC4"/>
+        </w:rPr>
+        <w:t>:diff</w:t>
+      </w:r>
+      <w:proofErr w:type="spellEnd"/>
     </w:p>
     <w:p>
       <w:pPr>
@@ -683,7 +1068,21 @@
         <w:rPr>
           <w:u w:val="single"/>
         </w:rPr>
-        <w:t>How Symfony works</w:t>
+        <w:t xml:space="preserve">How </w:t>
+      </w:r>
+      <w:proofErr w:type="spellStart"/>
+      <w:r>
+        <w:rPr>
+          <w:u w:val="single"/>
+        </w:rPr>
+        <w:t>Symfony</w:t>
+      </w:r>
+      <w:proofErr w:type="spellEnd"/>
+      <w:r>
+        <w:rPr>
+          <w:u w:val="single"/>
+        </w:rPr>
+        <w:t xml:space="preserve"> works</w:t>
       </w:r>
       <w:r>
         <w:t>:</w:t>
@@ -734,6 +1133,31 @@
     </w:p>
     <w:p>
       <w:pPr>
+        <w:pStyle w:val="Pardeliste"/>
+        <w:numPr>
+          <w:ilvl w:val="0"/>
+          <w:numId w:val="4"/>
+        </w:numPr>
+        <w:spacing w:line="264" w:lineRule="auto"/>
+        <w:jc w:val="both"/>
+      </w:pPr>
+      <w:proofErr w:type="gramStart"/>
+      <w:r>
+        <w:t>{{ xxx</w:t>
+      </w:r>
+      <w:proofErr w:type="gramEnd"/>
+      <w:r>
+        <w:t xml:space="preserve"> }} </w:t>
+      </w:r>
+      <w:r>
+        <w:t>is called an inter</w:t>
+      </w:r>
+      <w:r>
+        <w:t>polation where xxx is a value from another file than the twig we are writing in</w:t>
+      </w:r>
+    </w:p>
+    <w:p>
+      <w:pPr>
         <w:spacing w:line="264" w:lineRule="auto"/>
         <w:jc w:val="both"/>
       </w:pPr>
@@ -767,7 +1191,15 @@
         <w:jc w:val="both"/>
       </w:pPr>
       <w:r>
-        <w:t>When one goes to a web application, the browser (Lilo, Safari…) which called the web application needs a response from it.</w:t>
+        <w:t>When one goes to a web application, the browser (</w:t>
+      </w:r>
+      <w:proofErr w:type="spellStart"/>
+      <w:r>
+        <w:t>Lilo</w:t>
+      </w:r>
+      <w:proofErr w:type="spellEnd"/>
+      <w:r>
+        <w:t>, Safari…) which called the web application needs a response from it.</w:t>
       </w:r>
     </w:p>
     <w:p>
@@ -855,8 +1287,13 @@
         <w:t>Controllers listen to an address (Route</w:t>
       </w:r>
       <w:r>
-        <w:t xml:space="preserve"> in Symfony</w:t>
-      </w:r>
+        <w:t xml:space="preserve"> in </w:t>
+      </w:r>
+      <w:proofErr w:type="spellStart"/>
+      <w:r>
+        <w:t>Symfony</w:t>
+      </w:r>
+      <w:proofErr w:type="spellEnd"/>
       <w:r>
         <w:t xml:space="preserve">) </w:t>
       </w:r>
@@ -978,9 +1415,11 @@
         <w:spacing w:line="264" w:lineRule="auto"/>
         <w:jc w:val="both"/>
       </w:pPr>
+      <w:proofErr w:type="spellStart"/>
       <w:r>
         <w:t>Symfony</w:t>
       </w:r>
+      <w:proofErr w:type="spellEnd"/>
       <w:r>
         <w:t xml:space="preserve"> ORM is called Doctrine</w:t>
       </w:r>
@@ -1097,13 +1536,57 @@
         </w:rPr>
       </w:pPr>
       <w:r>
-        <w:t xml:space="preserve">At the beginning of the tutorial, in a function (let’s say index() from ArticlesController), to create a repository we type the following: </w:t>
-      </w:r>
-      <w:r>
-        <w:rPr>
-          <w:color w:val="777FC4"/>
-        </w:rPr>
-        <w:t>$repo = $this-&gt;getDoctrine()-&gt;getRepository(Article::class)</w:t>
+        <w:t xml:space="preserve">At the beginning of the tutorial, in a function (let’s say </w:t>
+      </w:r>
+      <w:proofErr w:type="gramStart"/>
+      <w:r>
+        <w:t>index(</w:t>
+      </w:r>
+      <w:proofErr w:type="gramEnd"/>
+      <w:r>
+        <w:t xml:space="preserve">) from </w:t>
+      </w:r>
+      <w:proofErr w:type="spellStart"/>
+      <w:r>
+        <w:t>ArticlesController</w:t>
+      </w:r>
+      <w:proofErr w:type="spellEnd"/>
+      <w:r>
+        <w:t xml:space="preserve">), to create a repository we type the following: </w:t>
+      </w:r>
+      <w:r>
+        <w:rPr>
+          <w:color w:val="777FC4"/>
+        </w:rPr>
+        <w:t>$repo = $this-&gt;</w:t>
+      </w:r>
+      <w:proofErr w:type="spellStart"/>
+      <w:r>
+        <w:rPr>
+          <w:color w:val="777FC4"/>
+        </w:rPr>
+        <w:t>getDoctrine</w:t>
+      </w:r>
+      <w:proofErr w:type="spellEnd"/>
+      <w:r>
+        <w:rPr>
+          <w:color w:val="777FC4"/>
+        </w:rPr>
+        <w:t>()-&gt;</w:t>
+      </w:r>
+      <w:proofErr w:type="spellStart"/>
+      <w:r>
+        <w:rPr>
+          <w:color w:val="777FC4"/>
+        </w:rPr>
+        <w:t>getRepository</w:t>
+      </w:r>
+      <w:proofErr w:type="spellEnd"/>
+      <w:r>
+        <w:rPr>
+          <w:color w:val="777FC4"/>
+        </w:rPr>
+        <w:t>(Article::class)</w:t>
       </w:r>
     </w:p>
     <w:p>
@@ -1120,13 +1603,35 @@
         </w:rPr>
       </w:pPr>
       <w:r>
-        <w:t xml:space="preserve">At the end of the tutorial, we replace the previous code by adding a parameter to the index() function as this: </w:t>
-      </w:r>
-      <w:r>
-        <w:rPr>
-          <w:color w:val="777FC4"/>
-        </w:rPr>
-        <w:t>public function index(ArticleRepository $repo)</w:t>
+        <w:t xml:space="preserve">At the end of the tutorial, we replace the previous code by adding a parameter to the </w:t>
+      </w:r>
+      <w:proofErr w:type="gramStart"/>
+      <w:r>
+        <w:t>index(</w:t>
+      </w:r>
+      <w:proofErr w:type="gramEnd"/>
+      <w:r>
+        <w:t xml:space="preserve">) function as this: </w:t>
+      </w:r>
+      <w:r>
+        <w:rPr>
+          <w:color w:val="777FC4"/>
+        </w:rPr>
+        <w:t>public function index(</w:t>
+      </w:r>
+      <w:proofErr w:type="spellStart"/>
+      <w:r>
+        <w:rPr>
+          <w:color w:val="777FC4"/>
+        </w:rPr>
+        <w:t>ArticleRepository</w:t>
+      </w:r>
+      <w:proofErr w:type="spellEnd"/>
+      <w:r>
+        <w:rPr>
+          <w:color w:val="777FC4"/>
+        </w:rPr>
+        <w:t xml:space="preserve"> $repo)</w:t>
       </w:r>
       <w:r>
         <w:t xml:space="preserve"> and then delete the $repo line to directly write </w:t>
@@ -1135,7 +1640,21 @@
         <w:rPr>
           <w:color w:val="777FC4"/>
         </w:rPr>
-        <w:t>$articles = $repo-&gt;findAll();</w:t>
+        <w:t>$articles = $repo-&gt;</w:t>
+      </w:r>
+      <w:proofErr w:type="spellStart"/>
+      <w:r>
+        <w:rPr>
+          <w:color w:val="777FC4"/>
+        </w:rPr>
+        <w:t>findAll</w:t>
+      </w:r>
+      <w:proofErr w:type="spellEnd"/>
+      <w:r>
+        <w:rPr>
+          <w:color w:val="777FC4"/>
+        </w:rPr>
+        <w:t>();</w:t>
       </w:r>
     </w:p>
     <w:p>
@@ -1164,7 +1683,21 @@
         <w:rPr>
           <w:color w:val="777FC4"/>
         </w:rPr>
-        <w:t xml:space="preserve">App\Repository\ArticleRepository; </w:t>
+        <w:t>App\Repository\</w:t>
+      </w:r>
+      <w:proofErr w:type="spellStart"/>
+      <w:r>
+        <w:rPr>
+          <w:color w:val="777FC4"/>
+        </w:rPr>
+        <w:t>ArticleRepository</w:t>
+      </w:r>
+      <w:proofErr w:type="spellEnd"/>
+      <w:r>
+        <w:rPr>
+          <w:color w:val="777FC4"/>
+        </w:rPr>
+        <w:t xml:space="preserve">; </w:t>
       </w:r>
     </w:p>
     <w:p>
@@ -1185,7 +1718,21 @@
         <w:rPr>
           <w:color w:val="000000" w:themeColor="text1"/>
         </w:rPr>
-        <w:t>Dependency Injection is when we ask Symfony to give us what we need instead of us to create it (the case for the $repo variable)</w:t>
+        <w:t xml:space="preserve">Dependency Injection is when we ask </w:t>
+      </w:r>
+      <w:proofErr w:type="spellStart"/>
+      <w:r>
+        <w:rPr>
+          <w:color w:val="000000" w:themeColor="text1"/>
+        </w:rPr>
+        <w:t>Symfony</w:t>
+      </w:r>
+      <w:proofErr w:type="spellEnd"/>
+      <w:r>
+        <w:rPr>
+          <w:color w:val="000000" w:themeColor="text1"/>
+        </w:rPr>
+        <w:t xml:space="preserve"> to give us what we need instead of us to create it (the case for the $repo variable)</w:t>
       </w:r>
     </w:p>
     <w:p>
@@ -1226,19 +1773,29 @@
         <w:t>Twig filters</w:t>
       </w:r>
       <w:r>
-        <w:t xml:space="preserve"> (</w:t>
-      </w:r>
-      <w:r>
-        <w:t>written |</w:t>
-      </w:r>
-      <w:r>
-        <w:t>)</w:t>
+        <w:t xml:space="preserve"> (written |)</w:t>
       </w:r>
       <w:r>
         <w:t>: formats a variable before displaying it (useful to display date time</w:t>
       </w:r>
       <w:r>
-        <w:t>); for example {{ article.createdAt | date(‘d/m/Y’) }}</w:t>
+        <w:t xml:space="preserve">); for example </w:t>
+      </w:r>
+      <w:proofErr w:type="gramStart"/>
+      <w:r>
+        <w:t xml:space="preserve">{{ </w:t>
+      </w:r>
+      <w:proofErr w:type="spellStart"/>
+      <w:r>
+        <w:t>article</w:t>
+      </w:r>
+      <w:proofErr w:type="gramEnd"/>
+      <w:r>
+        <w:t>.createdAt</w:t>
+      </w:r>
+      <w:proofErr w:type="spellEnd"/>
+      <w:r>
+        <w:t xml:space="preserve"> | date(‘d/m/Y’) }}</w:t>
       </w:r>
     </w:p>
     <w:p>
@@ -1278,8 +1835,13 @@
         <w:spacing w:line="264" w:lineRule="auto"/>
         <w:jc w:val="both"/>
       </w:pPr>
-      <w:r>
-        <w:t>Symfony privileges</w:t>
+      <w:proofErr w:type="spellStart"/>
+      <w:r>
+        <w:t>Symfony</w:t>
+      </w:r>
+      <w:proofErr w:type="spellEnd"/>
+      <w:r>
+        <w:t xml:space="preserve"> privileges</w:t>
       </w:r>
       <w:r>
         <w:t xml:space="preserve"> the use of files: the files should let us understand how the database looks like</w:t>
@@ -1398,10 +1960,18 @@
         <w:jc w:val="both"/>
       </w:pPr>
       <w:r>
-        <w:t xml:space="preserve">Will begin with </w:t>
-      </w:r>
-      <w:r>
-        <w:t>@ in comment</w:t>
+        <w:t xml:space="preserve">Will begin </w:t>
+      </w:r>
+      <w:proofErr w:type="spellStart"/>
+      <w:r>
+        <w:t xml:space="preserve">with </w:t>
+      </w:r>
+      <w:r>
+        <w:t>@ in</w:t>
+      </w:r>
+      <w:proofErr w:type="spellEnd"/>
+      <w:r>
+        <w:t xml:space="preserve"> comment</w:t>
       </w:r>
     </w:p>
     <w:p>
@@ -1415,7 +1985,15 @@
         <w:jc w:val="both"/>
       </w:pPr>
       <w:r>
-        <w:t>@Route: when browser calls this Route, Symfony needs to call the function related</w:t>
+        <w:t xml:space="preserve">@Route: when browser calls this Route, </w:t>
+      </w:r>
+      <w:proofErr w:type="spellStart"/>
+      <w:r>
+        <w:t>Symfony</w:t>
+      </w:r>
+      <w:proofErr w:type="spellEnd"/>
+      <w:r>
+        <w:t xml:space="preserve"> needs to call the function related</w:t>
       </w:r>
       <w:r>
         <w:t xml:space="preserve"> (there are 2 ways to call this route: by its exact path or by its name)</w:t>
@@ -1468,7 +2046,23 @@
         <w:t xml:space="preserve">route </w:t>
       </w:r>
       <w:r>
-        <w:t>the following way: {{ path(‘name_of_the_route’, { ‘</w:t>
+        <w:t xml:space="preserve">the following way: </w:t>
+      </w:r>
+      <w:proofErr w:type="gramStart"/>
+      <w:r>
+        <w:t>{{ path</w:t>
+      </w:r>
+      <w:proofErr w:type="gramEnd"/>
+      <w:r>
+        <w:t>(‘</w:t>
+      </w:r>
+      <w:proofErr w:type="spellStart"/>
+      <w:r>
+        <w:t>name_of_the_route</w:t>
+      </w:r>
+      <w:proofErr w:type="spellEnd"/>
+      <w:r>
+        <w:t>’, { ‘</w:t>
       </w:r>
       <w:r>
         <w:t>parameter</w:t>
@@ -1477,10 +2071,18 @@
         <w:t>’</w:t>
       </w:r>
       <w:r>
-        <w:t xml:space="preserve"> : argument</w:t>
-      </w:r>
-      <w:r>
-        <w:t xml:space="preserve">.property}) }} </w:t>
+        <w:t xml:space="preserve"> : </w:t>
+      </w:r>
+      <w:proofErr w:type="spellStart"/>
+      <w:r>
+        <w:t>argument</w:t>
+      </w:r>
+      <w:r>
+        <w:t>.property</w:t>
+      </w:r>
+      <w:proofErr w:type="spellEnd"/>
+      <w:r>
+        <w:t xml:space="preserve">}) }} </w:t>
       </w:r>
     </w:p>
     <w:p>
@@ -1497,25 +2099,41 @@
         <w:t xml:space="preserve">Quick memo: </w:t>
       </w:r>
       <w:r>
-        <w:t>parameters are the variables when you create the function whilst arguments are the variables passed to the function. In the function show($id); $id is the parameter and article.id would be an argument.</w:t>
-      </w:r>
-    </w:p>
-    <w:p>
-      <w:pPr>
-        <w:spacing w:line="264" w:lineRule="auto"/>
-        <w:jc w:val="both"/>
-      </w:pPr>
-    </w:p>
-    <w:p>
-      <w:pPr>
-        <w:spacing w:line="264" w:lineRule="auto"/>
-        <w:jc w:val="both"/>
-      </w:pPr>
+        <w:t>parameters are the variables when you create the function whilst arguments are the variables passed to the function. In the function show($id); $</w:t>
+      </w:r>
+      <w:proofErr w:type="spellStart"/>
+      <w:r>
+        <w:t>id</w:t>
+      </w:r>
+      <w:proofErr w:type="spellEnd"/>
+      <w:r>
+        <w:t xml:space="preserve"> is the parameter and article.id would be an argument.</w:t>
+      </w:r>
+    </w:p>
+    <w:p>
+      <w:pPr>
+        <w:spacing w:line="264" w:lineRule="auto"/>
+        <w:jc w:val="both"/>
+      </w:pPr>
+    </w:p>
+    <w:p>
+      <w:pPr>
+        <w:spacing w:line="264" w:lineRule="auto"/>
+        <w:jc w:val="both"/>
+      </w:pPr>
+      <w:proofErr w:type="spellStart"/>
       <w:r>
         <w:rPr>
           <w:u w:val="single"/>
         </w:rPr>
-        <w:t>Symfony folders</w:t>
+        <w:t>Symfony</w:t>
+      </w:r>
+      <w:proofErr w:type="spellEnd"/>
+      <w:r>
+        <w:rPr>
+          <w:u w:val="single"/>
+        </w:rPr>
+        <w:t xml:space="preserve"> folders</w:t>
       </w:r>
       <w:r>
         <w:t>:</w:t>
@@ -1531,8 +2149,21 @@
         <w:spacing w:line="264" w:lineRule="auto"/>
         <w:jc w:val="both"/>
       </w:pPr>
-      <w:r>
-        <w:t>src: all php code</w:t>
+      <w:proofErr w:type="spellStart"/>
+      <w:r>
+        <w:t>src</w:t>
+      </w:r>
+      <w:proofErr w:type="spellEnd"/>
+      <w:r>
+        <w:t xml:space="preserve">: all </w:t>
+      </w:r>
+      <w:proofErr w:type="spellStart"/>
+      <w:r>
+        <w:t>php</w:t>
+      </w:r>
+      <w:proofErr w:type="spellEnd"/>
+      <w:r>
+        <w:t xml:space="preserve"> code</w:t>
       </w:r>
     </w:p>
     <w:p>
@@ -1587,7 +2218,15 @@
         <w:jc w:val="both"/>
       </w:pPr>
       <w:r>
-        <w:t>Go to Bootswatch to find Bootstrap 4 pre-manufactured themes</w:t>
+        <w:t xml:space="preserve">Go to </w:t>
+      </w:r>
+      <w:proofErr w:type="spellStart"/>
+      <w:r>
+        <w:t>Bootswatch</w:t>
+      </w:r>
+      <w:proofErr w:type="spellEnd"/>
+      <w:r>
+        <w:t xml:space="preserve"> to find Bootstrap 4 pre-manufactured themes</w:t>
       </w:r>
     </w:p>
     <w:p>
@@ -1757,9 +2396,11 @@
         <w:spacing w:line="264" w:lineRule="auto"/>
         <w:jc w:val="both"/>
       </w:pPr>
+      <w:proofErr w:type="spellStart"/>
       <w:r>
         <w:t>phpmyadmin</w:t>
       </w:r>
+      <w:proofErr w:type="spellEnd"/>
     </w:p>
     <w:p>
       <w:pPr>
@@ -1772,7 +2413,15 @@
         <w:jc w:val="both"/>
       </w:pPr>
       <w:r>
-        <w:t>We will set all the rules in a single docker-composer.yml configuration file</w:t>
+        <w:t xml:space="preserve">We will set all the rules in a single </w:t>
+      </w:r>
+      <w:proofErr w:type="spellStart"/>
+      <w:r>
+        <w:t>docker-composer.yml</w:t>
+      </w:r>
+      <w:proofErr w:type="spellEnd"/>
+      <w:r>
+        <w:t xml:space="preserve"> configuration file</w:t>
       </w:r>
       <w:r>
         <w:t xml:space="preserve"> (</w:t>
@@ -1795,10 +2444,31 @@
         <w:jc w:val="both"/>
       </w:pPr>
       <w:r>
-        <w:t>We change the DATABASE_URL on the .env fil</w:t>
-      </w:r>
-      <w:r>
-        <w:t>e and run the docker-compose command to build the services.</w:t>
+        <w:t xml:space="preserve">We change the DATABASE_URL on </w:t>
+      </w:r>
+      <w:proofErr w:type="gramStart"/>
+      <w:r>
+        <w:t>the .</w:t>
+      </w:r>
+      <w:proofErr w:type="spellStart"/>
+      <w:r>
+        <w:t>env</w:t>
+      </w:r>
+      <w:proofErr w:type="spellEnd"/>
+      <w:proofErr w:type="gramEnd"/>
+      <w:r>
+        <w:t xml:space="preserve"> fil</w:t>
+      </w:r>
+      <w:r>
+        <w:t xml:space="preserve">e and run the </w:t>
+      </w:r>
+      <w:proofErr w:type="spellStart"/>
+      <w:r>
+        <w:t>docker</w:t>
+      </w:r>
+      <w:proofErr w:type="spellEnd"/>
+      <w:r>
+        <w:t>-compose command to build the services.</w:t>
       </w:r>
     </w:p>
     <w:p>
@@ -1833,7 +2503,15 @@
         <w:jc w:val="both"/>
       </w:pPr>
       <w:r>
-        <w:t>Creation of Symfony project (website-skeleton)</w:t>
+        <w:t xml:space="preserve">Creation of </w:t>
+      </w:r>
+      <w:proofErr w:type="spellStart"/>
+      <w:r>
+        <w:t>Symfony</w:t>
+      </w:r>
+      <w:proofErr w:type="spellEnd"/>
+      <w:r>
+        <w:t xml:space="preserve"> project (website-skeleton)</w:t>
       </w:r>
       <w:r>
         <w:t>, appears on localhost:8000</w:t>
@@ -1881,7 +2559,15 @@
         <w:jc w:val="both"/>
       </w:pPr>
       <w:r>
-        <w:t>Opening new terminal to create controller (BlogController)</w:t>
+        <w:t>Opening new terminal to create controller (</w:t>
+      </w:r>
+      <w:proofErr w:type="spellStart"/>
+      <w:r>
+        <w:t>BlogController</w:t>
+      </w:r>
+      <w:proofErr w:type="spellEnd"/>
+      <w:r>
+        <w:t>)</w:t>
       </w:r>
       <w:r>
         <w:t xml:space="preserve"> – </w:t>
@@ -1947,25 +2633,80 @@
         <w:jc w:val="both"/>
       </w:pPr>
       <w:r>
-        <w:t>Creation of a docker-compose.yml file and setting rules for dat</w:t>
-      </w:r>
-      <w:r>
-        <w:t>abase and phpmyadmin services; w</w:t>
+        <w:t xml:space="preserve">Creation of a </w:t>
+      </w:r>
+      <w:proofErr w:type="spellStart"/>
+      <w:r>
+        <w:t>docker-compose.yml</w:t>
+      </w:r>
+      <w:proofErr w:type="spellEnd"/>
+      <w:r>
+        <w:t xml:space="preserve"> file and setting rules for dat</w:t>
+      </w:r>
+      <w:r>
+        <w:t xml:space="preserve">abase and </w:t>
+      </w:r>
+      <w:proofErr w:type="spellStart"/>
+      <w:r>
+        <w:t>phpmyadmin</w:t>
+      </w:r>
+      <w:proofErr w:type="spellEnd"/>
+      <w:r>
+        <w:t xml:space="preserve"> services; w</w:t>
       </w:r>
       <w:r>
         <w:t>e will secure the database by creating a partition on our computer (~/d</w:t>
       </w:r>
       <w:r>
-        <w:t>atabase:/var/lib/mysql follows</w:t>
-      </w:r>
-      <w:r>
-        <w:t xml:space="preserve"> host:docker model)</w:t>
+        <w:t>atabase:/</w:t>
+      </w:r>
+      <w:proofErr w:type="spellStart"/>
+      <w:r>
+        <w:t>var</w:t>
+      </w:r>
+      <w:proofErr w:type="spellEnd"/>
+      <w:r>
+        <w:t>/lib/</w:t>
+      </w:r>
+      <w:proofErr w:type="spellStart"/>
+      <w:r>
+        <w:t>mysql</w:t>
+      </w:r>
+      <w:proofErr w:type="spellEnd"/>
+      <w:r>
+        <w:t xml:space="preserve"> follows</w:t>
+      </w:r>
+      <w:r>
+        <w:t xml:space="preserve"> </w:t>
+      </w:r>
+      <w:proofErr w:type="spellStart"/>
+      <w:proofErr w:type="gramStart"/>
+      <w:r>
+        <w:t>host:docker</w:t>
+      </w:r>
+      <w:proofErr w:type="spellEnd"/>
+      <w:proofErr w:type="gramEnd"/>
+      <w:r>
+        <w:t xml:space="preserve"> model)</w:t>
       </w:r>
       <w:r>
         <w:t>. We change th</w:t>
       </w:r>
       <w:r>
-        <w:t xml:space="preserve">e DATABASE_URL in the .env file and </w:t>
+        <w:t xml:space="preserve">e DATABASE_URL in </w:t>
+      </w:r>
+      <w:proofErr w:type="gramStart"/>
+      <w:r>
+        <w:t>the .</w:t>
+      </w:r>
+      <w:proofErr w:type="spellStart"/>
+      <w:r>
+        <w:t>env</w:t>
+      </w:r>
+      <w:proofErr w:type="spellEnd"/>
+      <w:proofErr w:type="gramEnd"/>
+      <w:r>
+        <w:t xml:space="preserve"> file and </w:t>
       </w:r>
       <w:r>
         <w:t>buil</w:t>
@@ -1985,8 +2726,13 @@
         <w:jc w:val="both"/>
       </w:pPr>
       <w:r>
-        <w:t>Creation of database lismoica</w:t>
-      </w:r>
+        <w:t xml:space="preserve">Creation of database </w:t>
+      </w:r>
+      <w:proofErr w:type="spellStart"/>
+      <w:r>
+        <w:t>lismoica</w:t>
+      </w:r>
+      <w:proofErr w:type="spellEnd"/>
     </w:p>
     <w:p>
       <w:pPr>
@@ -2062,16 +2808,26 @@
         <w:t xml:space="preserve">my </w:t>
       </w:r>
       <w:r>
-        <w:t xml:space="preserve">fake </w:t>
-      </w:r>
-      <w:r>
-        <w:t>data</w:t>
-      </w:r>
-      <w:r>
-        <w:t xml:space="preserve"> (old data from blogspot) </w:t>
-      </w:r>
-      <w:r>
-        <w:t>– AppFixtures was create</w:t>
+        <w:t xml:space="preserve">fake data (old data from </w:t>
+      </w:r>
+      <w:proofErr w:type="spellStart"/>
+      <w:r>
+        <w:t>blogspot</w:t>
+      </w:r>
+      <w:proofErr w:type="spellEnd"/>
+      <w:r>
+        <w:t xml:space="preserve">) </w:t>
+      </w:r>
+      <w:r>
+        <w:t xml:space="preserve">– </w:t>
+      </w:r>
+      <w:proofErr w:type="spellStart"/>
+      <w:r>
+        <w:t>AppFixtures</w:t>
+      </w:r>
+      <w:proofErr w:type="spellEnd"/>
+      <w:r>
+        <w:t xml:space="preserve"> was create</w:t>
       </w:r>
       <w:r>
         <w:t xml:space="preserve"> but I deleted it (no use)</w:t>
@@ -2088,8 +2844,13 @@
         <w:jc w:val="both"/>
       </w:pPr>
       <w:r>
-        <w:t>Create ArticleFixtures</w:t>
-      </w:r>
+        <w:t xml:space="preserve">Create </w:t>
+      </w:r>
+      <w:proofErr w:type="spellStart"/>
+      <w:r>
+        <w:t>ArticleFixtures</w:t>
+      </w:r>
+      <w:proofErr w:type="spellEnd"/>
     </w:p>
     <w:p>
       <w:pPr>
@@ -2143,7 +2904,20 @@
         <w:t xml:space="preserve"> </w:t>
       </w:r>
       <w:r>
-        <w:t xml:space="preserve">Entity (image in array), I have made modification (change array to string) and run the doctrine:migration:diff command (that will update the </w:t>
+        <w:t xml:space="preserve">Entity (image in array), I have made modification (change array to string) and run the </w:t>
+      </w:r>
+      <w:proofErr w:type="spellStart"/>
+      <w:proofErr w:type="gramStart"/>
+      <w:r>
+        <w:t>doctrine:migration</w:t>
+      </w:r>
+      <w:proofErr w:type="gramEnd"/>
+      <w:r>
+        <w:t>:diff</w:t>
+      </w:r>
+      <w:proofErr w:type="spellEnd"/>
+      <w:r>
+        <w:t xml:space="preserve"> command (that will update the </w:t>
       </w:r>
       <w:r>
         <w:t>migration file</w:t>
@@ -2152,8 +2926,13 @@
         <w:t xml:space="preserve"> if any changes)</w:t>
       </w:r>
       <w:r>
-        <w:t xml:space="preserve"> then the doctrine:migration:migrate</w:t>
-      </w:r>
+        <w:t xml:space="preserve"> then the </w:t>
+      </w:r>
+      <w:proofErr w:type="spellStart"/>
+      <w:r>
+        <w:t>doctrine:migration:migrate</w:t>
+      </w:r>
+      <w:proofErr w:type="spellEnd"/>
     </w:p>
     <w:p>
       <w:pPr>
@@ -2166,7 +2945,15 @@
         <w:jc w:val="both"/>
       </w:pPr>
       <w:r>
-        <w:t>Create a Repository in the ArticlesController to access the database</w:t>
+        <w:t xml:space="preserve">Create a Repository in the </w:t>
+      </w:r>
+      <w:proofErr w:type="spellStart"/>
+      <w:r>
+        <w:t>ArticlesController</w:t>
+      </w:r>
+      <w:proofErr w:type="spellEnd"/>
+      <w:r>
+        <w:t xml:space="preserve"> to access the database</w:t>
       </w:r>
     </w:p>
     <w:p>
@@ -2183,8 +2970,13 @@
         <w:t>Change the index twig to show the articles</w:t>
       </w:r>
       <w:r>
-        <w:t xml:space="preserve"> thanks to the Repository in ArticlesController</w:t>
-      </w:r>
+        <w:t xml:space="preserve"> thanks to the Repository in </w:t>
+      </w:r>
+      <w:proofErr w:type="spellStart"/>
+      <w:r>
+        <w:t>ArticlesController</w:t>
+      </w:r>
+      <w:proofErr w:type="spellEnd"/>
     </w:p>
     <w:p>
       <w:pPr>
@@ -2214,7 +3006,31 @@
         <w:jc w:val="both"/>
       </w:pPr>
       <w:r>
-        <w:t>Improve code by doing dependency injection (erase lines to create an ArticleRepository variable and pass it directly as parameters, in order for Symfony to give us what we need instead of us creating it) – do it for index() and show() functions</w:t>
+        <w:t xml:space="preserve">Improve code by doing dependency injection (erase lines to create an </w:t>
+      </w:r>
+      <w:proofErr w:type="spellStart"/>
+      <w:r>
+        <w:t>ArticleRepository</w:t>
+      </w:r>
+      <w:proofErr w:type="spellEnd"/>
+      <w:r>
+        <w:t xml:space="preserve"> variable and pass it directly as parameters, in order for </w:t>
+      </w:r>
+      <w:proofErr w:type="spellStart"/>
+      <w:r>
+        <w:t>Symfony</w:t>
+      </w:r>
+      <w:proofErr w:type="spellEnd"/>
+      <w:r>
+        <w:t xml:space="preserve"> to give us what we need instead of us creating it) – do it for </w:t>
+      </w:r>
+      <w:proofErr w:type="gramStart"/>
+      <w:r>
+        <w:t>index(</w:t>
+      </w:r>
+      <w:proofErr w:type="gramEnd"/>
+      <w:r>
+        <w:t>) and show() functions</w:t>
       </w:r>
     </w:p>
     <w:p>
@@ -2228,7 +3044,15 @@
         <w:jc w:val="both"/>
       </w:pPr>
       <w:r>
-        <w:t xml:space="preserve">Further improve code by deleting ArticleRepository (parameter and line code where it exists) and directly put an Article variable as parameter AND delete also $id parameter. Only put a variable Article as parameter. </w:t>
+        <w:t xml:space="preserve">Further improve code by deleting </w:t>
+      </w:r>
+      <w:proofErr w:type="spellStart"/>
+      <w:r>
+        <w:t>ArticleRepository</w:t>
+      </w:r>
+      <w:proofErr w:type="spellEnd"/>
+      <w:r>
+        <w:t xml:space="preserve"> (parameter and line code where it exists) and directly put an Article variable as parameter AND delete also $id parameter. Only put a variable Article as parameter. </w:t>
       </w:r>
       <w:r>
         <w:rPr>
@@ -2237,11 +3061,32 @@
         <w:t>Magic happens</w:t>
       </w:r>
       <w:r>
-        <w:t xml:space="preserve"> as Symfony </w:t>
-      </w:r>
-      <w:r>
-        <w:t>will look at the show() function and understand that he needs to give it an Article variable; then Symfony</w:t>
-      </w:r>
+        <w:t xml:space="preserve"> as </w:t>
+      </w:r>
+      <w:proofErr w:type="spellStart"/>
+      <w:r>
+        <w:t>Symfony</w:t>
+      </w:r>
+      <w:proofErr w:type="spellEnd"/>
+      <w:r>
+        <w:t xml:space="preserve"> </w:t>
+      </w:r>
+      <w:r>
+        <w:t xml:space="preserve">will look at the </w:t>
+      </w:r>
+      <w:proofErr w:type="gramStart"/>
+      <w:r>
+        <w:t>show(</w:t>
+      </w:r>
+      <w:proofErr w:type="gramEnd"/>
+      <w:r>
+        <w:t xml:space="preserve">) function and understand that he needs to give it an Article variable; then </w:t>
+      </w:r>
+      <w:proofErr w:type="spellStart"/>
+      <w:r>
+        <w:t>Symfony</w:t>
+      </w:r>
+      <w:proofErr w:type="spellEnd"/>
       <w:r>
         <w:t xml:space="preserve"> check</w:t>
       </w:r>
@@ -2253,14 +3098,1064 @@
       </w:r>
       <w:r>
         <w:t>look for the article with the id given.</w:t>
+      </w:r>
+      <w:r>
+        <w:t xml:space="preserve"> </w:t>
+      </w:r>
+      <w:r>
+        <w:t xml:space="preserve"> </w:t>
+      </w:r>
+    </w:p>
+    <w:p>
+      <w:pPr>
+        <w:spacing w:line="264" w:lineRule="auto"/>
+        <w:jc w:val="both"/>
+      </w:pPr>
+    </w:p>
+    <w:p>
+      <w:pPr>
+        <w:spacing w:line="264" w:lineRule="auto"/>
+        <w:jc w:val="both"/>
+      </w:pPr>
+    </w:p>
+    <w:p>
+      <w:pPr>
+        <w:spacing w:line="264" w:lineRule="auto"/>
+        <w:jc w:val="center"/>
+        <w:rPr>
+          <w:b/>
+          <w:sz w:val="32"/>
+        </w:rPr>
+      </w:pPr>
+      <w:r>
+        <w:rPr>
+          <w:b/>
+          <w:sz w:val="32"/>
+        </w:rPr>
+        <w:t xml:space="preserve">What I learned through </w:t>
+      </w:r>
+      <w:proofErr w:type="spellStart"/>
+      <w:r>
+        <w:rPr>
+          <w:b/>
+          <w:sz w:val="32"/>
+        </w:rPr>
+        <w:t>Tuto</w:t>
+      </w:r>
+      <w:proofErr w:type="spellEnd"/>
+      <w:r>
+        <w:rPr>
+          <w:b/>
+          <w:sz w:val="32"/>
+        </w:rPr>
+        <w:t xml:space="preserve"> #2</w:t>
+      </w:r>
+    </w:p>
+    <w:p>
+      <w:pPr>
+        <w:spacing w:line="264" w:lineRule="auto"/>
+        <w:jc w:val="both"/>
+      </w:pPr>
+    </w:p>
+    <w:p>
+      <w:pPr>
+        <w:spacing w:line="264" w:lineRule="auto"/>
+        <w:jc w:val="both"/>
+      </w:pPr>
+      <w:proofErr w:type="spellStart"/>
+      <w:r>
+        <w:rPr>
+          <w:u w:val="single"/>
+        </w:rPr>
+        <w:t>Tuto</w:t>
+      </w:r>
+      <w:proofErr w:type="spellEnd"/>
+      <w:r>
+        <w:t xml:space="preserve">: </w:t>
+      </w:r>
+      <w:hyperlink r:id="rId10" w:history="1">
+        <w:r>
+          <w:rPr>
+            <w:rStyle w:val="Lienhypertexte"/>
+          </w:rPr>
+          <w:t>https://youtu.be/_cgZheTv-FQ</w:t>
+        </w:r>
+      </w:hyperlink>
+    </w:p>
+    <w:p>
+      <w:pPr>
+        <w:spacing w:line="264" w:lineRule="auto"/>
+        <w:jc w:val="both"/>
+      </w:pPr>
+    </w:p>
+    <w:p>
+      <w:pPr>
+        <w:spacing w:line="264" w:lineRule="auto"/>
+        <w:jc w:val="both"/>
+      </w:pPr>
+      <w:r>
+        <w:rPr>
+          <w:u w:val="single"/>
+        </w:rPr>
+        <w:t>Command line</w:t>
+      </w:r>
+      <w:r>
+        <w:t>:</w:t>
+      </w:r>
+    </w:p>
+    <w:p>
+      <w:pPr>
+        <w:pStyle w:val="Pardeliste"/>
+        <w:numPr>
+          <w:ilvl w:val="0"/>
+          <w:numId w:val="24"/>
+        </w:numPr>
+        <w:spacing w:line="264" w:lineRule="auto"/>
+        <w:jc w:val="both"/>
+      </w:pPr>
+      <w:r>
+        <w:t xml:space="preserve">Install form feature: </w:t>
+      </w:r>
+      <w:r>
+        <w:rPr>
+          <w:color w:val="777FC4"/>
+        </w:rPr>
+        <w:t>$ composer require symphony/form</w:t>
+      </w:r>
+    </w:p>
+    <w:p>
+      <w:pPr>
+        <w:pStyle w:val="Pardeliste"/>
+        <w:numPr>
+          <w:ilvl w:val="0"/>
+          <w:numId w:val="24"/>
+        </w:numPr>
+        <w:spacing w:line="264" w:lineRule="auto"/>
+        <w:jc w:val="both"/>
+      </w:pPr>
+      <w:r>
+        <w:t>xxx</w:t>
+      </w:r>
+    </w:p>
+    <w:p>
+      <w:pPr>
+        <w:spacing w:line="264" w:lineRule="auto"/>
+        <w:jc w:val="both"/>
+      </w:pPr>
+    </w:p>
+    <w:p>
+      <w:pPr>
+        <w:spacing w:line="264" w:lineRule="auto"/>
+        <w:jc w:val="both"/>
+      </w:pPr>
+      <w:proofErr w:type="spellStart"/>
+      <w:r>
+        <w:rPr>
+          <w:u w:val="single"/>
+        </w:rPr>
+        <w:t>Symfony</w:t>
+      </w:r>
+      <w:proofErr w:type="spellEnd"/>
+      <w:r>
+        <w:rPr>
+          <w:u w:val="single"/>
+        </w:rPr>
+        <w:t xml:space="preserve"> page</w:t>
+      </w:r>
+      <w:r>
+        <w:t>:</w:t>
+      </w:r>
+    </w:p>
+    <w:p>
+      <w:pPr>
+        <w:pStyle w:val="Pardeliste"/>
+        <w:numPr>
+          <w:ilvl w:val="0"/>
+          <w:numId w:val="21"/>
+        </w:numPr>
+        <w:spacing w:line="264" w:lineRule="auto"/>
+        <w:jc w:val="both"/>
+      </w:pPr>
+      <w:r>
+        <w:t xml:space="preserve">There are 3 pillars to create a page in </w:t>
+      </w:r>
+      <w:proofErr w:type="spellStart"/>
+      <w:r>
+        <w:t>Symfony</w:t>
+      </w:r>
+      <w:proofErr w:type="spellEnd"/>
+      <w:r>
+        <w:t>:</w:t>
+      </w:r>
+    </w:p>
+    <w:p>
+      <w:pPr>
+        <w:pStyle w:val="Pardeliste"/>
+        <w:numPr>
+          <w:ilvl w:val="0"/>
+          <w:numId w:val="22"/>
+        </w:numPr>
+        <w:spacing w:line="264" w:lineRule="auto"/>
+        <w:jc w:val="both"/>
+      </w:pPr>
+      <w:r>
+        <w:t>A Function</w:t>
+      </w:r>
+    </w:p>
+    <w:p>
+      <w:pPr>
+        <w:pStyle w:val="Pardeliste"/>
+        <w:numPr>
+          <w:ilvl w:val="0"/>
+          <w:numId w:val="22"/>
+        </w:numPr>
+        <w:spacing w:line="264" w:lineRule="auto"/>
+        <w:jc w:val="both"/>
+      </w:pPr>
+      <w:r>
+        <w:t>A route</w:t>
+      </w:r>
+    </w:p>
+    <w:p>
+      <w:pPr>
+        <w:pStyle w:val="Pardeliste"/>
+        <w:numPr>
+          <w:ilvl w:val="0"/>
+          <w:numId w:val="22"/>
+        </w:numPr>
+        <w:spacing w:line="264" w:lineRule="auto"/>
+        <w:jc w:val="both"/>
+      </w:pPr>
+      <w:r>
+        <w:t>An answer (what to display)</w:t>
+      </w:r>
+    </w:p>
+    <w:p>
+      <w:pPr>
+        <w:spacing w:line="264" w:lineRule="auto"/>
+        <w:jc w:val="both"/>
+      </w:pPr>
+    </w:p>
+    <w:p>
+      <w:pPr>
+        <w:spacing w:line="264" w:lineRule="auto"/>
+        <w:jc w:val="both"/>
+      </w:pPr>
+      <w:r>
+        <w:rPr>
+          <w:u w:val="single"/>
+        </w:rPr>
+        <w:t>Route confusion</w:t>
+      </w:r>
+      <w:r>
+        <w:t>:</w:t>
+      </w:r>
+    </w:p>
+    <w:p>
+      <w:pPr>
+        <w:pStyle w:val="Pardeliste"/>
+        <w:numPr>
+          <w:ilvl w:val="0"/>
+          <w:numId w:val="21"/>
+        </w:numPr>
+        <w:spacing w:line="264" w:lineRule="auto"/>
+        <w:jc w:val="both"/>
+      </w:pPr>
+      <w:r>
+        <w:t xml:space="preserve">When Route patterns are similar, </w:t>
+      </w:r>
+      <w:proofErr w:type="spellStart"/>
+      <w:r>
+        <w:t>Symfony</w:t>
+      </w:r>
+      <w:proofErr w:type="spellEnd"/>
+      <w:r>
+        <w:t xml:space="preserve"> might be confus</w:t>
+      </w:r>
+      <w:r>
+        <w:t>ed on which function to call. Fo</w:t>
+      </w:r>
+      <w:r>
+        <w:t xml:space="preserve">r example, the functions </w:t>
+      </w:r>
+      <w:proofErr w:type="gramStart"/>
+      <w:r>
+        <w:t>show(</w:t>
+      </w:r>
+      <w:proofErr w:type="gramEnd"/>
+      <w:r>
+        <w:t xml:space="preserve">) and create() have similar Route patterns, resp. /articles/{id} and /articles/new). </w:t>
+      </w:r>
+    </w:p>
+    <w:p>
+      <w:pPr>
+        <w:pStyle w:val="Pardeliste"/>
+        <w:numPr>
+          <w:ilvl w:val="0"/>
+          <w:numId w:val="21"/>
+        </w:numPr>
+        <w:spacing w:line="264" w:lineRule="auto"/>
+        <w:jc w:val="both"/>
+      </w:pPr>
+      <w:r>
+        <w:t xml:space="preserve">If one writes the Route /articles/new, </w:t>
+      </w:r>
+      <w:proofErr w:type="spellStart"/>
+      <w:r>
+        <w:t>Symfony</w:t>
+      </w:r>
+      <w:proofErr w:type="spellEnd"/>
+      <w:r>
+        <w:t xml:space="preserve"> will look at the functions </w:t>
+      </w:r>
+      <w:r>
+        <w:t xml:space="preserve">written in order. Therefore, if </w:t>
+      </w:r>
+      <w:proofErr w:type="gramStart"/>
+      <w:r>
+        <w:t>show(</w:t>
+      </w:r>
+      <w:proofErr w:type="gramEnd"/>
+      <w:r>
+        <w:t xml:space="preserve">) (with /articles/{id}) is written before create(), </w:t>
+      </w:r>
+      <w:proofErr w:type="spellStart"/>
+      <w:r>
+        <w:t>Symfony</w:t>
+      </w:r>
+      <w:proofErr w:type="spellEnd"/>
+      <w:r>
+        <w:t xml:space="preserve"> might call the function show() instead of the function create() we </w:t>
+      </w:r>
+      <w:proofErr w:type="spellStart"/>
+      <w:r>
+        <w:t>intented</w:t>
+      </w:r>
+      <w:proofErr w:type="spellEnd"/>
+      <w:r>
+        <w:t xml:space="preserve"> to have we the Route /articles/new (aka </w:t>
+      </w:r>
+      <w:proofErr w:type="spellStart"/>
+      <w:r>
+        <w:t>Symfony</w:t>
+      </w:r>
+      <w:proofErr w:type="spellEnd"/>
+      <w:r>
+        <w:t xml:space="preserve"> will think that ‘new’ is the value for {id}).</w:t>
+      </w:r>
+    </w:p>
+    <w:p>
+      <w:pPr>
+        <w:pStyle w:val="Pardeliste"/>
+        <w:numPr>
+          <w:ilvl w:val="0"/>
+          <w:numId w:val="21"/>
+        </w:numPr>
+        <w:spacing w:line="264" w:lineRule="auto"/>
+        <w:jc w:val="both"/>
+      </w:pPr>
+      <w:r>
+        <w:t xml:space="preserve">To </w:t>
+      </w:r>
+      <w:r>
+        <w:rPr>
+          <w:color w:val="777FC4"/>
+        </w:rPr>
+        <w:t>bypass</w:t>
+      </w:r>
+      <w:r>
+        <w:t xml:space="preserve"> this confusion, you can change the functions </w:t>
+      </w:r>
+      <w:r>
+        <w:t xml:space="preserve">order (put </w:t>
+      </w:r>
+      <w:proofErr w:type="gramStart"/>
+      <w:r>
+        <w:t>create(</w:t>
+      </w:r>
+      <w:proofErr w:type="gramEnd"/>
+      <w:r>
+        <w:t>) before show</w:t>
+      </w:r>
+      <w:r>
+        <w:t>())</w:t>
+      </w:r>
+    </w:p>
+    <w:p>
+      <w:pPr>
+        <w:spacing w:line="264" w:lineRule="auto"/>
+        <w:jc w:val="both"/>
+      </w:pPr>
+    </w:p>
+    <w:p>
+      <w:pPr>
+        <w:spacing w:line="264" w:lineRule="auto"/>
+        <w:jc w:val="both"/>
+      </w:pPr>
+      <w:proofErr w:type="spellStart"/>
+      <w:r>
+        <w:rPr>
+          <w:u w:val="single"/>
+        </w:rPr>
+        <w:t>HttpFoundation</w:t>
+      </w:r>
+      <w:proofErr w:type="spellEnd"/>
+      <w:r>
+        <w:rPr>
+          <w:u w:val="single"/>
+        </w:rPr>
+        <w:t>\Request</w:t>
+      </w:r>
+      <w:r>
+        <w:t>:</w:t>
+      </w:r>
+    </w:p>
+    <w:p>
+      <w:pPr>
+        <w:pStyle w:val="Pardeliste"/>
+        <w:numPr>
+          <w:ilvl w:val="0"/>
+          <w:numId w:val="25"/>
+        </w:numPr>
+        <w:spacing w:line="264" w:lineRule="auto"/>
+        <w:jc w:val="both"/>
+      </w:pPr>
+      <w:r>
+        <w:t>Is a class which can analyze and manage HTTP request</w:t>
+      </w:r>
+    </w:p>
+    <w:p>
+      <w:pPr>
+        <w:pStyle w:val="Pardeliste"/>
+        <w:numPr>
+          <w:ilvl w:val="0"/>
+          <w:numId w:val="25"/>
+        </w:numPr>
+        <w:spacing w:line="264" w:lineRule="auto"/>
+        <w:jc w:val="both"/>
+      </w:pPr>
+      <w:r>
+        <w:t>To put as parameters in a function (dependency injection)</w:t>
+      </w:r>
+    </w:p>
+    <w:p>
+      <w:pPr>
+        <w:spacing w:line="264" w:lineRule="auto"/>
+        <w:jc w:val="both"/>
+      </w:pPr>
+    </w:p>
+    <w:p>
+      <w:pPr>
+        <w:spacing w:line="264" w:lineRule="auto"/>
+        <w:jc w:val="both"/>
+      </w:pPr>
+      <w:r>
+        <w:rPr>
+          <w:u w:val="single"/>
+        </w:rPr>
+        <w:t>Form</w:t>
+      </w:r>
+      <w:r>
+        <w:t>:</w:t>
+      </w:r>
+    </w:p>
+    <w:p>
+      <w:pPr>
+        <w:pStyle w:val="Pardeliste"/>
+        <w:numPr>
+          <w:ilvl w:val="0"/>
+          <w:numId w:val="23"/>
+        </w:numPr>
+        <w:spacing w:line="264" w:lineRule="auto"/>
+        <w:jc w:val="both"/>
+      </w:pPr>
+      <w:r>
+        <w:t>Install the form feature with composer</w:t>
+      </w:r>
+    </w:p>
+    <w:p>
+      <w:pPr>
+        <w:pStyle w:val="Pardeliste"/>
+        <w:numPr>
+          <w:ilvl w:val="0"/>
+          <w:numId w:val="23"/>
+        </w:numPr>
+        <w:spacing w:line="264" w:lineRule="auto"/>
+        <w:jc w:val="both"/>
+      </w:pPr>
+      <w:r>
+        <w:t>Create an empty instance of what we want to make of form from</w:t>
+      </w:r>
+    </w:p>
+    <w:p>
+      <w:pPr>
+        <w:pStyle w:val="Pardeliste"/>
+        <w:numPr>
+          <w:ilvl w:val="0"/>
+          <w:numId w:val="23"/>
+        </w:numPr>
+        <w:spacing w:line="264" w:lineRule="auto"/>
+        <w:jc w:val="both"/>
+      </w:pPr>
+      <w:r>
+        <w:t xml:space="preserve">Create </w:t>
+      </w:r>
+      <w:r>
+        <w:t xml:space="preserve">a </w:t>
+      </w:r>
+      <w:proofErr w:type="spellStart"/>
+      <w:r>
+        <w:t>FormBuilder</w:t>
+      </w:r>
+      <w:proofErr w:type="spellEnd"/>
+      <w:r>
+        <w:t xml:space="preserve"> using $this-&gt;</w:t>
+      </w:r>
+      <w:proofErr w:type="spellStart"/>
+      <w:r>
+        <w:t>createFormBuilder</w:t>
+      </w:r>
+      <w:proofErr w:type="spellEnd"/>
+      <w:r>
+        <w:t>($article),</w:t>
+      </w:r>
+      <w:r>
+        <w:t xml:space="preserve"> you will have a form </w:t>
+      </w:r>
+      <w:proofErr w:type="spellStart"/>
+      <w:r>
+        <w:t>binded</w:t>
+      </w:r>
+      <w:proofErr w:type="spellEnd"/>
+      <w:r>
+        <w:t xml:space="preserve"> to an article.</w:t>
+      </w:r>
+    </w:p>
+    <w:p>
+      <w:pPr>
+        <w:pStyle w:val="Pardeliste"/>
+        <w:numPr>
+          <w:ilvl w:val="0"/>
+          <w:numId w:val="23"/>
+        </w:numPr>
+        <w:spacing w:line="264" w:lineRule="auto"/>
+        <w:jc w:val="both"/>
+      </w:pPr>
+      <w:r>
+        <w:t>Then set the form</w:t>
+      </w:r>
+      <w:r>
+        <w:t xml:space="preserve"> with the properties we want to have in the form (using </w:t>
+      </w:r>
+      <w:proofErr w:type="gramStart"/>
+      <w:r>
+        <w:t>add(</w:t>
+      </w:r>
+      <w:proofErr w:type="gramEnd"/>
+      <w:r>
+        <w:t xml:space="preserve">)) and then </w:t>
+      </w:r>
+      <w:r>
+        <w:t>get the result with</w:t>
+      </w:r>
+      <w:r>
+        <w:t xml:space="preserve"> </w:t>
+      </w:r>
+      <w:proofErr w:type="spellStart"/>
+      <w:r>
+        <w:t>getForm</w:t>
+      </w:r>
+      <w:proofErr w:type="spellEnd"/>
+      <w:r>
+        <w:t>().</w:t>
+      </w:r>
+    </w:p>
+    <w:p>
+      <w:pPr>
+        <w:pStyle w:val="Pardeliste"/>
+        <w:numPr>
+          <w:ilvl w:val="0"/>
+          <w:numId w:val="23"/>
+        </w:numPr>
+        <w:spacing w:line="264" w:lineRule="auto"/>
+        <w:jc w:val="both"/>
+      </w:pPr>
+      <w:r>
+        <w:t>It’s not HTML, it’s a complex object</w:t>
+      </w:r>
+      <w:r>
+        <w:t>: we cannot render $form but something else easier to render</w:t>
+      </w:r>
+      <w:r>
+        <w:t xml:space="preserve"> for twig which is </w:t>
+      </w:r>
+      <w:r>
+        <w:t>$form-&gt;</w:t>
+      </w:r>
+      <w:proofErr w:type="spellStart"/>
+      <w:proofErr w:type="gramStart"/>
+      <w:r>
+        <w:t>createView</w:t>
+      </w:r>
+      <w:proofErr w:type="spellEnd"/>
+      <w:r>
+        <w:t>(</w:t>
+      </w:r>
+      <w:proofErr w:type="gramEnd"/>
+      <w:r>
+        <w:t>)</w:t>
+      </w:r>
+    </w:p>
+    <w:p>
+      <w:pPr>
+        <w:pStyle w:val="Pardeliste"/>
+        <w:numPr>
+          <w:ilvl w:val="0"/>
+          <w:numId w:val="23"/>
+        </w:numPr>
+        <w:spacing w:line="264" w:lineRule="auto"/>
+        <w:jc w:val="both"/>
+      </w:pPr>
+      <w:r>
+        <w:t xml:space="preserve">In twig, use the </w:t>
+      </w:r>
+      <w:proofErr w:type="gramStart"/>
+      <w:r>
+        <w:t>form(</w:t>
+      </w:r>
+      <w:proofErr w:type="gramEnd"/>
+      <w:r>
+        <w:t>) function to render the form</w:t>
+      </w:r>
+    </w:p>
+    <w:p>
+      <w:pPr>
+        <w:spacing w:line="264" w:lineRule="auto"/>
+        <w:jc w:val="both"/>
+      </w:pPr>
+    </w:p>
+    <w:p>
+      <w:pPr>
+        <w:spacing w:line="264" w:lineRule="auto"/>
+        <w:jc w:val="both"/>
+      </w:pPr>
+      <w:r>
+        <w:rPr>
+          <w:u w:val="single"/>
+        </w:rPr>
+        <w:t>Form’s properties</w:t>
+      </w:r>
+      <w:r>
+        <w:t>:</w:t>
+      </w:r>
+    </w:p>
+    <w:p>
+      <w:pPr>
+        <w:pStyle w:val="Pardeliste"/>
+        <w:numPr>
+          <w:ilvl w:val="0"/>
+          <w:numId w:val="26"/>
+        </w:numPr>
+        <w:spacing w:line="264" w:lineRule="auto"/>
+        <w:jc w:val="both"/>
+      </w:pPr>
+      <w:r>
+        <w:t>As we’ve seen earlier, to add pr</w:t>
       </w:r>
       <w:bookmarkStart w:id="0" w:name="_GoBack"/>
       <w:bookmarkEnd w:id="0"/>
       <w:r>
+        <w:t>operties to the form we use add (e.g. $this-&gt;add(‘title’))</w:t>
+      </w:r>
+    </w:p>
+    <w:p>
+      <w:pPr>
+        <w:pStyle w:val="Pardeliste"/>
+        <w:numPr>
+          <w:ilvl w:val="0"/>
+          <w:numId w:val="26"/>
+        </w:numPr>
+        <w:spacing w:line="264" w:lineRule="auto"/>
+        <w:jc w:val="both"/>
+      </w:pPr>
+      <w:r>
+        <w:t xml:space="preserve">You can add more arguments, like what’s the property type you want (in Entity, property is a string but you can decide it to be an array in the form) and the </w:t>
+      </w:r>
+      <w:r>
+        <w:t xml:space="preserve">field’s </w:t>
+      </w:r>
+      <w:r>
+        <w:t>options</w:t>
+      </w:r>
+      <w:r>
+        <w:t xml:space="preserve"> (e.g. placeholder aka grey text in the form to indicate what we seek)</w:t>
+      </w:r>
+      <w:r>
+        <w:t xml:space="preserve"> by using a tab ([])</w:t>
+      </w:r>
+    </w:p>
+    <w:p>
+      <w:pPr>
+        <w:pStyle w:val="Pardeliste"/>
+        <w:numPr>
+          <w:ilvl w:val="0"/>
+          <w:numId w:val="26"/>
+        </w:numPr>
+        <w:spacing w:line="264" w:lineRule="auto"/>
+        <w:jc w:val="both"/>
+      </w:pPr>
+      <w:r>
+        <w:t>‘</w:t>
+      </w:r>
+      <w:proofErr w:type="spellStart"/>
+      <w:r>
+        <w:t>attr</w:t>
+      </w:r>
+      <w:proofErr w:type="spellEnd"/>
+      <w:r>
+        <w:t xml:space="preserve">’ is a tab of HTML </w:t>
+      </w:r>
+      <w:r>
+        <w:t>attributes</w:t>
+      </w:r>
+    </w:p>
+    <w:p>
+      <w:pPr>
+        <w:spacing w:line="264" w:lineRule="auto"/>
+        <w:jc w:val="both"/>
+      </w:pPr>
+    </w:p>
+    <w:p>
+      <w:pPr>
+        <w:spacing w:line="264" w:lineRule="auto"/>
+        <w:jc w:val="both"/>
+      </w:pPr>
+      <w:r>
+        <w:rPr>
+          <w:u w:val="single"/>
+        </w:rPr>
+        <w:t>Form’s visual</w:t>
+      </w:r>
+      <w:r>
+        <w:t>:</w:t>
+      </w:r>
+    </w:p>
+    <w:p>
+      <w:pPr>
+        <w:pStyle w:val="Pardeliste"/>
+        <w:numPr>
+          <w:ilvl w:val="0"/>
+          <w:numId w:val="27"/>
+        </w:numPr>
+        <w:spacing w:line="264" w:lineRule="auto"/>
+        <w:jc w:val="both"/>
+      </w:pPr>
+      <w:r>
+        <w:t>By calling form(</w:t>
+      </w:r>
+      <w:proofErr w:type="spellStart"/>
+      <w:r>
+        <w:t>formArticle</w:t>
+      </w:r>
+      <w:proofErr w:type="spellEnd"/>
+      <w:r>
+        <w:t>), twig decides how the form looks like. But you can modify the look at your taste</w:t>
+      </w:r>
+    </w:p>
+    <w:p>
+      <w:pPr>
+        <w:pStyle w:val="Pardeliste"/>
+        <w:numPr>
+          <w:ilvl w:val="0"/>
+          <w:numId w:val="27"/>
+        </w:numPr>
+        <w:spacing w:line="264" w:lineRule="auto"/>
+        <w:jc w:val="both"/>
+      </w:pPr>
+      <w:r>
+        <w:t xml:space="preserve">In twig, </w:t>
+      </w:r>
+      <w:r>
+        <w:t xml:space="preserve">to redo the beginning of the form: </w:t>
+      </w:r>
+      <w:proofErr w:type="spellStart"/>
+      <w:r>
+        <w:t>form_start</w:t>
+      </w:r>
+      <w:proofErr w:type="spellEnd"/>
+      <w:r>
+        <w:t xml:space="preserve"> will render the open </w:t>
+      </w:r>
+      <w:proofErr w:type="spellStart"/>
+      <w:r>
+        <w:t>balise</w:t>
+      </w:r>
+      <w:proofErr w:type="spellEnd"/>
+      <w:r>
+        <w:t xml:space="preserve"> with correct method, actions and essential data</w:t>
+      </w:r>
+    </w:p>
+    <w:p>
+      <w:pPr>
+        <w:pStyle w:val="Pardeliste"/>
+        <w:numPr>
+          <w:ilvl w:val="0"/>
+          <w:numId w:val="27"/>
+        </w:numPr>
+        <w:spacing w:line="264" w:lineRule="auto"/>
+        <w:jc w:val="both"/>
+      </w:pPr>
+      <w:r>
+        <w:t>Use templates</w:t>
+      </w:r>
+    </w:p>
+    <w:p>
+      <w:pPr>
+        <w:spacing w:line="264" w:lineRule="auto"/>
+        <w:jc w:val="both"/>
+      </w:pPr>
+    </w:p>
+    <w:p>
+      <w:pPr>
+        <w:spacing w:line="264" w:lineRule="auto"/>
+        <w:jc w:val="both"/>
+      </w:pPr>
+      <w:r>
+        <w:rPr>
+          <w:u w:val="single"/>
+        </w:rPr>
+        <w:t>Step by step</w:t>
+      </w:r>
+      <w:r>
+        <w:t>:</w:t>
+      </w:r>
+    </w:p>
+    <w:p>
+      <w:pPr>
+        <w:pStyle w:val="Pardeliste"/>
+        <w:numPr>
+          <w:ilvl w:val="1"/>
+          <w:numId w:val="21"/>
+        </w:numPr>
+        <w:spacing w:line="264" w:lineRule="auto"/>
+        <w:jc w:val="both"/>
+      </w:pPr>
+      <w:r>
+        <w:t xml:space="preserve">Creation of a </w:t>
+      </w:r>
+      <w:proofErr w:type="gramStart"/>
+      <w:r>
+        <w:t>create(</w:t>
+      </w:r>
+      <w:proofErr w:type="gramEnd"/>
+      <w:r>
+        <w:t xml:space="preserve">) function that will allow us to create an article through a </w:t>
+      </w:r>
+      <w:proofErr w:type="spellStart"/>
+      <w:r>
+        <w:t>formular</w:t>
+      </w:r>
+      <w:proofErr w:type="spellEnd"/>
+      <w:r>
+        <w:t xml:space="preserve"> – </w:t>
+      </w:r>
+      <w:r>
+        <w:t xml:space="preserve"> be careful of </w:t>
+      </w:r>
+      <w:r>
+        <w:t>Route confusion</w:t>
+      </w:r>
+    </w:p>
+    <w:p>
+      <w:pPr>
+        <w:pStyle w:val="Pardeliste"/>
+        <w:numPr>
+          <w:ilvl w:val="1"/>
+          <w:numId w:val="21"/>
+        </w:numPr>
+        <w:spacing w:line="264" w:lineRule="auto"/>
+        <w:jc w:val="both"/>
+      </w:pPr>
+      <w:r>
+        <w:t xml:space="preserve">Do a dependency injection by adding parameters to the </w:t>
+      </w:r>
+      <w:proofErr w:type="gramStart"/>
+      <w:r>
+        <w:t>create(</w:t>
+      </w:r>
+      <w:proofErr w:type="gramEnd"/>
+      <w:r>
+        <w:t>) function. Adds a Request variable</w:t>
+      </w:r>
+    </w:p>
+    <w:p>
+      <w:pPr>
+        <w:pStyle w:val="Pardeliste"/>
+        <w:numPr>
+          <w:ilvl w:val="1"/>
+          <w:numId w:val="21"/>
+        </w:numPr>
+        <w:spacing w:line="264" w:lineRule="auto"/>
+        <w:jc w:val="both"/>
+      </w:pPr>
+      <w:r>
+        <w:t>/articles didn’t want to appear (An exception occurred in driver: SQLSTATE[HY</w:t>
+      </w:r>
+      <w:proofErr w:type="gramStart"/>
+      <w:r>
+        <w:t>000][</w:t>
+      </w:r>
+      <w:proofErr w:type="gramEnd"/>
+      <w:r>
+        <w:t xml:space="preserve">2002] Connection refused): </w:t>
+      </w:r>
+      <w:r>
+        <w:rPr>
+          <w:color w:val="777FC4"/>
+        </w:rPr>
+        <w:t xml:space="preserve">$ </w:t>
+      </w:r>
+      <w:proofErr w:type="spellStart"/>
+      <w:r>
+        <w:rPr>
+          <w:color w:val="777FC4"/>
+        </w:rPr>
+        <w:t>docker</w:t>
+      </w:r>
+      <w:proofErr w:type="spellEnd"/>
+      <w:r>
+        <w:rPr>
+          <w:color w:val="777FC4"/>
+        </w:rPr>
+        <w:t>-compose down</w:t>
+      </w:r>
+      <w:r>
+        <w:t xml:space="preserve"> then </w:t>
+      </w:r>
+      <w:r>
+        <w:rPr>
+          <w:color w:val="777FC4"/>
+        </w:rPr>
+        <w:t>$</w:t>
+      </w:r>
+      <w:r>
         <w:t xml:space="preserve"> </w:t>
       </w:r>
-      <w:r>
-        <w:t xml:space="preserve"> </w:t>
+      <w:proofErr w:type="spellStart"/>
+      <w:r>
+        <w:rPr>
+          <w:color w:val="777FC4"/>
+        </w:rPr>
+        <w:t>docker</w:t>
+      </w:r>
+      <w:proofErr w:type="spellEnd"/>
+      <w:r>
+        <w:rPr>
+          <w:color w:val="777FC4"/>
+        </w:rPr>
+        <w:t>-compose up-</w:t>
+      </w:r>
+      <w:r>
+        <w:rPr>
+          <w:color w:val="777FC4"/>
+        </w:rPr>
+        <w:t>d</w:t>
+      </w:r>
+      <w:r>
+        <w:t xml:space="preserve"> and the webpage will appear.</w:t>
+      </w:r>
+    </w:p>
+    <w:p>
+      <w:pPr>
+        <w:pStyle w:val="Pardeliste"/>
+        <w:numPr>
+          <w:ilvl w:val="1"/>
+          <w:numId w:val="21"/>
+        </w:numPr>
+        <w:spacing w:line="264" w:lineRule="auto"/>
+        <w:jc w:val="both"/>
+      </w:pPr>
+      <w:r>
+        <w:t xml:space="preserve">In function </w:t>
+      </w:r>
+      <w:proofErr w:type="gramStart"/>
+      <w:r>
+        <w:t>create(</w:t>
+      </w:r>
+      <w:proofErr w:type="gramEnd"/>
+      <w:r>
+        <w:t xml:space="preserve">Request, </w:t>
+      </w:r>
+      <w:proofErr w:type="spellStart"/>
+      <w:r>
+        <w:t>ObjectManager</w:t>
+      </w:r>
+      <w:proofErr w:type="spellEnd"/>
+      <w:r>
+        <w:t xml:space="preserve">), create an empty article then a form with </w:t>
+      </w:r>
+      <w:proofErr w:type="spellStart"/>
+      <w:r>
+        <w:t>FormBuilder</w:t>
+      </w:r>
+      <w:proofErr w:type="spellEnd"/>
+    </w:p>
+    <w:p>
+      <w:pPr>
+        <w:pStyle w:val="Pardeliste"/>
+        <w:numPr>
+          <w:ilvl w:val="1"/>
+          <w:numId w:val="21"/>
+        </w:numPr>
+        <w:spacing w:line="264" w:lineRule="auto"/>
+        <w:jc w:val="both"/>
+      </w:pPr>
+      <w:r>
+        <w:t xml:space="preserve">Set the </w:t>
+      </w:r>
+      <w:proofErr w:type="spellStart"/>
+      <w:r>
+        <w:t>FormBuilder</w:t>
+      </w:r>
+      <w:proofErr w:type="spellEnd"/>
+      <w:r>
+        <w:t xml:space="preserve"> with the properties you want (properties are common to the ones of an Article entity) then get the result (to have the final form)</w:t>
+      </w:r>
+    </w:p>
+    <w:p>
+      <w:pPr>
+        <w:pStyle w:val="Pardeliste"/>
+        <w:numPr>
+          <w:ilvl w:val="1"/>
+          <w:numId w:val="21"/>
+        </w:numPr>
+        <w:spacing w:line="264" w:lineRule="auto"/>
+        <w:jc w:val="both"/>
+      </w:pPr>
+      <w:r>
+        <w:t>Render the form (not directly because the form is a complex object which cannot be easily render in twig)</w:t>
+      </w:r>
+    </w:p>
+    <w:p>
+      <w:pPr>
+        <w:pStyle w:val="Pardeliste"/>
+        <w:numPr>
+          <w:ilvl w:val="1"/>
+          <w:numId w:val="21"/>
+        </w:numPr>
+        <w:spacing w:line="264" w:lineRule="auto"/>
+        <w:jc w:val="both"/>
+      </w:pPr>
+      <w:r>
+        <w:t xml:space="preserve">In </w:t>
+      </w:r>
+      <w:proofErr w:type="gramStart"/>
+      <w:r>
+        <w:t>create(</w:t>
+      </w:r>
+      <w:proofErr w:type="gramEnd"/>
+      <w:r>
+        <w:t>), you can choose the datatype of the properties (if string, text …)</w:t>
       </w:r>
     </w:p>
     <w:p/>
@@ -3297,6 +5192,119 @@
     </w:lvl>
   </w:abstractNum>
   <w:abstractNum w:abstractNumId="9">
+    <w:nsid w:val="249763A6"/>
+    <w:multiLevelType w:val="hybridMultilevel"/>
+    <w:tmpl w:val="65C6EB92"/>
+    <w:lvl w:ilvl="0" w:tplc="040C0005">
+      <w:start w:val="1"/>
+      <w:numFmt w:val="bullet"/>
+      <w:lvlText w:val=""/>
+      <w:lvlJc w:val="left"/>
+      <w:pPr>
+        <w:ind w:left="720" w:hanging="360"/>
+      </w:pPr>
+      <w:rPr>
+        <w:rFonts w:ascii="Wingdings" w:hAnsi="Wingdings" w:hint="default"/>
+      </w:rPr>
+    </w:lvl>
+    <w:lvl w:ilvl="1" w:tplc="040C0003" w:tentative="1">
+      <w:start w:val="1"/>
+      <w:numFmt w:val="bullet"/>
+      <w:lvlText w:val="o"/>
+      <w:lvlJc w:val="left"/>
+      <w:pPr>
+        <w:ind w:left="1440" w:hanging="360"/>
+      </w:pPr>
+      <w:rPr>
+        <w:rFonts w:ascii="Courier New" w:hAnsi="Courier New" w:cs="Courier New" w:hint="default"/>
+      </w:rPr>
+    </w:lvl>
+    <w:lvl w:ilvl="2" w:tplc="040C0005" w:tentative="1">
+      <w:start w:val="1"/>
+      <w:numFmt w:val="bullet"/>
+      <w:lvlText w:val=""/>
+      <w:lvlJc w:val="left"/>
+      <w:pPr>
+        <w:ind w:left="2160" w:hanging="360"/>
+      </w:pPr>
+      <w:rPr>
+        <w:rFonts w:ascii="Wingdings" w:hAnsi="Wingdings" w:hint="default"/>
+      </w:rPr>
+    </w:lvl>
+    <w:lvl w:ilvl="3" w:tplc="040C0001" w:tentative="1">
+      <w:start w:val="1"/>
+      <w:numFmt w:val="bullet"/>
+      <w:lvlText w:val=""/>
+      <w:lvlJc w:val="left"/>
+      <w:pPr>
+        <w:ind w:left="2880" w:hanging="360"/>
+      </w:pPr>
+      <w:rPr>
+        <w:rFonts w:ascii="Symbol" w:hAnsi="Symbol" w:hint="default"/>
+      </w:rPr>
+    </w:lvl>
+    <w:lvl w:ilvl="4" w:tplc="040C0003" w:tentative="1">
+      <w:start w:val="1"/>
+      <w:numFmt w:val="bullet"/>
+      <w:lvlText w:val="o"/>
+      <w:lvlJc w:val="left"/>
+      <w:pPr>
+        <w:ind w:left="3600" w:hanging="360"/>
+      </w:pPr>
+      <w:rPr>
+        <w:rFonts w:ascii="Courier New" w:hAnsi="Courier New" w:cs="Courier New" w:hint="default"/>
+      </w:rPr>
+    </w:lvl>
+    <w:lvl w:ilvl="5" w:tplc="040C0005" w:tentative="1">
+      <w:start w:val="1"/>
+      <w:numFmt w:val="bullet"/>
+      <w:lvlText w:val=""/>
+      <w:lvlJc w:val="left"/>
+      <w:pPr>
+        <w:ind w:left="4320" w:hanging="360"/>
+      </w:pPr>
+      <w:rPr>
+        <w:rFonts w:ascii="Wingdings" w:hAnsi="Wingdings" w:hint="default"/>
+      </w:rPr>
+    </w:lvl>
+    <w:lvl w:ilvl="6" w:tplc="040C0001" w:tentative="1">
+      <w:start w:val="1"/>
+      <w:numFmt w:val="bullet"/>
+      <w:lvlText w:val=""/>
+      <w:lvlJc w:val="left"/>
+      <w:pPr>
+        <w:ind w:left="5040" w:hanging="360"/>
+      </w:pPr>
+      <w:rPr>
+        <w:rFonts w:ascii="Symbol" w:hAnsi="Symbol" w:hint="default"/>
+      </w:rPr>
+    </w:lvl>
+    <w:lvl w:ilvl="7" w:tplc="040C0003" w:tentative="1">
+      <w:start w:val="1"/>
+      <w:numFmt w:val="bullet"/>
+      <w:lvlText w:val="o"/>
+      <w:lvlJc w:val="left"/>
+      <w:pPr>
+        <w:ind w:left="5760" w:hanging="360"/>
+      </w:pPr>
+      <w:rPr>
+        <w:rFonts w:ascii="Courier New" w:hAnsi="Courier New" w:cs="Courier New" w:hint="default"/>
+      </w:rPr>
+    </w:lvl>
+    <w:lvl w:ilvl="8" w:tplc="040C0005" w:tentative="1">
+      <w:start w:val="1"/>
+      <w:numFmt w:val="bullet"/>
+      <w:lvlText w:val=""/>
+      <w:lvlJc w:val="left"/>
+      <w:pPr>
+        <w:ind w:left="6480" w:hanging="360"/>
+      </w:pPr>
+      <w:rPr>
+        <w:rFonts w:ascii="Wingdings" w:hAnsi="Wingdings" w:hint="default"/>
+      </w:rPr>
+    </w:lvl>
+  </w:abstractNum>
+  <w:abstractNum w:abstractNumId="10">
     <w:nsid w:val="2C3947B9"/>
     <w:multiLevelType w:val="hybridMultilevel"/>
     <w:tmpl w:val="B54EE05E"/>
@@ -3409,7 +5417,7 @@
       </w:rPr>
     </w:lvl>
   </w:abstractNum>
-  <w:abstractNum w:abstractNumId="10">
+  <w:abstractNum w:abstractNumId="11">
     <w:nsid w:val="3102518E"/>
     <w:multiLevelType w:val="hybridMultilevel"/>
     <w:tmpl w:val="0636999C"/>
@@ -3522,7 +5530,7 @@
       </w:rPr>
     </w:lvl>
   </w:abstractNum>
-  <w:abstractNum w:abstractNumId="11">
+  <w:abstractNum w:abstractNumId="12">
     <w:nsid w:val="32745387"/>
     <w:multiLevelType w:val="hybridMultilevel"/>
     <w:tmpl w:val="6D56E06C"/>
@@ -3635,7 +5643,7 @@
       </w:rPr>
     </w:lvl>
   </w:abstractNum>
-  <w:abstractNum w:abstractNumId="12">
+  <w:abstractNum w:abstractNumId="13">
     <w:nsid w:val="359C6D25"/>
     <w:multiLevelType w:val="hybridMultilevel"/>
     <w:tmpl w:val="B75AB002"/>
@@ -3724,7 +5732,120 @@
       </w:pPr>
     </w:lvl>
   </w:abstractNum>
-  <w:abstractNum w:abstractNumId="13">
+  <w:abstractNum w:abstractNumId="14">
+    <w:nsid w:val="43A26BD1"/>
+    <w:multiLevelType w:val="hybridMultilevel"/>
+    <w:tmpl w:val="B920B474"/>
+    <w:lvl w:ilvl="0" w:tplc="040C0005">
+      <w:start w:val="1"/>
+      <w:numFmt w:val="bullet"/>
+      <w:lvlText w:val=""/>
+      <w:lvlJc w:val="left"/>
+      <w:pPr>
+        <w:ind w:left="720" w:hanging="360"/>
+      </w:pPr>
+      <w:rPr>
+        <w:rFonts w:ascii="Wingdings" w:hAnsi="Wingdings" w:hint="default"/>
+      </w:rPr>
+    </w:lvl>
+    <w:lvl w:ilvl="1" w:tplc="040C0003" w:tentative="1">
+      <w:start w:val="1"/>
+      <w:numFmt w:val="bullet"/>
+      <w:lvlText w:val="o"/>
+      <w:lvlJc w:val="left"/>
+      <w:pPr>
+        <w:ind w:left="1440" w:hanging="360"/>
+      </w:pPr>
+      <w:rPr>
+        <w:rFonts w:ascii="Courier New" w:hAnsi="Courier New" w:cs="Courier New" w:hint="default"/>
+      </w:rPr>
+    </w:lvl>
+    <w:lvl w:ilvl="2" w:tplc="040C0005" w:tentative="1">
+      <w:start w:val="1"/>
+      <w:numFmt w:val="bullet"/>
+      <w:lvlText w:val=""/>
+      <w:lvlJc w:val="left"/>
+      <w:pPr>
+        <w:ind w:left="2160" w:hanging="360"/>
+      </w:pPr>
+      <w:rPr>
+        <w:rFonts w:ascii="Wingdings" w:hAnsi="Wingdings" w:hint="default"/>
+      </w:rPr>
+    </w:lvl>
+    <w:lvl w:ilvl="3" w:tplc="040C0001" w:tentative="1">
+      <w:start w:val="1"/>
+      <w:numFmt w:val="bullet"/>
+      <w:lvlText w:val=""/>
+      <w:lvlJc w:val="left"/>
+      <w:pPr>
+        <w:ind w:left="2880" w:hanging="360"/>
+      </w:pPr>
+      <w:rPr>
+        <w:rFonts w:ascii="Symbol" w:hAnsi="Symbol" w:hint="default"/>
+      </w:rPr>
+    </w:lvl>
+    <w:lvl w:ilvl="4" w:tplc="040C0003" w:tentative="1">
+      <w:start w:val="1"/>
+      <w:numFmt w:val="bullet"/>
+      <w:lvlText w:val="o"/>
+      <w:lvlJc w:val="left"/>
+      <w:pPr>
+        <w:ind w:left="3600" w:hanging="360"/>
+      </w:pPr>
+      <w:rPr>
+        <w:rFonts w:ascii="Courier New" w:hAnsi="Courier New" w:cs="Courier New" w:hint="default"/>
+      </w:rPr>
+    </w:lvl>
+    <w:lvl w:ilvl="5" w:tplc="040C0005" w:tentative="1">
+      <w:start w:val="1"/>
+      <w:numFmt w:val="bullet"/>
+      <w:lvlText w:val=""/>
+      <w:lvlJc w:val="left"/>
+      <w:pPr>
+        <w:ind w:left="4320" w:hanging="360"/>
+      </w:pPr>
+      <w:rPr>
+        <w:rFonts w:ascii="Wingdings" w:hAnsi="Wingdings" w:hint="default"/>
+      </w:rPr>
+    </w:lvl>
+    <w:lvl w:ilvl="6" w:tplc="040C0001" w:tentative="1">
+      <w:start w:val="1"/>
+      <w:numFmt w:val="bullet"/>
+      <w:lvlText w:val=""/>
+      <w:lvlJc w:val="left"/>
+      <w:pPr>
+        <w:ind w:left="5040" w:hanging="360"/>
+      </w:pPr>
+      <w:rPr>
+        <w:rFonts w:ascii="Symbol" w:hAnsi="Symbol" w:hint="default"/>
+      </w:rPr>
+    </w:lvl>
+    <w:lvl w:ilvl="7" w:tplc="040C0003" w:tentative="1">
+      <w:start w:val="1"/>
+      <w:numFmt w:val="bullet"/>
+      <w:lvlText w:val="o"/>
+      <w:lvlJc w:val="left"/>
+      <w:pPr>
+        <w:ind w:left="5760" w:hanging="360"/>
+      </w:pPr>
+      <w:rPr>
+        <w:rFonts w:ascii="Courier New" w:hAnsi="Courier New" w:cs="Courier New" w:hint="default"/>
+      </w:rPr>
+    </w:lvl>
+    <w:lvl w:ilvl="8" w:tplc="040C0005" w:tentative="1">
+      <w:start w:val="1"/>
+      <w:numFmt w:val="bullet"/>
+      <w:lvlText w:val=""/>
+      <w:lvlJc w:val="left"/>
+      <w:pPr>
+        <w:ind w:left="6480" w:hanging="360"/>
+      </w:pPr>
+      <w:rPr>
+        <w:rFonts w:ascii="Wingdings" w:hAnsi="Wingdings" w:hint="default"/>
+      </w:rPr>
+    </w:lvl>
+  </w:abstractNum>
+  <w:abstractNum w:abstractNumId="15">
     <w:nsid w:val="450F1830"/>
     <w:multiLevelType w:val="hybridMultilevel"/>
     <w:tmpl w:val="3962C204"/>
@@ -3837,7 +5958,7 @@
       </w:rPr>
     </w:lvl>
   </w:abstractNum>
-  <w:abstractNum w:abstractNumId="14">
+  <w:abstractNum w:abstractNumId="16">
     <w:nsid w:val="471F23EF"/>
     <w:multiLevelType w:val="hybridMultilevel"/>
     <w:tmpl w:val="A100FEC8"/>
@@ -3950,7 +6071,93 @@
       </w:rPr>
     </w:lvl>
   </w:abstractNum>
-  <w:abstractNum w:abstractNumId="15">
+  <w:abstractNum w:abstractNumId="17">
+    <w:nsid w:val="4A283640"/>
+    <w:multiLevelType w:val="hybridMultilevel"/>
+    <w:tmpl w:val="D3C001DE"/>
+    <w:lvl w:ilvl="0" w:tplc="040C000F">
+      <w:start w:val="1"/>
+      <w:numFmt w:val="decimal"/>
+      <w:lvlText w:val="%1."/>
+      <w:lvlJc w:val="left"/>
+      <w:pPr>
+        <w:ind w:left="1431" w:hanging="360"/>
+      </w:pPr>
+    </w:lvl>
+    <w:lvl w:ilvl="1" w:tplc="040C0019" w:tentative="1">
+      <w:start w:val="1"/>
+      <w:numFmt w:val="lowerLetter"/>
+      <w:lvlText w:val="%2."/>
+      <w:lvlJc w:val="left"/>
+      <w:pPr>
+        <w:ind w:left="2151" w:hanging="360"/>
+      </w:pPr>
+    </w:lvl>
+    <w:lvl w:ilvl="2" w:tplc="040C001B" w:tentative="1">
+      <w:start w:val="1"/>
+      <w:numFmt w:val="lowerRoman"/>
+      <w:lvlText w:val="%3."/>
+      <w:lvlJc w:val="right"/>
+      <w:pPr>
+        <w:ind w:left="2871" w:hanging="180"/>
+      </w:pPr>
+    </w:lvl>
+    <w:lvl w:ilvl="3" w:tplc="040C000F" w:tentative="1">
+      <w:start w:val="1"/>
+      <w:numFmt w:val="decimal"/>
+      <w:lvlText w:val="%4."/>
+      <w:lvlJc w:val="left"/>
+      <w:pPr>
+        <w:ind w:left="3591" w:hanging="360"/>
+      </w:pPr>
+    </w:lvl>
+    <w:lvl w:ilvl="4" w:tplc="040C0019" w:tentative="1">
+      <w:start w:val="1"/>
+      <w:numFmt w:val="lowerLetter"/>
+      <w:lvlText w:val="%5."/>
+      <w:lvlJc w:val="left"/>
+      <w:pPr>
+        <w:ind w:left="4311" w:hanging="360"/>
+      </w:pPr>
+    </w:lvl>
+    <w:lvl w:ilvl="5" w:tplc="040C001B" w:tentative="1">
+      <w:start w:val="1"/>
+      <w:numFmt w:val="lowerRoman"/>
+      <w:lvlText w:val="%6."/>
+      <w:lvlJc w:val="right"/>
+      <w:pPr>
+        <w:ind w:left="5031" w:hanging="180"/>
+      </w:pPr>
+    </w:lvl>
+    <w:lvl w:ilvl="6" w:tplc="040C000F" w:tentative="1">
+      <w:start w:val="1"/>
+      <w:numFmt w:val="decimal"/>
+      <w:lvlText w:val="%7."/>
+      <w:lvlJc w:val="left"/>
+      <w:pPr>
+        <w:ind w:left="5751" w:hanging="360"/>
+      </w:pPr>
+    </w:lvl>
+    <w:lvl w:ilvl="7" w:tplc="040C0019" w:tentative="1">
+      <w:start w:val="1"/>
+      <w:numFmt w:val="lowerLetter"/>
+      <w:lvlText w:val="%8."/>
+      <w:lvlJc w:val="left"/>
+      <w:pPr>
+        <w:ind w:left="6471" w:hanging="360"/>
+      </w:pPr>
+    </w:lvl>
+    <w:lvl w:ilvl="8" w:tplc="040C001B" w:tentative="1">
+      <w:start w:val="1"/>
+      <w:numFmt w:val="lowerRoman"/>
+      <w:lvlText w:val="%9."/>
+      <w:lvlJc w:val="right"/>
+      <w:pPr>
+        <w:ind w:left="7191" w:hanging="180"/>
+      </w:pPr>
+    </w:lvl>
+  </w:abstractNum>
+  <w:abstractNum w:abstractNumId="18">
     <w:nsid w:val="5A2340A3"/>
     <w:multiLevelType w:val="hybridMultilevel"/>
     <w:tmpl w:val="D3166DAE"/>
@@ -4063,7 +6270,7 @@
       </w:rPr>
     </w:lvl>
   </w:abstractNum>
-  <w:abstractNum w:abstractNumId="16">
+  <w:abstractNum w:abstractNumId="19">
     <w:nsid w:val="674479D0"/>
     <w:multiLevelType w:val="hybridMultilevel"/>
     <w:tmpl w:val="E3F6111E"/>
@@ -4176,7 +6383,120 @@
       </w:rPr>
     </w:lvl>
   </w:abstractNum>
-  <w:abstractNum w:abstractNumId="17">
+  <w:abstractNum w:abstractNumId="20">
+    <w:nsid w:val="67FF79DE"/>
+    <w:multiLevelType w:val="hybridMultilevel"/>
+    <w:tmpl w:val="18722D04"/>
+    <w:lvl w:ilvl="0" w:tplc="040C0005">
+      <w:start w:val="1"/>
+      <w:numFmt w:val="bullet"/>
+      <w:lvlText w:val=""/>
+      <w:lvlJc w:val="left"/>
+      <w:pPr>
+        <w:ind w:left="720" w:hanging="360"/>
+      </w:pPr>
+      <w:rPr>
+        <w:rFonts w:ascii="Wingdings" w:hAnsi="Wingdings" w:hint="default"/>
+      </w:rPr>
+    </w:lvl>
+    <w:lvl w:ilvl="1" w:tplc="040C0003" w:tentative="1">
+      <w:start w:val="1"/>
+      <w:numFmt w:val="bullet"/>
+      <w:lvlText w:val="o"/>
+      <w:lvlJc w:val="left"/>
+      <w:pPr>
+        <w:ind w:left="1440" w:hanging="360"/>
+      </w:pPr>
+      <w:rPr>
+        <w:rFonts w:ascii="Courier New" w:hAnsi="Courier New" w:cs="Courier New" w:hint="default"/>
+      </w:rPr>
+    </w:lvl>
+    <w:lvl w:ilvl="2" w:tplc="040C0005" w:tentative="1">
+      <w:start w:val="1"/>
+      <w:numFmt w:val="bullet"/>
+      <w:lvlText w:val=""/>
+      <w:lvlJc w:val="left"/>
+      <w:pPr>
+        <w:ind w:left="2160" w:hanging="360"/>
+      </w:pPr>
+      <w:rPr>
+        <w:rFonts w:ascii="Wingdings" w:hAnsi="Wingdings" w:hint="default"/>
+      </w:rPr>
+    </w:lvl>
+    <w:lvl w:ilvl="3" w:tplc="040C0001" w:tentative="1">
+      <w:start w:val="1"/>
+      <w:numFmt w:val="bullet"/>
+      <w:lvlText w:val=""/>
+      <w:lvlJc w:val="left"/>
+      <w:pPr>
+        <w:ind w:left="2880" w:hanging="360"/>
+      </w:pPr>
+      <w:rPr>
+        <w:rFonts w:ascii="Symbol" w:hAnsi="Symbol" w:hint="default"/>
+      </w:rPr>
+    </w:lvl>
+    <w:lvl w:ilvl="4" w:tplc="040C0003" w:tentative="1">
+      <w:start w:val="1"/>
+      <w:numFmt w:val="bullet"/>
+      <w:lvlText w:val="o"/>
+      <w:lvlJc w:val="left"/>
+      <w:pPr>
+        <w:ind w:left="3600" w:hanging="360"/>
+      </w:pPr>
+      <w:rPr>
+        <w:rFonts w:ascii="Courier New" w:hAnsi="Courier New" w:cs="Courier New" w:hint="default"/>
+      </w:rPr>
+    </w:lvl>
+    <w:lvl w:ilvl="5" w:tplc="040C0005" w:tentative="1">
+      <w:start w:val="1"/>
+      <w:numFmt w:val="bullet"/>
+      <w:lvlText w:val=""/>
+      <w:lvlJc w:val="left"/>
+      <w:pPr>
+        <w:ind w:left="4320" w:hanging="360"/>
+      </w:pPr>
+      <w:rPr>
+        <w:rFonts w:ascii="Wingdings" w:hAnsi="Wingdings" w:hint="default"/>
+      </w:rPr>
+    </w:lvl>
+    <w:lvl w:ilvl="6" w:tplc="040C0001" w:tentative="1">
+      <w:start w:val="1"/>
+      <w:numFmt w:val="bullet"/>
+      <w:lvlText w:val=""/>
+      <w:lvlJc w:val="left"/>
+      <w:pPr>
+        <w:ind w:left="5040" w:hanging="360"/>
+      </w:pPr>
+      <w:rPr>
+        <w:rFonts w:ascii="Symbol" w:hAnsi="Symbol" w:hint="default"/>
+      </w:rPr>
+    </w:lvl>
+    <w:lvl w:ilvl="7" w:tplc="040C0003" w:tentative="1">
+      <w:start w:val="1"/>
+      <w:numFmt w:val="bullet"/>
+      <w:lvlText w:val="o"/>
+      <w:lvlJc w:val="left"/>
+      <w:pPr>
+        <w:ind w:left="5760" w:hanging="360"/>
+      </w:pPr>
+      <w:rPr>
+        <w:rFonts w:ascii="Courier New" w:hAnsi="Courier New" w:cs="Courier New" w:hint="default"/>
+      </w:rPr>
+    </w:lvl>
+    <w:lvl w:ilvl="8" w:tplc="040C0005" w:tentative="1">
+      <w:start w:val="1"/>
+      <w:numFmt w:val="bullet"/>
+      <w:lvlText w:val=""/>
+      <w:lvlJc w:val="left"/>
+      <w:pPr>
+        <w:ind w:left="6480" w:hanging="360"/>
+      </w:pPr>
+      <w:rPr>
+        <w:rFonts w:ascii="Wingdings" w:hAnsi="Wingdings" w:hint="default"/>
+      </w:rPr>
+    </w:lvl>
+  </w:abstractNum>
+  <w:abstractNum w:abstractNumId="21">
     <w:nsid w:val="68704EA8"/>
     <w:multiLevelType w:val="hybridMultilevel"/>
     <w:tmpl w:val="A894E5F8"/>
@@ -4289,7 +6609,7 @@
       </w:rPr>
     </w:lvl>
   </w:abstractNum>
-  <w:abstractNum w:abstractNumId="18">
+  <w:abstractNum w:abstractNumId="22">
     <w:nsid w:val="6CAB1A13"/>
     <w:multiLevelType w:val="hybridMultilevel"/>
     <w:tmpl w:val="ED9E5978"/>
@@ -4402,7 +6722,120 @@
       </w:rPr>
     </w:lvl>
   </w:abstractNum>
-  <w:abstractNum w:abstractNumId="19">
+  <w:abstractNum w:abstractNumId="23">
+    <w:nsid w:val="6D245F4E"/>
+    <w:multiLevelType w:val="hybridMultilevel"/>
+    <w:tmpl w:val="BF1E6504"/>
+    <w:lvl w:ilvl="0" w:tplc="040C0005">
+      <w:start w:val="1"/>
+      <w:numFmt w:val="bullet"/>
+      <w:lvlText w:val=""/>
+      <w:lvlJc w:val="left"/>
+      <w:pPr>
+        <w:ind w:left="720" w:hanging="360"/>
+      </w:pPr>
+      <w:rPr>
+        <w:rFonts w:ascii="Wingdings" w:hAnsi="Wingdings" w:hint="default"/>
+      </w:rPr>
+    </w:lvl>
+    <w:lvl w:ilvl="1" w:tplc="040C0003" w:tentative="1">
+      <w:start w:val="1"/>
+      <w:numFmt w:val="bullet"/>
+      <w:lvlText w:val="o"/>
+      <w:lvlJc w:val="left"/>
+      <w:pPr>
+        <w:ind w:left="1440" w:hanging="360"/>
+      </w:pPr>
+      <w:rPr>
+        <w:rFonts w:ascii="Courier New" w:hAnsi="Courier New" w:cs="Courier New" w:hint="default"/>
+      </w:rPr>
+    </w:lvl>
+    <w:lvl w:ilvl="2" w:tplc="040C0005" w:tentative="1">
+      <w:start w:val="1"/>
+      <w:numFmt w:val="bullet"/>
+      <w:lvlText w:val=""/>
+      <w:lvlJc w:val="left"/>
+      <w:pPr>
+        <w:ind w:left="2160" w:hanging="360"/>
+      </w:pPr>
+      <w:rPr>
+        <w:rFonts w:ascii="Wingdings" w:hAnsi="Wingdings" w:hint="default"/>
+      </w:rPr>
+    </w:lvl>
+    <w:lvl w:ilvl="3" w:tplc="040C0001" w:tentative="1">
+      <w:start w:val="1"/>
+      <w:numFmt w:val="bullet"/>
+      <w:lvlText w:val=""/>
+      <w:lvlJc w:val="left"/>
+      <w:pPr>
+        <w:ind w:left="2880" w:hanging="360"/>
+      </w:pPr>
+      <w:rPr>
+        <w:rFonts w:ascii="Symbol" w:hAnsi="Symbol" w:hint="default"/>
+      </w:rPr>
+    </w:lvl>
+    <w:lvl w:ilvl="4" w:tplc="040C0003" w:tentative="1">
+      <w:start w:val="1"/>
+      <w:numFmt w:val="bullet"/>
+      <w:lvlText w:val="o"/>
+      <w:lvlJc w:val="left"/>
+      <w:pPr>
+        <w:ind w:left="3600" w:hanging="360"/>
+      </w:pPr>
+      <w:rPr>
+        <w:rFonts w:ascii="Courier New" w:hAnsi="Courier New" w:cs="Courier New" w:hint="default"/>
+      </w:rPr>
+    </w:lvl>
+    <w:lvl w:ilvl="5" w:tplc="040C0005" w:tentative="1">
+      <w:start w:val="1"/>
+      <w:numFmt w:val="bullet"/>
+      <w:lvlText w:val=""/>
+      <w:lvlJc w:val="left"/>
+      <w:pPr>
+        <w:ind w:left="4320" w:hanging="360"/>
+      </w:pPr>
+      <w:rPr>
+        <w:rFonts w:ascii="Wingdings" w:hAnsi="Wingdings" w:hint="default"/>
+      </w:rPr>
+    </w:lvl>
+    <w:lvl w:ilvl="6" w:tplc="040C0001" w:tentative="1">
+      <w:start w:val="1"/>
+      <w:numFmt w:val="bullet"/>
+      <w:lvlText w:val=""/>
+      <w:lvlJc w:val="left"/>
+      <w:pPr>
+        <w:ind w:left="5040" w:hanging="360"/>
+      </w:pPr>
+      <w:rPr>
+        <w:rFonts w:ascii="Symbol" w:hAnsi="Symbol" w:hint="default"/>
+      </w:rPr>
+    </w:lvl>
+    <w:lvl w:ilvl="7" w:tplc="040C0003" w:tentative="1">
+      <w:start w:val="1"/>
+      <w:numFmt w:val="bullet"/>
+      <w:lvlText w:val="o"/>
+      <w:lvlJc w:val="left"/>
+      <w:pPr>
+        <w:ind w:left="5760" w:hanging="360"/>
+      </w:pPr>
+      <w:rPr>
+        <w:rFonts w:ascii="Courier New" w:hAnsi="Courier New" w:cs="Courier New" w:hint="default"/>
+      </w:rPr>
+    </w:lvl>
+    <w:lvl w:ilvl="8" w:tplc="040C0005" w:tentative="1">
+      <w:start w:val="1"/>
+      <w:numFmt w:val="bullet"/>
+      <w:lvlText w:val=""/>
+      <w:lvlJc w:val="left"/>
+      <w:pPr>
+        <w:ind w:left="6480" w:hanging="360"/>
+      </w:pPr>
+      <w:rPr>
+        <w:rFonts w:ascii="Wingdings" w:hAnsi="Wingdings" w:hint="default"/>
+      </w:rPr>
+    </w:lvl>
+  </w:abstractNum>
+  <w:abstractNum w:abstractNumId="24">
     <w:nsid w:val="74CF69F5"/>
     <w:multiLevelType w:val="hybridMultilevel"/>
     <w:tmpl w:val="2B48C138"/>
@@ -4516,32 +6949,258 @@
       </w:rPr>
     </w:lvl>
   </w:abstractNum>
+  <w:abstractNum w:abstractNumId="25">
+    <w:nsid w:val="76851207"/>
+    <w:multiLevelType w:val="hybridMultilevel"/>
+    <w:tmpl w:val="94C6D81A"/>
+    <w:lvl w:ilvl="0" w:tplc="040C0005">
+      <w:start w:val="1"/>
+      <w:numFmt w:val="bullet"/>
+      <w:lvlText w:val=""/>
+      <w:lvlJc w:val="left"/>
+      <w:pPr>
+        <w:ind w:left="720" w:hanging="360"/>
+      </w:pPr>
+      <w:rPr>
+        <w:rFonts w:ascii="Wingdings" w:hAnsi="Wingdings" w:hint="default"/>
+      </w:rPr>
+    </w:lvl>
+    <w:lvl w:ilvl="1" w:tplc="040C0003" w:tentative="1">
+      <w:start w:val="1"/>
+      <w:numFmt w:val="bullet"/>
+      <w:lvlText w:val="o"/>
+      <w:lvlJc w:val="left"/>
+      <w:pPr>
+        <w:ind w:left="1440" w:hanging="360"/>
+      </w:pPr>
+      <w:rPr>
+        <w:rFonts w:ascii="Courier New" w:hAnsi="Courier New" w:cs="Courier New" w:hint="default"/>
+      </w:rPr>
+    </w:lvl>
+    <w:lvl w:ilvl="2" w:tplc="040C0005" w:tentative="1">
+      <w:start w:val="1"/>
+      <w:numFmt w:val="bullet"/>
+      <w:lvlText w:val=""/>
+      <w:lvlJc w:val="left"/>
+      <w:pPr>
+        <w:ind w:left="2160" w:hanging="360"/>
+      </w:pPr>
+      <w:rPr>
+        <w:rFonts w:ascii="Wingdings" w:hAnsi="Wingdings" w:hint="default"/>
+      </w:rPr>
+    </w:lvl>
+    <w:lvl w:ilvl="3" w:tplc="040C0001" w:tentative="1">
+      <w:start w:val="1"/>
+      <w:numFmt w:val="bullet"/>
+      <w:lvlText w:val=""/>
+      <w:lvlJc w:val="left"/>
+      <w:pPr>
+        <w:ind w:left="2880" w:hanging="360"/>
+      </w:pPr>
+      <w:rPr>
+        <w:rFonts w:ascii="Symbol" w:hAnsi="Symbol" w:hint="default"/>
+      </w:rPr>
+    </w:lvl>
+    <w:lvl w:ilvl="4" w:tplc="040C0003" w:tentative="1">
+      <w:start w:val="1"/>
+      <w:numFmt w:val="bullet"/>
+      <w:lvlText w:val="o"/>
+      <w:lvlJc w:val="left"/>
+      <w:pPr>
+        <w:ind w:left="3600" w:hanging="360"/>
+      </w:pPr>
+      <w:rPr>
+        <w:rFonts w:ascii="Courier New" w:hAnsi="Courier New" w:cs="Courier New" w:hint="default"/>
+      </w:rPr>
+    </w:lvl>
+    <w:lvl w:ilvl="5" w:tplc="040C0005" w:tentative="1">
+      <w:start w:val="1"/>
+      <w:numFmt w:val="bullet"/>
+      <w:lvlText w:val=""/>
+      <w:lvlJc w:val="left"/>
+      <w:pPr>
+        <w:ind w:left="4320" w:hanging="360"/>
+      </w:pPr>
+      <w:rPr>
+        <w:rFonts w:ascii="Wingdings" w:hAnsi="Wingdings" w:hint="default"/>
+      </w:rPr>
+    </w:lvl>
+    <w:lvl w:ilvl="6" w:tplc="040C0001" w:tentative="1">
+      <w:start w:val="1"/>
+      <w:numFmt w:val="bullet"/>
+      <w:lvlText w:val=""/>
+      <w:lvlJc w:val="left"/>
+      <w:pPr>
+        <w:ind w:left="5040" w:hanging="360"/>
+      </w:pPr>
+      <w:rPr>
+        <w:rFonts w:ascii="Symbol" w:hAnsi="Symbol" w:hint="default"/>
+      </w:rPr>
+    </w:lvl>
+    <w:lvl w:ilvl="7" w:tplc="040C0003" w:tentative="1">
+      <w:start w:val="1"/>
+      <w:numFmt w:val="bullet"/>
+      <w:lvlText w:val="o"/>
+      <w:lvlJc w:val="left"/>
+      <w:pPr>
+        <w:ind w:left="5760" w:hanging="360"/>
+      </w:pPr>
+      <w:rPr>
+        <w:rFonts w:ascii="Courier New" w:hAnsi="Courier New" w:cs="Courier New" w:hint="default"/>
+      </w:rPr>
+    </w:lvl>
+    <w:lvl w:ilvl="8" w:tplc="040C0005" w:tentative="1">
+      <w:start w:val="1"/>
+      <w:numFmt w:val="bullet"/>
+      <w:lvlText w:val=""/>
+      <w:lvlJc w:val="left"/>
+      <w:pPr>
+        <w:ind w:left="6480" w:hanging="360"/>
+      </w:pPr>
+      <w:rPr>
+        <w:rFonts w:ascii="Wingdings" w:hAnsi="Wingdings" w:hint="default"/>
+      </w:rPr>
+    </w:lvl>
+  </w:abstractNum>
+  <w:abstractNum w:abstractNumId="26">
+    <w:nsid w:val="7B507A64"/>
+    <w:multiLevelType w:val="hybridMultilevel"/>
+    <w:tmpl w:val="94CCC196"/>
+    <w:lvl w:ilvl="0" w:tplc="040C0005">
+      <w:start w:val="1"/>
+      <w:numFmt w:val="bullet"/>
+      <w:lvlText w:val=""/>
+      <w:lvlJc w:val="left"/>
+      <w:pPr>
+        <w:ind w:left="720" w:hanging="360"/>
+      </w:pPr>
+      <w:rPr>
+        <w:rFonts w:ascii="Wingdings" w:hAnsi="Wingdings" w:hint="default"/>
+      </w:rPr>
+    </w:lvl>
+    <w:lvl w:ilvl="1" w:tplc="040C000F">
+      <w:start w:val="1"/>
+      <w:numFmt w:val="decimal"/>
+      <w:lvlText w:val="%2."/>
+      <w:lvlJc w:val="left"/>
+      <w:pPr>
+        <w:ind w:left="720" w:hanging="360"/>
+      </w:pPr>
+      <w:rPr>
+        <w:rFonts w:hint="default"/>
+      </w:rPr>
+    </w:lvl>
+    <w:lvl w:ilvl="2" w:tplc="040C0005">
+      <w:start w:val="1"/>
+      <w:numFmt w:val="bullet"/>
+      <w:lvlText w:val=""/>
+      <w:lvlJc w:val="left"/>
+      <w:pPr>
+        <w:ind w:left="2160" w:hanging="360"/>
+      </w:pPr>
+      <w:rPr>
+        <w:rFonts w:ascii="Wingdings" w:hAnsi="Wingdings" w:hint="default"/>
+      </w:rPr>
+    </w:lvl>
+    <w:lvl w:ilvl="3" w:tplc="040C0001" w:tentative="1">
+      <w:start w:val="1"/>
+      <w:numFmt w:val="bullet"/>
+      <w:lvlText w:val=""/>
+      <w:lvlJc w:val="left"/>
+      <w:pPr>
+        <w:ind w:left="2880" w:hanging="360"/>
+      </w:pPr>
+      <w:rPr>
+        <w:rFonts w:ascii="Symbol" w:hAnsi="Symbol" w:hint="default"/>
+      </w:rPr>
+    </w:lvl>
+    <w:lvl w:ilvl="4" w:tplc="040C0003" w:tentative="1">
+      <w:start w:val="1"/>
+      <w:numFmt w:val="bullet"/>
+      <w:lvlText w:val="o"/>
+      <w:lvlJc w:val="left"/>
+      <w:pPr>
+        <w:ind w:left="3600" w:hanging="360"/>
+      </w:pPr>
+      <w:rPr>
+        <w:rFonts w:ascii="Courier New" w:hAnsi="Courier New" w:cs="Courier New" w:hint="default"/>
+      </w:rPr>
+    </w:lvl>
+    <w:lvl w:ilvl="5" w:tplc="040C0005" w:tentative="1">
+      <w:start w:val="1"/>
+      <w:numFmt w:val="bullet"/>
+      <w:lvlText w:val=""/>
+      <w:lvlJc w:val="left"/>
+      <w:pPr>
+        <w:ind w:left="4320" w:hanging="360"/>
+      </w:pPr>
+      <w:rPr>
+        <w:rFonts w:ascii="Wingdings" w:hAnsi="Wingdings" w:hint="default"/>
+      </w:rPr>
+    </w:lvl>
+    <w:lvl w:ilvl="6" w:tplc="040C0001" w:tentative="1">
+      <w:start w:val="1"/>
+      <w:numFmt w:val="bullet"/>
+      <w:lvlText w:val=""/>
+      <w:lvlJc w:val="left"/>
+      <w:pPr>
+        <w:ind w:left="5040" w:hanging="360"/>
+      </w:pPr>
+      <w:rPr>
+        <w:rFonts w:ascii="Symbol" w:hAnsi="Symbol" w:hint="default"/>
+      </w:rPr>
+    </w:lvl>
+    <w:lvl w:ilvl="7" w:tplc="040C0003" w:tentative="1">
+      <w:start w:val="1"/>
+      <w:numFmt w:val="bullet"/>
+      <w:lvlText w:val="o"/>
+      <w:lvlJc w:val="left"/>
+      <w:pPr>
+        <w:ind w:left="5760" w:hanging="360"/>
+      </w:pPr>
+      <w:rPr>
+        <w:rFonts w:ascii="Courier New" w:hAnsi="Courier New" w:cs="Courier New" w:hint="default"/>
+      </w:rPr>
+    </w:lvl>
+    <w:lvl w:ilvl="8" w:tplc="040C0005" w:tentative="1">
+      <w:start w:val="1"/>
+      <w:numFmt w:val="bullet"/>
+      <w:lvlText w:val=""/>
+      <w:lvlJc w:val="left"/>
+      <w:pPr>
+        <w:ind w:left="6480" w:hanging="360"/>
+      </w:pPr>
+      <w:rPr>
+        <w:rFonts w:ascii="Wingdings" w:hAnsi="Wingdings" w:hint="default"/>
+      </w:rPr>
+    </w:lvl>
+  </w:abstractNum>
   <w:num w:numId="1">
-    <w:abstractNumId w:val="13"/>
+    <w:abstractNumId w:val="15"/>
   </w:num>
   <w:num w:numId="2">
-    <w:abstractNumId w:val="9"/>
+    <w:abstractNumId w:val="10"/>
   </w:num>
   <w:num w:numId="3">
-    <w:abstractNumId w:val="19"/>
+    <w:abstractNumId w:val="24"/>
   </w:num>
   <w:num w:numId="4">
-    <w:abstractNumId w:val="15"/>
+    <w:abstractNumId w:val="18"/>
   </w:num>
   <w:num w:numId="5">
-    <w:abstractNumId w:val="14"/>
+    <w:abstractNumId w:val="16"/>
   </w:num>
   <w:num w:numId="6">
-    <w:abstractNumId w:val="18"/>
+    <w:abstractNumId w:val="22"/>
   </w:num>
   <w:num w:numId="7">
-    <w:abstractNumId w:val="12"/>
+    <w:abstractNumId w:val="13"/>
   </w:num>
   <w:num w:numId="8">
     <w:abstractNumId w:val="2"/>
   </w:num>
   <w:num w:numId="9">
-    <w:abstractNumId w:val="17"/>
+    <w:abstractNumId w:val="21"/>
   </w:num>
   <w:num w:numId="10">
     <w:abstractNumId w:val="3"/>
@@ -4550,13 +7209,13 @@
     <w:abstractNumId w:val="1"/>
   </w:num>
   <w:num w:numId="12">
-    <w:abstractNumId w:val="11"/>
+    <w:abstractNumId w:val="12"/>
   </w:num>
   <w:num w:numId="13">
     <w:abstractNumId w:val="0"/>
   </w:num>
   <w:num w:numId="14">
-    <w:abstractNumId w:val="16"/>
+    <w:abstractNumId w:val="19"/>
   </w:num>
   <w:num w:numId="15">
     <w:abstractNumId w:val="4"/>
@@ -4568,13 +7227,34 @@
     <w:abstractNumId w:val="5"/>
   </w:num>
   <w:num w:numId="18">
-    <w:abstractNumId w:val="10"/>
+    <w:abstractNumId w:val="11"/>
   </w:num>
   <w:num w:numId="19">
     <w:abstractNumId w:val="7"/>
   </w:num>
   <w:num w:numId="20">
     <w:abstractNumId w:val="8"/>
+  </w:num>
+  <w:num w:numId="21">
+    <w:abstractNumId w:val="26"/>
+  </w:num>
+  <w:num w:numId="22">
+    <w:abstractNumId w:val="17"/>
+  </w:num>
+  <w:num w:numId="23">
+    <w:abstractNumId w:val="14"/>
+  </w:num>
+  <w:num w:numId="24">
+    <w:abstractNumId w:val="25"/>
+  </w:num>
+  <w:num w:numId="25">
+    <w:abstractNumId w:val="9"/>
+  </w:num>
+  <w:num w:numId="26">
+    <w:abstractNumId w:val="23"/>
+  </w:num>
+  <w:num w:numId="27">
+    <w:abstractNumId w:val="20"/>
   </w:num>
 </w:numbering>
 </file>

</xml_diff>

<commit_message>
finished Tuto #2 + adding edit() function + beginning Tuto #3 + adding Relations + please look at the LEARNME
</commit_message>
<xml_diff>
--- a/LEARNME.docx
+++ b/LEARNME.docx
@@ -3234,6 +3234,53 @@
         <w:jc w:val="both"/>
       </w:pPr>
       <w:r>
+        <w:t xml:space="preserve">Create form: </w:t>
+      </w:r>
+      <w:r>
+        <w:rPr>
+          <w:color w:val="777FC4"/>
+        </w:rPr>
+        <w:t>$</w:t>
+      </w:r>
+      <w:r>
+        <w:t xml:space="preserve"> </w:t>
+      </w:r>
+      <w:proofErr w:type="spellStart"/>
+      <w:r>
+        <w:rPr>
+          <w:color w:val="777FC4"/>
+        </w:rPr>
+        <w:t>php</w:t>
+      </w:r>
+      <w:proofErr w:type="spellEnd"/>
+      <w:r>
+        <w:rPr>
+          <w:color w:val="777FC4"/>
+        </w:rPr>
+        <w:t xml:space="preserve"> bin/console </w:t>
+      </w:r>
+      <w:proofErr w:type="spellStart"/>
+      <w:proofErr w:type="gramStart"/>
+      <w:r>
+        <w:rPr>
+          <w:color w:val="777FC4"/>
+        </w:rPr>
+        <w:t>make:form</w:t>
+      </w:r>
+      <w:proofErr w:type="spellEnd"/>
+      <w:proofErr w:type="gramEnd"/>
+    </w:p>
+    <w:p>
+      <w:pPr>
+        <w:pStyle w:val="Pardeliste"/>
+        <w:numPr>
+          <w:ilvl w:val="0"/>
+          <w:numId w:val="24"/>
+        </w:numPr>
+        <w:spacing w:line="264" w:lineRule="auto"/>
+        <w:jc w:val="both"/>
+      </w:pPr>
+      <w:r>
         <w:t>xxx</w:t>
       </w:r>
     </w:p>
@@ -3492,11 +3539,81 @@
         <w:spacing w:line="264" w:lineRule="auto"/>
         <w:jc w:val="both"/>
       </w:pPr>
-      <w:proofErr w:type="spellStart"/>
       <w:r>
         <w:rPr>
           <w:u w:val="single"/>
         </w:rPr>
+        <w:t>Function</w:t>
+      </w:r>
+      <w:r>
+        <w:t>:</w:t>
+      </w:r>
+    </w:p>
+    <w:p>
+      <w:pPr>
+        <w:pStyle w:val="Pardeliste"/>
+        <w:numPr>
+          <w:ilvl w:val="0"/>
+          <w:numId w:val="29"/>
+        </w:numPr>
+        <w:spacing w:line="264" w:lineRule="auto"/>
+        <w:jc w:val="both"/>
+      </w:pPr>
+      <w:r>
+        <w:t>A function can have multiple routes (for example, one routing to create a new article and to edit an article)</w:t>
+      </w:r>
+    </w:p>
+    <w:p>
+      <w:pPr>
+        <w:pStyle w:val="Pardeliste"/>
+        <w:numPr>
+          <w:ilvl w:val="0"/>
+          <w:numId w:val="29"/>
+        </w:numPr>
+        <w:spacing w:line="264" w:lineRule="auto"/>
+        <w:jc w:val="both"/>
+      </w:pPr>
+      <w:proofErr w:type="spellStart"/>
+      <w:r>
+        <w:t>Tuto</w:t>
+      </w:r>
+      <w:proofErr w:type="spellEnd"/>
+      <w:r>
+        <w:t xml:space="preserve"> changed </w:t>
+      </w:r>
+      <w:proofErr w:type="gramStart"/>
+      <w:r>
+        <w:t>create(</w:t>
+      </w:r>
+      <w:proofErr w:type="gramEnd"/>
+      <w:r>
+        <w:t>) function to form() function (purpose was to make 2 actions from it: create a new article and edit one); for the sake of understanding, I have made 2 separate functions (</w:t>
+      </w:r>
+      <w:proofErr w:type="spellStart"/>
+      <w:r>
+        <w:t>imo</w:t>
+      </w:r>
+      <w:proofErr w:type="spellEnd"/>
+      <w:r>
+        <w:t>, 1 action = 1 function)</w:t>
+      </w:r>
+    </w:p>
+    <w:p>
+      <w:pPr>
+        <w:spacing w:line="264" w:lineRule="auto"/>
+        <w:jc w:val="both"/>
+      </w:pPr>
+    </w:p>
+    <w:p>
+      <w:pPr>
+        <w:spacing w:line="264" w:lineRule="auto"/>
+        <w:jc w:val="both"/>
+      </w:pPr>
+      <w:proofErr w:type="spellStart"/>
+      <w:r>
+        <w:rPr>
+          <w:u w:val="single"/>
+        </w:rPr>
         <w:t>HttpFoundation</w:t>
       </w:r>
       <w:proofErr w:type="spellEnd"/>
@@ -3760,406 +3877,1229 @@
         <w:jc w:val="both"/>
       </w:pPr>
       <w:r>
-        <w:t>As we’ve seen earlier, to add pr</w:t>
-      </w:r>
+        <w:t xml:space="preserve">As we’ve seen earlier, </w:t>
+      </w:r>
+      <w:r>
+        <w:t xml:space="preserve">in </w:t>
+      </w:r>
+      <w:proofErr w:type="gramStart"/>
+      <w:r>
+        <w:t>create(</w:t>
+      </w:r>
+      <w:proofErr w:type="gramEnd"/>
+      <w:r>
+        <w:t xml:space="preserve">), </w:t>
+      </w:r>
+      <w:r>
+        <w:t>to add properties to the form we use add (e.g. $this-&gt;add(‘title’))</w:t>
+      </w:r>
+    </w:p>
+    <w:p>
+      <w:pPr>
+        <w:pStyle w:val="Pardeliste"/>
+        <w:numPr>
+          <w:ilvl w:val="0"/>
+          <w:numId w:val="26"/>
+        </w:numPr>
+        <w:spacing w:line="264" w:lineRule="auto"/>
+        <w:jc w:val="both"/>
+      </w:pPr>
+      <w:r>
+        <w:t xml:space="preserve">You can add more arguments, like what’s the property type you want (in Entity, property is a string but you can decide it to be an array in the form) and the </w:t>
+      </w:r>
+      <w:r>
+        <w:t xml:space="preserve">field’s </w:t>
+      </w:r>
+      <w:r>
+        <w:t>options</w:t>
+      </w:r>
+      <w:r>
+        <w:t xml:space="preserve"> (e.g. placeholder aka grey text in the form to indicate what we seek)</w:t>
+      </w:r>
+      <w:r>
+        <w:t xml:space="preserve"> by using a tab ([])</w:t>
+      </w:r>
+    </w:p>
+    <w:p>
+      <w:pPr>
+        <w:pStyle w:val="Pardeliste"/>
+        <w:numPr>
+          <w:ilvl w:val="0"/>
+          <w:numId w:val="26"/>
+        </w:numPr>
+        <w:spacing w:line="264" w:lineRule="auto"/>
+        <w:jc w:val="both"/>
+      </w:pPr>
+      <w:r>
+        <w:t>‘</w:t>
+      </w:r>
+      <w:proofErr w:type="spellStart"/>
+      <w:r>
+        <w:t>attr</w:t>
+      </w:r>
+      <w:proofErr w:type="spellEnd"/>
+      <w:r>
+        <w:t xml:space="preserve">’ is a tab of HTML </w:t>
+      </w:r>
+      <w:r>
+        <w:t>attributes</w:t>
+      </w:r>
+    </w:p>
+    <w:p>
+      <w:pPr>
+        <w:pStyle w:val="Pardeliste"/>
+        <w:numPr>
+          <w:ilvl w:val="0"/>
+          <w:numId w:val="26"/>
+        </w:numPr>
+        <w:spacing w:line="264" w:lineRule="auto"/>
+        <w:jc w:val="both"/>
+      </w:pPr>
+      <w:r>
+        <w:t xml:space="preserve">Instead of having a complex </w:t>
+      </w:r>
+      <w:proofErr w:type="gramStart"/>
+      <w:r>
+        <w:t>create(</w:t>
+      </w:r>
+      <w:proofErr w:type="gramEnd"/>
+      <w:r>
+        <w:t xml:space="preserve">) function, you can instead keep it simple in terms of arguments and complete the twig by using </w:t>
+      </w:r>
+      <w:proofErr w:type="spellStart"/>
+      <w:r>
+        <w:t>form_row</w:t>
+      </w:r>
+      <w:proofErr w:type="spellEnd"/>
+      <w:r>
+        <w:t xml:space="preserve"> (and adding arguments inside: </w:t>
+      </w:r>
+      <w:proofErr w:type="spellStart"/>
+      <w:r>
+        <w:t>becareful</w:t>
+      </w:r>
+      <w:proofErr w:type="spellEnd"/>
+      <w:r>
+        <w:t xml:space="preserve"> the arguments are in JSON so a table is {} and not [] !)</w:t>
+      </w:r>
+    </w:p>
+    <w:p>
+      <w:pPr>
+        <w:spacing w:line="264" w:lineRule="auto"/>
+        <w:jc w:val="both"/>
+      </w:pPr>
+    </w:p>
+    <w:p>
+      <w:pPr>
+        <w:spacing w:line="264" w:lineRule="auto"/>
+        <w:jc w:val="both"/>
+      </w:pPr>
+      <w:r>
+        <w:rPr>
+          <w:u w:val="single"/>
+        </w:rPr>
+        <w:t>Form’s visual</w:t>
+      </w:r>
+      <w:r>
+        <w:t>:</w:t>
+      </w:r>
+    </w:p>
+    <w:p>
+      <w:pPr>
+        <w:pStyle w:val="Pardeliste"/>
+        <w:numPr>
+          <w:ilvl w:val="0"/>
+          <w:numId w:val="27"/>
+        </w:numPr>
+        <w:spacing w:line="264" w:lineRule="auto"/>
+        <w:jc w:val="both"/>
+      </w:pPr>
+      <w:r>
+        <w:t>In twig, b</w:t>
+      </w:r>
+      <w:r>
+        <w:t>y calling form(</w:t>
+      </w:r>
+      <w:proofErr w:type="spellStart"/>
+      <w:r>
+        <w:t>formArticle</w:t>
+      </w:r>
+      <w:proofErr w:type="spellEnd"/>
+      <w:r>
+        <w:t xml:space="preserve">), twig decides how the form looks </w:t>
+      </w:r>
+      <w:r>
+        <w:t>like: you can modify the look to</w:t>
+      </w:r>
+      <w:r>
+        <w:t xml:space="preserve"> your taste</w:t>
+      </w:r>
+    </w:p>
+    <w:p>
+      <w:pPr>
+        <w:pStyle w:val="Pardeliste"/>
+        <w:numPr>
+          <w:ilvl w:val="0"/>
+          <w:numId w:val="27"/>
+        </w:numPr>
+        <w:spacing w:line="264" w:lineRule="auto"/>
+        <w:jc w:val="both"/>
+      </w:pPr>
+      <w:r>
+        <w:t xml:space="preserve">In twig, </w:t>
+      </w:r>
+      <w:r>
+        <w:t>to begin a form, please us</w:t>
+      </w:r>
+      <w:r>
+        <w:t xml:space="preserve"> </w:t>
+      </w:r>
+      <w:proofErr w:type="spellStart"/>
+      <w:r>
+        <w:t>form_start</w:t>
+      </w:r>
+      <w:proofErr w:type="spellEnd"/>
+      <w:r>
+        <w:t xml:space="preserve"> </w:t>
+      </w:r>
+      <w:r>
+        <w:t xml:space="preserve">(in an interpolation) and use </w:t>
+      </w:r>
+      <w:proofErr w:type="spellStart"/>
+      <w:r>
+        <w:t>form_end</w:t>
+      </w:r>
+      <w:proofErr w:type="spellEnd"/>
+      <w:r>
+        <w:t xml:space="preserve"> to end a form</w:t>
+      </w:r>
+    </w:p>
+    <w:p>
+      <w:pPr>
+        <w:pStyle w:val="Pardeliste"/>
+        <w:numPr>
+          <w:ilvl w:val="0"/>
+          <w:numId w:val="27"/>
+        </w:numPr>
+        <w:spacing w:line="264" w:lineRule="auto"/>
+        <w:jc w:val="both"/>
+      </w:pPr>
+      <w:r>
+        <w:t xml:space="preserve">To have a bootstrap render, you can use </w:t>
+      </w:r>
+      <w:proofErr w:type="spellStart"/>
+      <w:r>
+        <w:t>form_widget</w:t>
+      </w:r>
+      <w:proofErr w:type="spellEnd"/>
+    </w:p>
+    <w:p>
+      <w:pPr>
+        <w:pStyle w:val="Pardeliste"/>
+        <w:numPr>
+          <w:ilvl w:val="0"/>
+          <w:numId w:val="27"/>
+        </w:numPr>
+        <w:spacing w:line="264" w:lineRule="auto"/>
+        <w:jc w:val="both"/>
+      </w:pPr>
+      <w:r>
+        <w:t xml:space="preserve">Use form templates by modifying </w:t>
+      </w:r>
+      <w:proofErr w:type="spellStart"/>
+      <w:proofErr w:type="gramStart"/>
+      <w:r>
+        <w:t>twig.yaml</w:t>
+      </w:r>
+      <w:proofErr w:type="spellEnd"/>
+      <w:proofErr w:type="gramEnd"/>
+      <w:r>
+        <w:t xml:space="preserve"> and adding how the form should looks like</w:t>
+      </w:r>
+    </w:p>
+    <w:p>
+      <w:pPr>
+        <w:pStyle w:val="Pardeliste"/>
+        <w:numPr>
+          <w:ilvl w:val="0"/>
+          <w:numId w:val="27"/>
+        </w:numPr>
+        <w:spacing w:line="264" w:lineRule="auto"/>
+        <w:jc w:val="both"/>
+      </w:pPr>
+      <w:r>
+        <w:t xml:space="preserve">Re-tell twig what bootstrap them we should use (not necessary as I could experience but the </w:t>
+      </w:r>
+      <w:proofErr w:type="spellStart"/>
+      <w:r>
+        <w:t>Tuto</w:t>
+      </w:r>
+      <w:proofErr w:type="spellEnd"/>
+      <w:r>
+        <w:t xml:space="preserve"> said to do it)</w:t>
+      </w:r>
+    </w:p>
+    <w:p>
+      <w:pPr>
+        <w:pStyle w:val="Pardeliste"/>
+        <w:numPr>
+          <w:ilvl w:val="0"/>
+          <w:numId w:val="27"/>
+        </w:numPr>
+        <w:spacing w:line="264" w:lineRule="auto"/>
+        <w:jc w:val="both"/>
+      </w:pPr>
+      <w:r>
+        <w:t xml:space="preserve">At this point, you can even take out </w:t>
+      </w:r>
+      <w:proofErr w:type="spellStart"/>
+      <w:r>
+        <w:t>form_start</w:t>
+      </w:r>
+      <w:proofErr w:type="spellEnd"/>
+      <w:r>
+        <w:t xml:space="preserve"> and </w:t>
+      </w:r>
+      <w:proofErr w:type="spellStart"/>
+      <w:r>
+        <w:t>form_end</w:t>
+      </w:r>
+      <w:proofErr w:type="spellEnd"/>
+      <w:r>
+        <w:t xml:space="preserve"> but it’s better to keep it in case you want to add something between the beginning/the render and the render/ending</w:t>
+      </w:r>
+    </w:p>
+    <w:p>
+      <w:pPr>
+        <w:spacing w:line="264" w:lineRule="auto"/>
+        <w:jc w:val="both"/>
+      </w:pPr>
+    </w:p>
+    <w:p>
+      <w:pPr>
+        <w:spacing w:line="264" w:lineRule="auto"/>
+        <w:jc w:val="both"/>
+      </w:pPr>
+      <w:r>
+        <w:rPr>
+          <w:u w:val="single"/>
+        </w:rPr>
+        <w:t>Request</w:t>
+      </w:r>
+      <w:r>
+        <w:t>:</w:t>
+      </w:r>
+    </w:p>
+    <w:p>
+      <w:pPr>
+        <w:pStyle w:val="Pardeliste"/>
+        <w:numPr>
+          <w:ilvl w:val="0"/>
+          <w:numId w:val="28"/>
+        </w:numPr>
+        <w:spacing w:line="264" w:lineRule="auto"/>
+        <w:jc w:val="both"/>
+      </w:pPr>
+      <w:r>
+        <w:t>Request sends data from form</w:t>
+      </w:r>
+    </w:p>
+    <w:p>
+      <w:pPr>
+        <w:spacing w:line="264" w:lineRule="auto"/>
+        <w:jc w:val="both"/>
+      </w:pPr>
+    </w:p>
+    <w:p>
+      <w:pPr>
+        <w:spacing w:line="264" w:lineRule="auto"/>
+        <w:jc w:val="both"/>
+      </w:pPr>
+      <w:r>
+        <w:rPr>
+          <w:u w:val="single"/>
+        </w:rPr>
+        <w:t>Step by step</w:t>
+      </w:r>
+      <w:r>
+        <w:t>:</w:t>
+      </w:r>
+    </w:p>
+    <w:p>
+      <w:pPr>
+        <w:pStyle w:val="Pardeliste"/>
+        <w:numPr>
+          <w:ilvl w:val="1"/>
+          <w:numId w:val="21"/>
+        </w:numPr>
+        <w:spacing w:line="264" w:lineRule="auto"/>
+        <w:jc w:val="both"/>
+      </w:pPr>
+      <w:r>
+        <w:t xml:space="preserve">Creation of a </w:t>
+      </w:r>
+      <w:proofErr w:type="gramStart"/>
+      <w:r>
+        <w:t>create(</w:t>
+      </w:r>
+      <w:proofErr w:type="gramEnd"/>
+      <w:r>
+        <w:t xml:space="preserve">) function that will allow us to create an article through a </w:t>
+      </w:r>
+      <w:proofErr w:type="spellStart"/>
+      <w:r>
+        <w:t>formular</w:t>
+      </w:r>
+      <w:proofErr w:type="spellEnd"/>
+      <w:r>
+        <w:t xml:space="preserve"> – </w:t>
+      </w:r>
+      <w:r>
+        <w:t xml:space="preserve"> be careful of </w:t>
+      </w:r>
+      <w:r>
+        <w:t>Route confusion</w:t>
+      </w:r>
+    </w:p>
+    <w:p>
+      <w:pPr>
+        <w:pStyle w:val="Pardeliste"/>
+        <w:numPr>
+          <w:ilvl w:val="1"/>
+          <w:numId w:val="21"/>
+        </w:numPr>
+        <w:spacing w:line="264" w:lineRule="auto"/>
+        <w:jc w:val="both"/>
+      </w:pPr>
+      <w:r>
+        <w:t xml:space="preserve">Do a dependency injection by adding parameters to the </w:t>
+      </w:r>
+      <w:proofErr w:type="gramStart"/>
+      <w:r>
+        <w:t>create(</w:t>
+      </w:r>
+      <w:proofErr w:type="gramEnd"/>
+      <w:r>
+        <w:t>) function. Adds a Request variable</w:t>
+      </w:r>
+    </w:p>
+    <w:p>
+      <w:pPr>
+        <w:pStyle w:val="Pardeliste"/>
+        <w:numPr>
+          <w:ilvl w:val="1"/>
+          <w:numId w:val="21"/>
+        </w:numPr>
+        <w:spacing w:line="264" w:lineRule="auto"/>
+        <w:jc w:val="both"/>
+      </w:pPr>
+      <w:r>
+        <w:t>/articles didn’t want to appear (An exception occurred in driver: SQLSTATE[HY</w:t>
+      </w:r>
+      <w:proofErr w:type="gramStart"/>
+      <w:r>
+        <w:t>000][</w:t>
+      </w:r>
+      <w:proofErr w:type="gramEnd"/>
+      <w:r>
+        <w:t xml:space="preserve">2002] Connection refused): </w:t>
+      </w:r>
+      <w:r>
+        <w:rPr>
+          <w:color w:val="777FC4"/>
+        </w:rPr>
+        <w:t xml:space="preserve">$ </w:t>
+      </w:r>
+      <w:proofErr w:type="spellStart"/>
+      <w:r>
+        <w:rPr>
+          <w:color w:val="777FC4"/>
+        </w:rPr>
+        <w:t>docker</w:t>
+      </w:r>
+      <w:proofErr w:type="spellEnd"/>
+      <w:r>
+        <w:rPr>
+          <w:color w:val="777FC4"/>
+        </w:rPr>
+        <w:t>-compose down</w:t>
+      </w:r>
+      <w:r>
+        <w:t xml:space="preserve"> then </w:t>
+      </w:r>
+      <w:r>
+        <w:rPr>
+          <w:color w:val="777FC4"/>
+        </w:rPr>
+        <w:t>$</w:t>
+      </w:r>
+      <w:r>
+        <w:t xml:space="preserve"> </w:t>
+      </w:r>
+      <w:proofErr w:type="spellStart"/>
+      <w:r>
+        <w:rPr>
+          <w:color w:val="777FC4"/>
+        </w:rPr>
+        <w:t>docker</w:t>
+      </w:r>
+      <w:proofErr w:type="spellEnd"/>
+      <w:r>
+        <w:rPr>
+          <w:color w:val="777FC4"/>
+        </w:rPr>
+        <w:t>-compose up-</w:t>
+      </w:r>
+      <w:r>
+        <w:rPr>
+          <w:color w:val="777FC4"/>
+        </w:rPr>
+        <w:t>d</w:t>
+      </w:r>
+      <w:r>
+        <w:t xml:space="preserve"> and the webpage will appear.</w:t>
+      </w:r>
+    </w:p>
+    <w:p>
+      <w:pPr>
+        <w:pStyle w:val="Pardeliste"/>
+        <w:numPr>
+          <w:ilvl w:val="1"/>
+          <w:numId w:val="21"/>
+        </w:numPr>
+        <w:spacing w:line="264" w:lineRule="auto"/>
+        <w:jc w:val="both"/>
+      </w:pPr>
+      <w:r>
+        <w:t xml:space="preserve">In function </w:t>
+      </w:r>
+      <w:proofErr w:type="gramStart"/>
+      <w:r>
+        <w:t>create(</w:t>
+      </w:r>
+      <w:proofErr w:type="gramEnd"/>
+      <w:r>
+        <w:t xml:space="preserve">Request, </w:t>
+      </w:r>
+      <w:proofErr w:type="spellStart"/>
+      <w:r>
+        <w:t>ObjectManager</w:t>
+      </w:r>
+      <w:proofErr w:type="spellEnd"/>
+      <w:r>
+        <w:t xml:space="preserve">), create an empty article then a form with </w:t>
+      </w:r>
+      <w:proofErr w:type="spellStart"/>
+      <w:r>
+        <w:t>FormBuilder</w:t>
+      </w:r>
+      <w:proofErr w:type="spellEnd"/>
+    </w:p>
+    <w:p>
+      <w:pPr>
+        <w:pStyle w:val="Pardeliste"/>
+        <w:numPr>
+          <w:ilvl w:val="1"/>
+          <w:numId w:val="21"/>
+        </w:numPr>
+        <w:spacing w:line="264" w:lineRule="auto"/>
+        <w:jc w:val="both"/>
+      </w:pPr>
+      <w:r>
+        <w:t xml:space="preserve">Set the </w:t>
+      </w:r>
+      <w:proofErr w:type="spellStart"/>
+      <w:r>
+        <w:t>FormBuilder</w:t>
+      </w:r>
+      <w:proofErr w:type="spellEnd"/>
+      <w:r>
+        <w:t xml:space="preserve"> with the properties you want (properties are common to the ones of an Article entity) then get the result (to have the final form)</w:t>
+      </w:r>
+    </w:p>
+    <w:p>
+      <w:pPr>
+        <w:pStyle w:val="Pardeliste"/>
+        <w:numPr>
+          <w:ilvl w:val="1"/>
+          <w:numId w:val="21"/>
+        </w:numPr>
+        <w:spacing w:line="264" w:lineRule="auto"/>
+        <w:jc w:val="both"/>
+      </w:pPr>
+      <w:r>
+        <w:t>Render the form (not directly because the form is a complex object which cannot be easily render in twig)</w:t>
+      </w:r>
+    </w:p>
+    <w:p>
+      <w:pPr>
+        <w:pStyle w:val="Pardeliste"/>
+        <w:numPr>
+          <w:ilvl w:val="1"/>
+          <w:numId w:val="21"/>
+        </w:numPr>
+        <w:spacing w:line="264" w:lineRule="auto"/>
+        <w:jc w:val="both"/>
+      </w:pPr>
+      <w:r>
+        <w:t xml:space="preserve">In </w:t>
+      </w:r>
+      <w:proofErr w:type="gramStart"/>
+      <w:r>
+        <w:t>create(</w:t>
+      </w:r>
+      <w:proofErr w:type="gramEnd"/>
+      <w:r>
+        <w:t xml:space="preserve">), </w:t>
+      </w:r>
+      <w:r>
+        <w:t>complete t</w:t>
+      </w:r>
+      <w:r>
+        <w:t xml:space="preserve">he properties </w:t>
+      </w:r>
+      <w:r>
+        <w:t>with the HTML attributes you want</w:t>
+      </w:r>
+    </w:p>
+    <w:p>
+      <w:pPr>
+        <w:pStyle w:val="Pardeliste"/>
+        <w:numPr>
+          <w:ilvl w:val="1"/>
+          <w:numId w:val="21"/>
+        </w:numPr>
+        <w:spacing w:line="264" w:lineRule="auto"/>
+        <w:jc w:val="both"/>
+      </w:pPr>
+      <w:r>
+        <w:t xml:space="preserve">Add a Bootstrap theme in </w:t>
+      </w:r>
+      <w:proofErr w:type="spellStart"/>
+      <w:proofErr w:type="gramStart"/>
+      <w:r>
+        <w:t>twig.yaml</w:t>
+      </w:r>
+      <w:proofErr w:type="spellEnd"/>
+      <w:proofErr w:type="gramEnd"/>
+      <w:r>
+        <w:t xml:space="preserve"> </w:t>
+      </w:r>
+    </w:p>
+    <w:p>
+      <w:pPr>
+        <w:pStyle w:val="Pardeliste"/>
+        <w:numPr>
+          <w:ilvl w:val="1"/>
+          <w:numId w:val="21"/>
+        </w:numPr>
+        <w:spacing w:line="264" w:lineRule="auto"/>
+        <w:jc w:val="both"/>
+      </w:pPr>
+      <w:r>
+        <w:t xml:space="preserve">Tell twig that we are using the template in </w:t>
+      </w:r>
+      <w:proofErr w:type="spellStart"/>
+      <w:proofErr w:type="gramStart"/>
+      <w:r>
+        <w:t>twig.yaml</w:t>
+      </w:r>
+      <w:proofErr w:type="spellEnd"/>
+      <w:proofErr w:type="gramEnd"/>
+      <w:r>
+        <w:t xml:space="preserve"> </w:t>
+      </w:r>
+    </w:p>
+    <w:p>
+      <w:pPr>
+        <w:pStyle w:val="Pardeliste"/>
+        <w:numPr>
+          <w:ilvl w:val="1"/>
+          <w:numId w:val="21"/>
+        </w:numPr>
+        <w:spacing w:line="264" w:lineRule="auto"/>
+        <w:jc w:val="both"/>
+      </w:pPr>
+      <w:r>
+        <w:t>Add a button which will change depending on situation</w:t>
+      </w:r>
+      <w:r>
+        <w:t xml:space="preserve"> in twig</w:t>
+      </w:r>
+    </w:p>
+    <w:p>
+      <w:pPr>
+        <w:pStyle w:val="Pardeliste"/>
+        <w:numPr>
+          <w:ilvl w:val="1"/>
+          <w:numId w:val="21"/>
+        </w:numPr>
+        <w:spacing w:line="264" w:lineRule="auto"/>
+        <w:jc w:val="both"/>
+      </w:pPr>
+      <w:r>
+        <w:t xml:space="preserve">Add a Request Handler (asks </w:t>
+      </w:r>
+      <w:proofErr w:type="spellStart"/>
+      <w:r>
+        <w:t>Symfony</w:t>
+      </w:r>
+      <w:proofErr w:type="spellEnd"/>
+      <w:r>
+        <w:t xml:space="preserve"> to handle the HTTP request of the form)</w:t>
+      </w:r>
+    </w:p>
+    <w:p>
+      <w:pPr>
+        <w:pStyle w:val="Pardeliste"/>
+        <w:numPr>
+          <w:ilvl w:val="1"/>
+          <w:numId w:val="21"/>
+        </w:numPr>
+        <w:spacing w:line="264" w:lineRule="auto"/>
+        <w:jc w:val="both"/>
+      </w:pPr>
+      <w:r>
+        <w:t xml:space="preserve">Create </w:t>
+      </w:r>
+      <w:proofErr w:type="spellStart"/>
+      <w:r>
+        <w:t>an</w:t>
+      </w:r>
+      <w:proofErr w:type="spellEnd"/>
+      <w:r>
+        <w:t xml:space="preserve"> </w:t>
+      </w:r>
+      <w:proofErr w:type="gramStart"/>
+      <w:r>
+        <w:t>edit(</w:t>
+      </w:r>
+      <w:proofErr w:type="gramEnd"/>
+      <w:r>
+        <w:t>) function to edit article</w:t>
+      </w:r>
+    </w:p>
+    <w:p>
+      <w:pPr>
+        <w:pStyle w:val="Pardeliste"/>
+        <w:numPr>
+          <w:ilvl w:val="1"/>
+          <w:numId w:val="21"/>
+        </w:numPr>
+        <w:spacing w:line="264" w:lineRule="auto"/>
+        <w:jc w:val="both"/>
+      </w:pPr>
+      <w:r>
+        <w:t xml:space="preserve">Create a form from terminal to get an </w:t>
+      </w:r>
+      <w:proofErr w:type="spellStart"/>
+      <w:r>
+        <w:t>ArticleType</w:t>
+      </w:r>
+      <w:proofErr w:type="spellEnd"/>
+      <w:r>
+        <w:t xml:space="preserve"> which will be called to create a form (instead of using </w:t>
+      </w:r>
+      <w:proofErr w:type="spellStart"/>
+      <w:r>
+        <w:t>formBuilder</w:t>
+      </w:r>
+      <w:proofErr w:type="spellEnd"/>
+      <w:r>
+        <w:t xml:space="preserve"> and add properties)</w:t>
+      </w:r>
+    </w:p>
+    <w:p/>
+    <w:p>
+      <w:pPr>
+        <w:spacing w:line="264" w:lineRule="auto"/>
+        <w:jc w:val="center"/>
+        <w:rPr>
+          <w:b/>
+          <w:sz w:val="32"/>
+        </w:rPr>
+      </w:pPr>
+      <w:r>
+        <w:rPr>
+          <w:b/>
+          <w:sz w:val="32"/>
+        </w:rPr>
+        <w:t xml:space="preserve">What I learned through </w:t>
+      </w:r>
+      <w:proofErr w:type="spellStart"/>
+      <w:r>
+        <w:rPr>
+          <w:b/>
+          <w:sz w:val="32"/>
+        </w:rPr>
+        <w:t>Tuto</w:t>
+      </w:r>
+      <w:proofErr w:type="spellEnd"/>
+      <w:r>
+        <w:rPr>
+          <w:b/>
+          <w:sz w:val="32"/>
+        </w:rPr>
+        <w:t xml:space="preserve"> #3</w:t>
+      </w:r>
+    </w:p>
+    <w:p>
+      <w:pPr>
+        <w:spacing w:line="264" w:lineRule="auto"/>
+        <w:jc w:val="both"/>
+      </w:pPr>
+    </w:p>
+    <w:p>
+      <w:pPr>
+        <w:spacing w:line="264" w:lineRule="auto"/>
+        <w:jc w:val="both"/>
+      </w:pPr>
+      <w:proofErr w:type="spellStart"/>
+      <w:r>
+        <w:rPr>
+          <w:u w:val="single"/>
+        </w:rPr>
+        <w:t>Tuto</w:t>
+      </w:r>
+      <w:proofErr w:type="spellEnd"/>
+      <w:r>
+        <w:t xml:space="preserve">: </w:t>
+      </w:r>
+    </w:p>
+    <w:p>
+      <w:pPr>
+        <w:spacing w:line="264" w:lineRule="auto"/>
+        <w:jc w:val="both"/>
+      </w:pPr>
+    </w:p>
+    <w:p>
+      <w:pPr>
+        <w:spacing w:line="264" w:lineRule="auto"/>
+        <w:jc w:val="both"/>
+      </w:pPr>
+      <w:r>
+        <w:rPr>
+          <w:u w:val="single"/>
+        </w:rPr>
+        <w:t>Command line</w:t>
+      </w:r>
+      <w:r>
+        <w:t>:</w:t>
+      </w:r>
+    </w:p>
+    <w:p>
+      <w:pPr>
+        <w:pStyle w:val="Pardeliste"/>
+        <w:numPr>
+          <w:ilvl w:val="0"/>
+          <w:numId w:val="24"/>
+        </w:numPr>
+        <w:spacing w:line="264" w:lineRule="auto"/>
+        <w:jc w:val="both"/>
+      </w:pPr>
+      <w:r>
+        <w:t>Create entity</w:t>
+      </w:r>
+      <w:r>
+        <w:t xml:space="preserve">: </w:t>
+      </w:r>
+      <w:r>
+        <w:rPr>
+          <w:color w:val="777FC4"/>
+        </w:rPr>
+        <w:t>$</w:t>
+      </w:r>
+      <w:r>
+        <w:t xml:space="preserve"> </w:t>
+      </w:r>
+      <w:proofErr w:type="spellStart"/>
+      <w:r>
+        <w:rPr>
+          <w:color w:val="777FC4"/>
+        </w:rPr>
+        <w:t>php</w:t>
+      </w:r>
+      <w:proofErr w:type="spellEnd"/>
+      <w:r>
+        <w:rPr>
+          <w:color w:val="777FC4"/>
+        </w:rPr>
+        <w:t xml:space="preserve"> bin/console </w:t>
+      </w:r>
+      <w:proofErr w:type="spellStart"/>
+      <w:proofErr w:type="gramStart"/>
+      <w:r>
+        <w:rPr>
+          <w:color w:val="777FC4"/>
+        </w:rPr>
+        <w:t>make:</w:t>
+      </w:r>
+      <w:r>
+        <w:rPr>
+          <w:color w:val="777FC4"/>
+        </w:rPr>
+        <w:t>entity</w:t>
+      </w:r>
+      <w:proofErr w:type="spellEnd"/>
+      <w:proofErr w:type="gramEnd"/>
+    </w:p>
+    <w:p>
+      <w:pPr>
+        <w:spacing w:line="264" w:lineRule="auto"/>
+        <w:jc w:val="both"/>
+      </w:pPr>
+    </w:p>
+    <w:p>
+      <w:pPr>
+        <w:spacing w:line="264" w:lineRule="auto"/>
+        <w:jc w:val="both"/>
+      </w:pPr>
+      <w:r>
+        <w:rPr>
+          <w:u w:val="single"/>
+        </w:rPr>
+        <w:t>Relation</w:t>
+      </w:r>
+      <w:r>
+        <w:t>:</w:t>
+      </w:r>
+    </w:p>
+    <w:p>
+      <w:pPr>
+        <w:pStyle w:val="Pardeliste"/>
+        <w:numPr>
+          <w:ilvl w:val="0"/>
+          <w:numId w:val="24"/>
+        </w:numPr>
+        <w:spacing w:line="264" w:lineRule="auto"/>
+        <w:jc w:val="both"/>
+      </w:pPr>
+      <w:proofErr w:type="spellStart"/>
+      <w:r>
+        <w:t>Symfony</w:t>
+      </w:r>
+      <w:proofErr w:type="spellEnd"/>
+      <w:r>
+        <w:t xml:space="preserve"> allows relation between Entities</w:t>
+      </w:r>
+    </w:p>
+    <w:p>
+      <w:pPr>
+        <w:pStyle w:val="Pardeliste"/>
+        <w:numPr>
+          <w:ilvl w:val="0"/>
+          <w:numId w:val="24"/>
+        </w:numPr>
+        <w:spacing w:line="264" w:lineRule="auto"/>
+        <w:jc w:val="both"/>
+      </w:pPr>
+      <w:r>
+        <w:t xml:space="preserve">When creating a relation, </w:t>
+      </w:r>
+      <w:proofErr w:type="spellStart"/>
+      <w:r>
+        <w:t>Symfony</w:t>
+      </w:r>
+      <w:proofErr w:type="spellEnd"/>
+      <w:r>
+        <w:t xml:space="preserve"> will ask if </w:t>
+      </w:r>
+      <w:r>
+        <w:t xml:space="preserve">we want to automatically delete orphaned objects. For example, if you want to change the Category of an Article, when you delete the category (to change it) should </w:t>
+      </w:r>
+      <w:proofErr w:type="spellStart"/>
+      <w:r>
+        <w:t>Symfony</w:t>
+      </w:r>
+      <w:proofErr w:type="spellEnd"/>
+      <w:r>
+        <w:t xml:space="preserve"> suppress the Category (considered as orphaned)? (NO. JUST SAY NO</w:t>
+      </w:r>
+      <w:r>
+        <w:t xml:space="preserve"> – but yes for a comment</w:t>
+      </w:r>
+      <w:r>
+        <w:t>, because a comment is under one article and if you ever want to move it: it means you have to delete it</w:t>
+      </w:r>
+      <w:r>
+        <w:t>)</w:t>
+      </w:r>
+    </w:p>
+    <w:p>
+      <w:pPr>
+        <w:spacing w:line="264" w:lineRule="auto"/>
+        <w:jc w:val="both"/>
+      </w:pPr>
+    </w:p>
+    <w:p>
+      <w:pPr>
+        <w:spacing w:line="264" w:lineRule="auto"/>
+        <w:jc w:val="both"/>
+      </w:pPr>
+      <w:r>
+        <w:rPr>
+          <w:u w:val="single"/>
+        </w:rPr>
+        <w:t>Step by step</w:t>
+      </w:r>
+      <w:r>
+        <w:t>:</w:t>
+      </w:r>
+    </w:p>
+    <w:p>
+      <w:pPr>
+        <w:pStyle w:val="Pardeliste"/>
+        <w:numPr>
+          <w:ilvl w:val="0"/>
+          <w:numId w:val="24"/>
+        </w:numPr>
+        <w:spacing w:line="264" w:lineRule="auto"/>
+        <w:jc w:val="both"/>
+      </w:pPr>
+      <w:r>
+        <w:t>Create an Entity called Categor</w:t>
+      </w:r>
+      <w:r>
+        <w:t xml:space="preserve">y; make a relation </w:t>
+      </w:r>
+      <w:proofErr w:type="spellStart"/>
+      <w:r>
+        <w:t>OneToMany</w:t>
+      </w:r>
+      <w:proofErr w:type="spellEnd"/>
+      <w:r>
+        <w:t xml:space="preserve"> with the Article entity</w:t>
+      </w:r>
+    </w:p>
+    <w:p>
+      <w:pPr>
+        <w:pStyle w:val="Pardeliste"/>
+        <w:numPr>
+          <w:ilvl w:val="0"/>
+          <w:numId w:val="24"/>
+        </w:numPr>
+        <w:spacing w:line="264" w:lineRule="auto"/>
+        <w:jc w:val="both"/>
+      </w:pPr>
+      <w:r>
+        <w:t xml:space="preserve">Create an Entity called Comment; make a relation </w:t>
+      </w:r>
+      <w:proofErr w:type="spellStart"/>
+      <w:r>
+        <w:t>ManyToOne</w:t>
+      </w:r>
+      <w:proofErr w:type="spellEnd"/>
+      <w:r>
+        <w:t xml:space="preserve"> with the Article entity</w:t>
+      </w:r>
+    </w:p>
+    <w:p>
+      <w:pPr>
+        <w:pStyle w:val="Pardeliste"/>
+        <w:numPr>
+          <w:ilvl w:val="0"/>
+          <w:numId w:val="24"/>
+        </w:numPr>
+        <w:spacing w:line="264" w:lineRule="auto"/>
+        <w:jc w:val="both"/>
+      </w:pPr>
+      <w:proofErr w:type="gramStart"/>
+      <w:r>
+        <w:t>/!\</w:t>
+      </w:r>
+      <w:proofErr w:type="gramEnd"/>
+      <w:r>
+        <w:t xml:space="preserve"> Good learning about migration: memo, migration does the diff between PHP and the DB. </w:t>
+      </w:r>
+      <w:r>
+        <w:t>When I did my 1</w:t>
+      </w:r>
+      <w:r>
+        <w:rPr>
+          <w:vertAlign w:val="superscript"/>
+        </w:rPr>
+        <w:t>st</w:t>
+      </w:r>
+      <w:r>
+        <w:t xml:space="preserve"> migration (to create Category and the foreign key between category and article)</w:t>
+      </w:r>
+      <w:r>
+        <w:t>, an error occurred because I wanted to add a new column (</w:t>
+      </w:r>
+      <w:proofErr w:type="spellStart"/>
+      <w:r>
+        <w:t>category_id</w:t>
+      </w:r>
+      <w:proofErr w:type="spellEnd"/>
+      <w:r>
+        <w:t xml:space="preserve"> which cannot be null) in my DB (in Article table), but there was already data inside; migration exploded the DB because </w:t>
+      </w:r>
+      <w:proofErr w:type="spellStart"/>
+      <w:r>
+        <w:t>category_id</w:t>
+      </w:r>
+      <w:proofErr w:type="spellEnd"/>
+      <w:r>
+        <w:t xml:space="preserve"> was indeed added but all its values were null which is not possible. Then (thinking it was OK because the </w:t>
+      </w:r>
+      <w:proofErr w:type="spellStart"/>
+      <w:r>
+        <w:t>category_id</w:t>
+      </w:r>
+      <w:proofErr w:type="spellEnd"/>
+      <w:r>
+        <w:t xml:space="preserve"> was created – but foolish me didn’t think about the foreign key creation) I did a 2</w:t>
+      </w:r>
+      <w:r>
+        <w:rPr>
+          <w:vertAlign w:val="superscript"/>
+        </w:rPr>
+        <w:t>nd</w:t>
+      </w:r>
+      <w:r>
+        <w:t xml:space="preserve"> migration (to create Comment and foreign key between comment and article) and again, explosion. Thanks to Cheong, here’s a scheme to understand the problem and how to solve it:</w:t>
+      </w:r>
+    </w:p>
+    <w:p>
+      <w:pPr>
+        <w:pStyle w:val="Pardeliste"/>
+        <w:numPr>
+          <w:ilvl w:val="1"/>
+          <w:numId w:val="24"/>
+        </w:numPr>
+        <w:spacing w:line="264" w:lineRule="auto"/>
+        <w:jc w:val="both"/>
+      </w:pPr>
+      <w:r>
+        <w:t>Migration 1: SQL1 succeed (Category table creation); SQL2 failed (foreign key)</w:t>
+      </w:r>
+    </w:p>
+    <w:p>
+      <w:pPr>
+        <w:pStyle w:val="Pardeliste"/>
+        <w:numPr>
+          <w:ilvl w:val="1"/>
+          <w:numId w:val="24"/>
+        </w:numPr>
+        <w:spacing w:line="264" w:lineRule="auto"/>
+        <w:jc w:val="both"/>
+      </w:pPr>
+      <w:r>
+        <w:t xml:space="preserve">Migration 2: SQL3 succeed (Comment table creation); </w:t>
+      </w:r>
+      <w:r>
+        <w:t>SQL2 failed again</w:t>
+      </w:r>
+    </w:p>
+    <w:p>
+      <w:pPr>
+        <w:spacing w:line="264" w:lineRule="auto"/>
+        <w:ind w:left="1080"/>
+        <w:jc w:val="both"/>
+      </w:pPr>
+      <w:r>
+        <w:sym w:font="Wingdings" w:char="F0E8"/>
+      </w:r>
+      <w:r>
+        <w:t xml:space="preserve"> When you migrate a migration, if all the SQL requests went well, the Migration # will be saved by </w:t>
+      </w:r>
+      <w:proofErr w:type="spellStart"/>
+      <w:r>
+        <w:t>Symfony</w:t>
+      </w:r>
+      <w:proofErr w:type="spellEnd"/>
+      <w:r>
+        <w:t xml:space="preserve"> and it will never be </w:t>
+      </w:r>
+      <w:proofErr w:type="gramStart"/>
+      <w:r>
+        <w:t>ran</w:t>
+      </w:r>
+      <w:proofErr w:type="gramEnd"/>
+      <w:r>
+        <w:t xml:space="preserve"> again (exception for new dev which seek for the same DB)</w:t>
+      </w:r>
+    </w:p>
+    <w:p>
+      <w:pPr>
+        <w:spacing w:line="264" w:lineRule="auto"/>
+        <w:ind w:left="1080"/>
+        <w:jc w:val="both"/>
+      </w:pPr>
+      <w:r>
+        <w:sym w:font="Wingdings" w:char="F0E8"/>
+      </w:r>
+      <w:r>
+        <w:t xml:space="preserve"> When a migration hasn’t been successful (one or more SQL requests failed), Doctrine will call again the missing SQL requests. That is why in Migration 2, the SQL2 was called again (because failed in Migration 1)</w:t>
+      </w:r>
+    </w:p>
+    <w:p>
+      <w:pPr>
+        <w:pStyle w:val="Pardeliste"/>
+        <w:numPr>
+          <w:ilvl w:val="0"/>
+          <w:numId w:val="30"/>
+        </w:numPr>
+        <w:spacing w:line="264" w:lineRule="auto"/>
+        <w:jc w:val="both"/>
+      </w:pPr>
+      <w:r>
+        <w:t>Solution? To make in comment or to delete some SQL requests.</w:t>
+      </w:r>
+    </w:p>
+    <w:p>
+      <w:pPr>
+        <w:pStyle w:val="Pardeliste"/>
+        <w:numPr>
+          <w:ilvl w:val="1"/>
+          <w:numId w:val="30"/>
+        </w:numPr>
+        <w:spacing w:line="264" w:lineRule="auto"/>
+        <w:jc w:val="both"/>
+      </w:pPr>
+      <w:r>
+        <w:t xml:space="preserve">Migration 1: comment SQL1 and run </w:t>
+      </w:r>
+      <w:r>
+        <w:sym w:font="Wingdings" w:char="F0E0"/>
+      </w:r>
+      <w:r>
+        <w:t xml:space="preserve"> Migration 1 completed</w:t>
+      </w:r>
+    </w:p>
+    <w:p>
+      <w:pPr>
+        <w:pStyle w:val="Pardeliste"/>
+        <w:numPr>
+          <w:ilvl w:val="1"/>
+          <w:numId w:val="30"/>
+        </w:numPr>
+        <w:spacing w:line="264" w:lineRule="auto"/>
+        <w:jc w:val="both"/>
+      </w:pPr>
+      <w:r>
+        <w:t xml:space="preserve">Migration 2: delete SQL2 and run </w:t>
+      </w:r>
+      <w:r>
+        <w:sym w:font="Wingdings" w:char="F0E0"/>
+      </w:r>
+      <w:r>
+        <w:t xml:space="preserve"> Migration 2 completed</w:t>
+      </w:r>
+    </w:p>
+    <w:p>
+      <w:pPr>
+        <w:pStyle w:val="Pardeliste"/>
+        <w:numPr>
+          <w:ilvl w:val="0"/>
+          <w:numId w:val="31"/>
+        </w:numPr>
+        <w:spacing w:line="264" w:lineRule="auto"/>
+        <w:jc w:val="both"/>
+      </w:pPr>
       <w:bookmarkStart w:id="0" w:name="_GoBack"/>
       <w:bookmarkEnd w:id="0"/>
-      <w:r>
-        <w:t>operties to the form we use add (e.g. $this-&gt;add(‘title’))</w:t>
-      </w:r>
-    </w:p>
-    <w:p>
-      <w:pPr>
-        <w:pStyle w:val="Pardeliste"/>
-        <w:numPr>
-          <w:ilvl w:val="0"/>
-          <w:numId w:val="26"/>
-        </w:numPr>
-        <w:spacing w:line="264" w:lineRule="auto"/>
-        <w:jc w:val="both"/>
-      </w:pPr>
-      <w:r>
-        <w:t xml:space="preserve">You can add more arguments, like what’s the property type you want (in Entity, property is a string but you can decide it to be an array in the form) and the </w:t>
-      </w:r>
-      <w:r>
-        <w:t xml:space="preserve">field’s </w:t>
-      </w:r>
-      <w:r>
-        <w:t>options</w:t>
-      </w:r>
-      <w:r>
-        <w:t xml:space="preserve"> (e.g. placeholder aka grey text in the form to indicate what we seek)</w:t>
-      </w:r>
-      <w:r>
-        <w:t xml:space="preserve"> by using a tab ([])</w:t>
-      </w:r>
-    </w:p>
-    <w:p>
-      <w:pPr>
-        <w:pStyle w:val="Pardeliste"/>
-        <w:numPr>
-          <w:ilvl w:val="0"/>
-          <w:numId w:val="26"/>
-        </w:numPr>
-        <w:spacing w:line="264" w:lineRule="auto"/>
-        <w:jc w:val="both"/>
-      </w:pPr>
-      <w:r>
-        <w:t>‘</w:t>
-      </w:r>
-      <w:proofErr w:type="spellStart"/>
-      <w:r>
-        <w:t>attr</w:t>
-      </w:r>
-      <w:proofErr w:type="spellEnd"/>
-      <w:r>
-        <w:t xml:space="preserve">’ is a tab of HTML </w:t>
-      </w:r>
-      <w:r>
-        <w:t>attributes</w:t>
-      </w:r>
-    </w:p>
-    <w:p>
-      <w:pPr>
-        <w:spacing w:line="264" w:lineRule="auto"/>
-        <w:jc w:val="both"/>
-      </w:pPr>
-    </w:p>
-    <w:p>
-      <w:pPr>
-        <w:spacing w:line="264" w:lineRule="auto"/>
-        <w:jc w:val="both"/>
-      </w:pPr>
-      <w:r>
-        <w:rPr>
-          <w:u w:val="single"/>
-        </w:rPr>
-        <w:t>Form’s visual</w:t>
-      </w:r>
-      <w:r>
-        <w:t>:</w:t>
-      </w:r>
-    </w:p>
-    <w:p>
-      <w:pPr>
-        <w:pStyle w:val="Pardeliste"/>
-        <w:numPr>
-          <w:ilvl w:val="0"/>
-          <w:numId w:val="27"/>
-        </w:numPr>
-        <w:spacing w:line="264" w:lineRule="auto"/>
-        <w:jc w:val="both"/>
-      </w:pPr>
-      <w:r>
-        <w:t>By calling form(</w:t>
-      </w:r>
-      <w:proofErr w:type="spellStart"/>
-      <w:r>
-        <w:t>formArticle</w:t>
-      </w:r>
-      <w:proofErr w:type="spellEnd"/>
-      <w:r>
-        <w:t>), twig decides how the form looks like. But you can modify the look at your taste</w:t>
-      </w:r>
-    </w:p>
-    <w:p>
-      <w:pPr>
-        <w:pStyle w:val="Pardeliste"/>
-        <w:numPr>
-          <w:ilvl w:val="0"/>
-          <w:numId w:val="27"/>
-        </w:numPr>
-        <w:spacing w:line="264" w:lineRule="auto"/>
-        <w:jc w:val="both"/>
-      </w:pPr>
-      <w:r>
-        <w:t xml:space="preserve">In twig, </w:t>
-      </w:r>
-      <w:r>
-        <w:t xml:space="preserve">to redo the beginning of the form: </w:t>
-      </w:r>
-      <w:proofErr w:type="spellStart"/>
-      <w:r>
-        <w:t>form_start</w:t>
-      </w:r>
-      <w:proofErr w:type="spellEnd"/>
-      <w:r>
-        <w:t xml:space="preserve"> will render the open </w:t>
-      </w:r>
-      <w:proofErr w:type="spellStart"/>
-      <w:r>
-        <w:t>balise</w:t>
-      </w:r>
-      <w:proofErr w:type="spellEnd"/>
-      <w:r>
-        <w:t xml:space="preserve"> with correct method, actions and essential data</w:t>
-      </w:r>
-    </w:p>
-    <w:p>
-      <w:pPr>
-        <w:pStyle w:val="Pardeliste"/>
-        <w:numPr>
-          <w:ilvl w:val="0"/>
-          <w:numId w:val="27"/>
-        </w:numPr>
-        <w:spacing w:line="264" w:lineRule="auto"/>
-        <w:jc w:val="both"/>
-      </w:pPr>
-      <w:r>
-        <w:t>Use templates</w:t>
-      </w:r>
-    </w:p>
-    <w:p>
-      <w:pPr>
-        <w:spacing w:line="264" w:lineRule="auto"/>
-        <w:jc w:val="both"/>
-      </w:pPr>
-    </w:p>
-    <w:p>
-      <w:pPr>
-        <w:spacing w:line="264" w:lineRule="auto"/>
-        <w:jc w:val="both"/>
-      </w:pPr>
-      <w:r>
-        <w:rPr>
-          <w:u w:val="single"/>
-        </w:rPr>
-        <w:t>Step by step</w:t>
-      </w:r>
-      <w:r>
-        <w:t>:</w:t>
-      </w:r>
-    </w:p>
-    <w:p>
-      <w:pPr>
-        <w:pStyle w:val="Pardeliste"/>
-        <w:numPr>
-          <w:ilvl w:val="1"/>
-          <w:numId w:val="21"/>
-        </w:numPr>
-        <w:spacing w:line="264" w:lineRule="auto"/>
-        <w:jc w:val="both"/>
-      </w:pPr>
-      <w:r>
-        <w:t xml:space="preserve">Creation of a </w:t>
-      </w:r>
-      <w:proofErr w:type="gramStart"/>
-      <w:r>
-        <w:t>create(</w:t>
-      </w:r>
-      <w:proofErr w:type="gramEnd"/>
-      <w:r>
-        <w:t xml:space="preserve">) function that will allow us to create an article through a </w:t>
-      </w:r>
-      <w:proofErr w:type="spellStart"/>
-      <w:r>
-        <w:t>formular</w:t>
-      </w:r>
-      <w:proofErr w:type="spellEnd"/>
-      <w:r>
-        <w:t xml:space="preserve"> – </w:t>
-      </w:r>
-      <w:r>
-        <w:t xml:space="preserve"> be careful of </w:t>
-      </w:r>
-      <w:r>
-        <w:t>Route confusion</w:t>
-      </w:r>
-    </w:p>
-    <w:p>
-      <w:pPr>
-        <w:pStyle w:val="Pardeliste"/>
-        <w:numPr>
-          <w:ilvl w:val="1"/>
-          <w:numId w:val="21"/>
-        </w:numPr>
-        <w:spacing w:line="264" w:lineRule="auto"/>
-        <w:jc w:val="both"/>
-      </w:pPr>
-      <w:r>
-        <w:t xml:space="preserve">Do a dependency injection by adding parameters to the </w:t>
-      </w:r>
-      <w:proofErr w:type="gramStart"/>
-      <w:r>
-        <w:t>create(</w:t>
-      </w:r>
-      <w:proofErr w:type="gramEnd"/>
-      <w:r>
-        <w:t>) function. Adds a Request variable</w:t>
-      </w:r>
-    </w:p>
-    <w:p>
-      <w:pPr>
-        <w:pStyle w:val="Pardeliste"/>
-        <w:numPr>
-          <w:ilvl w:val="1"/>
-          <w:numId w:val="21"/>
-        </w:numPr>
-        <w:spacing w:line="264" w:lineRule="auto"/>
-        <w:jc w:val="both"/>
-      </w:pPr>
-      <w:r>
-        <w:t>/articles didn’t want to appear (An exception occurred in driver: SQLSTATE[HY</w:t>
-      </w:r>
-      <w:proofErr w:type="gramStart"/>
-      <w:r>
-        <w:t>000][</w:t>
-      </w:r>
-      <w:proofErr w:type="gramEnd"/>
-      <w:r>
-        <w:t xml:space="preserve">2002] Connection refused): </w:t>
-      </w:r>
-      <w:r>
-        <w:rPr>
-          <w:color w:val="777FC4"/>
-        </w:rPr>
-        <w:t xml:space="preserve">$ </w:t>
-      </w:r>
-      <w:proofErr w:type="spellStart"/>
-      <w:r>
-        <w:rPr>
-          <w:color w:val="777FC4"/>
-        </w:rPr>
-        <w:t>docker</w:t>
-      </w:r>
-      <w:proofErr w:type="spellEnd"/>
-      <w:r>
-        <w:rPr>
-          <w:color w:val="777FC4"/>
-        </w:rPr>
-        <w:t>-compose down</w:t>
-      </w:r>
-      <w:r>
-        <w:t xml:space="preserve"> then </w:t>
-      </w:r>
-      <w:r>
-        <w:rPr>
-          <w:color w:val="777FC4"/>
-        </w:rPr>
-        <w:t>$</w:t>
-      </w:r>
-      <w:r>
-        <w:t xml:space="preserve"> </w:t>
-      </w:r>
-      <w:proofErr w:type="spellStart"/>
-      <w:r>
-        <w:rPr>
-          <w:color w:val="777FC4"/>
-        </w:rPr>
-        <w:t>docker</w:t>
-      </w:r>
-      <w:proofErr w:type="spellEnd"/>
-      <w:r>
-        <w:rPr>
-          <w:color w:val="777FC4"/>
-        </w:rPr>
-        <w:t>-compose up-</w:t>
-      </w:r>
-      <w:r>
-        <w:rPr>
-          <w:color w:val="777FC4"/>
-        </w:rPr>
-        <w:t>d</w:t>
-      </w:r>
-      <w:r>
-        <w:t xml:space="preserve"> and the webpage will appear.</w:t>
-      </w:r>
-    </w:p>
-    <w:p>
-      <w:pPr>
-        <w:pStyle w:val="Pardeliste"/>
-        <w:numPr>
-          <w:ilvl w:val="1"/>
-          <w:numId w:val="21"/>
-        </w:numPr>
-        <w:spacing w:line="264" w:lineRule="auto"/>
-        <w:jc w:val="both"/>
-      </w:pPr>
-      <w:r>
-        <w:t xml:space="preserve">In function </w:t>
-      </w:r>
-      <w:proofErr w:type="gramStart"/>
-      <w:r>
-        <w:t>create(</w:t>
-      </w:r>
-      <w:proofErr w:type="gramEnd"/>
-      <w:r>
-        <w:t xml:space="preserve">Request, </w:t>
-      </w:r>
-      <w:proofErr w:type="spellStart"/>
-      <w:r>
-        <w:t>ObjectManager</w:t>
-      </w:r>
-      <w:proofErr w:type="spellEnd"/>
-      <w:r>
-        <w:t xml:space="preserve">), create an empty article then a form with </w:t>
-      </w:r>
-      <w:proofErr w:type="spellStart"/>
-      <w:r>
-        <w:t>FormBuilder</w:t>
-      </w:r>
-      <w:proofErr w:type="spellEnd"/>
-    </w:p>
-    <w:p>
-      <w:pPr>
-        <w:pStyle w:val="Pardeliste"/>
-        <w:numPr>
-          <w:ilvl w:val="1"/>
-          <w:numId w:val="21"/>
-        </w:numPr>
-        <w:spacing w:line="264" w:lineRule="auto"/>
-        <w:jc w:val="both"/>
-      </w:pPr>
-      <w:r>
-        <w:t xml:space="preserve">Set the </w:t>
-      </w:r>
-      <w:proofErr w:type="spellStart"/>
-      <w:r>
-        <w:t>FormBuilder</w:t>
-      </w:r>
-      <w:proofErr w:type="spellEnd"/>
-      <w:r>
-        <w:t xml:space="preserve"> with the properties you want (properties are common to the ones of an Article entity) then get the result (to have the final form)</w:t>
-      </w:r>
-    </w:p>
-    <w:p>
-      <w:pPr>
-        <w:pStyle w:val="Pardeliste"/>
-        <w:numPr>
-          <w:ilvl w:val="1"/>
-          <w:numId w:val="21"/>
-        </w:numPr>
-        <w:spacing w:line="264" w:lineRule="auto"/>
-        <w:jc w:val="both"/>
-      </w:pPr>
-      <w:r>
-        <w:t>Render the form (not directly because the form is a complex object which cannot be easily render in twig)</w:t>
-      </w:r>
-    </w:p>
-    <w:p>
-      <w:pPr>
-        <w:pStyle w:val="Pardeliste"/>
-        <w:numPr>
-          <w:ilvl w:val="1"/>
-          <w:numId w:val="21"/>
-        </w:numPr>
-        <w:spacing w:line="264" w:lineRule="auto"/>
-        <w:jc w:val="both"/>
-      </w:pPr>
-      <w:r>
-        <w:t xml:space="preserve">In </w:t>
-      </w:r>
-      <w:proofErr w:type="gramStart"/>
-      <w:r>
-        <w:t>create(</w:t>
-      </w:r>
-      <w:proofErr w:type="gramEnd"/>
-      <w:r>
-        <w:t>), you can choose the datatype of the properties (if string, text …)</w:t>
-      </w:r>
-    </w:p>
-    <w:p/>
-    <w:p/>
+    </w:p>
     <w:p/>
     <w:p/>
     <w:sectPr>
@@ -4174,6 +5114,32 @@
 
 <file path=word/numbering.xml><?xml version="1.0" encoding="utf-8"?>
 <w:numbering xmlns:wpc="http://schemas.microsoft.com/office/word/2010/wordprocessingCanvas" xmlns:mo="http://schemas.microsoft.com/office/mac/office/2008/main" xmlns:mc="http://schemas.openxmlformats.org/markup-compatibility/2006" xmlns:mv="urn:schemas-microsoft-com:mac:vml" xmlns:o="urn:schemas-microsoft-com:office:office" xmlns:r="http://schemas.openxmlformats.org/officeDocument/2006/relationships" xmlns:m="http://schemas.openxmlformats.org/officeDocument/2006/math" xmlns:v="urn:schemas-microsoft-com:vml" xmlns:wp14="http://schemas.microsoft.com/office/word/2010/wordprocessingDrawing" xmlns:wp="http://schemas.openxmlformats.org/drawingml/2006/wordprocessingDrawing" xmlns:w10="urn:schemas-microsoft-com:office:word" xmlns:w="http://schemas.openxmlformats.org/wordprocessingml/2006/main" xmlns:w14="http://schemas.microsoft.com/office/word/2010/wordml" xmlns:w15="http://schemas.microsoft.com/office/word/2012/wordml" xmlns:wpg="http://schemas.microsoft.com/office/word/2010/wordprocessingGroup" xmlns:wpi="http://schemas.microsoft.com/office/word/2010/wordprocessingInk" xmlns:wne="http://schemas.microsoft.com/office/word/2006/wordml" xmlns:wps="http://schemas.microsoft.com/office/word/2010/wordprocessingShape" mc:Ignorable="w14 w15 wp14">
+  <w:numPicBullet w:numPicBulletId="0">
+    <w:pict>
+      <v:shapetype id="_x0000_t75" coordsize="21600,21600" o:spt="75" o:preferrelative="t" path="m@4@5l@4@11@9@11@9@5xe" filled="f" stroked="f">
+        <v:stroke joinstyle="miter"/>
+        <v:formulas>
+          <v:f eqn="if lineDrawn pixelLineWidth 0"/>
+          <v:f eqn="sum @0 1 0"/>
+          <v:f eqn="sum 0 0 @1"/>
+          <v:f eqn="prod @2 1 2"/>
+          <v:f eqn="prod @3 21600 pixelWidth"/>
+          <v:f eqn="prod @3 21600 pixelHeight"/>
+          <v:f eqn="sum @0 0 1"/>
+          <v:f eqn="prod @6 1 2"/>
+          <v:f eqn="prod @7 21600 pixelWidth"/>
+          <v:f eqn="sum @8 21600 0"/>
+          <v:f eqn="prod @7 21600 pixelHeight"/>
+          <v:f eqn="sum @10 21600 0"/>
+        </v:formulas>
+        <v:path o:extrusionok="f" gradientshapeok="t" o:connecttype="rect"/>
+        <o:lock v:ext="edit" aspectratio="t"/>
+      </v:shapetype>
+      <v:shape id="_x0000_i1029" type="#_x0000_t75" style="width:14.6pt;height:14.6pt" o:bullet="t">
+        <v:imagedata r:id="rId1" o:title="/Users/Moupon/Library/Containers/com.microsoft.Word/Data/Library/Application Support/Microsoft/Temp/Word Work File L_1"/>
+      </v:shape>
+    </w:pict>
+  </w:numPicBullet>
   <w:abstractNum w:abstractNumId="0">
     <w:nsid w:val="0553722B"/>
     <w:multiLevelType w:val="hybridMultilevel"/>
@@ -5305,6 +6271,119 @@
     </w:lvl>
   </w:abstractNum>
   <w:abstractNum w:abstractNumId="10">
+    <w:nsid w:val="2B366A16"/>
+    <w:multiLevelType w:val="hybridMultilevel"/>
+    <w:tmpl w:val="5C2A3516"/>
+    <w:lvl w:ilvl="0" w:tplc="040C0005">
+      <w:start w:val="1"/>
+      <w:numFmt w:val="bullet"/>
+      <w:lvlText w:val=""/>
+      <w:lvlJc w:val="left"/>
+      <w:pPr>
+        <w:ind w:left="720" w:hanging="360"/>
+      </w:pPr>
+      <w:rPr>
+        <w:rFonts w:ascii="Wingdings" w:hAnsi="Wingdings" w:hint="default"/>
+      </w:rPr>
+    </w:lvl>
+    <w:lvl w:ilvl="1" w:tplc="040C0003" w:tentative="1">
+      <w:start w:val="1"/>
+      <w:numFmt w:val="bullet"/>
+      <w:lvlText w:val="o"/>
+      <w:lvlJc w:val="left"/>
+      <w:pPr>
+        <w:ind w:left="1440" w:hanging="360"/>
+      </w:pPr>
+      <w:rPr>
+        <w:rFonts w:ascii="Courier New" w:hAnsi="Courier New" w:cs="Courier New" w:hint="default"/>
+      </w:rPr>
+    </w:lvl>
+    <w:lvl w:ilvl="2" w:tplc="040C0005" w:tentative="1">
+      <w:start w:val="1"/>
+      <w:numFmt w:val="bullet"/>
+      <w:lvlText w:val=""/>
+      <w:lvlJc w:val="left"/>
+      <w:pPr>
+        <w:ind w:left="2160" w:hanging="360"/>
+      </w:pPr>
+      <w:rPr>
+        <w:rFonts w:ascii="Wingdings" w:hAnsi="Wingdings" w:hint="default"/>
+      </w:rPr>
+    </w:lvl>
+    <w:lvl w:ilvl="3" w:tplc="040C0001" w:tentative="1">
+      <w:start w:val="1"/>
+      <w:numFmt w:val="bullet"/>
+      <w:lvlText w:val=""/>
+      <w:lvlJc w:val="left"/>
+      <w:pPr>
+        <w:ind w:left="2880" w:hanging="360"/>
+      </w:pPr>
+      <w:rPr>
+        <w:rFonts w:ascii="Symbol" w:hAnsi="Symbol" w:hint="default"/>
+      </w:rPr>
+    </w:lvl>
+    <w:lvl w:ilvl="4" w:tplc="040C0003" w:tentative="1">
+      <w:start w:val="1"/>
+      <w:numFmt w:val="bullet"/>
+      <w:lvlText w:val="o"/>
+      <w:lvlJc w:val="left"/>
+      <w:pPr>
+        <w:ind w:left="3600" w:hanging="360"/>
+      </w:pPr>
+      <w:rPr>
+        <w:rFonts w:ascii="Courier New" w:hAnsi="Courier New" w:cs="Courier New" w:hint="default"/>
+      </w:rPr>
+    </w:lvl>
+    <w:lvl w:ilvl="5" w:tplc="040C0005" w:tentative="1">
+      <w:start w:val="1"/>
+      <w:numFmt w:val="bullet"/>
+      <w:lvlText w:val=""/>
+      <w:lvlJc w:val="left"/>
+      <w:pPr>
+        <w:ind w:left="4320" w:hanging="360"/>
+      </w:pPr>
+      <w:rPr>
+        <w:rFonts w:ascii="Wingdings" w:hAnsi="Wingdings" w:hint="default"/>
+      </w:rPr>
+    </w:lvl>
+    <w:lvl w:ilvl="6" w:tplc="040C0001" w:tentative="1">
+      <w:start w:val="1"/>
+      <w:numFmt w:val="bullet"/>
+      <w:lvlText w:val=""/>
+      <w:lvlJc w:val="left"/>
+      <w:pPr>
+        <w:ind w:left="5040" w:hanging="360"/>
+      </w:pPr>
+      <w:rPr>
+        <w:rFonts w:ascii="Symbol" w:hAnsi="Symbol" w:hint="default"/>
+      </w:rPr>
+    </w:lvl>
+    <w:lvl w:ilvl="7" w:tplc="040C0003" w:tentative="1">
+      <w:start w:val="1"/>
+      <w:numFmt w:val="bullet"/>
+      <w:lvlText w:val="o"/>
+      <w:lvlJc w:val="left"/>
+      <w:pPr>
+        <w:ind w:left="5760" w:hanging="360"/>
+      </w:pPr>
+      <w:rPr>
+        <w:rFonts w:ascii="Courier New" w:hAnsi="Courier New" w:cs="Courier New" w:hint="default"/>
+      </w:rPr>
+    </w:lvl>
+    <w:lvl w:ilvl="8" w:tplc="040C0005" w:tentative="1">
+      <w:start w:val="1"/>
+      <w:numFmt w:val="bullet"/>
+      <w:lvlText w:val=""/>
+      <w:lvlJc w:val="left"/>
+      <w:pPr>
+        <w:ind w:left="6480" w:hanging="360"/>
+      </w:pPr>
+      <w:rPr>
+        <w:rFonts w:ascii="Wingdings" w:hAnsi="Wingdings" w:hint="default"/>
+      </w:rPr>
+    </w:lvl>
+  </w:abstractNum>
+  <w:abstractNum w:abstractNumId="11">
     <w:nsid w:val="2C3947B9"/>
     <w:multiLevelType w:val="hybridMultilevel"/>
     <w:tmpl w:val="B54EE05E"/>
@@ -5417,7 +6496,7 @@
       </w:rPr>
     </w:lvl>
   </w:abstractNum>
-  <w:abstractNum w:abstractNumId="11">
+  <w:abstractNum w:abstractNumId="12">
     <w:nsid w:val="3102518E"/>
     <w:multiLevelType w:val="hybridMultilevel"/>
     <w:tmpl w:val="0636999C"/>
@@ -5530,7 +6609,7 @@
       </w:rPr>
     </w:lvl>
   </w:abstractNum>
-  <w:abstractNum w:abstractNumId="12">
+  <w:abstractNum w:abstractNumId="13">
     <w:nsid w:val="32745387"/>
     <w:multiLevelType w:val="hybridMultilevel"/>
     <w:tmpl w:val="6D56E06C"/>
@@ -5643,7 +6722,7 @@
       </w:rPr>
     </w:lvl>
   </w:abstractNum>
-  <w:abstractNum w:abstractNumId="13">
+  <w:abstractNum w:abstractNumId="14">
     <w:nsid w:val="359C6D25"/>
     <w:multiLevelType w:val="hybridMultilevel"/>
     <w:tmpl w:val="B75AB002"/>
@@ -5732,7 +6811,7 @@
       </w:pPr>
     </w:lvl>
   </w:abstractNum>
-  <w:abstractNum w:abstractNumId="14">
+  <w:abstractNum w:abstractNumId="15">
     <w:nsid w:val="43A26BD1"/>
     <w:multiLevelType w:val="hybridMultilevel"/>
     <w:tmpl w:val="B920B474"/>
@@ -5845,7 +6924,7 @@
       </w:rPr>
     </w:lvl>
   </w:abstractNum>
-  <w:abstractNum w:abstractNumId="15">
+  <w:abstractNum w:abstractNumId="16">
     <w:nsid w:val="450F1830"/>
     <w:multiLevelType w:val="hybridMultilevel"/>
     <w:tmpl w:val="3962C204"/>
@@ -5958,7 +7037,7 @@
       </w:rPr>
     </w:lvl>
   </w:abstractNum>
-  <w:abstractNum w:abstractNumId="16">
+  <w:abstractNum w:abstractNumId="17">
     <w:nsid w:val="471F23EF"/>
     <w:multiLevelType w:val="hybridMultilevel"/>
     <w:tmpl w:val="A100FEC8"/>
@@ -6071,7 +7150,7 @@
       </w:rPr>
     </w:lvl>
   </w:abstractNum>
-  <w:abstractNum w:abstractNumId="17">
+  <w:abstractNum w:abstractNumId="18">
     <w:nsid w:val="4A283640"/>
     <w:multiLevelType w:val="hybridMultilevel"/>
     <w:tmpl w:val="D3C001DE"/>
@@ -6157,7 +7236,7 @@
       </w:pPr>
     </w:lvl>
   </w:abstractNum>
-  <w:abstractNum w:abstractNumId="18">
+  <w:abstractNum w:abstractNumId="19">
     <w:nsid w:val="5A2340A3"/>
     <w:multiLevelType w:val="hybridMultilevel"/>
     <w:tmpl w:val="D3166DAE"/>
@@ -6270,7 +7349,346 @@
       </w:rPr>
     </w:lvl>
   </w:abstractNum>
-  <w:abstractNum w:abstractNumId="19">
+  <w:abstractNum w:abstractNumId="20">
+    <w:nsid w:val="60266B81"/>
+    <w:multiLevelType w:val="hybridMultilevel"/>
+    <w:tmpl w:val="175ED67E"/>
+    <w:lvl w:ilvl="0" w:tplc="040C0005">
+      <w:start w:val="1"/>
+      <w:numFmt w:val="bullet"/>
+      <w:lvlText w:val=""/>
+      <w:lvlJc w:val="left"/>
+      <w:pPr>
+        <w:ind w:left="720" w:hanging="360"/>
+      </w:pPr>
+      <w:rPr>
+        <w:rFonts w:ascii="Wingdings" w:hAnsi="Wingdings" w:hint="default"/>
+      </w:rPr>
+    </w:lvl>
+    <w:lvl w:ilvl="1" w:tplc="040C0003" w:tentative="1">
+      <w:start w:val="1"/>
+      <w:numFmt w:val="bullet"/>
+      <w:lvlText w:val="o"/>
+      <w:lvlJc w:val="left"/>
+      <w:pPr>
+        <w:ind w:left="1440" w:hanging="360"/>
+      </w:pPr>
+      <w:rPr>
+        <w:rFonts w:ascii="Courier New" w:hAnsi="Courier New" w:cs="Courier New" w:hint="default"/>
+      </w:rPr>
+    </w:lvl>
+    <w:lvl w:ilvl="2" w:tplc="040C0005" w:tentative="1">
+      <w:start w:val="1"/>
+      <w:numFmt w:val="bullet"/>
+      <w:lvlText w:val=""/>
+      <w:lvlJc w:val="left"/>
+      <w:pPr>
+        <w:ind w:left="2160" w:hanging="360"/>
+      </w:pPr>
+      <w:rPr>
+        <w:rFonts w:ascii="Wingdings" w:hAnsi="Wingdings" w:hint="default"/>
+      </w:rPr>
+    </w:lvl>
+    <w:lvl w:ilvl="3" w:tplc="040C0001" w:tentative="1">
+      <w:start w:val="1"/>
+      <w:numFmt w:val="bullet"/>
+      <w:lvlText w:val=""/>
+      <w:lvlJc w:val="left"/>
+      <w:pPr>
+        <w:ind w:left="2880" w:hanging="360"/>
+      </w:pPr>
+      <w:rPr>
+        <w:rFonts w:ascii="Symbol" w:hAnsi="Symbol" w:hint="default"/>
+      </w:rPr>
+    </w:lvl>
+    <w:lvl w:ilvl="4" w:tplc="040C0003" w:tentative="1">
+      <w:start w:val="1"/>
+      <w:numFmt w:val="bullet"/>
+      <w:lvlText w:val="o"/>
+      <w:lvlJc w:val="left"/>
+      <w:pPr>
+        <w:ind w:left="3600" w:hanging="360"/>
+      </w:pPr>
+      <w:rPr>
+        <w:rFonts w:ascii="Courier New" w:hAnsi="Courier New" w:cs="Courier New" w:hint="default"/>
+      </w:rPr>
+    </w:lvl>
+    <w:lvl w:ilvl="5" w:tplc="040C0005" w:tentative="1">
+      <w:start w:val="1"/>
+      <w:numFmt w:val="bullet"/>
+      <w:lvlText w:val=""/>
+      <w:lvlJc w:val="left"/>
+      <w:pPr>
+        <w:ind w:left="4320" w:hanging="360"/>
+      </w:pPr>
+      <w:rPr>
+        <w:rFonts w:ascii="Wingdings" w:hAnsi="Wingdings" w:hint="default"/>
+      </w:rPr>
+    </w:lvl>
+    <w:lvl w:ilvl="6" w:tplc="040C0001" w:tentative="1">
+      <w:start w:val="1"/>
+      <w:numFmt w:val="bullet"/>
+      <w:lvlText w:val=""/>
+      <w:lvlJc w:val="left"/>
+      <w:pPr>
+        <w:ind w:left="5040" w:hanging="360"/>
+      </w:pPr>
+      <w:rPr>
+        <w:rFonts w:ascii="Symbol" w:hAnsi="Symbol" w:hint="default"/>
+      </w:rPr>
+    </w:lvl>
+    <w:lvl w:ilvl="7" w:tplc="040C0003" w:tentative="1">
+      <w:start w:val="1"/>
+      <w:numFmt w:val="bullet"/>
+      <w:lvlText w:val="o"/>
+      <w:lvlJc w:val="left"/>
+      <w:pPr>
+        <w:ind w:left="5760" w:hanging="360"/>
+      </w:pPr>
+      <w:rPr>
+        <w:rFonts w:ascii="Courier New" w:hAnsi="Courier New" w:cs="Courier New" w:hint="default"/>
+      </w:rPr>
+    </w:lvl>
+    <w:lvl w:ilvl="8" w:tplc="040C0005" w:tentative="1">
+      <w:start w:val="1"/>
+      <w:numFmt w:val="bullet"/>
+      <w:lvlText w:val=""/>
+      <w:lvlJc w:val="left"/>
+      <w:pPr>
+        <w:ind w:left="6480" w:hanging="360"/>
+      </w:pPr>
+      <w:rPr>
+        <w:rFonts w:ascii="Wingdings" w:hAnsi="Wingdings" w:hint="default"/>
+      </w:rPr>
+    </w:lvl>
+  </w:abstractNum>
+  <w:abstractNum w:abstractNumId="21">
+    <w:nsid w:val="644F7FC8"/>
+    <w:multiLevelType w:val="hybridMultilevel"/>
+    <w:tmpl w:val="3738D7D8"/>
+    <w:lvl w:ilvl="0" w:tplc="040C000D">
+      <w:start w:val="1"/>
+      <w:numFmt w:val="bullet"/>
+      <w:lvlText w:val=""/>
+      <w:lvlJc w:val="left"/>
+      <w:pPr>
+        <w:ind w:left="1495" w:hanging="360"/>
+      </w:pPr>
+      <w:rPr>
+        <w:rFonts w:ascii="Wingdings" w:hAnsi="Wingdings" w:hint="default"/>
+      </w:rPr>
+    </w:lvl>
+    <w:lvl w:ilvl="1" w:tplc="040C0003">
+      <w:start w:val="1"/>
+      <w:numFmt w:val="bullet"/>
+      <w:lvlText w:val="o"/>
+      <w:lvlJc w:val="left"/>
+      <w:pPr>
+        <w:ind w:left="2215" w:hanging="360"/>
+      </w:pPr>
+      <w:rPr>
+        <w:rFonts w:ascii="Courier New" w:hAnsi="Courier New" w:cs="Courier New" w:hint="default"/>
+      </w:rPr>
+    </w:lvl>
+    <w:lvl w:ilvl="2" w:tplc="040C0005" w:tentative="1">
+      <w:start w:val="1"/>
+      <w:numFmt w:val="bullet"/>
+      <w:lvlText w:val=""/>
+      <w:lvlJc w:val="left"/>
+      <w:pPr>
+        <w:ind w:left="2935" w:hanging="360"/>
+      </w:pPr>
+      <w:rPr>
+        <w:rFonts w:ascii="Wingdings" w:hAnsi="Wingdings" w:hint="default"/>
+      </w:rPr>
+    </w:lvl>
+    <w:lvl w:ilvl="3" w:tplc="040C0001" w:tentative="1">
+      <w:start w:val="1"/>
+      <w:numFmt w:val="bullet"/>
+      <w:lvlText w:val=""/>
+      <w:lvlJc w:val="left"/>
+      <w:pPr>
+        <w:ind w:left="3655" w:hanging="360"/>
+      </w:pPr>
+      <w:rPr>
+        <w:rFonts w:ascii="Symbol" w:hAnsi="Symbol" w:hint="default"/>
+      </w:rPr>
+    </w:lvl>
+    <w:lvl w:ilvl="4" w:tplc="040C0003" w:tentative="1">
+      <w:start w:val="1"/>
+      <w:numFmt w:val="bullet"/>
+      <w:lvlText w:val="o"/>
+      <w:lvlJc w:val="left"/>
+      <w:pPr>
+        <w:ind w:left="4375" w:hanging="360"/>
+      </w:pPr>
+      <w:rPr>
+        <w:rFonts w:ascii="Courier New" w:hAnsi="Courier New" w:cs="Courier New" w:hint="default"/>
+      </w:rPr>
+    </w:lvl>
+    <w:lvl w:ilvl="5" w:tplc="040C0005" w:tentative="1">
+      <w:start w:val="1"/>
+      <w:numFmt w:val="bullet"/>
+      <w:lvlText w:val=""/>
+      <w:lvlJc w:val="left"/>
+      <w:pPr>
+        <w:ind w:left="5095" w:hanging="360"/>
+      </w:pPr>
+      <w:rPr>
+        <w:rFonts w:ascii="Wingdings" w:hAnsi="Wingdings" w:hint="default"/>
+      </w:rPr>
+    </w:lvl>
+    <w:lvl w:ilvl="6" w:tplc="040C0001" w:tentative="1">
+      <w:start w:val="1"/>
+      <w:numFmt w:val="bullet"/>
+      <w:lvlText w:val=""/>
+      <w:lvlJc w:val="left"/>
+      <w:pPr>
+        <w:ind w:left="5815" w:hanging="360"/>
+      </w:pPr>
+      <w:rPr>
+        <w:rFonts w:ascii="Symbol" w:hAnsi="Symbol" w:hint="default"/>
+      </w:rPr>
+    </w:lvl>
+    <w:lvl w:ilvl="7" w:tplc="040C0003" w:tentative="1">
+      <w:start w:val="1"/>
+      <w:numFmt w:val="bullet"/>
+      <w:lvlText w:val="o"/>
+      <w:lvlJc w:val="left"/>
+      <w:pPr>
+        <w:ind w:left="6535" w:hanging="360"/>
+      </w:pPr>
+      <w:rPr>
+        <w:rFonts w:ascii="Courier New" w:hAnsi="Courier New" w:cs="Courier New" w:hint="default"/>
+      </w:rPr>
+    </w:lvl>
+    <w:lvl w:ilvl="8" w:tplc="040C0005" w:tentative="1">
+      <w:start w:val="1"/>
+      <w:numFmt w:val="bullet"/>
+      <w:lvlText w:val=""/>
+      <w:lvlJc w:val="left"/>
+      <w:pPr>
+        <w:ind w:left="7255" w:hanging="360"/>
+      </w:pPr>
+      <w:rPr>
+        <w:rFonts w:ascii="Wingdings" w:hAnsi="Wingdings" w:hint="default"/>
+      </w:rPr>
+    </w:lvl>
+  </w:abstractNum>
+  <w:abstractNum w:abstractNumId="22">
+    <w:nsid w:val="66D557DC"/>
+    <w:multiLevelType w:val="hybridMultilevel"/>
+    <w:tmpl w:val="A23C82EC"/>
+    <w:lvl w:ilvl="0" w:tplc="040C0005">
+      <w:start w:val="1"/>
+      <w:numFmt w:val="bullet"/>
+      <w:lvlText w:val=""/>
+      <w:lvlJc w:val="left"/>
+      <w:pPr>
+        <w:ind w:left="720" w:hanging="360"/>
+      </w:pPr>
+      <w:rPr>
+        <w:rFonts w:ascii="Wingdings" w:hAnsi="Wingdings" w:hint="default"/>
+      </w:rPr>
+    </w:lvl>
+    <w:lvl w:ilvl="1" w:tplc="040C0003" w:tentative="1">
+      <w:start w:val="1"/>
+      <w:numFmt w:val="bullet"/>
+      <w:lvlText w:val="o"/>
+      <w:lvlJc w:val="left"/>
+      <w:pPr>
+        <w:ind w:left="1440" w:hanging="360"/>
+      </w:pPr>
+      <w:rPr>
+        <w:rFonts w:ascii="Courier New" w:hAnsi="Courier New" w:cs="Courier New" w:hint="default"/>
+      </w:rPr>
+    </w:lvl>
+    <w:lvl w:ilvl="2" w:tplc="040C0005" w:tentative="1">
+      <w:start w:val="1"/>
+      <w:numFmt w:val="bullet"/>
+      <w:lvlText w:val=""/>
+      <w:lvlJc w:val="left"/>
+      <w:pPr>
+        <w:ind w:left="2160" w:hanging="360"/>
+      </w:pPr>
+      <w:rPr>
+        <w:rFonts w:ascii="Wingdings" w:hAnsi="Wingdings" w:hint="default"/>
+      </w:rPr>
+    </w:lvl>
+    <w:lvl w:ilvl="3" w:tplc="040C0001" w:tentative="1">
+      <w:start w:val="1"/>
+      <w:numFmt w:val="bullet"/>
+      <w:lvlText w:val=""/>
+      <w:lvlJc w:val="left"/>
+      <w:pPr>
+        <w:ind w:left="2880" w:hanging="360"/>
+      </w:pPr>
+      <w:rPr>
+        <w:rFonts w:ascii="Symbol" w:hAnsi="Symbol" w:hint="default"/>
+      </w:rPr>
+    </w:lvl>
+    <w:lvl w:ilvl="4" w:tplc="040C0003" w:tentative="1">
+      <w:start w:val="1"/>
+      <w:numFmt w:val="bullet"/>
+      <w:lvlText w:val="o"/>
+      <w:lvlJc w:val="left"/>
+      <w:pPr>
+        <w:ind w:left="3600" w:hanging="360"/>
+      </w:pPr>
+      <w:rPr>
+        <w:rFonts w:ascii="Courier New" w:hAnsi="Courier New" w:cs="Courier New" w:hint="default"/>
+      </w:rPr>
+    </w:lvl>
+    <w:lvl w:ilvl="5" w:tplc="040C0005" w:tentative="1">
+      <w:start w:val="1"/>
+      <w:numFmt w:val="bullet"/>
+      <w:lvlText w:val=""/>
+      <w:lvlJc w:val="left"/>
+      <w:pPr>
+        <w:ind w:left="4320" w:hanging="360"/>
+      </w:pPr>
+      <w:rPr>
+        <w:rFonts w:ascii="Wingdings" w:hAnsi="Wingdings" w:hint="default"/>
+      </w:rPr>
+    </w:lvl>
+    <w:lvl w:ilvl="6" w:tplc="040C0001" w:tentative="1">
+      <w:start w:val="1"/>
+      <w:numFmt w:val="bullet"/>
+      <w:lvlText w:val=""/>
+      <w:lvlJc w:val="left"/>
+      <w:pPr>
+        <w:ind w:left="5040" w:hanging="360"/>
+      </w:pPr>
+      <w:rPr>
+        <w:rFonts w:ascii="Symbol" w:hAnsi="Symbol" w:hint="default"/>
+      </w:rPr>
+    </w:lvl>
+    <w:lvl w:ilvl="7" w:tplc="040C0003" w:tentative="1">
+      <w:start w:val="1"/>
+      <w:numFmt w:val="bullet"/>
+      <w:lvlText w:val="o"/>
+      <w:lvlJc w:val="left"/>
+      <w:pPr>
+        <w:ind w:left="5760" w:hanging="360"/>
+      </w:pPr>
+      <w:rPr>
+        <w:rFonts w:ascii="Courier New" w:hAnsi="Courier New" w:cs="Courier New" w:hint="default"/>
+      </w:rPr>
+    </w:lvl>
+    <w:lvl w:ilvl="8" w:tplc="040C0005" w:tentative="1">
+      <w:start w:val="1"/>
+      <w:numFmt w:val="bullet"/>
+      <w:lvlText w:val=""/>
+      <w:lvlJc w:val="left"/>
+      <w:pPr>
+        <w:ind w:left="6480" w:hanging="360"/>
+      </w:pPr>
+      <w:rPr>
+        <w:rFonts w:ascii="Wingdings" w:hAnsi="Wingdings" w:hint="default"/>
+      </w:rPr>
+    </w:lvl>
+  </w:abstractNum>
+  <w:abstractNum w:abstractNumId="23">
     <w:nsid w:val="674479D0"/>
     <w:multiLevelType w:val="hybridMultilevel"/>
     <w:tmpl w:val="E3F6111E"/>
@@ -6383,7 +7801,7 @@
       </w:rPr>
     </w:lvl>
   </w:abstractNum>
-  <w:abstractNum w:abstractNumId="20">
+  <w:abstractNum w:abstractNumId="24">
     <w:nsid w:val="67FF79DE"/>
     <w:multiLevelType w:val="hybridMultilevel"/>
     <w:tmpl w:val="18722D04"/>
@@ -6496,7 +7914,7 @@
       </w:rPr>
     </w:lvl>
   </w:abstractNum>
-  <w:abstractNum w:abstractNumId="21">
+  <w:abstractNum w:abstractNumId="25">
     <w:nsid w:val="68704EA8"/>
     <w:multiLevelType w:val="hybridMultilevel"/>
     <w:tmpl w:val="A894E5F8"/>
@@ -6609,7 +8027,7 @@
       </w:rPr>
     </w:lvl>
   </w:abstractNum>
-  <w:abstractNum w:abstractNumId="22">
+  <w:abstractNum w:abstractNumId="26">
     <w:nsid w:val="6CAB1A13"/>
     <w:multiLevelType w:val="hybridMultilevel"/>
     <w:tmpl w:val="ED9E5978"/>
@@ -6722,7 +8140,7 @@
       </w:rPr>
     </w:lvl>
   </w:abstractNum>
-  <w:abstractNum w:abstractNumId="23">
+  <w:abstractNum w:abstractNumId="27">
     <w:nsid w:val="6D245F4E"/>
     <w:multiLevelType w:val="hybridMultilevel"/>
     <w:tmpl w:val="BF1E6504"/>
@@ -6835,7 +8253,7 @@
       </w:rPr>
     </w:lvl>
   </w:abstractNum>
-  <w:abstractNum w:abstractNumId="24">
+  <w:abstractNum w:abstractNumId="28">
     <w:nsid w:val="74CF69F5"/>
     <w:multiLevelType w:val="hybridMultilevel"/>
     <w:tmpl w:val="2B48C138"/>
@@ -6949,10 +8367,10 @@
       </w:rPr>
     </w:lvl>
   </w:abstractNum>
-  <w:abstractNum w:abstractNumId="25">
+  <w:abstractNum w:abstractNumId="29">
     <w:nsid w:val="76851207"/>
     <w:multiLevelType w:val="hybridMultilevel"/>
-    <w:tmpl w:val="94C6D81A"/>
+    <w:tmpl w:val="108E6968"/>
     <w:lvl w:ilvl="0" w:tplc="040C0005">
       <w:start w:val="1"/>
       <w:numFmt w:val="bullet"/>
@@ -6965,7 +8383,7 @@
         <w:rFonts w:ascii="Wingdings" w:hAnsi="Wingdings" w:hint="default"/>
       </w:rPr>
     </w:lvl>
-    <w:lvl w:ilvl="1" w:tplc="040C0003" w:tentative="1">
+    <w:lvl w:ilvl="1" w:tplc="040C0003">
       <w:start w:val="1"/>
       <w:numFmt w:val="bullet"/>
       <w:lvlText w:val="o"/>
@@ -7062,7 +8480,7 @@
       </w:rPr>
     </w:lvl>
   </w:abstractNum>
-  <w:abstractNum w:abstractNumId="26">
+  <w:abstractNum w:abstractNumId="30">
     <w:nsid w:val="7B507A64"/>
     <w:multiLevelType w:val="hybridMultilevel"/>
     <w:tmpl w:val="94CCC196"/>
@@ -7176,31 +8594,31 @@
     </w:lvl>
   </w:abstractNum>
   <w:num w:numId="1">
-    <w:abstractNumId w:val="15"/>
+    <w:abstractNumId w:val="16"/>
   </w:num>
   <w:num w:numId="2">
-    <w:abstractNumId w:val="10"/>
+    <w:abstractNumId w:val="11"/>
   </w:num>
   <w:num w:numId="3">
-    <w:abstractNumId w:val="24"/>
+    <w:abstractNumId w:val="28"/>
   </w:num>
   <w:num w:numId="4">
-    <w:abstractNumId w:val="18"/>
+    <w:abstractNumId w:val="19"/>
   </w:num>
   <w:num w:numId="5">
-    <w:abstractNumId w:val="16"/>
+    <w:abstractNumId w:val="17"/>
   </w:num>
   <w:num w:numId="6">
-    <w:abstractNumId w:val="22"/>
+    <w:abstractNumId w:val="26"/>
   </w:num>
   <w:num w:numId="7">
-    <w:abstractNumId w:val="13"/>
+    <w:abstractNumId w:val="14"/>
   </w:num>
   <w:num w:numId="8">
     <w:abstractNumId w:val="2"/>
   </w:num>
   <w:num w:numId="9">
-    <w:abstractNumId w:val="21"/>
+    <w:abstractNumId w:val="25"/>
   </w:num>
   <w:num w:numId="10">
     <w:abstractNumId w:val="3"/>
@@ -7209,13 +8627,13 @@
     <w:abstractNumId w:val="1"/>
   </w:num>
   <w:num w:numId="12">
-    <w:abstractNumId w:val="12"/>
+    <w:abstractNumId w:val="13"/>
   </w:num>
   <w:num w:numId="13">
     <w:abstractNumId w:val="0"/>
   </w:num>
   <w:num w:numId="14">
-    <w:abstractNumId w:val="19"/>
+    <w:abstractNumId w:val="23"/>
   </w:num>
   <w:num w:numId="15">
     <w:abstractNumId w:val="4"/>
@@ -7227,7 +8645,7 @@
     <w:abstractNumId w:val="5"/>
   </w:num>
   <w:num w:numId="18">
-    <w:abstractNumId w:val="11"/>
+    <w:abstractNumId w:val="12"/>
   </w:num>
   <w:num w:numId="19">
     <w:abstractNumId w:val="7"/>
@@ -7236,25 +8654,37 @@
     <w:abstractNumId w:val="8"/>
   </w:num>
   <w:num w:numId="21">
-    <w:abstractNumId w:val="26"/>
+    <w:abstractNumId w:val="30"/>
   </w:num>
   <w:num w:numId="22">
-    <w:abstractNumId w:val="17"/>
+    <w:abstractNumId w:val="18"/>
   </w:num>
   <w:num w:numId="23">
-    <w:abstractNumId w:val="14"/>
+    <w:abstractNumId w:val="15"/>
   </w:num>
   <w:num w:numId="24">
-    <w:abstractNumId w:val="25"/>
+    <w:abstractNumId w:val="29"/>
   </w:num>
   <w:num w:numId="25">
     <w:abstractNumId w:val="9"/>
   </w:num>
   <w:num w:numId="26">
-    <w:abstractNumId w:val="23"/>
+    <w:abstractNumId w:val="27"/>
   </w:num>
   <w:num w:numId="27">
+    <w:abstractNumId w:val="24"/>
+  </w:num>
+  <w:num w:numId="28">
+    <w:abstractNumId w:val="22"/>
+  </w:num>
+  <w:num w:numId="29">
     <w:abstractNumId w:val="20"/>
+  </w:num>
+  <w:num w:numId="30">
+    <w:abstractNumId w:val="21"/>
+  </w:num>
+  <w:num w:numId="31">
+    <w:abstractNumId w:val="10"/>
   </w:num>
 </w:numbering>
 </file>
@@ -7724,6 +9154,53 @@
       <w:u w:val="single"/>
     </w:rPr>
   </w:style>
+  <w:style w:type="paragraph" w:styleId="PrformatHTML">
+    <w:name w:val="HTML Preformatted"/>
+    <w:basedOn w:val="Normal"/>
+    <w:link w:val="PrformatHTMLCar"/>
+    <w:uiPriority w:val="99"/>
+    <w:unhideWhenUsed/>
+    <w:rsid w:val="00F90F0E"/>
+    <w:pPr>
+      <w:tabs>
+        <w:tab w:val="left" w:pos="916"/>
+        <w:tab w:val="left" w:pos="1832"/>
+        <w:tab w:val="left" w:pos="2748"/>
+        <w:tab w:val="left" w:pos="3664"/>
+        <w:tab w:val="left" w:pos="4580"/>
+        <w:tab w:val="left" w:pos="5496"/>
+        <w:tab w:val="left" w:pos="6412"/>
+        <w:tab w:val="left" w:pos="7328"/>
+        <w:tab w:val="left" w:pos="8244"/>
+        <w:tab w:val="left" w:pos="9160"/>
+        <w:tab w:val="left" w:pos="10076"/>
+        <w:tab w:val="left" w:pos="10992"/>
+        <w:tab w:val="left" w:pos="11908"/>
+        <w:tab w:val="left" w:pos="12824"/>
+        <w:tab w:val="left" w:pos="13740"/>
+        <w:tab w:val="left" w:pos="14656"/>
+      </w:tabs>
+    </w:pPr>
+    <w:rPr>
+      <w:rFonts w:ascii="Courier New" w:hAnsi="Courier New" w:cs="Courier New"/>
+      <w:sz w:val="20"/>
+      <w:szCs w:val="20"/>
+      <w:lang w:val="fr-FR" w:eastAsia="fr-FR"/>
+    </w:rPr>
+  </w:style>
+  <w:style w:type="character" w:customStyle="1" w:styleId="PrformatHTMLCar">
+    <w:name w:val="Préformaté HTML Car"/>
+    <w:basedOn w:val="Policepardfaut"/>
+    <w:link w:val="PrformatHTML"/>
+    <w:uiPriority w:val="99"/>
+    <w:rsid w:val="00F90F0E"/>
+    <w:rPr>
+      <w:rFonts w:ascii="Courier New" w:hAnsi="Courier New" w:cs="Courier New"/>
+      <w:sz w:val="20"/>
+      <w:szCs w:val="20"/>
+      <w:lang w:eastAsia="fr-FR"/>
+    </w:rPr>
+  </w:style>
 </w:styles>
 </file>
 

</xml_diff>

<commit_message>
Finished Tuto #4 + adding form to add comment
</commit_message>
<xml_diff>
--- a/LEARNME.docx
+++ b/LEARNME.docx
@@ -4160,6 +4160,15 @@
       <w:r>
         <w:t>Providers: where are the users’ data?</w:t>
       </w:r>
+      <w:r>
+        <w:t xml:space="preserve"> </w:t>
+      </w:r>
+      <w:r>
+        <w:sym w:font="Wingdings" w:char="F0E0"/>
+      </w:r>
+      <w:r>
+        <w:t xml:space="preserve"> you can have multiple providers</w:t>
+      </w:r>
     </w:p>
     <w:p>
       <w:pPr>
@@ -4182,7 +4191,13 @@
         <w:sym w:font="Wingdings" w:char="F0E8"/>
       </w:r>
       <w:r>
-        <w:t xml:space="preserve"> Security.yaml file in config&gt;test</w:t>
+        <w:t xml:space="preserve"> Security.yaml file in config&gt;</w:t>
+      </w:r>
+      <w:r>
+        <w:t>packages&gt;</w:t>
+      </w:r>
+      <w:r>
+        <w:t>test</w:t>
       </w:r>
     </w:p>
     <w:p>
@@ -4371,6 +4386,141 @@
       </w:r>
       <w:r>
         <w:t>: length, EqualTo (in property path, add the value which we should match with)</w:t>
+      </w:r>
+    </w:p>
+    <w:p>
+      <w:pPr>
+        <w:pStyle w:val="Pardeliste"/>
+        <w:numPr>
+          <w:ilvl w:val="0"/>
+          <w:numId w:val="35"/>
+        </w:numPr>
+        <w:jc w:val="both"/>
+      </w:pPr>
+      <w:r>
+        <w:t>Hash passwords</w:t>
+      </w:r>
+      <w:r>
+        <w:t xml:space="preserve"> in the DB</w:t>
+      </w:r>
+      <w:r>
+        <w:t>: in the security.yaml file, add encoders to User entity, using algorithm BCRYPT</w:t>
+      </w:r>
+      <w:r>
+        <w:t>.</w:t>
+      </w:r>
+      <w:r>
+        <w:t xml:space="preserve"> It means that every time </w:t>
+      </w:r>
+      <w:r>
+        <w:t xml:space="preserve">encoders encounter a </w:t>
+      </w:r>
+      <w:r>
+        <w:t>User</w:t>
+      </w:r>
+      <w:r>
+        <w:t>, they</w:t>
+      </w:r>
+      <w:r>
+        <w:t xml:space="preserve"> will use the BCRYP algorithm.</w:t>
+      </w:r>
+      <w:r>
+        <w:t xml:space="preserve"> You need to hash password, in SecurityController, before persisting the user</w:t>
+      </w:r>
+      <w:r>
+        <w:t xml:space="preserve"> </w:t>
+      </w:r>
+      <w:r>
+        <w:sym w:font="Wingdings" w:char="F0E0"/>
+      </w:r>
+      <w:r>
+        <w:t xml:space="preserve"> by usi</w:t>
+      </w:r>
+      <w:r>
+        <w:t>ng encorePassword you can use any hash algorithm</w:t>
+      </w:r>
+    </w:p>
+    <w:p>
+      <w:pPr>
+        <w:pStyle w:val="Pardeliste"/>
+        <w:numPr>
+          <w:ilvl w:val="0"/>
+          <w:numId w:val="35"/>
+        </w:numPr>
+        <w:jc w:val="both"/>
+      </w:pPr>
+      <w:r>
+        <w:t>There will be an error as we need to implement method that User doesn’t have yet and that UserpasswordEncoder needs</w:t>
+      </w:r>
+      <w:r>
+        <w:t xml:space="preserve"> it </w:t>
+      </w:r>
+      <w:r>
+        <w:sym w:font="Wingdings" w:char="F0E0"/>
+      </w:r>
+      <w:r>
+        <w:t xml:space="preserve"> in </w:t>
+      </w:r>
+      <w:r>
+        <w:t>User, you need to implement UserInterface and add corresponding metho (eraseCredentials, getSalt and getRoles with nothing inside except for the last one that returns an array)</w:t>
+      </w:r>
+    </w:p>
+    <w:p>
+      <w:pPr>
+        <w:pStyle w:val="Pardeliste"/>
+        <w:numPr>
+          <w:ilvl w:val="0"/>
+          <w:numId w:val="35"/>
+        </w:numPr>
+        <w:jc w:val="both"/>
+      </w:pPr>
+      <w:r>
+        <w:t>Make unique users, add constraint in the Entity itself (@UniqueEntity)</w:t>
+      </w:r>
+    </w:p>
+    <w:p>
+      <w:pPr>
+        <w:pStyle w:val="Pardeliste"/>
+        <w:numPr>
+          <w:ilvl w:val="0"/>
+          <w:numId w:val="35"/>
+        </w:numPr>
+        <w:jc w:val="both"/>
+      </w:pPr>
+      <w:r>
+        <w:t>Create vue to render the user created</w:t>
+      </w:r>
+    </w:p>
+    <w:p>
+      <w:pPr>
+        <w:pStyle w:val="Pardeliste"/>
+        <w:numPr>
+          <w:ilvl w:val="0"/>
+          <w:numId w:val="35"/>
+        </w:numPr>
+        <w:jc w:val="both"/>
+      </w:pPr>
+      <w:r>
+        <w:t>Add a provider called in_database which is based on the User Entity (App\Entity\User)</w:t>
+      </w:r>
+      <w:r>
+        <w:t>, to check where are the User, are the passwords and users OK</w:t>
+      </w:r>
+      <w:r>
+        <w:t>; add a property based on the email</w:t>
+      </w:r>
+    </w:p>
+    <w:p>
+      <w:pPr>
+        <w:pStyle w:val="Pardeliste"/>
+        <w:numPr>
+          <w:ilvl w:val="0"/>
+          <w:numId w:val="35"/>
+        </w:numPr>
+        <w:jc w:val="both"/>
+      </w:pPr>
+      <w:r>
+        <w:t>Add this provider to the firewalls</w:t>
       </w:r>
       <w:bookmarkStart w:id="0" w:name="_GoBack"/>
       <w:bookmarkEnd w:id="0"/>
@@ -4408,7 +4558,7 @@
         <v:path o:extrusionok="f" gradientshapeok="t" o:connecttype="rect"/>
         <o:lock v:ext="edit" aspectratio="t"/>
       </v:shapetype>
-      <v:shape id="_x0000_i1077" type="#_x0000_t75" style="width:14.6pt;height:14.6pt" o:bullet="t">
+      <v:shape id="_x0000_i1106" type="#_x0000_t75" style="width:14.6pt;height:14.6pt" o:bullet="t">
         <v:imagedata r:id="rId1" o:title="/Users/Moupon/Library/Containers/com.microsoft.Word/Data/Library/Application Support/Microsoft/Temp/Word Work File L_1"/>
       </v:shape>
     </w:pict>

</xml_diff>

<commit_message>
adding steps on LEARNME + adding new buttons + changing navbar
</commit_message>
<xml_diff>
--- a/LEARNME.docx
+++ b/LEARNME.docx
@@ -3959,14 +3959,7 @@
           <w:b/>
           <w:sz w:val="32"/>
         </w:rPr>
-        <w:t xml:space="preserve">What I learned through </w:t>
-      </w:r>
-      <w:r>
-        <w:rPr>
-          <w:b/>
-          <w:sz w:val="32"/>
-        </w:rPr>
-        <w:t>Tuto #4</w:t>
+        <w:t>What I learned through Tuto #4</w:t>
       </w:r>
     </w:p>
     <w:p/>
@@ -4522,8 +4515,287 @@
       <w:r>
         <w:t>Add this provider to the firewalls</w:t>
       </w:r>
+    </w:p>
+    <w:p>
+      <w:pPr>
+        <w:jc w:val="both"/>
+      </w:pPr>
+    </w:p>
+    <w:p>
+      <w:pPr>
+        <w:jc w:val="both"/>
+      </w:pPr>
+    </w:p>
+    <w:p>
+      <w:pPr>
+        <w:jc w:val="both"/>
+      </w:pPr>
+    </w:p>
+    <w:p>
+      <w:pPr>
+        <w:jc w:val="both"/>
+      </w:pPr>
+    </w:p>
+    <w:p>
+      <w:pPr>
+        <w:jc w:val="both"/>
+      </w:pPr>
+    </w:p>
+    <w:p>
+      <w:pPr>
+        <w:jc w:val="both"/>
+      </w:pPr>
+    </w:p>
+    <w:p>
+      <w:pPr>
+        <w:jc w:val="both"/>
+      </w:pPr>
+    </w:p>
+    <w:p>
+      <w:pPr>
+        <w:jc w:val="both"/>
+      </w:pPr>
+    </w:p>
+    <w:p>
+      <w:pPr>
+        <w:jc w:val="both"/>
+      </w:pPr>
+    </w:p>
+    <w:p>
+      <w:pPr>
+        <w:jc w:val="both"/>
+      </w:pPr>
+    </w:p>
+    <w:p>
+      <w:pPr>
+        <w:jc w:val="both"/>
+      </w:pPr>
+    </w:p>
+    <w:p>
+      <w:pPr>
+        <w:jc w:val="both"/>
+      </w:pPr>
+    </w:p>
+    <w:p>
+      <w:pPr>
+        <w:jc w:val="both"/>
+      </w:pPr>
+    </w:p>
+    <w:p>
+      <w:pPr>
+        <w:jc w:val="both"/>
+      </w:pPr>
+    </w:p>
+    <w:p>
+      <w:pPr>
+        <w:jc w:val="both"/>
+      </w:pPr>
+    </w:p>
+    <w:p>
+      <w:pPr>
+        <w:jc w:val="both"/>
+      </w:pPr>
+    </w:p>
+    <w:p>
+      <w:pPr>
+        <w:jc w:val="both"/>
+      </w:pPr>
+    </w:p>
+    <w:p>
+      <w:pPr>
+        <w:jc w:val="both"/>
+      </w:pPr>
+    </w:p>
+    <w:p>
+      <w:pPr>
+        <w:jc w:val="both"/>
+      </w:pPr>
+    </w:p>
+    <w:p>
+      <w:pPr>
+        <w:jc w:val="both"/>
+      </w:pPr>
+    </w:p>
+    <w:p>
+      <w:pPr>
+        <w:jc w:val="both"/>
+      </w:pPr>
+    </w:p>
+    <w:p>
+      <w:pPr>
+        <w:jc w:val="both"/>
+      </w:pPr>
+    </w:p>
+    <w:p>
+      <w:pPr>
+        <w:jc w:val="both"/>
+      </w:pPr>
+    </w:p>
+    <w:p>
+      <w:pPr>
+        <w:jc w:val="both"/>
+      </w:pPr>
+    </w:p>
+    <w:p>
+      <w:pPr>
+        <w:jc w:val="both"/>
+      </w:pPr>
+    </w:p>
+    <w:p>
+      <w:pPr>
+        <w:jc w:val="both"/>
+      </w:pPr>
+    </w:p>
+    <w:p>
+      <w:pPr>
+        <w:jc w:val="both"/>
+      </w:pPr>
+    </w:p>
+    <w:p>
+      <w:pPr>
+        <w:jc w:val="both"/>
+      </w:pPr>
+    </w:p>
+    <w:p>
+      <w:pPr>
+        <w:jc w:val="both"/>
+      </w:pPr>
+    </w:p>
+    <w:p>
+      <w:pPr>
+        <w:jc w:val="both"/>
+      </w:pPr>
+    </w:p>
+    <w:p>
+      <w:pPr>
+        <w:jc w:val="both"/>
+      </w:pPr>
+    </w:p>
+    <w:p>
+      <w:pPr>
+        <w:jc w:val="both"/>
+      </w:pPr>
+    </w:p>
+    <w:p>
+      <w:pPr>
+        <w:jc w:val="both"/>
+      </w:pPr>
+    </w:p>
+    <w:p>
+      <w:pPr>
+        <w:jc w:val="both"/>
+      </w:pPr>
+    </w:p>
+    <w:p>
+      <w:pPr>
+        <w:jc w:val="both"/>
+      </w:pPr>
+    </w:p>
+    <w:p>
+      <w:pPr>
+        <w:jc w:val="both"/>
+      </w:pPr>
+    </w:p>
+    <w:p>
+      <w:pPr>
+        <w:jc w:val="both"/>
+      </w:pPr>
+    </w:p>
+    <w:p>
+      <w:pPr>
+        <w:spacing w:line="264" w:lineRule="auto"/>
+        <w:jc w:val="center"/>
+        <w:rPr>
+          <w:b/>
+          <w:sz w:val="32"/>
+        </w:rPr>
+      </w:pPr>
+      <w:r>
+        <w:rPr>
+          <w:b/>
+          <w:sz w:val="32"/>
+        </w:rPr>
+        <w:t>Freestyle</w:t>
+      </w:r>
+    </w:p>
+    <w:p>
+      <w:pPr>
+        <w:jc w:val="both"/>
+      </w:pPr>
+    </w:p>
+    <w:p>
+      <w:pPr>
+        <w:jc w:val="both"/>
+      </w:pPr>
+      <w:r>
+        <w:rPr>
+          <w:u w:val="single"/>
+        </w:rPr>
+        <w:t>Step by Step</w:t>
+      </w:r>
+      <w:r>
+        <w:t>:</w:t>
+      </w:r>
+    </w:p>
+    <w:p>
+      <w:pPr>
+        <w:pStyle w:val="Pardeliste"/>
+        <w:numPr>
+          <w:ilvl w:val="0"/>
+          <w:numId w:val="37"/>
+        </w:numPr>
+        <w:jc w:val="both"/>
+      </w:pPr>
+      <w:r>
+        <w:t>In base.html.twig, a</w:t>
+      </w:r>
+      <w:r>
+        <w:t>dd button for each type of Article (Cinéma, Anime, BDs..)</w:t>
+      </w:r>
+    </w:p>
+    <w:p>
+      <w:pPr>
+        <w:pStyle w:val="Pardeliste"/>
+        <w:numPr>
+          <w:ilvl w:val="0"/>
+          <w:numId w:val="37"/>
+        </w:numPr>
+        <w:jc w:val="both"/>
+      </w:pPr>
+      <w:r>
+        <w:t>In base.html.twig, the button “Créer un article” appears only if you are a member connected</w:t>
+      </w:r>
       <w:bookmarkStart w:id="0" w:name="_GoBack"/>
       <w:bookmarkEnd w:id="0"/>
+    </w:p>
+    <w:p>
+      <w:pPr>
+        <w:pStyle w:val="Pardeliste"/>
+        <w:numPr>
+          <w:ilvl w:val="0"/>
+          <w:numId w:val="37"/>
+        </w:numPr>
+        <w:jc w:val="both"/>
+      </w:pPr>
+      <w:r>
+        <w:t>Delete the database for each entity and update the Category entity (with all the corresponding values)</w:t>
+      </w:r>
+    </w:p>
+    <w:p>
+      <w:pPr>
+        <w:pStyle w:val="Pardeliste"/>
+        <w:numPr>
+          <w:ilvl w:val="0"/>
+          <w:numId w:val="37"/>
+        </w:numPr>
+        <w:jc w:val="both"/>
+      </w:pPr>
+      <w:r>
+        <w:t>The Create Article button should be visible only for the admins</w:t>
+      </w:r>
+      <w:r>
+        <w:t xml:space="preserve"> (but for now it will be only for people which are on the database)</w:t>
+      </w:r>
     </w:p>
     <w:sectPr>
       <w:pgSz w:w="11900" w:h="16840"/>
@@ -4558,12 +4830,125 @@
         <v:path o:extrusionok="f" gradientshapeok="t" o:connecttype="rect"/>
         <o:lock v:ext="edit" aspectratio="t"/>
       </v:shapetype>
-      <v:shape id="_x0000_i1106" type="#_x0000_t75" style="width:14.6pt;height:14.6pt" o:bullet="t">
+      <v:shape id="_x0000_i1118" type="#_x0000_t75" style="width:14.6pt;height:14.6pt" o:bullet="t">
         <v:imagedata r:id="rId1" o:title="/Users/Moupon/Library/Containers/com.microsoft.Word/Data/Library/Application Support/Microsoft/Temp/Word Work File L_1"/>
       </v:shape>
     </w:pict>
   </w:numPicBullet>
   <w:abstractNum w:abstractNumId="0">
+    <w:nsid w:val="04090CA5"/>
+    <w:multiLevelType w:val="hybridMultilevel"/>
+    <w:tmpl w:val="80AEF0F6"/>
+    <w:lvl w:ilvl="0" w:tplc="040C0005">
+      <w:start w:val="1"/>
+      <w:numFmt w:val="bullet"/>
+      <w:lvlText w:val=""/>
+      <w:lvlJc w:val="left"/>
+      <w:pPr>
+        <w:ind w:left="720" w:hanging="360"/>
+      </w:pPr>
+      <w:rPr>
+        <w:rFonts w:ascii="Wingdings" w:hAnsi="Wingdings" w:hint="default"/>
+      </w:rPr>
+    </w:lvl>
+    <w:lvl w:ilvl="1" w:tplc="040C0003" w:tentative="1">
+      <w:start w:val="1"/>
+      <w:numFmt w:val="bullet"/>
+      <w:lvlText w:val="o"/>
+      <w:lvlJc w:val="left"/>
+      <w:pPr>
+        <w:ind w:left="1440" w:hanging="360"/>
+      </w:pPr>
+      <w:rPr>
+        <w:rFonts w:ascii="Courier New" w:hAnsi="Courier New" w:cs="Courier New" w:hint="default"/>
+      </w:rPr>
+    </w:lvl>
+    <w:lvl w:ilvl="2" w:tplc="040C0005" w:tentative="1">
+      <w:start w:val="1"/>
+      <w:numFmt w:val="bullet"/>
+      <w:lvlText w:val=""/>
+      <w:lvlJc w:val="left"/>
+      <w:pPr>
+        <w:ind w:left="2160" w:hanging="360"/>
+      </w:pPr>
+      <w:rPr>
+        <w:rFonts w:ascii="Wingdings" w:hAnsi="Wingdings" w:hint="default"/>
+      </w:rPr>
+    </w:lvl>
+    <w:lvl w:ilvl="3" w:tplc="040C0001" w:tentative="1">
+      <w:start w:val="1"/>
+      <w:numFmt w:val="bullet"/>
+      <w:lvlText w:val=""/>
+      <w:lvlJc w:val="left"/>
+      <w:pPr>
+        <w:ind w:left="2880" w:hanging="360"/>
+      </w:pPr>
+      <w:rPr>
+        <w:rFonts w:ascii="Symbol" w:hAnsi="Symbol" w:hint="default"/>
+      </w:rPr>
+    </w:lvl>
+    <w:lvl w:ilvl="4" w:tplc="040C0003" w:tentative="1">
+      <w:start w:val="1"/>
+      <w:numFmt w:val="bullet"/>
+      <w:lvlText w:val="o"/>
+      <w:lvlJc w:val="left"/>
+      <w:pPr>
+        <w:ind w:left="3600" w:hanging="360"/>
+      </w:pPr>
+      <w:rPr>
+        <w:rFonts w:ascii="Courier New" w:hAnsi="Courier New" w:cs="Courier New" w:hint="default"/>
+      </w:rPr>
+    </w:lvl>
+    <w:lvl w:ilvl="5" w:tplc="040C0005" w:tentative="1">
+      <w:start w:val="1"/>
+      <w:numFmt w:val="bullet"/>
+      <w:lvlText w:val=""/>
+      <w:lvlJc w:val="left"/>
+      <w:pPr>
+        <w:ind w:left="4320" w:hanging="360"/>
+      </w:pPr>
+      <w:rPr>
+        <w:rFonts w:ascii="Wingdings" w:hAnsi="Wingdings" w:hint="default"/>
+      </w:rPr>
+    </w:lvl>
+    <w:lvl w:ilvl="6" w:tplc="040C0001" w:tentative="1">
+      <w:start w:val="1"/>
+      <w:numFmt w:val="bullet"/>
+      <w:lvlText w:val=""/>
+      <w:lvlJc w:val="left"/>
+      <w:pPr>
+        <w:ind w:left="5040" w:hanging="360"/>
+      </w:pPr>
+      <w:rPr>
+        <w:rFonts w:ascii="Symbol" w:hAnsi="Symbol" w:hint="default"/>
+      </w:rPr>
+    </w:lvl>
+    <w:lvl w:ilvl="7" w:tplc="040C0003" w:tentative="1">
+      <w:start w:val="1"/>
+      <w:numFmt w:val="bullet"/>
+      <w:lvlText w:val="o"/>
+      <w:lvlJc w:val="left"/>
+      <w:pPr>
+        <w:ind w:left="5760" w:hanging="360"/>
+      </w:pPr>
+      <w:rPr>
+        <w:rFonts w:ascii="Courier New" w:hAnsi="Courier New" w:cs="Courier New" w:hint="default"/>
+      </w:rPr>
+    </w:lvl>
+    <w:lvl w:ilvl="8" w:tplc="040C0005" w:tentative="1">
+      <w:start w:val="1"/>
+      <w:numFmt w:val="bullet"/>
+      <w:lvlText w:val=""/>
+      <w:lvlJc w:val="left"/>
+      <w:pPr>
+        <w:ind w:left="6480" w:hanging="360"/>
+      </w:pPr>
+      <w:rPr>
+        <w:rFonts w:ascii="Wingdings" w:hAnsi="Wingdings" w:hint="default"/>
+      </w:rPr>
+    </w:lvl>
+  </w:abstractNum>
+  <w:abstractNum w:abstractNumId="1">
     <w:nsid w:val="0553722B"/>
     <w:multiLevelType w:val="hybridMultilevel"/>
     <w:tmpl w:val="6CF6738C"/>
@@ -4676,7 +5061,7 @@
       </w:rPr>
     </w:lvl>
   </w:abstractNum>
-  <w:abstractNum w:abstractNumId="1">
+  <w:abstractNum w:abstractNumId="2">
     <w:nsid w:val="0655179E"/>
     <w:multiLevelType w:val="hybridMultilevel"/>
     <w:tmpl w:val="6FDA7374"/>
@@ -4789,7 +5174,7 @@
       </w:rPr>
     </w:lvl>
   </w:abstractNum>
-  <w:abstractNum w:abstractNumId="2">
+  <w:abstractNum w:abstractNumId="3">
     <w:nsid w:val="07631942"/>
     <w:multiLevelType w:val="hybridMultilevel"/>
     <w:tmpl w:val="4D18E2F2"/>
@@ -4902,7 +5287,7 @@
       </w:rPr>
     </w:lvl>
   </w:abstractNum>
-  <w:abstractNum w:abstractNumId="3">
+  <w:abstractNum w:abstractNumId="4">
     <w:nsid w:val="0870552A"/>
     <w:multiLevelType w:val="hybridMultilevel"/>
     <w:tmpl w:val="EF5AEE20"/>
@@ -5015,7 +5400,7 @@
       </w:rPr>
     </w:lvl>
   </w:abstractNum>
-  <w:abstractNum w:abstractNumId="4">
+  <w:abstractNum w:abstractNumId="5">
     <w:nsid w:val="0E952304"/>
     <w:multiLevelType w:val="hybridMultilevel"/>
     <w:tmpl w:val="1C2C4914"/>
@@ -5128,7 +5513,7 @@
       </w:rPr>
     </w:lvl>
   </w:abstractNum>
-  <w:abstractNum w:abstractNumId="5">
+  <w:abstractNum w:abstractNumId="6">
     <w:nsid w:val="11F234FF"/>
     <w:multiLevelType w:val="hybridMultilevel"/>
     <w:tmpl w:val="C82CCFE0"/>
@@ -5241,7 +5626,7 @@
       </w:rPr>
     </w:lvl>
   </w:abstractNum>
-  <w:abstractNum w:abstractNumId="6">
+  <w:abstractNum w:abstractNumId="7">
     <w:nsid w:val="12951A39"/>
     <w:multiLevelType w:val="hybridMultilevel"/>
     <w:tmpl w:val="8AAA4464"/>
@@ -5354,7 +5739,7 @@
       </w:rPr>
     </w:lvl>
   </w:abstractNum>
-  <w:abstractNum w:abstractNumId="7">
+  <w:abstractNum w:abstractNumId="8">
     <w:nsid w:val="17717BE5"/>
     <w:multiLevelType w:val="hybridMultilevel"/>
     <w:tmpl w:val="98C6555E"/>
@@ -5467,7 +5852,7 @@
       </w:rPr>
     </w:lvl>
   </w:abstractNum>
-  <w:abstractNum w:abstractNumId="8">
+  <w:abstractNum w:abstractNumId="9">
     <w:nsid w:val="1B776212"/>
     <w:multiLevelType w:val="hybridMultilevel"/>
     <w:tmpl w:val="4FC25BF0"/>
@@ -5580,7 +5965,7 @@
       </w:rPr>
     </w:lvl>
   </w:abstractNum>
-  <w:abstractNum w:abstractNumId="9">
+  <w:abstractNum w:abstractNumId="10">
     <w:nsid w:val="1CDF5053"/>
     <w:multiLevelType w:val="hybridMultilevel"/>
     <w:tmpl w:val="6FD6FD6E"/>
@@ -5693,7 +6078,7 @@
       </w:rPr>
     </w:lvl>
   </w:abstractNum>
-  <w:abstractNum w:abstractNumId="10">
+  <w:abstractNum w:abstractNumId="11">
     <w:nsid w:val="23F365B4"/>
     <w:multiLevelType w:val="hybridMultilevel"/>
     <w:tmpl w:val="045224E2"/>
@@ -5806,7 +6191,7 @@
       </w:rPr>
     </w:lvl>
   </w:abstractNum>
-  <w:abstractNum w:abstractNumId="11">
+  <w:abstractNum w:abstractNumId="12">
     <w:nsid w:val="249763A6"/>
     <w:multiLevelType w:val="hybridMultilevel"/>
     <w:tmpl w:val="65C6EB92"/>
@@ -5919,7 +6304,7 @@
       </w:rPr>
     </w:lvl>
   </w:abstractNum>
-  <w:abstractNum w:abstractNumId="12">
+  <w:abstractNum w:abstractNumId="13">
     <w:nsid w:val="2B366A16"/>
     <w:multiLevelType w:val="hybridMultilevel"/>
     <w:tmpl w:val="5C2A3516"/>
@@ -6032,7 +6417,7 @@
       </w:rPr>
     </w:lvl>
   </w:abstractNum>
-  <w:abstractNum w:abstractNumId="13">
+  <w:abstractNum w:abstractNumId="14">
     <w:nsid w:val="2C3947B9"/>
     <w:multiLevelType w:val="hybridMultilevel"/>
     <w:tmpl w:val="B54EE05E"/>
@@ -6145,7 +6530,7 @@
       </w:rPr>
     </w:lvl>
   </w:abstractNum>
-  <w:abstractNum w:abstractNumId="14">
+  <w:abstractNum w:abstractNumId="15">
     <w:nsid w:val="2D317CEB"/>
     <w:multiLevelType w:val="hybridMultilevel"/>
     <w:tmpl w:val="76D8B166"/>
@@ -6258,7 +6643,7 @@
       </w:rPr>
     </w:lvl>
   </w:abstractNum>
-  <w:abstractNum w:abstractNumId="15">
+  <w:abstractNum w:abstractNumId="16">
     <w:nsid w:val="3102518E"/>
     <w:multiLevelType w:val="hybridMultilevel"/>
     <w:tmpl w:val="0636999C"/>
@@ -6371,7 +6756,7 @@
       </w:rPr>
     </w:lvl>
   </w:abstractNum>
-  <w:abstractNum w:abstractNumId="16">
+  <w:abstractNum w:abstractNumId="17">
     <w:nsid w:val="32745387"/>
     <w:multiLevelType w:val="hybridMultilevel"/>
     <w:tmpl w:val="6D56E06C"/>
@@ -6484,7 +6869,7 @@
       </w:rPr>
     </w:lvl>
   </w:abstractNum>
-  <w:abstractNum w:abstractNumId="17">
+  <w:abstractNum w:abstractNumId="18">
     <w:nsid w:val="359C6D25"/>
     <w:multiLevelType w:val="hybridMultilevel"/>
     <w:tmpl w:val="B75AB002"/>
@@ -6573,7 +6958,7 @@
       </w:pPr>
     </w:lvl>
   </w:abstractNum>
-  <w:abstractNum w:abstractNumId="18">
+  <w:abstractNum w:abstractNumId="19">
     <w:nsid w:val="43A26BD1"/>
     <w:multiLevelType w:val="hybridMultilevel"/>
     <w:tmpl w:val="B920B474"/>
@@ -6686,7 +7071,7 @@
       </w:rPr>
     </w:lvl>
   </w:abstractNum>
-  <w:abstractNum w:abstractNumId="19">
+  <w:abstractNum w:abstractNumId="20">
     <w:nsid w:val="450F1830"/>
     <w:multiLevelType w:val="hybridMultilevel"/>
     <w:tmpl w:val="3962C204"/>
@@ -6799,7 +7184,7 @@
       </w:rPr>
     </w:lvl>
   </w:abstractNum>
-  <w:abstractNum w:abstractNumId="20">
+  <w:abstractNum w:abstractNumId="21">
     <w:nsid w:val="471F23EF"/>
     <w:multiLevelType w:val="hybridMultilevel"/>
     <w:tmpl w:val="A100FEC8"/>
@@ -6912,7 +7297,7 @@
       </w:rPr>
     </w:lvl>
   </w:abstractNum>
-  <w:abstractNum w:abstractNumId="21">
+  <w:abstractNum w:abstractNumId="22">
     <w:nsid w:val="4A283640"/>
     <w:multiLevelType w:val="hybridMultilevel"/>
     <w:tmpl w:val="D3C001DE"/>
@@ -6998,7 +7383,7 @@
       </w:pPr>
     </w:lvl>
   </w:abstractNum>
-  <w:abstractNum w:abstractNumId="22">
+  <w:abstractNum w:abstractNumId="23">
     <w:nsid w:val="5A2340A3"/>
     <w:multiLevelType w:val="hybridMultilevel"/>
     <w:tmpl w:val="D3166DAE"/>
@@ -7111,7 +7496,7 @@
       </w:rPr>
     </w:lvl>
   </w:abstractNum>
-  <w:abstractNum w:abstractNumId="23">
+  <w:abstractNum w:abstractNumId="24">
     <w:nsid w:val="5FFF0550"/>
     <w:multiLevelType w:val="hybridMultilevel"/>
     <w:tmpl w:val="F5EA9E0C"/>
@@ -7224,7 +7609,7 @@
       </w:rPr>
     </w:lvl>
   </w:abstractNum>
-  <w:abstractNum w:abstractNumId="24">
+  <w:abstractNum w:abstractNumId="25">
     <w:nsid w:val="60266B81"/>
     <w:multiLevelType w:val="hybridMultilevel"/>
     <w:tmpl w:val="175ED67E"/>
@@ -7337,7 +7722,7 @@
       </w:rPr>
     </w:lvl>
   </w:abstractNum>
-  <w:abstractNum w:abstractNumId="25">
+  <w:abstractNum w:abstractNumId="26">
     <w:nsid w:val="644F7FC8"/>
     <w:multiLevelType w:val="hybridMultilevel"/>
     <w:tmpl w:val="3738D7D8"/>
@@ -7450,7 +7835,7 @@
       </w:rPr>
     </w:lvl>
   </w:abstractNum>
-  <w:abstractNum w:abstractNumId="26">
+  <w:abstractNum w:abstractNumId="27">
     <w:nsid w:val="66D557DC"/>
     <w:multiLevelType w:val="hybridMultilevel"/>
     <w:tmpl w:val="A23C82EC"/>
@@ -7563,7 +7948,7 @@
       </w:rPr>
     </w:lvl>
   </w:abstractNum>
-  <w:abstractNum w:abstractNumId="27">
+  <w:abstractNum w:abstractNumId="28">
     <w:nsid w:val="674479D0"/>
     <w:multiLevelType w:val="hybridMultilevel"/>
     <w:tmpl w:val="E3F6111E"/>
@@ -7676,7 +8061,7 @@
       </w:rPr>
     </w:lvl>
   </w:abstractNum>
-  <w:abstractNum w:abstractNumId="28">
+  <w:abstractNum w:abstractNumId="29">
     <w:nsid w:val="67FF79DE"/>
     <w:multiLevelType w:val="hybridMultilevel"/>
     <w:tmpl w:val="18722D04"/>
@@ -7789,7 +8174,7 @@
       </w:rPr>
     </w:lvl>
   </w:abstractNum>
-  <w:abstractNum w:abstractNumId="29">
+  <w:abstractNum w:abstractNumId="30">
     <w:nsid w:val="68704EA8"/>
     <w:multiLevelType w:val="hybridMultilevel"/>
     <w:tmpl w:val="A894E5F8"/>
@@ -7902,7 +8287,7 @@
       </w:rPr>
     </w:lvl>
   </w:abstractNum>
-  <w:abstractNum w:abstractNumId="30">
+  <w:abstractNum w:abstractNumId="31">
     <w:nsid w:val="6CAB1A13"/>
     <w:multiLevelType w:val="hybridMultilevel"/>
     <w:tmpl w:val="ED9E5978"/>
@@ -8015,7 +8400,7 @@
       </w:rPr>
     </w:lvl>
   </w:abstractNum>
-  <w:abstractNum w:abstractNumId="31">
+  <w:abstractNum w:abstractNumId="32">
     <w:nsid w:val="6D245F4E"/>
     <w:multiLevelType w:val="hybridMultilevel"/>
     <w:tmpl w:val="BF1E6504"/>
@@ -8128,7 +8513,7 @@
       </w:rPr>
     </w:lvl>
   </w:abstractNum>
-  <w:abstractNum w:abstractNumId="32">
+  <w:abstractNum w:abstractNumId="33">
     <w:nsid w:val="74CF69F5"/>
     <w:multiLevelType w:val="hybridMultilevel"/>
     <w:tmpl w:val="2B48C138"/>
@@ -8242,7 +8627,7 @@
       </w:rPr>
     </w:lvl>
   </w:abstractNum>
-  <w:abstractNum w:abstractNumId="33">
+  <w:abstractNum w:abstractNumId="34">
     <w:nsid w:val="76851207"/>
     <w:multiLevelType w:val="hybridMultilevel"/>
     <w:tmpl w:val="108E6968"/>
@@ -8355,7 +8740,7 @@
       </w:rPr>
     </w:lvl>
   </w:abstractNum>
-  <w:abstractNum w:abstractNumId="34">
+  <w:abstractNum w:abstractNumId="35">
     <w:nsid w:val="779E372B"/>
     <w:multiLevelType w:val="hybridMultilevel"/>
     <w:tmpl w:val="3306E0D2"/>
@@ -8468,7 +8853,7 @@
       </w:rPr>
     </w:lvl>
   </w:abstractNum>
-  <w:abstractNum w:abstractNumId="35">
+  <w:abstractNum w:abstractNumId="36">
     <w:nsid w:val="7B507A64"/>
     <w:multiLevelType w:val="hybridMultilevel"/>
     <w:tmpl w:val="94CCC196"/>
@@ -8582,112 +8967,115 @@
     </w:lvl>
   </w:abstractNum>
   <w:num w:numId="1">
+    <w:abstractNumId w:val="20"/>
+  </w:num>
+  <w:num w:numId="2">
+    <w:abstractNumId w:val="14"/>
+  </w:num>
+  <w:num w:numId="3">
+    <w:abstractNumId w:val="33"/>
+  </w:num>
+  <w:num w:numId="4">
+    <w:abstractNumId w:val="23"/>
+  </w:num>
+  <w:num w:numId="5">
+    <w:abstractNumId w:val="21"/>
+  </w:num>
+  <w:num w:numId="6">
+    <w:abstractNumId w:val="31"/>
+  </w:num>
+  <w:num w:numId="7">
+    <w:abstractNumId w:val="18"/>
+  </w:num>
+  <w:num w:numId="8">
+    <w:abstractNumId w:val="3"/>
+  </w:num>
+  <w:num w:numId="9">
+    <w:abstractNumId w:val="30"/>
+  </w:num>
+  <w:num w:numId="10">
+    <w:abstractNumId w:val="5"/>
+  </w:num>
+  <w:num w:numId="11">
+    <w:abstractNumId w:val="2"/>
+  </w:num>
+  <w:num w:numId="12">
+    <w:abstractNumId w:val="17"/>
+  </w:num>
+  <w:num w:numId="13">
+    <w:abstractNumId w:val="1"/>
+  </w:num>
+  <w:num w:numId="14">
+    <w:abstractNumId w:val="28"/>
+  </w:num>
+  <w:num w:numId="15">
+    <w:abstractNumId w:val="6"/>
+  </w:num>
+  <w:num w:numId="16">
+    <w:abstractNumId w:val="9"/>
+  </w:num>
+  <w:num w:numId="17">
+    <w:abstractNumId w:val="8"/>
+  </w:num>
+  <w:num w:numId="18">
+    <w:abstractNumId w:val="16"/>
+  </w:num>
+  <w:num w:numId="19">
+    <w:abstractNumId w:val="10"/>
+  </w:num>
+  <w:num w:numId="20">
+    <w:abstractNumId w:val="11"/>
+  </w:num>
+  <w:num w:numId="21">
+    <w:abstractNumId w:val="36"/>
+  </w:num>
+  <w:num w:numId="22">
+    <w:abstractNumId w:val="22"/>
+  </w:num>
+  <w:num w:numId="23">
     <w:abstractNumId w:val="19"/>
   </w:num>
-  <w:num w:numId="2">
+  <w:num w:numId="24">
+    <w:abstractNumId w:val="34"/>
+  </w:num>
+  <w:num w:numId="25">
+    <w:abstractNumId w:val="12"/>
+  </w:num>
+  <w:num w:numId="26">
+    <w:abstractNumId w:val="32"/>
+  </w:num>
+  <w:num w:numId="27">
+    <w:abstractNumId w:val="29"/>
+  </w:num>
+  <w:num w:numId="28">
+    <w:abstractNumId w:val="27"/>
+  </w:num>
+  <w:num w:numId="29">
+    <w:abstractNumId w:val="25"/>
+  </w:num>
+  <w:num w:numId="30">
+    <w:abstractNumId w:val="26"/>
+  </w:num>
+  <w:num w:numId="31">
     <w:abstractNumId w:val="13"/>
   </w:num>
-  <w:num w:numId="3">
-    <w:abstractNumId w:val="32"/>
+  <w:num w:numId="32">
+    <w:abstractNumId w:val="24"/>
   </w:num>
-  <w:num w:numId="4">
-    <w:abstractNumId w:val="22"/>
+  <w:num w:numId="33">
+    <w:abstractNumId w:val="15"/>
   </w:num>
-  <w:num w:numId="5">
-    <w:abstractNumId w:val="20"/>
+  <w:num w:numId="34">
+    <w:abstractNumId w:val="7"/>
   </w:num>
-  <w:num w:numId="6">
-    <w:abstractNumId w:val="30"/>
+  <w:num w:numId="35">
+    <w:abstractNumId w:val="35"/>
   </w:num>
-  <w:num w:numId="7">
-    <w:abstractNumId w:val="17"/>
-  </w:num>
-  <w:num w:numId="8">
-    <w:abstractNumId w:val="2"/>
-  </w:num>
-  <w:num w:numId="9">
-    <w:abstractNumId w:val="29"/>
-  </w:num>
-  <w:num w:numId="10">
+  <w:num w:numId="36">
     <w:abstractNumId w:val="4"/>
   </w:num>
-  <w:num w:numId="11">
-    <w:abstractNumId w:val="1"/>
-  </w:num>
-  <w:num w:numId="12">
-    <w:abstractNumId w:val="16"/>
-  </w:num>
-  <w:num w:numId="13">
+  <w:num w:numId="37">
     <w:abstractNumId w:val="0"/>
-  </w:num>
-  <w:num w:numId="14">
-    <w:abstractNumId w:val="27"/>
-  </w:num>
-  <w:num w:numId="15">
-    <w:abstractNumId w:val="5"/>
-  </w:num>
-  <w:num w:numId="16">
-    <w:abstractNumId w:val="8"/>
-  </w:num>
-  <w:num w:numId="17">
-    <w:abstractNumId w:val="7"/>
-  </w:num>
-  <w:num w:numId="18">
-    <w:abstractNumId w:val="15"/>
-  </w:num>
-  <w:num w:numId="19">
-    <w:abstractNumId w:val="9"/>
-  </w:num>
-  <w:num w:numId="20">
-    <w:abstractNumId w:val="10"/>
-  </w:num>
-  <w:num w:numId="21">
-    <w:abstractNumId w:val="35"/>
-  </w:num>
-  <w:num w:numId="22">
-    <w:abstractNumId w:val="21"/>
-  </w:num>
-  <w:num w:numId="23">
-    <w:abstractNumId w:val="18"/>
-  </w:num>
-  <w:num w:numId="24">
-    <w:abstractNumId w:val="33"/>
-  </w:num>
-  <w:num w:numId="25">
-    <w:abstractNumId w:val="11"/>
-  </w:num>
-  <w:num w:numId="26">
-    <w:abstractNumId w:val="31"/>
-  </w:num>
-  <w:num w:numId="27">
-    <w:abstractNumId w:val="28"/>
-  </w:num>
-  <w:num w:numId="28">
-    <w:abstractNumId w:val="26"/>
-  </w:num>
-  <w:num w:numId="29">
-    <w:abstractNumId w:val="24"/>
-  </w:num>
-  <w:num w:numId="30">
-    <w:abstractNumId w:val="25"/>
-  </w:num>
-  <w:num w:numId="31">
-    <w:abstractNumId w:val="12"/>
-  </w:num>
-  <w:num w:numId="32">
-    <w:abstractNumId w:val="23"/>
-  </w:num>
-  <w:num w:numId="33">
-    <w:abstractNumId w:val="14"/>
-  </w:num>
-  <w:num w:numId="34">
-    <w:abstractNumId w:val="6"/>
-  </w:num>
-  <w:num w:numId="35">
-    <w:abstractNumId w:val="34"/>
-  </w:num>
-  <w:num w:numId="36">
-    <w:abstractNumId w:val="3"/>
   </w:num>
 </w:numbering>
 </file>

</xml_diff>

<commit_message>
adding back office EasyAdminBundle + begin to add Upload Images/Files
</commit_message>
<xml_diff>
--- a/LEARNME.docx
+++ b/LEARNME.docx
@@ -4731,6 +4731,158 @@
         <w:rPr>
           <w:u w:val="single"/>
         </w:rPr>
+        <w:t>Tips</w:t>
+      </w:r>
+      <w:r>
+        <w:t>:</w:t>
+      </w:r>
+    </w:p>
+    <w:p>
+      <w:pPr>
+        <w:pStyle w:val="Pardeliste"/>
+        <w:numPr>
+          <w:ilvl w:val="0"/>
+          <w:numId w:val="38"/>
+        </w:numPr>
+        <w:jc w:val="both"/>
+      </w:pPr>
+      <w:r>
+        <w:t>When you write a Route annotation, if you add a variable (ex: {categoryTitle}),</w:t>
+      </w:r>
+      <w:r>
+        <w:t xml:space="preserve"> </w:t>
+      </w:r>
+      <w:r>
+        <w:t xml:space="preserve">you need to call it at </w:t>
+      </w:r>
+      <w:r>
+        <w:t>some point in the function; unless it has the same name as a property of a parameter of the function (example: {id} for an Article).</w:t>
+      </w:r>
+    </w:p>
+    <w:p>
+      <w:pPr>
+        <w:pStyle w:val="Pardeliste"/>
+        <w:numPr>
+          <w:ilvl w:val="0"/>
+          <w:numId w:val="38"/>
+        </w:numPr>
+        <w:jc w:val="both"/>
+      </w:pPr>
+      <w:r>
+        <w:t>Naming convention: camelCase for PHP variables, functions, method and arguments</w:t>
+      </w:r>
+    </w:p>
+    <w:p>
+      <w:pPr>
+        <w:jc w:val="both"/>
+      </w:pPr>
+    </w:p>
+    <w:p>
+      <w:pPr>
+        <w:jc w:val="both"/>
+      </w:pPr>
+      <w:r>
+        <w:rPr>
+          <w:u w:val="single"/>
+        </w:rPr>
+        <w:t>Command line</w:t>
+      </w:r>
+      <w:r>
+        <w:t>:</w:t>
+      </w:r>
+    </w:p>
+    <w:p>
+      <w:pPr>
+        <w:pStyle w:val="Pardeliste"/>
+        <w:numPr>
+          <w:ilvl w:val="0"/>
+          <w:numId w:val="40"/>
+        </w:numPr>
+        <w:jc w:val="both"/>
+      </w:pPr>
+      <w:r>
+        <w:t xml:space="preserve">Install Asset: </w:t>
+      </w:r>
+      <w:r>
+        <w:rPr>
+          <w:color w:val="777FC4"/>
+        </w:rPr>
+        <w:t>$ composer require symphony/asset</w:t>
+      </w:r>
+    </w:p>
+    <w:p>
+      <w:pPr>
+        <w:pStyle w:val="Pardeliste"/>
+        <w:numPr>
+          <w:ilvl w:val="0"/>
+          <w:numId w:val="40"/>
+        </w:numPr>
+        <w:jc w:val="both"/>
+      </w:pPr>
+      <w:r>
+        <w:t xml:space="preserve">Install Symfony Flex: </w:t>
+      </w:r>
+      <w:r>
+        <w:rPr>
+          <w:color w:val="777FC4"/>
+        </w:rPr>
+        <w:t>$</w:t>
+      </w:r>
+      <w:r>
+        <w:t xml:space="preserve"> </w:t>
+      </w:r>
+      <w:r>
+        <w:rPr>
+          <w:color w:val="777FC4"/>
+        </w:rPr>
+        <w:t>composer require symfony/flex</w:t>
+      </w:r>
+    </w:p>
+    <w:p>
+      <w:pPr>
+        <w:pStyle w:val="Pardeliste"/>
+        <w:numPr>
+          <w:ilvl w:val="0"/>
+          <w:numId w:val="40"/>
+        </w:numPr>
+        <w:jc w:val="both"/>
+      </w:pPr>
+      <w:r>
+        <w:t xml:space="preserve">Install EasyAdmin: </w:t>
+      </w:r>
+      <w:r>
+        <w:rPr>
+          <w:color w:val="777FC4"/>
+        </w:rPr>
+        <w:t>$ composer require admin</w:t>
+      </w:r>
+    </w:p>
+    <w:p>
+      <w:pPr>
+        <w:pStyle w:val="Pardeliste"/>
+        <w:numPr>
+          <w:ilvl w:val="0"/>
+          <w:numId w:val="40"/>
+        </w:numPr>
+        <w:jc w:val="both"/>
+      </w:pPr>
+      <w:r>
+        <w:t>Install VichUploaderBundle: $ composer require vich/uploader-bundle</w:t>
+      </w:r>
+    </w:p>
+    <w:p>
+      <w:pPr>
+        <w:jc w:val="both"/>
+      </w:pPr>
+    </w:p>
+    <w:p>
+      <w:pPr>
+        <w:jc w:val="both"/>
+      </w:pPr>
+      <w:r>
+        <w:rPr>
+          <w:u w:val="single"/>
+        </w:rPr>
         <w:t>Step by Step</w:t>
       </w:r>
       <w:r>
@@ -4818,10 +4970,507 @@
         <w:jc w:val="both"/>
       </w:pPr>
       <w:r>
-        <w:t>Create a CategoryController</w:t>
+        <w:t>Do not create a CategoryController in order to render a view c</w:t>
+      </w:r>
+      <w:r>
+        <w:t xml:space="preserve">ategory per category. What you want to render are Articles and it doesn’t make sense to create a CategoryController to render Articles. Symfony doesn’t understand that a Category is composed of multiples Articles like you do </w:t>
+      </w:r>
+      <w:r>
+        <w:sym w:font="Wingdings" w:char="F0E0"/>
+      </w:r>
+      <w:r>
+        <w:t xml:space="preserve"> replace Category per an Author for example, it won’t make sense to create an AuthorController </w:t>
+      </w:r>
+      <w:r>
+        <w:t>to call Articles. Same for Cate</w:t>
+      </w:r>
+      <w:r>
+        <w:t>gory.</w:t>
+      </w:r>
+    </w:p>
+    <w:p>
+      <w:pPr>
+        <w:pStyle w:val="Pardeliste"/>
+        <w:numPr>
+          <w:ilvl w:val="0"/>
+          <w:numId w:val="37"/>
+        </w:numPr>
+        <w:jc w:val="both"/>
+      </w:pPr>
+      <w:r>
+        <w:t>Homework: choose a bundle to handle articles, categories in a back office (bye bye all we have done to handle it through Symfony)</w:t>
+      </w:r>
+    </w:p>
+    <w:p>
+      <w:pPr>
+        <w:pStyle w:val="Pardeliste"/>
+        <w:numPr>
+          <w:ilvl w:val="0"/>
+          <w:numId w:val="37"/>
+        </w:numPr>
+        <w:jc w:val="both"/>
+      </w:pPr>
+      <w:r>
+        <w:t>Install EasyAdmin</w:t>
+      </w:r>
+    </w:p>
+    <w:p>
+      <w:pPr>
+        <w:jc w:val="both"/>
+      </w:pPr>
+    </w:p>
+    <w:p>
+      <w:pPr>
+        <w:spacing w:line="264" w:lineRule="auto"/>
+        <w:jc w:val="center"/>
+      </w:pPr>
+      <w:r>
+        <w:rPr>
+          <w:b/>
+          <w:sz w:val="32"/>
+        </w:rPr>
+        <w:t>Homework: EasyAdmin vs</w:t>
+      </w:r>
+      <w:r>
+        <w:rPr>
+          <w:b/>
+          <w:sz w:val="32"/>
+        </w:rPr>
+        <w:t xml:space="preserve"> </w:t>
+      </w:r>
+      <w:r>
+        <w:rPr>
+          <w:b/>
+          <w:sz w:val="32"/>
+        </w:rPr>
+        <w:t>Sonata</w:t>
+      </w:r>
+    </w:p>
+    <w:p>
+      <w:pPr>
+        <w:jc w:val="both"/>
+      </w:pPr>
+    </w:p>
+    <w:p>
+      <w:pPr>
+        <w:jc w:val="both"/>
+      </w:pPr>
+      <w:r>
+        <w:t>Easy</w:t>
+      </w:r>
+      <w:r>
+        <w:t xml:space="preserve">Admin: </w:t>
+      </w:r>
+    </w:p>
+    <w:p>
+      <w:pPr>
+        <w:jc w:val="both"/>
+      </w:pPr>
+      <w:r>
+        <w:t xml:space="preserve">+ : </w:t>
+      </w:r>
+    </w:p>
+    <w:p>
+      <w:pPr>
+        <w:jc w:val="both"/>
+      </w:pPr>
+      <w:r>
+        <w:t>N</w:t>
+      </w:r>
+      <w:r>
+        <w:t>ot complex app</w:t>
+      </w:r>
+    </w:p>
+    <w:p>
+      <w:pPr>
+        <w:jc w:val="both"/>
+      </w:pPr>
+      <w:r>
+        <w:t>Simpler experience than Sonata (work and learn less than Sonata)</w:t>
+      </w:r>
+    </w:p>
+    <w:p>
+      <w:pPr>
+        <w:jc w:val="both"/>
+      </w:pPr>
+      <w:r>
+        <w:t>There is a complementary bundle to add more features</w:t>
+      </w:r>
+    </w:p>
+    <w:p>
+      <w:pPr>
+        <w:jc w:val="both"/>
+      </w:pPr>
+      <w:r>
+        <w:t>Can be use with Symfony 4</w:t>
+      </w:r>
+    </w:p>
+    <w:p>
+      <w:pPr>
+        <w:jc w:val="both"/>
+      </w:pPr>
+      <w:r>
+        <w:t>5 vues/actions: Search, List, Show, Edit, New</w:t>
+      </w:r>
+    </w:p>
+    <w:p>
+      <w:pPr>
+        <w:jc w:val="both"/>
+      </w:pPr>
+      <w:r>
+        <w:t>Different languages so Internationally interesting</w:t>
+      </w:r>
+    </w:p>
+    <w:p>
+      <w:pPr>
+        <w:jc w:val="both"/>
+      </w:pPr>
+      <w:r>
+        <w:t>-</w:t>
+      </w:r>
+      <w:r>
+        <w:t xml:space="preserve"> </w:t>
+      </w:r>
+      <w:r>
+        <w:t>:</w:t>
+      </w:r>
+      <w:r>
+        <w:t xml:space="preserve"> </w:t>
+      </w:r>
+    </w:p>
+    <w:p>
+      <w:pPr>
+        <w:jc w:val="both"/>
+      </w:pPr>
+      <w:r>
+        <w:t>Yaml-based config can be verbose</w:t>
+      </w:r>
+      <w:r>
+        <w:t xml:space="preserve"> for complex backend</w:t>
+      </w:r>
+    </w:p>
+    <w:p>
+      <w:pPr>
+        <w:jc w:val="both"/>
+      </w:pPr>
+      <w:r>
+        <w:t>Security restrictions: cannot make an entity or some properties hidden</w:t>
+      </w:r>
+    </w:p>
+    <w:p>
+      <w:pPr>
+        <w:jc w:val="both"/>
+      </w:pPr>
+    </w:p>
+    <w:p>
+      <w:pPr>
+        <w:jc w:val="both"/>
+      </w:pPr>
+      <w:r>
+        <w:t>Sonata: complex app</w:t>
+      </w:r>
+    </w:p>
+    <w:p>
+      <w:pPr>
+        <w:jc w:val="both"/>
+      </w:pPr>
+      <w:r>
+        <w:t>+:</w:t>
+      </w:r>
+    </w:p>
+    <w:p>
+      <w:pPr>
+        <w:jc w:val="both"/>
+      </w:pPr>
+      <w:r>
+        <w:t>Can do a lot more tha EasyAdmin</w:t>
+      </w:r>
+    </w:p>
+    <w:p>
+      <w:pPr>
+        <w:jc w:val="both"/>
+      </w:pPr>
+      <w:r>
+        <w:t>CRUD (create, read, update, delete)</w:t>
+      </w:r>
+    </w:p>
+    <w:p>
+      <w:pPr>
+        <w:jc w:val="both"/>
+      </w:pPr>
+      <w:r>
+        <w:t>Can do like ACF (Advanced Custom Fields) forWordpress</w:t>
+      </w:r>
+    </w:p>
+    <w:p>
+      <w:pPr>
+        <w:jc w:val="both"/>
+      </w:pPr>
+      <w:r>
+        <w:t>-:</w:t>
+      </w:r>
+    </w:p>
+    <w:p>
+      <w:pPr>
+        <w:jc w:val="both"/>
+      </w:pPr>
+      <w:r>
+        <w:t>Not documented</w:t>
+      </w:r>
+    </w:p>
+    <w:p>
+      <w:pPr>
+        <w:jc w:val="both"/>
+      </w:pPr>
+    </w:p>
+    <w:p>
+      <w:pPr>
+        <w:jc w:val="both"/>
+      </w:pPr>
+      <w:r>
+        <w:sym w:font="Wingdings" w:char="F0E8"/>
+      </w:r>
+      <w:r>
+        <w:t xml:space="preserve"> Good for new site, blog</w:t>
+      </w:r>
+    </w:p>
+    <w:p>
+      <w:pPr>
+        <w:jc w:val="both"/>
+      </w:pPr>
+      <w:r>
+        <w:sym w:font="Wingdings" w:char="F0E8"/>
+      </w:r>
+      <w:r>
+        <w:t xml:space="preserve"> We can use EasyAdmin at first and then switch it to Sonata when the project is more mature</w:t>
+      </w:r>
+    </w:p>
+    <w:p>
+      <w:pPr>
+        <w:jc w:val="both"/>
+      </w:pPr>
+    </w:p>
+    <w:p>
+      <w:pPr>
+        <w:jc w:val="both"/>
+      </w:pPr>
+      <w:r>
+        <w:t>Installation EasyAdmin:</w:t>
+      </w:r>
+    </w:p>
+    <w:p>
+      <w:pPr>
+        <w:pStyle w:val="Pardeliste"/>
+        <w:numPr>
+          <w:ilvl w:val="0"/>
+          <w:numId w:val="39"/>
+        </w:numPr>
+        <w:jc w:val="both"/>
+      </w:pPr>
+      <w:r>
+        <w:t xml:space="preserve">Install Asset to follow this tutorial: </w:t>
+      </w:r>
+      <w:hyperlink r:id="rId12" w:history="1">
+        <w:r>
+          <w:rPr>
+            <w:rStyle w:val="Lienhypertexte"/>
+          </w:rPr>
+          <w:t>https://symfony.com/doc/current/setup/flex.html</w:t>
+        </w:r>
+      </w:hyperlink>
+    </w:p>
+    <w:p>
+      <w:pPr>
+        <w:pStyle w:val="Pardeliste"/>
+        <w:numPr>
+          <w:ilvl w:val="0"/>
+          <w:numId w:val="39"/>
+        </w:numPr>
+        <w:jc w:val="both"/>
+      </w:pPr>
+      <w:r>
+        <w:t>Install Symfony Flex</w:t>
+      </w:r>
+    </w:p>
+    <w:p>
+      <w:pPr>
+        <w:pStyle w:val="Pardeliste"/>
+        <w:numPr>
+          <w:ilvl w:val="0"/>
+          <w:numId w:val="39"/>
+        </w:numPr>
+        <w:jc w:val="both"/>
+      </w:pPr>
+      <w:r>
+        <w:t>Tried to remove symfony/symfony but when wrote the command line, CLI replied that symfony/symfony is not required in my composer.json (indeed only into the conflict)</w:t>
+      </w:r>
+    </w:p>
+    <w:p>
+      <w:pPr>
+        <w:pStyle w:val="Pardeliste"/>
+        <w:numPr>
+          <w:ilvl w:val="0"/>
+          <w:numId w:val="39"/>
+        </w:numPr>
+        <w:jc w:val="both"/>
+      </w:pPr>
+      <w:r>
+        <w:t>Actually everything was already installed</w:t>
+      </w:r>
+    </w:p>
+    <w:p>
+      <w:pPr>
+        <w:pStyle w:val="Pardeliste"/>
+        <w:numPr>
+          <w:ilvl w:val="0"/>
+          <w:numId w:val="39"/>
+        </w:numPr>
+        <w:jc w:val="both"/>
+      </w:pPr>
+      <w:r>
+        <w:t>Install EasyAdmin</w:t>
+      </w:r>
+      <w:r>
+        <w:t xml:space="preserve"> and modify the packages/easy_admin.yaml</w:t>
+      </w:r>
+      <w:r>
+        <w:t xml:space="preserve"> to choose entities to appear</w:t>
+      </w:r>
+      <w:r>
+        <w:t xml:space="preserve"> in the back office</w:t>
+      </w:r>
+    </w:p>
+    <w:p>
+      <w:pPr>
+        <w:jc w:val="both"/>
+      </w:pPr>
+    </w:p>
+    <w:p>
+      <w:pPr>
+        <w:jc w:val="both"/>
+      </w:pPr>
+      <w:r>
+        <w:t>Setup:</w:t>
+      </w:r>
+    </w:p>
+    <w:p>
+      <w:pPr>
+        <w:pStyle w:val="Pardeliste"/>
+        <w:numPr>
+          <w:ilvl w:val="0"/>
+          <w:numId w:val="41"/>
+        </w:numPr>
+        <w:jc w:val="both"/>
+      </w:pPr>
+      <w:r>
+        <w:t>When we want to create a new article through back office, error appears (related to Category entity)</w:t>
+      </w:r>
+      <w:r>
+        <w:t xml:space="preserve"> </w:t>
+      </w:r>
+      <w:r>
+        <w:sym w:font="Wingdings" w:char="F0E0"/>
+      </w:r>
+      <w:r>
+        <w:t xml:space="preserve"> in Category entity, create a __toString function</w:t>
+      </w:r>
+    </w:p>
+    <w:p>
+      <w:pPr>
+        <w:pStyle w:val="Pardeliste"/>
+        <w:numPr>
+          <w:ilvl w:val="0"/>
+          <w:numId w:val="41"/>
+        </w:numPr>
+        <w:jc w:val="both"/>
+      </w:pPr>
+      <w:r>
+        <w:t>Same w</w:t>
+      </w:r>
+      <w:r>
+        <w:t>hen we want to edit a category</w:t>
+      </w:r>
+    </w:p>
+    <w:p>
+      <w:pPr>
+        <w:jc w:val="both"/>
+      </w:pPr>
+    </w:p>
+    <w:p>
+      <w:pPr>
+        <w:jc w:val="both"/>
+      </w:pPr>
+      <w:r>
+        <w:t>Upload file and images:</w:t>
+      </w:r>
+    </w:p>
+    <w:p>
+      <w:pPr>
+        <w:pStyle w:val="Pardeliste"/>
+        <w:numPr>
+          <w:ilvl w:val="0"/>
+          <w:numId w:val="42"/>
+        </w:numPr>
+        <w:jc w:val="both"/>
+      </w:pPr>
+      <w:r>
+        <w:t>Install the VichUploaderBundle bundle</w:t>
+      </w:r>
+      <w:r>
+        <w:t xml:space="preserve"> (I choose ‘y’)</w:t>
+      </w:r>
+    </w:p>
+    <w:p>
+      <w:pPr>
+        <w:pStyle w:val="Pardeliste"/>
+        <w:numPr>
+          <w:ilvl w:val="0"/>
+          <w:numId w:val="42"/>
+        </w:numPr>
+        <w:jc w:val="both"/>
+      </w:pPr>
+      <w:r>
+        <w:t>Configure the mappings for the bundle, aka tell him where to upload files and which paths should be used to display them i</w:t>
+      </w:r>
+      <w:r>
+        <w:t xml:space="preserve">n the website </w:t>
+      </w:r>
+      <w:r>
+        <w:sym w:font="Wingdings" w:char="F0E0"/>
+      </w:r>
+      <w:r>
+        <w:t xml:space="preserve"> ‘article_images’ is a freely chosen name holding the configuration for a specific mappin</w:t>
+      </w:r>
+      <w:r>
+        <w:t>g</w:t>
       </w:r>
       <w:bookmarkStart w:id="0" w:name="_GoBack"/>
       <w:bookmarkEnd w:id="0"/>
+    </w:p>
+    <w:p>
+      <w:pPr>
+        <w:jc w:val="both"/>
+      </w:pPr>
+    </w:p>
+    <w:p>
+      <w:pPr>
+        <w:jc w:val="both"/>
+      </w:pPr>
+    </w:p>
+    <w:p>
+      <w:pPr>
+        <w:jc w:val="both"/>
+      </w:pPr>
+    </w:p>
+    <w:p>
+      <w:pPr>
+        <w:jc w:val="both"/>
+      </w:pPr>
+    </w:p>
+    <w:p>
+      <w:pPr>
+        <w:jc w:val="both"/>
+      </w:pPr>
     </w:p>
     <w:sectPr>
       <w:pgSz w:w="11900" w:h="16840"/>
@@ -4856,7 +5505,7 @@
         <v:path o:extrusionok="f" gradientshapeok="t" o:connecttype="rect"/>
         <o:lock v:ext="edit" aspectratio="t"/>
       </v:shapetype>
-      <v:shape id="_x0000_i1125" type="#_x0000_t75" style="width:14.6pt;height:14.6pt" o:bullet="t">
+      <v:shape id="_x0000_i1033" type="#_x0000_t75" style="width:14.7pt;height:14.7pt" o:bullet="t">
         <v:imagedata r:id="rId1" o:title="/Users/Moupon/Library/Containers/com.microsoft.Word/Data/Library/Application Support/Microsoft/Temp/Word Work File L_1"/>
       </v:shape>
     </w:pict>
@@ -5879,6 +6528,119 @@
     </w:lvl>
   </w:abstractNum>
   <w:abstractNum w:abstractNumId="9">
+    <w:nsid w:val="1B622DD2"/>
+    <w:multiLevelType w:val="hybridMultilevel"/>
+    <w:tmpl w:val="0460552A"/>
+    <w:lvl w:ilvl="0" w:tplc="040C0005">
+      <w:start w:val="1"/>
+      <w:numFmt w:val="bullet"/>
+      <w:lvlText w:val=""/>
+      <w:lvlJc w:val="left"/>
+      <w:pPr>
+        <w:ind w:left="720" w:hanging="360"/>
+      </w:pPr>
+      <w:rPr>
+        <w:rFonts w:ascii="Wingdings" w:hAnsi="Wingdings" w:hint="default"/>
+      </w:rPr>
+    </w:lvl>
+    <w:lvl w:ilvl="1" w:tplc="040C0003" w:tentative="1">
+      <w:start w:val="1"/>
+      <w:numFmt w:val="bullet"/>
+      <w:lvlText w:val="o"/>
+      <w:lvlJc w:val="left"/>
+      <w:pPr>
+        <w:ind w:left="1440" w:hanging="360"/>
+      </w:pPr>
+      <w:rPr>
+        <w:rFonts w:ascii="Courier New" w:hAnsi="Courier New" w:cs="Courier New" w:hint="default"/>
+      </w:rPr>
+    </w:lvl>
+    <w:lvl w:ilvl="2" w:tplc="040C0005" w:tentative="1">
+      <w:start w:val="1"/>
+      <w:numFmt w:val="bullet"/>
+      <w:lvlText w:val=""/>
+      <w:lvlJc w:val="left"/>
+      <w:pPr>
+        <w:ind w:left="2160" w:hanging="360"/>
+      </w:pPr>
+      <w:rPr>
+        <w:rFonts w:ascii="Wingdings" w:hAnsi="Wingdings" w:hint="default"/>
+      </w:rPr>
+    </w:lvl>
+    <w:lvl w:ilvl="3" w:tplc="040C0001" w:tentative="1">
+      <w:start w:val="1"/>
+      <w:numFmt w:val="bullet"/>
+      <w:lvlText w:val=""/>
+      <w:lvlJc w:val="left"/>
+      <w:pPr>
+        <w:ind w:left="2880" w:hanging="360"/>
+      </w:pPr>
+      <w:rPr>
+        <w:rFonts w:ascii="Symbol" w:hAnsi="Symbol" w:hint="default"/>
+      </w:rPr>
+    </w:lvl>
+    <w:lvl w:ilvl="4" w:tplc="040C0003" w:tentative="1">
+      <w:start w:val="1"/>
+      <w:numFmt w:val="bullet"/>
+      <w:lvlText w:val="o"/>
+      <w:lvlJc w:val="left"/>
+      <w:pPr>
+        <w:ind w:left="3600" w:hanging="360"/>
+      </w:pPr>
+      <w:rPr>
+        <w:rFonts w:ascii="Courier New" w:hAnsi="Courier New" w:cs="Courier New" w:hint="default"/>
+      </w:rPr>
+    </w:lvl>
+    <w:lvl w:ilvl="5" w:tplc="040C0005" w:tentative="1">
+      <w:start w:val="1"/>
+      <w:numFmt w:val="bullet"/>
+      <w:lvlText w:val=""/>
+      <w:lvlJc w:val="left"/>
+      <w:pPr>
+        <w:ind w:left="4320" w:hanging="360"/>
+      </w:pPr>
+      <w:rPr>
+        <w:rFonts w:ascii="Wingdings" w:hAnsi="Wingdings" w:hint="default"/>
+      </w:rPr>
+    </w:lvl>
+    <w:lvl w:ilvl="6" w:tplc="040C0001" w:tentative="1">
+      <w:start w:val="1"/>
+      <w:numFmt w:val="bullet"/>
+      <w:lvlText w:val=""/>
+      <w:lvlJc w:val="left"/>
+      <w:pPr>
+        <w:ind w:left="5040" w:hanging="360"/>
+      </w:pPr>
+      <w:rPr>
+        <w:rFonts w:ascii="Symbol" w:hAnsi="Symbol" w:hint="default"/>
+      </w:rPr>
+    </w:lvl>
+    <w:lvl w:ilvl="7" w:tplc="040C0003" w:tentative="1">
+      <w:start w:val="1"/>
+      <w:numFmt w:val="bullet"/>
+      <w:lvlText w:val="o"/>
+      <w:lvlJc w:val="left"/>
+      <w:pPr>
+        <w:ind w:left="5760" w:hanging="360"/>
+      </w:pPr>
+      <w:rPr>
+        <w:rFonts w:ascii="Courier New" w:hAnsi="Courier New" w:cs="Courier New" w:hint="default"/>
+      </w:rPr>
+    </w:lvl>
+    <w:lvl w:ilvl="8" w:tplc="040C0005" w:tentative="1">
+      <w:start w:val="1"/>
+      <w:numFmt w:val="bullet"/>
+      <w:lvlText w:val=""/>
+      <w:lvlJc w:val="left"/>
+      <w:pPr>
+        <w:ind w:left="6480" w:hanging="360"/>
+      </w:pPr>
+      <w:rPr>
+        <w:rFonts w:ascii="Wingdings" w:hAnsi="Wingdings" w:hint="default"/>
+      </w:rPr>
+    </w:lvl>
+  </w:abstractNum>
+  <w:abstractNum w:abstractNumId="10">
     <w:nsid w:val="1B776212"/>
     <w:multiLevelType w:val="hybridMultilevel"/>
     <w:tmpl w:val="4FC25BF0"/>
@@ -5991,7 +6753,7 @@
       </w:rPr>
     </w:lvl>
   </w:abstractNum>
-  <w:abstractNum w:abstractNumId="10">
+  <w:abstractNum w:abstractNumId="11">
     <w:nsid w:val="1CDF5053"/>
     <w:multiLevelType w:val="hybridMultilevel"/>
     <w:tmpl w:val="6FD6FD6E"/>
@@ -6104,7 +6866,7 @@
       </w:rPr>
     </w:lvl>
   </w:abstractNum>
-  <w:abstractNum w:abstractNumId="11">
+  <w:abstractNum w:abstractNumId="12">
     <w:nsid w:val="23F365B4"/>
     <w:multiLevelType w:val="hybridMultilevel"/>
     <w:tmpl w:val="045224E2"/>
@@ -6217,7 +6979,7 @@
       </w:rPr>
     </w:lvl>
   </w:abstractNum>
-  <w:abstractNum w:abstractNumId="12">
+  <w:abstractNum w:abstractNumId="13">
     <w:nsid w:val="249763A6"/>
     <w:multiLevelType w:val="hybridMultilevel"/>
     <w:tmpl w:val="65C6EB92"/>
@@ -6330,7 +7092,7 @@
       </w:rPr>
     </w:lvl>
   </w:abstractNum>
-  <w:abstractNum w:abstractNumId="13">
+  <w:abstractNum w:abstractNumId="14">
     <w:nsid w:val="2B366A16"/>
     <w:multiLevelType w:val="hybridMultilevel"/>
     <w:tmpl w:val="5C2A3516"/>
@@ -6443,7 +7205,7 @@
       </w:rPr>
     </w:lvl>
   </w:abstractNum>
-  <w:abstractNum w:abstractNumId="14">
+  <w:abstractNum w:abstractNumId="15">
     <w:nsid w:val="2C3947B9"/>
     <w:multiLevelType w:val="hybridMultilevel"/>
     <w:tmpl w:val="B54EE05E"/>
@@ -6556,7 +7318,7 @@
       </w:rPr>
     </w:lvl>
   </w:abstractNum>
-  <w:abstractNum w:abstractNumId="15">
+  <w:abstractNum w:abstractNumId="16">
     <w:nsid w:val="2D317CEB"/>
     <w:multiLevelType w:val="hybridMultilevel"/>
     <w:tmpl w:val="76D8B166"/>
@@ -6669,7 +7431,7 @@
       </w:rPr>
     </w:lvl>
   </w:abstractNum>
-  <w:abstractNum w:abstractNumId="16">
+  <w:abstractNum w:abstractNumId="17">
     <w:nsid w:val="3102518E"/>
     <w:multiLevelType w:val="hybridMultilevel"/>
     <w:tmpl w:val="0636999C"/>
@@ -6782,7 +7544,7 @@
       </w:rPr>
     </w:lvl>
   </w:abstractNum>
-  <w:abstractNum w:abstractNumId="17">
+  <w:abstractNum w:abstractNumId="18">
     <w:nsid w:val="32745387"/>
     <w:multiLevelType w:val="hybridMultilevel"/>
     <w:tmpl w:val="6D56E06C"/>
@@ -6895,7 +7657,7 @@
       </w:rPr>
     </w:lvl>
   </w:abstractNum>
-  <w:abstractNum w:abstractNumId="18">
+  <w:abstractNum w:abstractNumId="19">
     <w:nsid w:val="359C6D25"/>
     <w:multiLevelType w:val="hybridMultilevel"/>
     <w:tmpl w:val="B75AB002"/>
@@ -6984,7 +7746,233 @@
       </w:pPr>
     </w:lvl>
   </w:abstractNum>
-  <w:abstractNum w:abstractNumId="19">
+  <w:abstractNum w:abstractNumId="20">
+    <w:nsid w:val="362323A3"/>
+    <w:multiLevelType w:val="hybridMultilevel"/>
+    <w:tmpl w:val="94502E5A"/>
+    <w:lvl w:ilvl="0" w:tplc="040C0005">
+      <w:start w:val="1"/>
+      <w:numFmt w:val="bullet"/>
+      <w:lvlText w:val=""/>
+      <w:lvlJc w:val="left"/>
+      <w:pPr>
+        <w:ind w:left="720" w:hanging="360"/>
+      </w:pPr>
+      <w:rPr>
+        <w:rFonts w:ascii="Wingdings" w:hAnsi="Wingdings" w:hint="default"/>
+      </w:rPr>
+    </w:lvl>
+    <w:lvl w:ilvl="1" w:tplc="040C0003" w:tentative="1">
+      <w:start w:val="1"/>
+      <w:numFmt w:val="bullet"/>
+      <w:lvlText w:val="o"/>
+      <w:lvlJc w:val="left"/>
+      <w:pPr>
+        <w:ind w:left="1440" w:hanging="360"/>
+      </w:pPr>
+      <w:rPr>
+        <w:rFonts w:ascii="Courier New" w:hAnsi="Courier New" w:cs="Courier New" w:hint="default"/>
+      </w:rPr>
+    </w:lvl>
+    <w:lvl w:ilvl="2" w:tplc="040C0005" w:tentative="1">
+      <w:start w:val="1"/>
+      <w:numFmt w:val="bullet"/>
+      <w:lvlText w:val=""/>
+      <w:lvlJc w:val="left"/>
+      <w:pPr>
+        <w:ind w:left="2160" w:hanging="360"/>
+      </w:pPr>
+      <w:rPr>
+        <w:rFonts w:ascii="Wingdings" w:hAnsi="Wingdings" w:hint="default"/>
+      </w:rPr>
+    </w:lvl>
+    <w:lvl w:ilvl="3" w:tplc="040C0001" w:tentative="1">
+      <w:start w:val="1"/>
+      <w:numFmt w:val="bullet"/>
+      <w:lvlText w:val=""/>
+      <w:lvlJc w:val="left"/>
+      <w:pPr>
+        <w:ind w:left="2880" w:hanging="360"/>
+      </w:pPr>
+      <w:rPr>
+        <w:rFonts w:ascii="Symbol" w:hAnsi="Symbol" w:hint="default"/>
+      </w:rPr>
+    </w:lvl>
+    <w:lvl w:ilvl="4" w:tplc="040C0003" w:tentative="1">
+      <w:start w:val="1"/>
+      <w:numFmt w:val="bullet"/>
+      <w:lvlText w:val="o"/>
+      <w:lvlJc w:val="left"/>
+      <w:pPr>
+        <w:ind w:left="3600" w:hanging="360"/>
+      </w:pPr>
+      <w:rPr>
+        <w:rFonts w:ascii="Courier New" w:hAnsi="Courier New" w:cs="Courier New" w:hint="default"/>
+      </w:rPr>
+    </w:lvl>
+    <w:lvl w:ilvl="5" w:tplc="040C0005" w:tentative="1">
+      <w:start w:val="1"/>
+      <w:numFmt w:val="bullet"/>
+      <w:lvlText w:val=""/>
+      <w:lvlJc w:val="left"/>
+      <w:pPr>
+        <w:ind w:left="4320" w:hanging="360"/>
+      </w:pPr>
+      <w:rPr>
+        <w:rFonts w:ascii="Wingdings" w:hAnsi="Wingdings" w:hint="default"/>
+      </w:rPr>
+    </w:lvl>
+    <w:lvl w:ilvl="6" w:tplc="040C0001" w:tentative="1">
+      <w:start w:val="1"/>
+      <w:numFmt w:val="bullet"/>
+      <w:lvlText w:val=""/>
+      <w:lvlJc w:val="left"/>
+      <w:pPr>
+        <w:ind w:left="5040" w:hanging="360"/>
+      </w:pPr>
+      <w:rPr>
+        <w:rFonts w:ascii="Symbol" w:hAnsi="Symbol" w:hint="default"/>
+      </w:rPr>
+    </w:lvl>
+    <w:lvl w:ilvl="7" w:tplc="040C0003" w:tentative="1">
+      <w:start w:val="1"/>
+      <w:numFmt w:val="bullet"/>
+      <w:lvlText w:val="o"/>
+      <w:lvlJc w:val="left"/>
+      <w:pPr>
+        <w:ind w:left="5760" w:hanging="360"/>
+      </w:pPr>
+      <w:rPr>
+        <w:rFonts w:ascii="Courier New" w:hAnsi="Courier New" w:cs="Courier New" w:hint="default"/>
+      </w:rPr>
+    </w:lvl>
+    <w:lvl w:ilvl="8" w:tplc="040C0005" w:tentative="1">
+      <w:start w:val="1"/>
+      <w:numFmt w:val="bullet"/>
+      <w:lvlText w:val=""/>
+      <w:lvlJc w:val="left"/>
+      <w:pPr>
+        <w:ind w:left="6480" w:hanging="360"/>
+      </w:pPr>
+      <w:rPr>
+        <w:rFonts w:ascii="Wingdings" w:hAnsi="Wingdings" w:hint="default"/>
+      </w:rPr>
+    </w:lvl>
+  </w:abstractNum>
+  <w:abstractNum w:abstractNumId="21">
+    <w:nsid w:val="43403C86"/>
+    <w:multiLevelType w:val="hybridMultilevel"/>
+    <w:tmpl w:val="619873C2"/>
+    <w:lvl w:ilvl="0" w:tplc="040C0005">
+      <w:start w:val="1"/>
+      <w:numFmt w:val="bullet"/>
+      <w:lvlText w:val=""/>
+      <w:lvlJc w:val="left"/>
+      <w:pPr>
+        <w:ind w:left="720" w:hanging="360"/>
+      </w:pPr>
+      <w:rPr>
+        <w:rFonts w:ascii="Wingdings" w:hAnsi="Wingdings" w:hint="default"/>
+      </w:rPr>
+    </w:lvl>
+    <w:lvl w:ilvl="1" w:tplc="040C0003" w:tentative="1">
+      <w:start w:val="1"/>
+      <w:numFmt w:val="bullet"/>
+      <w:lvlText w:val="o"/>
+      <w:lvlJc w:val="left"/>
+      <w:pPr>
+        <w:ind w:left="1440" w:hanging="360"/>
+      </w:pPr>
+      <w:rPr>
+        <w:rFonts w:ascii="Courier New" w:hAnsi="Courier New" w:cs="Courier New" w:hint="default"/>
+      </w:rPr>
+    </w:lvl>
+    <w:lvl w:ilvl="2" w:tplc="040C0005" w:tentative="1">
+      <w:start w:val="1"/>
+      <w:numFmt w:val="bullet"/>
+      <w:lvlText w:val=""/>
+      <w:lvlJc w:val="left"/>
+      <w:pPr>
+        <w:ind w:left="2160" w:hanging="360"/>
+      </w:pPr>
+      <w:rPr>
+        <w:rFonts w:ascii="Wingdings" w:hAnsi="Wingdings" w:hint="default"/>
+      </w:rPr>
+    </w:lvl>
+    <w:lvl w:ilvl="3" w:tplc="040C0001" w:tentative="1">
+      <w:start w:val="1"/>
+      <w:numFmt w:val="bullet"/>
+      <w:lvlText w:val=""/>
+      <w:lvlJc w:val="left"/>
+      <w:pPr>
+        <w:ind w:left="2880" w:hanging="360"/>
+      </w:pPr>
+      <w:rPr>
+        <w:rFonts w:ascii="Symbol" w:hAnsi="Symbol" w:hint="default"/>
+      </w:rPr>
+    </w:lvl>
+    <w:lvl w:ilvl="4" w:tplc="040C0003" w:tentative="1">
+      <w:start w:val="1"/>
+      <w:numFmt w:val="bullet"/>
+      <w:lvlText w:val="o"/>
+      <w:lvlJc w:val="left"/>
+      <w:pPr>
+        <w:ind w:left="3600" w:hanging="360"/>
+      </w:pPr>
+      <w:rPr>
+        <w:rFonts w:ascii="Courier New" w:hAnsi="Courier New" w:cs="Courier New" w:hint="default"/>
+      </w:rPr>
+    </w:lvl>
+    <w:lvl w:ilvl="5" w:tplc="040C0005" w:tentative="1">
+      <w:start w:val="1"/>
+      <w:numFmt w:val="bullet"/>
+      <w:lvlText w:val=""/>
+      <w:lvlJc w:val="left"/>
+      <w:pPr>
+        <w:ind w:left="4320" w:hanging="360"/>
+      </w:pPr>
+      <w:rPr>
+        <w:rFonts w:ascii="Wingdings" w:hAnsi="Wingdings" w:hint="default"/>
+      </w:rPr>
+    </w:lvl>
+    <w:lvl w:ilvl="6" w:tplc="040C0001" w:tentative="1">
+      <w:start w:val="1"/>
+      <w:numFmt w:val="bullet"/>
+      <w:lvlText w:val=""/>
+      <w:lvlJc w:val="left"/>
+      <w:pPr>
+        <w:ind w:left="5040" w:hanging="360"/>
+      </w:pPr>
+      <w:rPr>
+        <w:rFonts w:ascii="Symbol" w:hAnsi="Symbol" w:hint="default"/>
+      </w:rPr>
+    </w:lvl>
+    <w:lvl w:ilvl="7" w:tplc="040C0003" w:tentative="1">
+      <w:start w:val="1"/>
+      <w:numFmt w:val="bullet"/>
+      <w:lvlText w:val="o"/>
+      <w:lvlJc w:val="left"/>
+      <w:pPr>
+        <w:ind w:left="5760" w:hanging="360"/>
+      </w:pPr>
+      <w:rPr>
+        <w:rFonts w:ascii="Courier New" w:hAnsi="Courier New" w:cs="Courier New" w:hint="default"/>
+      </w:rPr>
+    </w:lvl>
+    <w:lvl w:ilvl="8" w:tplc="040C0005" w:tentative="1">
+      <w:start w:val="1"/>
+      <w:numFmt w:val="bullet"/>
+      <w:lvlText w:val=""/>
+      <w:lvlJc w:val="left"/>
+      <w:pPr>
+        <w:ind w:left="6480" w:hanging="360"/>
+      </w:pPr>
+      <w:rPr>
+        <w:rFonts w:ascii="Wingdings" w:hAnsi="Wingdings" w:hint="default"/>
+      </w:rPr>
+    </w:lvl>
+  </w:abstractNum>
+  <w:abstractNum w:abstractNumId="22">
     <w:nsid w:val="43A26BD1"/>
     <w:multiLevelType w:val="hybridMultilevel"/>
     <w:tmpl w:val="B920B474"/>
@@ -7097,7 +8085,7 @@
       </w:rPr>
     </w:lvl>
   </w:abstractNum>
-  <w:abstractNum w:abstractNumId="20">
+  <w:abstractNum w:abstractNumId="23">
     <w:nsid w:val="450F1830"/>
     <w:multiLevelType w:val="hybridMultilevel"/>
     <w:tmpl w:val="3962C204"/>
@@ -7210,7 +8198,7 @@
       </w:rPr>
     </w:lvl>
   </w:abstractNum>
-  <w:abstractNum w:abstractNumId="21">
+  <w:abstractNum w:abstractNumId="24">
     <w:nsid w:val="471F23EF"/>
     <w:multiLevelType w:val="hybridMultilevel"/>
     <w:tmpl w:val="A100FEC8"/>
@@ -7323,7 +8311,7 @@
       </w:rPr>
     </w:lvl>
   </w:abstractNum>
-  <w:abstractNum w:abstractNumId="22">
+  <w:abstractNum w:abstractNumId="25">
     <w:nsid w:val="4A283640"/>
     <w:multiLevelType w:val="hybridMultilevel"/>
     <w:tmpl w:val="D3C001DE"/>
@@ -7409,7 +8397,7 @@
       </w:pPr>
     </w:lvl>
   </w:abstractNum>
-  <w:abstractNum w:abstractNumId="23">
+  <w:abstractNum w:abstractNumId="26">
     <w:nsid w:val="5A2340A3"/>
     <w:multiLevelType w:val="hybridMultilevel"/>
     <w:tmpl w:val="D3166DAE"/>
@@ -7522,7 +8510,7 @@
       </w:rPr>
     </w:lvl>
   </w:abstractNum>
-  <w:abstractNum w:abstractNumId="24">
+  <w:abstractNum w:abstractNumId="27">
     <w:nsid w:val="5FFF0550"/>
     <w:multiLevelType w:val="hybridMultilevel"/>
     <w:tmpl w:val="F5EA9E0C"/>
@@ -7635,7 +8623,7 @@
       </w:rPr>
     </w:lvl>
   </w:abstractNum>
-  <w:abstractNum w:abstractNumId="25">
+  <w:abstractNum w:abstractNumId="28">
     <w:nsid w:val="60266B81"/>
     <w:multiLevelType w:val="hybridMultilevel"/>
     <w:tmpl w:val="175ED67E"/>
@@ -7748,7 +8736,7 @@
       </w:rPr>
     </w:lvl>
   </w:abstractNum>
-  <w:abstractNum w:abstractNumId="26">
+  <w:abstractNum w:abstractNumId="29">
     <w:nsid w:val="644F7FC8"/>
     <w:multiLevelType w:val="hybridMultilevel"/>
     <w:tmpl w:val="3738D7D8"/>
@@ -7861,7 +8849,120 @@
       </w:rPr>
     </w:lvl>
   </w:abstractNum>
-  <w:abstractNum w:abstractNumId="27">
+  <w:abstractNum w:abstractNumId="30">
+    <w:nsid w:val="65C32441"/>
+    <w:multiLevelType w:val="hybridMultilevel"/>
+    <w:tmpl w:val="24F8A5AA"/>
+    <w:lvl w:ilvl="0" w:tplc="040C0005">
+      <w:start w:val="1"/>
+      <w:numFmt w:val="bullet"/>
+      <w:lvlText w:val=""/>
+      <w:lvlJc w:val="left"/>
+      <w:pPr>
+        <w:ind w:left="720" w:hanging="360"/>
+      </w:pPr>
+      <w:rPr>
+        <w:rFonts w:ascii="Wingdings" w:hAnsi="Wingdings" w:hint="default"/>
+      </w:rPr>
+    </w:lvl>
+    <w:lvl w:ilvl="1" w:tplc="040C0003" w:tentative="1">
+      <w:start w:val="1"/>
+      <w:numFmt w:val="bullet"/>
+      <w:lvlText w:val="o"/>
+      <w:lvlJc w:val="left"/>
+      <w:pPr>
+        <w:ind w:left="1440" w:hanging="360"/>
+      </w:pPr>
+      <w:rPr>
+        <w:rFonts w:ascii="Courier New" w:hAnsi="Courier New" w:cs="Courier New" w:hint="default"/>
+      </w:rPr>
+    </w:lvl>
+    <w:lvl w:ilvl="2" w:tplc="040C0005" w:tentative="1">
+      <w:start w:val="1"/>
+      <w:numFmt w:val="bullet"/>
+      <w:lvlText w:val=""/>
+      <w:lvlJc w:val="left"/>
+      <w:pPr>
+        <w:ind w:left="2160" w:hanging="360"/>
+      </w:pPr>
+      <w:rPr>
+        <w:rFonts w:ascii="Wingdings" w:hAnsi="Wingdings" w:hint="default"/>
+      </w:rPr>
+    </w:lvl>
+    <w:lvl w:ilvl="3" w:tplc="040C0001" w:tentative="1">
+      <w:start w:val="1"/>
+      <w:numFmt w:val="bullet"/>
+      <w:lvlText w:val=""/>
+      <w:lvlJc w:val="left"/>
+      <w:pPr>
+        <w:ind w:left="2880" w:hanging="360"/>
+      </w:pPr>
+      <w:rPr>
+        <w:rFonts w:ascii="Symbol" w:hAnsi="Symbol" w:hint="default"/>
+      </w:rPr>
+    </w:lvl>
+    <w:lvl w:ilvl="4" w:tplc="040C0003" w:tentative="1">
+      <w:start w:val="1"/>
+      <w:numFmt w:val="bullet"/>
+      <w:lvlText w:val="o"/>
+      <w:lvlJc w:val="left"/>
+      <w:pPr>
+        <w:ind w:left="3600" w:hanging="360"/>
+      </w:pPr>
+      <w:rPr>
+        <w:rFonts w:ascii="Courier New" w:hAnsi="Courier New" w:cs="Courier New" w:hint="default"/>
+      </w:rPr>
+    </w:lvl>
+    <w:lvl w:ilvl="5" w:tplc="040C0005" w:tentative="1">
+      <w:start w:val="1"/>
+      <w:numFmt w:val="bullet"/>
+      <w:lvlText w:val=""/>
+      <w:lvlJc w:val="left"/>
+      <w:pPr>
+        <w:ind w:left="4320" w:hanging="360"/>
+      </w:pPr>
+      <w:rPr>
+        <w:rFonts w:ascii="Wingdings" w:hAnsi="Wingdings" w:hint="default"/>
+      </w:rPr>
+    </w:lvl>
+    <w:lvl w:ilvl="6" w:tplc="040C0001" w:tentative="1">
+      <w:start w:val="1"/>
+      <w:numFmt w:val="bullet"/>
+      <w:lvlText w:val=""/>
+      <w:lvlJc w:val="left"/>
+      <w:pPr>
+        <w:ind w:left="5040" w:hanging="360"/>
+      </w:pPr>
+      <w:rPr>
+        <w:rFonts w:ascii="Symbol" w:hAnsi="Symbol" w:hint="default"/>
+      </w:rPr>
+    </w:lvl>
+    <w:lvl w:ilvl="7" w:tplc="040C0003" w:tentative="1">
+      <w:start w:val="1"/>
+      <w:numFmt w:val="bullet"/>
+      <w:lvlText w:val="o"/>
+      <w:lvlJc w:val="left"/>
+      <w:pPr>
+        <w:ind w:left="5760" w:hanging="360"/>
+      </w:pPr>
+      <w:rPr>
+        <w:rFonts w:ascii="Courier New" w:hAnsi="Courier New" w:cs="Courier New" w:hint="default"/>
+      </w:rPr>
+    </w:lvl>
+    <w:lvl w:ilvl="8" w:tplc="040C0005" w:tentative="1">
+      <w:start w:val="1"/>
+      <w:numFmt w:val="bullet"/>
+      <w:lvlText w:val=""/>
+      <w:lvlJc w:val="left"/>
+      <w:pPr>
+        <w:ind w:left="6480" w:hanging="360"/>
+      </w:pPr>
+      <w:rPr>
+        <w:rFonts w:ascii="Wingdings" w:hAnsi="Wingdings" w:hint="default"/>
+      </w:rPr>
+    </w:lvl>
+  </w:abstractNum>
+  <w:abstractNum w:abstractNumId="31">
     <w:nsid w:val="66D557DC"/>
     <w:multiLevelType w:val="hybridMultilevel"/>
     <w:tmpl w:val="A23C82EC"/>
@@ -7974,7 +9075,7 @@
       </w:rPr>
     </w:lvl>
   </w:abstractNum>
-  <w:abstractNum w:abstractNumId="28">
+  <w:abstractNum w:abstractNumId="32">
     <w:nsid w:val="674479D0"/>
     <w:multiLevelType w:val="hybridMultilevel"/>
     <w:tmpl w:val="E3F6111E"/>
@@ -8087,7 +9188,7 @@
       </w:rPr>
     </w:lvl>
   </w:abstractNum>
-  <w:abstractNum w:abstractNumId="29">
+  <w:abstractNum w:abstractNumId="33">
     <w:nsid w:val="67FF79DE"/>
     <w:multiLevelType w:val="hybridMultilevel"/>
     <w:tmpl w:val="18722D04"/>
@@ -8200,7 +9301,7 @@
       </w:rPr>
     </w:lvl>
   </w:abstractNum>
-  <w:abstractNum w:abstractNumId="30">
+  <w:abstractNum w:abstractNumId="34">
     <w:nsid w:val="68704EA8"/>
     <w:multiLevelType w:val="hybridMultilevel"/>
     <w:tmpl w:val="A894E5F8"/>
@@ -8313,7 +9414,7 @@
       </w:rPr>
     </w:lvl>
   </w:abstractNum>
-  <w:abstractNum w:abstractNumId="31">
+  <w:abstractNum w:abstractNumId="35">
     <w:nsid w:val="6CAB1A13"/>
     <w:multiLevelType w:val="hybridMultilevel"/>
     <w:tmpl w:val="ED9E5978"/>
@@ -8426,7 +9527,7 @@
       </w:rPr>
     </w:lvl>
   </w:abstractNum>
-  <w:abstractNum w:abstractNumId="32">
+  <w:abstractNum w:abstractNumId="36">
     <w:nsid w:val="6D245F4E"/>
     <w:multiLevelType w:val="hybridMultilevel"/>
     <w:tmpl w:val="BF1E6504"/>
@@ -8539,7 +9640,7 @@
       </w:rPr>
     </w:lvl>
   </w:abstractNum>
-  <w:abstractNum w:abstractNumId="33">
+  <w:abstractNum w:abstractNumId="37">
     <w:nsid w:val="74CF69F5"/>
     <w:multiLevelType w:val="hybridMultilevel"/>
     <w:tmpl w:val="2B48C138"/>
@@ -8653,7 +9754,7 @@
       </w:rPr>
     </w:lvl>
   </w:abstractNum>
-  <w:abstractNum w:abstractNumId="34">
+  <w:abstractNum w:abstractNumId="38">
     <w:nsid w:val="76851207"/>
     <w:multiLevelType w:val="hybridMultilevel"/>
     <w:tmpl w:val="108E6968"/>
@@ -8766,7 +9867,7 @@
       </w:rPr>
     </w:lvl>
   </w:abstractNum>
-  <w:abstractNum w:abstractNumId="35">
+  <w:abstractNum w:abstractNumId="39">
     <w:nsid w:val="779E372B"/>
     <w:multiLevelType w:val="hybridMultilevel"/>
     <w:tmpl w:val="3306E0D2"/>
@@ -8879,7 +9980,120 @@
       </w:rPr>
     </w:lvl>
   </w:abstractNum>
-  <w:abstractNum w:abstractNumId="36">
+  <w:abstractNum w:abstractNumId="40">
+    <w:nsid w:val="7AD227F3"/>
+    <w:multiLevelType w:val="hybridMultilevel"/>
+    <w:tmpl w:val="9FD432B6"/>
+    <w:lvl w:ilvl="0" w:tplc="040C0005">
+      <w:start w:val="1"/>
+      <w:numFmt w:val="bullet"/>
+      <w:lvlText w:val=""/>
+      <w:lvlJc w:val="left"/>
+      <w:pPr>
+        <w:ind w:left="720" w:hanging="360"/>
+      </w:pPr>
+      <w:rPr>
+        <w:rFonts w:ascii="Wingdings" w:hAnsi="Wingdings" w:hint="default"/>
+      </w:rPr>
+    </w:lvl>
+    <w:lvl w:ilvl="1" w:tplc="040C0003" w:tentative="1">
+      <w:start w:val="1"/>
+      <w:numFmt w:val="bullet"/>
+      <w:lvlText w:val="o"/>
+      <w:lvlJc w:val="left"/>
+      <w:pPr>
+        <w:ind w:left="1440" w:hanging="360"/>
+      </w:pPr>
+      <w:rPr>
+        <w:rFonts w:ascii="Courier New" w:hAnsi="Courier New" w:cs="Courier New" w:hint="default"/>
+      </w:rPr>
+    </w:lvl>
+    <w:lvl w:ilvl="2" w:tplc="040C0005" w:tentative="1">
+      <w:start w:val="1"/>
+      <w:numFmt w:val="bullet"/>
+      <w:lvlText w:val=""/>
+      <w:lvlJc w:val="left"/>
+      <w:pPr>
+        <w:ind w:left="2160" w:hanging="360"/>
+      </w:pPr>
+      <w:rPr>
+        <w:rFonts w:ascii="Wingdings" w:hAnsi="Wingdings" w:hint="default"/>
+      </w:rPr>
+    </w:lvl>
+    <w:lvl w:ilvl="3" w:tplc="040C0001" w:tentative="1">
+      <w:start w:val="1"/>
+      <w:numFmt w:val="bullet"/>
+      <w:lvlText w:val=""/>
+      <w:lvlJc w:val="left"/>
+      <w:pPr>
+        <w:ind w:left="2880" w:hanging="360"/>
+      </w:pPr>
+      <w:rPr>
+        <w:rFonts w:ascii="Symbol" w:hAnsi="Symbol" w:hint="default"/>
+      </w:rPr>
+    </w:lvl>
+    <w:lvl w:ilvl="4" w:tplc="040C0003" w:tentative="1">
+      <w:start w:val="1"/>
+      <w:numFmt w:val="bullet"/>
+      <w:lvlText w:val="o"/>
+      <w:lvlJc w:val="left"/>
+      <w:pPr>
+        <w:ind w:left="3600" w:hanging="360"/>
+      </w:pPr>
+      <w:rPr>
+        <w:rFonts w:ascii="Courier New" w:hAnsi="Courier New" w:cs="Courier New" w:hint="default"/>
+      </w:rPr>
+    </w:lvl>
+    <w:lvl w:ilvl="5" w:tplc="040C0005" w:tentative="1">
+      <w:start w:val="1"/>
+      <w:numFmt w:val="bullet"/>
+      <w:lvlText w:val=""/>
+      <w:lvlJc w:val="left"/>
+      <w:pPr>
+        <w:ind w:left="4320" w:hanging="360"/>
+      </w:pPr>
+      <w:rPr>
+        <w:rFonts w:ascii="Wingdings" w:hAnsi="Wingdings" w:hint="default"/>
+      </w:rPr>
+    </w:lvl>
+    <w:lvl w:ilvl="6" w:tplc="040C0001" w:tentative="1">
+      <w:start w:val="1"/>
+      <w:numFmt w:val="bullet"/>
+      <w:lvlText w:val=""/>
+      <w:lvlJc w:val="left"/>
+      <w:pPr>
+        <w:ind w:left="5040" w:hanging="360"/>
+      </w:pPr>
+      <w:rPr>
+        <w:rFonts w:ascii="Symbol" w:hAnsi="Symbol" w:hint="default"/>
+      </w:rPr>
+    </w:lvl>
+    <w:lvl w:ilvl="7" w:tplc="040C0003" w:tentative="1">
+      <w:start w:val="1"/>
+      <w:numFmt w:val="bullet"/>
+      <w:lvlText w:val="o"/>
+      <w:lvlJc w:val="left"/>
+      <w:pPr>
+        <w:ind w:left="5760" w:hanging="360"/>
+      </w:pPr>
+      <w:rPr>
+        <w:rFonts w:ascii="Courier New" w:hAnsi="Courier New" w:cs="Courier New" w:hint="default"/>
+      </w:rPr>
+    </w:lvl>
+    <w:lvl w:ilvl="8" w:tplc="040C0005" w:tentative="1">
+      <w:start w:val="1"/>
+      <w:numFmt w:val="bullet"/>
+      <w:lvlText w:val=""/>
+      <w:lvlJc w:val="left"/>
+      <w:pPr>
+        <w:ind w:left="6480" w:hanging="360"/>
+      </w:pPr>
+      <w:rPr>
+        <w:rFonts w:ascii="Wingdings" w:hAnsi="Wingdings" w:hint="default"/>
+      </w:rPr>
+    </w:lvl>
+  </w:abstractNum>
+  <w:abstractNum w:abstractNumId="41">
     <w:nsid w:val="7B507A64"/>
     <w:multiLevelType w:val="hybridMultilevel"/>
     <w:tmpl w:val="94CCC196"/>
@@ -8993,31 +10207,31 @@
     </w:lvl>
   </w:abstractNum>
   <w:num w:numId="1">
-    <w:abstractNumId w:val="20"/>
+    <w:abstractNumId w:val="23"/>
   </w:num>
   <w:num w:numId="2">
-    <w:abstractNumId w:val="14"/>
+    <w:abstractNumId w:val="15"/>
   </w:num>
   <w:num w:numId="3">
-    <w:abstractNumId w:val="33"/>
+    <w:abstractNumId w:val="37"/>
   </w:num>
   <w:num w:numId="4">
-    <w:abstractNumId w:val="23"/>
+    <w:abstractNumId w:val="26"/>
   </w:num>
   <w:num w:numId="5">
-    <w:abstractNumId w:val="21"/>
+    <w:abstractNumId w:val="24"/>
   </w:num>
   <w:num w:numId="6">
-    <w:abstractNumId w:val="31"/>
+    <w:abstractNumId w:val="35"/>
   </w:num>
   <w:num w:numId="7">
-    <w:abstractNumId w:val="18"/>
+    <w:abstractNumId w:val="19"/>
   </w:num>
   <w:num w:numId="8">
     <w:abstractNumId w:val="3"/>
   </w:num>
   <w:num w:numId="9">
-    <w:abstractNumId w:val="30"/>
+    <w:abstractNumId w:val="34"/>
   </w:num>
   <w:num w:numId="10">
     <w:abstractNumId w:val="5"/>
@@ -9026,82 +10240,97 @@
     <w:abstractNumId w:val="2"/>
   </w:num>
   <w:num w:numId="12">
-    <w:abstractNumId w:val="17"/>
+    <w:abstractNumId w:val="18"/>
   </w:num>
   <w:num w:numId="13">
     <w:abstractNumId w:val="1"/>
   </w:num>
   <w:num w:numId="14">
-    <w:abstractNumId w:val="28"/>
+    <w:abstractNumId w:val="32"/>
   </w:num>
   <w:num w:numId="15">
     <w:abstractNumId w:val="6"/>
   </w:num>
   <w:num w:numId="16">
-    <w:abstractNumId w:val="9"/>
+    <w:abstractNumId w:val="10"/>
   </w:num>
   <w:num w:numId="17">
     <w:abstractNumId w:val="8"/>
   </w:num>
   <w:num w:numId="18">
-    <w:abstractNumId w:val="16"/>
+    <w:abstractNumId w:val="17"/>
   </w:num>
   <w:num w:numId="19">
-    <w:abstractNumId w:val="10"/>
+    <w:abstractNumId w:val="11"/>
   </w:num>
   <w:num w:numId="20">
-    <w:abstractNumId w:val="11"/>
+    <w:abstractNumId w:val="12"/>
   </w:num>
   <w:num w:numId="21">
+    <w:abstractNumId w:val="41"/>
+  </w:num>
+  <w:num w:numId="22">
+    <w:abstractNumId w:val="25"/>
+  </w:num>
+  <w:num w:numId="23">
+    <w:abstractNumId w:val="22"/>
+  </w:num>
+  <w:num w:numId="24">
+    <w:abstractNumId w:val="38"/>
+  </w:num>
+  <w:num w:numId="25">
+    <w:abstractNumId w:val="13"/>
+  </w:num>
+  <w:num w:numId="26">
     <w:abstractNumId w:val="36"/>
   </w:num>
-  <w:num w:numId="22">
-    <w:abstractNumId w:val="22"/>
+  <w:num w:numId="27">
+    <w:abstractNumId w:val="33"/>
   </w:num>
-  <w:num w:numId="23">
-    <w:abstractNumId w:val="19"/>
+  <w:num w:numId="28">
+    <w:abstractNumId w:val="31"/>
   </w:num>
-  <w:num w:numId="24">
-    <w:abstractNumId w:val="34"/>
+  <w:num w:numId="29">
+    <w:abstractNumId w:val="28"/>
   </w:num>
-  <w:num w:numId="25">
-    <w:abstractNumId w:val="12"/>
-  </w:num>
-  <w:num w:numId="26">
-    <w:abstractNumId w:val="32"/>
-  </w:num>
-  <w:num w:numId="27">
+  <w:num w:numId="30">
     <w:abstractNumId w:val="29"/>
   </w:num>
-  <w:num w:numId="28">
+  <w:num w:numId="31">
+    <w:abstractNumId w:val="14"/>
+  </w:num>
+  <w:num w:numId="32">
     <w:abstractNumId w:val="27"/>
   </w:num>
-  <w:num w:numId="29">
-    <w:abstractNumId w:val="25"/>
-  </w:num>
-  <w:num w:numId="30">
-    <w:abstractNumId w:val="26"/>
-  </w:num>
-  <w:num w:numId="31">
-    <w:abstractNumId w:val="13"/>
-  </w:num>
-  <w:num w:numId="32">
-    <w:abstractNumId w:val="24"/>
-  </w:num>
   <w:num w:numId="33">
-    <w:abstractNumId w:val="15"/>
+    <w:abstractNumId w:val="16"/>
   </w:num>
   <w:num w:numId="34">
     <w:abstractNumId w:val="7"/>
   </w:num>
   <w:num w:numId="35">
-    <w:abstractNumId w:val="35"/>
+    <w:abstractNumId w:val="39"/>
   </w:num>
   <w:num w:numId="36">
     <w:abstractNumId w:val="4"/>
   </w:num>
   <w:num w:numId="37">
     <w:abstractNumId w:val="0"/>
+  </w:num>
+  <w:num w:numId="38">
+    <w:abstractNumId w:val="20"/>
+  </w:num>
+  <w:num w:numId="39">
+    <w:abstractNumId w:val="40"/>
+  </w:num>
+  <w:num w:numId="40">
+    <w:abstractNumId w:val="21"/>
+  </w:num>
+  <w:num w:numId="41">
+    <w:abstractNumId w:val="9"/>
+  </w:num>
+  <w:num w:numId="42">
+    <w:abstractNumId w:val="30"/>
   </w:num>
 </w:numbering>
 </file>

</xml_diff>